<commit_message>
Iniciando alterações do cap1
</commit_message>
<xml_diff>
--- a/TGI/PROJETO DE TGI I-v3.docx
+++ b/TGI/PROJETO DE TGI I-v3.docx
@@ -3517,6 +3517,185 @@
     <w:p>
       <w:pPr>
         <w:spacing w:line="360" w:lineRule="auto"/>
+        <w:ind w:firstLine="708"/>
+        <w:jc w:val="both"/>
+        <w:rPr>
+          <w:sz w:val="24"/>
+          <w:szCs w:val="24"/>
+        </w:rPr>
+      </w:pPr>
+      <w:r>
+        <w:rPr>
+          <w:sz w:val="24"/>
+          <w:szCs w:val="24"/>
+        </w:rPr>
+        <w:t>L</w:t>
+      </w:r>
+      <w:r>
+        <w:rPr>
+          <w:sz w:val="24"/>
+          <w:szCs w:val="24"/>
+        </w:rPr>
+        <w:t>udificaç</w:t>
+      </w:r>
+      <w:r>
+        <w:rPr>
+          <w:sz w:val="24"/>
+          <w:szCs w:val="24"/>
+        </w:rPr>
+        <w:t>ão</w:t>
+      </w:r>
+      <w:r>
+        <w:rPr>
+          <w:sz w:val="24"/>
+          <w:szCs w:val="24"/>
+        </w:rPr>
+        <w:t xml:space="preserve"> </w:t>
+      </w:r>
+      <w:r>
+        <w:rPr>
+          <w:sz w:val="24"/>
+          <w:szCs w:val="24"/>
+        </w:rPr>
+        <w:t>consiste em utilizar técnicas e elementos</w:t>
+      </w:r>
+      <w:r>
+        <w:rPr>
+          <w:sz w:val="24"/>
+          <w:szCs w:val="24"/>
+        </w:rPr>
+        <w:t xml:space="preserve"> de jogos em outras</w:t>
+      </w:r>
+      <w:r>
+        <w:rPr>
+          <w:sz w:val="24"/>
+          <w:szCs w:val="24"/>
+        </w:rPr>
+        <w:t xml:space="preserve"> atividades com a finalidade de: melhorar o a sensação de progresso, a</w:t>
+      </w:r>
+      <w:r>
+        <w:rPr>
+          <w:sz w:val="24"/>
+          <w:szCs w:val="24"/>
+        </w:rPr>
+        <w:t>umentar a</w:t>
+      </w:r>
+      <w:r>
+        <w:rPr>
+          <w:sz w:val="24"/>
+          <w:szCs w:val="24"/>
+        </w:rPr>
+        <w:t xml:space="preserve"> interação social e devolver uma resposta mais imediata</w:t>
+      </w:r>
+      <w:r>
+        <w:rPr>
+          <w:sz w:val="24"/>
+          <w:szCs w:val="24"/>
+        </w:rPr>
+        <w:t xml:space="preserve"> ao que estamos realizando, essa</w:t>
+      </w:r>
+      <w:r>
+        <w:rPr>
+          <w:sz w:val="24"/>
+          <w:szCs w:val="24"/>
+        </w:rPr>
+        <w:t xml:space="preserve">s </w:t>
+      </w:r>
+      <w:r>
+        <w:rPr>
+          <w:sz w:val="24"/>
+          <w:szCs w:val="24"/>
+        </w:rPr>
+        <w:t>características</w:t>
+      </w:r>
+      <w:r>
+        <w:rPr>
+          <w:sz w:val="24"/>
+          <w:szCs w:val="24"/>
+        </w:rPr>
+        <w:t xml:space="preserve"> relatam benef</w:t>
+      </w:r>
+      <w:r>
+        <w:rPr>
+          <w:sz w:val="24"/>
+          <w:szCs w:val="24"/>
+        </w:rPr>
+        <w:t xml:space="preserve">ícios aos alunos </w:t>
+      </w:r>
+      <w:r>
+        <w:rPr>
+          <w:sz w:val="24"/>
+          <w:szCs w:val="24"/>
+        </w:rPr>
+        <w:t>cria</w:t>
+      </w:r>
+      <w:r>
+        <w:rPr>
+          <w:sz w:val="24"/>
+          <w:szCs w:val="24"/>
+        </w:rPr>
+        <w:t>ndo: engajamento, aumento</w:t>
+      </w:r>
+      <w:r>
+        <w:rPr>
+          <w:sz w:val="24"/>
+          <w:szCs w:val="24"/>
+        </w:rPr>
+        <w:t xml:space="preserve"> </w:t>
+      </w:r>
+      <w:r>
+        <w:rPr>
+          <w:sz w:val="24"/>
+          <w:szCs w:val="24"/>
+        </w:rPr>
+        <w:t>d</w:t>
+      </w:r>
+      <w:r>
+        <w:rPr>
+          <w:sz w:val="24"/>
+          <w:szCs w:val="24"/>
+        </w:rPr>
+        <w:t>a produtividade, retenção de aprendizado até mesmo</w:t>
+      </w:r>
+      <w:r>
+        <w:rPr>
+          <w:sz w:val="24"/>
+          <w:szCs w:val="24"/>
+        </w:rPr>
+        <w:t xml:space="preserve"> redução</w:t>
+      </w:r>
+      <w:r>
+        <w:rPr>
+          <w:sz w:val="24"/>
+          <w:szCs w:val="24"/>
+        </w:rPr>
+        <w:t xml:space="preserve"> </w:t>
+      </w:r>
+      <w:r>
+        <w:rPr>
+          <w:sz w:val="24"/>
+          <w:szCs w:val="24"/>
+        </w:rPr>
+        <w:t>d</w:t>
+      </w:r>
+      <w:r>
+        <w:rPr>
+          <w:sz w:val="24"/>
+          <w:szCs w:val="24"/>
+        </w:rPr>
+        <w:t>a evasão escolar</w:t>
+      </w:r>
+      <w:r>
+        <w:rPr>
+          <w:sz w:val="24"/>
+          <w:szCs w:val="24"/>
+        </w:rPr>
+        <w:t>.</w:t>
+      </w:r>
+    </w:p>
+    <w:p>
+      <w:pPr>
+        <w:spacing w:line="360" w:lineRule="auto"/>
         <w:ind w:firstLine="720"/>
         <w:jc w:val="both"/>
         <w:rPr>
@@ -3524,203 +3703,96 @@
           <w:szCs w:val="24"/>
         </w:rPr>
       </w:pPr>
-    </w:p>
-    <w:p>
-      <w:pPr>
-        <w:pStyle w:val="Ttulo2"/>
-      </w:pPr>
-      <w:bookmarkStart w:id="8" w:name="_Toc53145494"/>
-      <w:r>
-        <w:t>1</w:t>
-      </w:r>
-      <w:r>
-        <w:t xml:space="preserve">.1 </w:t>
-      </w:r>
-      <w:r>
-        <w:t xml:space="preserve">REFLEXÃO SOBRE A </w:t>
-      </w:r>
-      <w:r>
-        <w:t>LUDIFICAÇÃO PARA O PROCESSO DE APRENDIZADO</w:t>
-      </w:r>
-      <w:bookmarkEnd w:id="8"/>
-    </w:p>
-    <w:p>
-      <w:pPr>
-        <w:spacing w:line="360" w:lineRule="auto"/>
-        <w:ind w:firstLine="708"/>
-        <w:jc w:val="both"/>
-        <w:rPr>
-          <w:sz w:val="24"/>
-          <w:szCs w:val="24"/>
-        </w:rPr>
-      </w:pPr>
-      <w:r>
-        <w:rPr>
-          <w:sz w:val="24"/>
-          <w:szCs w:val="24"/>
-        </w:rPr>
-        <w:t>L</w:t>
-      </w:r>
-      <w:r>
-        <w:rPr>
-          <w:sz w:val="24"/>
-          <w:szCs w:val="24"/>
-        </w:rPr>
-        <w:t>udificaç</w:t>
-      </w:r>
-      <w:r>
-        <w:rPr>
-          <w:sz w:val="24"/>
-          <w:szCs w:val="24"/>
-        </w:rPr>
-        <w:t>ão</w:t>
-      </w:r>
-      <w:r>
-        <w:rPr>
-          <w:sz w:val="24"/>
-          <w:szCs w:val="24"/>
-        </w:rPr>
-        <w:t xml:space="preserve"> </w:t>
-      </w:r>
-      <w:r>
-        <w:rPr>
-          <w:sz w:val="24"/>
-          <w:szCs w:val="24"/>
-        </w:rPr>
-        <w:t>consiste em utilizar técnicas e elementos</w:t>
-      </w:r>
-      <w:r>
-        <w:rPr>
-          <w:sz w:val="24"/>
-          <w:szCs w:val="24"/>
-        </w:rPr>
-        <w:t xml:space="preserve"> de jogos em outras</w:t>
-      </w:r>
-      <w:r>
-        <w:rPr>
-          <w:sz w:val="24"/>
-          <w:szCs w:val="24"/>
-        </w:rPr>
-        <w:t xml:space="preserve"> atividades com a finalidade de: melhorar o a sensação de progresso, a</w:t>
-      </w:r>
-      <w:r>
-        <w:rPr>
-          <w:sz w:val="24"/>
-          <w:szCs w:val="24"/>
-        </w:rPr>
-        <w:t>umentar a</w:t>
-      </w:r>
-      <w:r>
-        <w:rPr>
-          <w:sz w:val="24"/>
-          <w:szCs w:val="24"/>
-        </w:rPr>
-        <w:t xml:space="preserve"> interação social e devolver uma resposta mais imediata</w:t>
-      </w:r>
-      <w:r>
-        <w:rPr>
-          <w:sz w:val="24"/>
-          <w:szCs w:val="24"/>
-        </w:rPr>
-        <w:t xml:space="preserve"> ao que estamos realizando, essa</w:t>
-      </w:r>
-      <w:r>
-        <w:rPr>
-          <w:sz w:val="24"/>
-          <w:szCs w:val="24"/>
-        </w:rPr>
-        <w:t xml:space="preserve">s </w:t>
-      </w:r>
-      <w:r>
-        <w:rPr>
-          <w:sz w:val="24"/>
-          <w:szCs w:val="24"/>
-        </w:rPr>
-        <w:t>características</w:t>
-      </w:r>
-      <w:r>
-        <w:rPr>
-          <w:sz w:val="24"/>
-          <w:szCs w:val="24"/>
-        </w:rPr>
-        <w:t xml:space="preserve"> relatam benef</w:t>
-      </w:r>
-      <w:r>
-        <w:rPr>
-          <w:sz w:val="24"/>
-          <w:szCs w:val="24"/>
-        </w:rPr>
-        <w:t xml:space="preserve">ícios aos alunos </w:t>
-      </w:r>
-      <w:r>
-        <w:rPr>
-          <w:sz w:val="24"/>
-          <w:szCs w:val="24"/>
-        </w:rPr>
-        <w:t>cria</w:t>
-      </w:r>
-      <w:r>
-        <w:rPr>
-          <w:sz w:val="24"/>
-          <w:szCs w:val="24"/>
-        </w:rPr>
-        <w:t>ndo: engajamento, aumento</w:t>
-      </w:r>
-      <w:r>
-        <w:rPr>
-          <w:sz w:val="24"/>
-          <w:szCs w:val="24"/>
-        </w:rPr>
-        <w:t xml:space="preserve"> </w:t>
-      </w:r>
-      <w:r>
-        <w:rPr>
-          <w:sz w:val="24"/>
-          <w:szCs w:val="24"/>
-        </w:rPr>
-        <w:t>d</w:t>
-      </w:r>
-      <w:r>
-        <w:rPr>
-          <w:sz w:val="24"/>
-          <w:szCs w:val="24"/>
-        </w:rPr>
-        <w:t>a produtividade, retenção de aprendizado até mesmo</w:t>
-      </w:r>
-      <w:r>
-        <w:rPr>
-          <w:sz w:val="24"/>
-          <w:szCs w:val="24"/>
-        </w:rPr>
-        <w:t xml:space="preserve"> redução</w:t>
-      </w:r>
-      <w:r>
-        <w:rPr>
-          <w:sz w:val="24"/>
-          <w:szCs w:val="24"/>
-        </w:rPr>
-        <w:t xml:space="preserve"> </w:t>
-      </w:r>
-      <w:r>
-        <w:rPr>
-          <w:sz w:val="24"/>
-          <w:szCs w:val="24"/>
-        </w:rPr>
-        <w:t>d</w:t>
-      </w:r>
-      <w:r>
-        <w:rPr>
-          <w:sz w:val="24"/>
-          <w:szCs w:val="24"/>
-        </w:rPr>
-        <w:t>a evasão escolar</w:t>
-      </w:r>
-      <w:r>
-        <w:rPr>
-          <w:sz w:val="24"/>
-          <w:szCs w:val="24"/>
-        </w:rPr>
-        <w:t>.</w:t>
+      <w:r>
+        <w:rPr>
+          <w:sz w:val="24"/>
+          <w:szCs w:val="24"/>
+        </w:rPr>
+        <w:t>A utilização dessas técnicas em âmbito estudantil tornou-se um material importante que</w:t>
+      </w:r>
+      <w:r>
+        <w:rPr>
+          <w:sz w:val="24"/>
+          <w:szCs w:val="24"/>
+        </w:rPr>
+        <w:t xml:space="preserve"> além de</w:t>
+      </w:r>
+      <w:r>
+        <w:rPr>
+          <w:sz w:val="24"/>
+          <w:szCs w:val="24"/>
+        </w:rPr>
+        <w:t xml:space="preserve"> trabalha</w:t>
+      </w:r>
+      <w:r>
+        <w:rPr>
+          <w:sz w:val="24"/>
+          <w:szCs w:val="24"/>
+        </w:rPr>
+        <w:t>r</w:t>
+      </w:r>
+      <w:r>
+        <w:rPr>
+          <w:sz w:val="24"/>
+          <w:szCs w:val="24"/>
+        </w:rPr>
+        <w:t xml:space="preserve"> o conteúdo</w:t>
+      </w:r>
+      <w:r>
+        <w:rPr>
+          <w:sz w:val="24"/>
+          <w:szCs w:val="24"/>
+        </w:rPr>
+        <w:t xml:space="preserve"> contribui para </w:t>
+      </w:r>
+      <w:r>
+        <w:rPr>
+          <w:sz w:val="24"/>
+          <w:szCs w:val="24"/>
+        </w:rPr>
+        <w:t>relações sociais e emocionais</w:t>
+      </w:r>
+      <w:r>
+        <w:rPr>
+          <w:sz w:val="24"/>
+          <w:szCs w:val="24"/>
+        </w:rPr>
+        <w:t xml:space="preserve"> entre os participantes. Salientando que </w:t>
+      </w:r>
+      <w:r>
+        <w:rPr>
+          <w:sz w:val="24"/>
+          <w:szCs w:val="24"/>
+        </w:rPr>
+        <w:t xml:space="preserve">é fundamental seguir </w:t>
+      </w:r>
+      <w:r>
+        <w:rPr>
+          <w:sz w:val="24"/>
+          <w:szCs w:val="24"/>
+        </w:rPr>
+        <w:t>esse</w:t>
+      </w:r>
+      <w:r>
+        <w:rPr>
+          <w:sz w:val="24"/>
+          <w:szCs w:val="24"/>
+        </w:rPr>
+        <w:t xml:space="preserve"> processo educativo antes ou depois de ministrar a aula</w:t>
+      </w:r>
+      <w:r>
+        <w:rPr>
+          <w:sz w:val="24"/>
+          <w:szCs w:val="24"/>
+        </w:rPr>
+        <w:t xml:space="preserve"> convencional, baseando no planejamento </w:t>
+      </w:r>
+      <w:r>
+        <w:rPr>
+          <w:sz w:val="24"/>
+          <w:szCs w:val="24"/>
+        </w:rPr>
+        <w:t>do professor, para o desenvolvimento de formação profissional.</w:t>
       </w:r>
     </w:p>
     <w:p>
@@ -3738,99 +3810,120 @@
           <w:sz w:val="24"/>
           <w:szCs w:val="24"/>
         </w:rPr>
-        <w:t>A utilização dessas técnicas em âmbito estudantil tornou-se um material importante que</w:t>
-      </w:r>
-      <w:r>
-        <w:rPr>
-          <w:sz w:val="24"/>
-          <w:szCs w:val="24"/>
-        </w:rPr>
-        <w:t xml:space="preserve"> além de</w:t>
-      </w:r>
-      <w:r>
-        <w:rPr>
-          <w:sz w:val="24"/>
-          <w:szCs w:val="24"/>
-        </w:rPr>
-        <w:t xml:space="preserve"> trabalha</w:t>
-      </w:r>
-      <w:r>
-        <w:rPr>
-          <w:sz w:val="24"/>
-          <w:szCs w:val="24"/>
-        </w:rPr>
-        <w:t>r</w:t>
-      </w:r>
-      <w:r>
-        <w:rPr>
-          <w:sz w:val="24"/>
-          <w:szCs w:val="24"/>
-        </w:rPr>
-        <w:t xml:space="preserve"> o conteúdo</w:t>
-      </w:r>
-      <w:r>
-        <w:rPr>
-          <w:sz w:val="24"/>
-          <w:szCs w:val="24"/>
-        </w:rPr>
-        <w:t xml:space="preserve"> contribui para </w:t>
-      </w:r>
-      <w:r>
-        <w:rPr>
-          <w:sz w:val="24"/>
-          <w:szCs w:val="24"/>
-        </w:rPr>
-        <w:t xml:space="preserve">relações sociais e </w:t>
-      </w:r>
-      <w:r>
-        <w:rPr>
-          <w:sz w:val="24"/>
-          <w:szCs w:val="24"/>
-        </w:rPr>
         <w:lastRenderedPageBreak/>
-        <w:t>emocionais</w:t>
-      </w:r>
-      <w:r>
-        <w:rPr>
-          <w:sz w:val="24"/>
-          <w:szCs w:val="24"/>
-        </w:rPr>
-        <w:t xml:space="preserve"> entre os participantes. Salientando que </w:t>
-      </w:r>
-      <w:r>
-        <w:rPr>
-          <w:sz w:val="24"/>
-          <w:szCs w:val="24"/>
-        </w:rPr>
-        <w:t xml:space="preserve">é fundamental seguir </w:t>
-      </w:r>
-      <w:r>
-        <w:rPr>
-          <w:sz w:val="24"/>
-          <w:szCs w:val="24"/>
-        </w:rPr>
-        <w:t>esse</w:t>
-      </w:r>
-      <w:r>
-        <w:rPr>
-          <w:sz w:val="24"/>
-          <w:szCs w:val="24"/>
-        </w:rPr>
-        <w:t xml:space="preserve"> processo educativo antes ou depois de ministrar a aula</w:t>
-      </w:r>
-      <w:r>
-        <w:rPr>
-          <w:sz w:val="24"/>
-          <w:szCs w:val="24"/>
-        </w:rPr>
-        <w:t xml:space="preserve"> convencional, baseando no planejamento </w:t>
-      </w:r>
-      <w:r>
-        <w:rPr>
-          <w:sz w:val="24"/>
-          <w:szCs w:val="24"/>
-        </w:rPr>
-        <w:t>do professor, para o desenvolvimento de formação profissional.</w:t>
+        <w:t xml:space="preserve">Considerando </w:t>
+      </w:r>
+      <w:r>
+        <w:rPr>
+          <w:sz w:val="24"/>
+          <w:szCs w:val="24"/>
+        </w:rPr>
+        <w:t xml:space="preserve">o </w:t>
+      </w:r>
+      <w:r>
+        <w:rPr>
+          <w:sz w:val="24"/>
+          <w:szCs w:val="24"/>
+        </w:rPr>
+        <w:t xml:space="preserve">contexto social </w:t>
+      </w:r>
+      <w:r>
+        <w:rPr>
+          <w:sz w:val="24"/>
+          <w:szCs w:val="24"/>
+        </w:rPr>
+        <w:t>atual em que</w:t>
+      </w:r>
+      <w:r>
+        <w:rPr>
+          <w:sz w:val="24"/>
+          <w:szCs w:val="24"/>
+        </w:rPr>
+        <w:t xml:space="preserve"> estamos</w:t>
+      </w:r>
+      <w:r>
+        <w:rPr>
+          <w:sz w:val="24"/>
+          <w:szCs w:val="24"/>
+        </w:rPr>
+        <w:t>,</w:t>
+      </w:r>
+      <w:r>
+        <w:rPr>
+          <w:sz w:val="24"/>
+          <w:szCs w:val="24"/>
+        </w:rPr>
+        <w:t xml:space="preserve"> cada vez mais conectados e interligando conhecimentos, podemos utilizar jogos como </w:t>
+      </w:r>
+      <w:r>
+        <w:rPr>
+          <w:sz w:val="24"/>
+          <w:szCs w:val="24"/>
+        </w:rPr>
+        <w:t>poderosos aliados que abrangem diversas</w:t>
+      </w:r>
+      <w:r>
+        <w:rPr>
+          <w:sz w:val="24"/>
+          <w:szCs w:val="24"/>
+        </w:rPr>
+        <w:t xml:space="preserve"> questões e disciplinas</w:t>
+      </w:r>
+      <w:r>
+        <w:rPr>
+          <w:sz w:val="24"/>
+          <w:szCs w:val="24"/>
+        </w:rPr>
+        <w:t xml:space="preserve"> em um problema,</w:t>
+      </w:r>
+      <w:r>
+        <w:rPr>
+          <w:sz w:val="24"/>
+          <w:szCs w:val="24"/>
+        </w:rPr>
+        <w:t xml:space="preserve"> nos aproximando mais de um cen</w:t>
+      </w:r>
+      <w:r>
+        <w:rPr>
+          <w:sz w:val="24"/>
+          <w:szCs w:val="24"/>
+        </w:rPr>
+        <w:t>ário de mercado onde p</w:t>
+      </w:r>
+      <w:r>
+        <w:rPr>
+          <w:sz w:val="24"/>
+          <w:szCs w:val="24"/>
+        </w:rPr>
+        <w:t>recisa</w:t>
+      </w:r>
+      <w:r>
+        <w:rPr>
+          <w:sz w:val="24"/>
+          <w:szCs w:val="24"/>
+        </w:rPr>
+        <w:t>mos</w:t>
+      </w:r>
+      <w:r>
+        <w:rPr>
+          <w:sz w:val="24"/>
+          <w:szCs w:val="24"/>
+        </w:rPr>
+        <w:t xml:space="preserve"> de um leque de conhecimentos mais abrangente ou mesmo mais de um integrante trabalhando na solução para </w:t>
+      </w:r>
+      <w:r>
+        <w:rPr>
+          <w:sz w:val="24"/>
+          <w:szCs w:val="24"/>
+        </w:rPr>
+        <w:t>entregar o projeto ou resolver empasses dentro do</w:t>
+      </w:r>
+      <w:r>
+        <w:rPr>
+          <w:sz w:val="24"/>
+          <w:szCs w:val="24"/>
+        </w:rPr>
+        <w:t xml:space="preserve"> prazo.</w:t>
       </w:r>
     </w:p>
     <w:p>
@@ -3848,77 +3941,156 @@
           <w:sz w:val="24"/>
           <w:szCs w:val="24"/>
         </w:rPr>
-        <w:t xml:space="preserve">Considerando nosso contexto social onde estamos cada vez mais conectados e interligando conhecimentos, podemos utilizar jogos como </w:t>
-      </w:r>
-      <w:r>
-        <w:rPr>
-          <w:sz w:val="24"/>
-          <w:szCs w:val="24"/>
-        </w:rPr>
-        <w:t>poderosos aliados que abrangem diversas</w:t>
-      </w:r>
-      <w:r>
-        <w:rPr>
-          <w:sz w:val="24"/>
-          <w:szCs w:val="24"/>
-        </w:rPr>
-        <w:t xml:space="preserve"> questões e disciplinas</w:t>
-      </w:r>
-      <w:r>
-        <w:rPr>
-          <w:sz w:val="24"/>
-          <w:szCs w:val="24"/>
-        </w:rPr>
-        <w:t xml:space="preserve"> em um problema,</w:t>
-      </w:r>
-      <w:r>
-        <w:rPr>
-          <w:sz w:val="24"/>
-          <w:szCs w:val="24"/>
-        </w:rPr>
-        <w:t xml:space="preserve"> nos aproximando mais de um cen</w:t>
-      </w:r>
-      <w:r>
-        <w:rPr>
-          <w:sz w:val="24"/>
-          <w:szCs w:val="24"/>
-        </w:rPr>
-        <w:t>ário de mercado onde p</w:t>
-      </w:r>
-      <w:r>
-        <w:rPr>
-          <w:sz w:val="24"/>
-          <w:szCs w:val="24"/>
-        </w:rPr>
-        <w:t>recisa</w:t>
-      </w:r>
-      <w:r>
-        <w:rPr>
-          <w:sz w:val="24"/>
-          <w:szCs w:val="24"/>
-        </w:rPr>
-        <w:t>mos</w:t>
-      </w:r>
-      <w:r>
-        <w:rPr>
-          <w:sz w:val="24"/>
-          <w:szCs w:val="24"/>
-        </w:rPr>
-        <w:t xml:space="preserve"> de um leque de conhecimentos mais abrangente ou mesmo mais de um integrante trabalhando na solução para </w:t>
-      </w:r>
-      <w:r>
-        <w:rPr>
-          <w:sz w:val="24"/>
-          <w:szCs w:val="24"/>
-        </w:rPr>
-        <w:t>entregar o projeto ou resolver empasses dentro do</w:t>
-      </w:r>
-      <w:r>
-        <w:rPr>
-          <w:sz w:val="24"/>
-          <w:szCs w:val="24"/>
-        </w:rPr>
-        <w:t xml:space="preserve"> prazo.</w:t>
+        <w:t xml:space="preserve">Medir </w:t>
+      </w:r>
+      <w:r>
+        <w:rPr>
+          <w:sz w:val="24"/>
+          <w:szCs w:val="24"/>
+        </w:rPr>
+        <w:tab/>
+        <w:t xml:space="preserve">quantitativamente </w:t>
+      </w:r>
+      <w:r>
+        <w:rPr>
+          <w:sz w:val="24"/>
+          <w:szCs w:val="24"/>
+        </w:rPr>
+        <w:t>a</w:t>
+      </w:r>
+      <w:r>
+        <w:rPr>
+          <w:sz w:val="24"/>
+          <w:szCs w:val="24"/>
+        </w:rPr>
+        <w:t xml:space="preserve"> eficácia </w:t>
+      </w:r>
+      <w:r>
+        <w:rPr>
+          <w:sz w:val="24"/>
+          <w:szCs w:val="24"/>
+        </w:rPr>
+        <w:t>(</w:t>
+      </w:r>
+      <w:r>
+        <w:rPr>
+          <w:sz w:val="24"/>
+          <w:szCs w:val="24"/>
+          <w:highlight w:val="yellow"/>
+        </w:rPr>
+        <w:t>COLOCAR O QUE É EFICÁCIA)</w:t>
+      </w:r>
+      <w:r>
+        <w:rPr>
+          <w:sz w:val="24"/>
+          <w:szCs w:val="24"/>
+        </w:rPr>
+        <w:t xml:space="preserve"> </w:t>
+      </w:r>
+      <w:r>
+        <w:rPr>
+          <w:sz w:val="24"/>
+          <w:szCs w:val="24"/>
+        </w:rPr>
+        <w:t xml:space="preserve">de </w:t>
+      </w:r>
+      <w:r>
+        <w:rPr>
+          <w:sz w:val="24"/>
+          <w:szCs w:val="24"/>
+        </w:rPr>
+        <w:t xml:space="preserve">utilizar </w:t>
+      </w:r>
+      <w:r>
+        <w:rPr>
+          <w:sz w:val="24"/>
+          <w:szCs w:val="24"/>
+        </w:rPr>
+        <w:t xml:space="preserve">a ferramenta aqui desenvolvida </w:t>
+      </w:r>
+      <w:r>
+        <w:rPr>
+          <w:sz w:val="24"/>
+          <w:szCs w:val="24"/>
+        </w:rPr>
+        <w:t>no pr</w:t>
+      </w:r>
+      <w:r>
+        <w:rPr>
+          <w:sz w:val="24"/>
+          <w:szCs w:val="24"/>
+        </w:rPr>
+        <w:t xml:space="preserve">ocesso de </w:t>
+      </w:r>
+      <w:r>
+        <w:rPr>
+          <w:sz w:val="24"/>
+          <w:szCs w:val="24"/>
+        </w:rPr>
+        <w:t xml:space="preserve">aprendizagem </w:t>
+      </w:r>
+      <w:r>
+        <w:rPr>
+          <w:sz w:val="24"/>
+          <w:szCs w:val="24"/>
+        </w:rPr>
+        <w:t>de lógica de programação</w:t>
+      </w:r>
+      <w:r>
+        <w:rPr>
+          <w:sz w:val="24"/>
+          <w:szCs w:val="24"/>
+        </w:rPr>
+        <w:t xml:space="preserve"> </w:t>
+      </w:r>
+      <w:r>
+        <w:rPr>
+          <w:sz w:val="24"/>
+          <w:szCs w:val="24"/>
+        </w:rPr>
+        <w:t xml:space="preserve">no âmbito </w:t>
+      </w:r>
+      <w:r>
+        <w:rPr>
+          <w:sz w:val="24"/>
+          <w:szCs w:val="24"/>
+        </w:rPr>
+        <w:t>acadêmico</w:t>
+      </w:r>
+      <w:r>
+        <w:rPr>
+          <w:sz w:val="24"/>
+          <w:szCs w:val="24"/>
+        </w:rPr>
+        <w:t xml:space="preserve"> universitário</w:t>
+      </w:r>
+      <w:r>
+        <w:rPr>
+          <w:sz w:val="24"/>
+          <w:szCs w:val="24"/>
+        </w:rPr>
+        <w:t xml:space="preserve"> quanto ao entendimento conceitual </w:t>
+      </w:r>
+      <w:r>
+        <w:rPr>
+          <w:sz w:val="24"/>
+          <w:szCs w:val="24"/>
+        </w:rPr>
+        <w:t>e melhor aproveitamento escolar</w:t>
+      </w:r>
+      <w:r>
+        <w:rPr>
+          <w:sz w:val="24"/>
+          <w:szCs w:val="24"/>
+        </w:rPr>
+        <w:t>.</w:t>
+      </w:r>
+      <w:r>
+        <w:rPr>
+          <w:sz w:val="24"/>
+          <w:szCs w:val="24"/>
+        </w:rPr>
+        <w:t xml:space="preserve"> </w:t>
       </w:r>
     </w:p>
     <w:p>
@@ -3931,22 +4103,20 @@
           <w:szCs w:val="24"/>
         </w:rPr>
       </w:pPr>
-    </w:p>
-    <w:p>
-      <w:pPr>
-        <w:pStyle w:val="Ttulo1"/>
-      </w:pPr>
-      <w:bookmarkStart w:id="9" w:name="_Toc53145495"/>
-      <w:r>
-        <w:t xml:space="preserve">2 </w:t>
-      </w:r>
-      <w:r>
-        <w:t>OBJETIVO</w:t>
-      </w:r>
-      <w:r>
-        <w:t>S</w:t>
-      </w:r>
-      <w:bookmarkEnd w:id="9"/>
+      <w:r>
+        <w:rPr>
+          <w:sz w:val="24"/>
+          <w:szCs w:val="24"/>
+        </w:rPr>
+        <w:t>Desenvolver uma ferramenta em versão MVP para ensino-aprendizagem de Lógica de Programação com ludificação</w:t>
+      </w:r>
+      <w:r>
+        <w:rPr>
+          <w:sz w:val="24"/>
+          <w:szCs w:val="24"/>
+        </w:rPr>
+        <w:t>;</w:t>
+      </w:r>
     </w:p>
     <w:p>
       <w:pPr>
@@ -3963,141 +4133,8 @@
           <w:sz w:val="24"/>
           <w:szCs w:val="24"/>
         </w:rPr>
-        <w:t xml:space="preserve">Medir </w:t>
-      </w:r>
-      <w:r>
-        <w:rPr>
-          <w:sz w:val="24"/>
-          <w:szCs w:val="24"/>
-        </w:rPr>
-        <w:tab/>
-        <w:t xml:space="preserve">quantitativamente </w:t>
-      </w:r>
-      <w:r>
-        <w:rPr>
-          <w:sz w:val="24"/>
-          <w:szCs w:val="24"/>
-        </w:rPr>
-        <w:t>a</w:t>
-      </w:r>
-      <w:r>
-        <w:rPr>
-          <w:sz w:val="24"/>
-          <w:szCs w:val="24"/>
-        </w:rPr>
-        <w:t xml:space="preserve"> eficácia de </w:t>
-      </w:r>
-      <w:r>
-        <w:rPr>
-          <w:sz w:val="24"/>
-          <w:szCs w:val="24"/>
-        </w:rPr>
-        <w:t xml:space="preserve">utilizar </w:t>
-      </w:r>
-      <w:r>
-        <w:rPr>
-          <w:sz w:val="24"/>
-          <w:szCs w:val="24"/>
-        </w:rPr>
-        <w:t xml:space="preserve">a ferramenta aqui desenvolvida </w:t>
-      </w:r>
-      <w:r>
-        <w:rPr>
-          <w:sz w:val="24"/>
-          <w:szCs w:val="24"/>
-        </w:rPr>
-        <w:t>no pr</w:t>
-      </w:r>
-      <w:r>
-        <w:rPr>
-          <w:sz w:val="24"/>
-          <w:szCs w:val="24"/>
-        </w:rPr>
-        <w:t xml:space="preserve">ocesso de </w:t>
-      </w:r>
-      <w:r>
-        <w:rPr>
-          <w:sz w:val="24"/>
-          <w:szCs w:val="24"/>
-        </w:rPr>
-        <w:t xml:space="preserve">aprendizagem </w:t>
-      </w:r>
-      <w:r>
-        <w:rPr>
-          <w:sz w:val="24"/>
-          <w:szCs w:val="24"/>
-        </w:rPr>
-        <w:t>de lógica de programação</w:t>
-      </w:r>
-      <w:r>
-        <w:rPr>
-          <w:sz w:val="24"/>
-          <w:szCs w:val="24"/>
-        </w:rPr>
-        <w:t xml:space="preserve"> </w:t>
-      </w:r>
-      <w:r>
-        <w:rPr>
-          <w:sz w:val="24"/>
-          <w:szCs w:val="24"/>
-        </w:rPr>
-        <w:t xml:space="preserve">no âmbito </w:t>
-      </w:r>
-      <w:r>
-        <w:rPr>
-          <w:sz w:val="24"/>
-          <w:szCs w:val="24"/>
-        </w:rPr>
-        <w:t>acadêmico</w:t>
-      </w:r>
-      <w:r>
-        <w:rPr>
-          <w:sz w:val="24"/>
-          <w:szCs w:val="24"/>
-        </w:rPr>
-        <w:t xml:space="preserve"> universitário</w:t>
-      </w:r>
-      <w:r>
-        <w:rPr>
-          <w:sz w:val="24"/>
-          <w:szCs w:val="24"/>
-        </w:rPr>
-        <w:t xml:space="preserve"> quanto ao entendimento conceitual </w:t>
-      </w:r>
-      <w:r>
-        <w:rPr>
-          <w:sz w:val="24"/>
-          <w:szCs w:val="24"/>
-        </w:rPr>
-        <w:t>e melhor aproveitamento escolar</w:t>
-      </w:r>
-      <w:r>
-        <w:rPr>
-          <w:sz w:val="24"/>
-          <w:szCs w:val="24"/>
-        </w:rPr>
-        <w:t>.</w:t>
-      </w:r>
-      <w:r>
-        <w:rPr>
-          <w:sz w:val="24"/>
-          <w:szCs w:val="24"/>
-        </w:rPr>
-        <w:t xml:space="preserve"> </w:t>
-      </w:r>
-    </w:p>
-    <w:p>
-      <w:pPr>
-        <w:pStyle w:val="Ttulo2"/>
-      </w:pPr>
-      <w:bookmarkStart w:id="10" w:name="_Toc53145496"/>
-      <w:r>
-        <w:t xml:space="preserve">2.1 </w:t>
-      </w:r>
-      <w:r>
-        <w:t>OBJETIVOS SECUNDÁRIOS</w:t>
-      </w:r>
-      <w:bookmarkEnd w:id="10"/>
+        <w:t>Levantamento dos desafios enfrentados e principais problemas no processo de aprendizagem de lógica que os alunos de primeiro ano da FATEC Zona Leste enfrentam;</w:t>
+      </w:r>
     </w:p>
     <w:p>
       <w:pPr>
@@ -4113,15 +4150,9 @@
         <w:rPr>
           <w:sz w:val="24"/>
           <w:szCs w:val="24"/>
-        </w:rPr>
-        <w:t>Desenvolver uma ferramenta em versão MVP para ensino-aprendizagem de Lógica de Programação com ludificação</w:t>
-      </w:r>
-      <w:r>
-        <w:rPr>
-          <w:sz w:val="24"/>
-          <w:szCs w:val="24"/>
-        </w:rPr>
-        <w:t>;</w:t>
+          <w:highlight w:val="yellow"/>
+        </w:rPr>
+        <w:t>Realização de uma experimentação com a ferramenta na disciplina de lógica de programação. ARRUMAR</w:t>
       </w:r>
     </w:p>
     <w:p>
@@ -4139,7 +4170,42 @@
           <w:sz w:val="24"/>
           <w:szCs w:val="24"/>
         </w:rPr>
-        <w:t>Levantamento dos desafios enfrentados e principais problemas no processo de aprendizagem de lógica que os alunos de primeiro ano da FATEC Zona Leste enfrentam;</w:t>
+        <w:t>Levantamento e avali</w:t>
+      </w:r>
+      <w:r>
+        <w:rPr>
+          <w:sz w:val="24"/>
+          <w:szCs w:val="24"/>
+        </w:rPr>
+        <w:t>a</w:t>
+      </w:r>
+      <w:r>
+        <w:rPr>
+          <w:sz w:val="24"/>
+          <w:szCs w:val="24"/>
+        </w:rPr>
+        <w:t xml:space="preserve">ção da utilização da ferramenta com os alunos do Curso de Análise </w:t>
+      </w:r>
+      <w:r>
+        <w:rPr>
+          <w:sz w:val="24"/>
+          <w:szCs w:val="24"/>
+        </w:rPr>
+        <w:t xml:space="preserve">e Desenvolvimento </w:t>
+      </w:r>
+      <w:r>
+        <w:rPr>
+          <w:sz w:val="24"/>
+          <w:szCs w:val="24"/>
+        </w:rPr>
+        <w:t>de Sistemas da FATEC Zona Leste</w:t>
+      </w:r>
+      <w:r>
+        <w:rPr>
+          <w:sz w:val="24"/>
+          <w:szCs w:val="24"/>
+        </w:rPr>
+        <w:t>;</w:t>
       </w:r>
     </w:p>
     <w:p>
@@ -4157,42 +4223,7 @@
           <w:sz w:val="24"/>
           <w:szCs w:val="24"/>
         </w:rPr>
-        <w:t>Levantamento e avali</w:t>
-      </w:r>
-      <w:r>
-        <w:rPr>
-          <w:sz w:val="24"/>
-          <w:szCs w:val="24"/>
-        </w:rPr>
-        <w:t>a</w:t>
-      </w:r>
-      <w:r>
-        <w:rPr>
-          <w:sz w:val="24"/>
-          <w:szCs w:val="24"/>
-        </w:rPr>
-        <w:t xml:space="preserve">ção da utilização da ferramenta com os alunos do Curso de Análise </w:t>
-      </w:r>
-      <w:r>
-        <w:rPr>
-          <w:sz w:val="24"/>
-          <w:szCs w:val="24"/>
-        </w:rPr>
-        <w:t xml:space="preserve">e Desenvolvimento </w:t>
-      </w:r>
-      <w:r>
-        <w:rPr>
-          <w:sz w:val="24"/>
-          <w:szCs w:val="24"/>
-        </w:rPr>
-        <w:t>de Sistemas da FATEC Zona Leste</w:t>
-      </w:r>
-      <w:r>
-        <w:rPr>
-          <w:sz w:val="24"/>
-          <w:szCs w:val="24"/>
-        </w:rPr>
-        <w:t>;</w:t>
+        <w:t>Levantamento e análise bibliográfica sobre a eficácia da ludificação no processo ensino-aprendizagem de modo geral;</w:t>
       </w:r>
     </w:p>
     <w:p>
@@ -4210,33 +4241,231 @@
           <w:sz w:val="24"/>
           <w:szCs w:val="24"/>
         </w:rPr>
-        <w:t>Levantamento e análise bibliográfica sobre a eficácia da ludificação no processo ensino-aprendizagem de modo geral;</w:t>
+        <w:tab/>
+        <w:t xml:space="preserve">Parece haver um descompasso entre o ambiente acadêmico, o mercado de trabalho e a vida pessoal, fazendo com que suas características </w:t>
+      </w:r>
+      <w:r>
+        <w:rPr>
+          <w:sz w:val="24"/>
+          <w:szCs w:val="24"/>
+        </w:rPr>
+        <w:t xml:space="preserve">fiquem </w:t>
+      </w:r>
+      <w:r>
+        <w:rPr>
+          <w:sz w:val="24"/>
+          <w:szCs w:val="24"/>
+        </w:rPr>
+        <w:t>em um</w:t>
+      </w:r>
+      <w:r>
+        <w:rPr>
+          <w:sz w:val="24"/>
+          <w:szCs w:val="24"/>
+        </w:rPr>
+        <w:t xml:space="preserve"> constante conflito </w:t>
+      </w:r>
+      <w:r>
+        <w:rPr>
+          <w:sz w:val="24"/>
+          <w:szCs w:val="24"/>
+        </w:rPr>
+        <w:t xml:space="preserve">desgastante e </w:t>
+      </w:r>
+      <w:r>
+        <w:rPr>
+          <w:sz w:val="24"/>
+          <w:szCs w:val="24"/>
+        </w:rPr>
+        <w:t>desmotivador</w:t>
+      </w:r>
+      <w:r>
+        <w:rPr>
+          <w:sz w:val="24"/>
+          <w:szCs w:val="24"/>
+        </w:rPr>
+        <w:t>,</w:t>
+      </w:r>
+      <w:r>
+        <w:rPr>
+          <w:sz w:val="24"/>
+          <w:szCs w:val="24"/>
+        </w:rPr>
+        <w:t xml:space="preserve"> a realizaç</w:t>
+      </w:r>
+      <w:r>
+        <w:rPr>
+          <w:sz w:val="24"/>
+          <w:szCs w:val="24"/>
+        </w:rPr>
+        <w:t xml:space="preserve">ão dos </w:t>
+      </w:r>
+      <w:r>
+        <w:rPr>
+          <w:sz w:val="24"/>
+          <w:szCs w:val="24"/>
+        </w:rPr>
+        <w:t>de</w:t>
+      </w:r>
+      <w:r>
+        <w:rPr>
+          <w:sz w:val="24"/>
+          <w:szCs w:val="24"/>
+        </w:rPr>
+        <w:t>veres</w:t>
+      </w:r>
+      <w:r>
+        <w:rPr>
+          <w:sz w:val="24"/>
+          <w:szCs w:val="24"/>
+        </w:rPr>
+        <w:t xml:space="preserve"> </w:t>
+      </w:r>
+      <w:r>
+        <w:rPr>
+          <w:sz w:val="24"/>
+          <w:szCs w:val="24"/>
+        </w:rPr>
+        <w:t>acadêmicos</w:t>
+      </w:r>
+      <w:r>
+        <w:rPr>
+          <w:sz w:val="24"/>
+          <w:szCs w:val="24"/>
+        </w:rPr>
+        <w:t>,</w:t>
+      </w:r>
+      <w:r>
+        <w:rPr>
+          <w:sz w:val="24"/>
+          <w:szCs w:val="24"/>
+        </w:rPr>
+        <w:t xml:space="preserve"> seja pelo ritmo, acumulo, expectativas ou mesmo fatores pessoais acaba sendo priorizada onde </w:t>
+      </w:r>
+      <w:r>
+        <w:rPr>
+          <w:sz w:val="24"/>
+          <w:szCs w:val="24"/>
+        </w:rPr>
+        <w:t>parece</w:t>
+      </w:r>
+      <w:r>
+        <w:rPr>
+          <w:sz w:val="24"/>
+          <w:szCs w:val="24"/>
+        </w:rPr>
+        <w:t xml:space="preserve"> ser</w:t>
+      </w:r>
+      <w:r>
+        <w:rPr>
+          <w:sz w:val="24"/>
+          <w:szCs w:val="24"/>
+        </w:rPr>
+        <w:t xml:space="preserve"> mais conveniente no momento</w:t>
+      </w:r>
+      <w:r>
+        <w:rPr>
+          <w:sz w:val="24"/>
+          <w:szCs w:val="24"/>
+        </w:rPr>
+        <w:t>. N</w:t>
+      </w:r>
+      <w:r>
+        <w:rPr>
+          <w:sz w:val="24"/>
+          <w:szCs w:val="24"/>
+        </w:rPr>
+        <w:t xml:space="preserve">ão </w:t>
+      </w:r>
+      <w:r>
+        <w:rPr>
+          <w:sz w:val="24"/>
+          <w:szCs w:val="24"/>
+        </w:rPr>
+        <w:t>há um</w:t>
+      </w:r>
+      <w:r>
+        <w:rPr>
+          <w:sz w:val="24"/>
+          <w:szCs w:val="24"/>
+        </w:rPr>
+        <w:t xml:space="preserve"> </w:t>
+      </w:r>
+      <w:r>
+        <w:rPr>
+          <w:sz w:val="24"/>
+          <w:szCs w:val="24"/>
+        </w:rPr>
+        <w:t>único motivo,</w:t>
+      </w:r>
+      <w:r>
+        <w:rPr>
+          <w:sz w:val="24"/>
+          <w:szCs w:val="24"/>
+        </w:rPr>
+        <w:t xml:space="preserve"> </w:t>
+      </w:r>
+      <w:r>
+        <w:rPr>
+          <w:sz w:val="24"/>
+          <w:szCs w:val="24"/>
+        </w:rPr>
+        <w:t>por</w:t>
+      </w:r>
+      <w:r>
+        <w:rPr>
+          <w:sz w:val="24"/>
+          <w:szCs w:val="24"/>
+        </w:rPr>
+        <w:t>em</w:t>
+      </w:r>
+      <w:r>
+        <w:rPr>
+          <w:sz w:val="24"/>
+          <w:szCs w:val="24"/>
+        </w:rPr>
+        <w:t xml:space="preserve"> </w:t>
+      </w:r>
+      <w:r>
+        <w:rPr>
+          <w:sz w:val="24"/>
+          <w:szCs w:val="24"/>
+        </w:rPr>
+        <w:t>esses fatores acumulados são determinantes para muitas nossas das decisões</w:t>
+      </w:r>
+      <w:r>
+        <w:rPr>
+          <w:sz w:val="24"/>
+          <w:szCs w:val="24"/>
+        </w:rPr>
+        <w:t xml:space="preserve"> de desistência de curso ou disciplinas</w:t>
+      </w:r>
+      <w:r>
+        <w:rPr>
+          <w:sz w:val="24"/>
+          <w:szCs w:val="24"/>
+        </w:rPr>
+        <w:t xml:space="preserve"> (evasão escolar)</w:t>
+      </w:r>
+      <w:r>
+        <w:rPr>
+          <w:sz w:val="24"/>
+          <w:szCs w:val="24"/>
+        </w:rPr>
+        <w:t>, cujas as habilidades acabam esquecidas</w:t>
+      </w:r>
+      <w:r>
+        <w:rPr>
+          <w:sz w:val="24"/>
+          <w:szCs w:val="24"/>
+        </w:rPr>
+        <w:t>.</w:t>
       </w:r>
     </w:p>
     <w:p>
       <w:pPr>
         <w:pStyle w:val="Ttulo1"/>
       </w:pPr>
-      <w:bookmarkStart w:id="11" w:name="_Toc44617578"/>
-    </w:p>
-    <w:p/>
-    <w:p>
-      <w:pPr>
-        <w:pStyle w:val="Ttulo1"/>
-      </w:pPr>
-      <w:bookmarkStart w:id="12" w:name="_Toc53145497"/>
-      <w:r>
-        <w:lastRenderedPageBreak/>
-        <w:t xml:space="preserve">3 </w:t>
-      </w:r>
-      <w:r>
-        <w:rPr>
-          <w:u w:val="single"/>
-        </w:rPr>
-        <w:t>JUSTIFICATIVAS</w:t>
-      </w:r>
-      <w:bookmarkEnd w:id="11"/>
-      <w:bookmarkEnd w:id="12"/>
     </w:p>
     <w:p>
       <w:pPr>
@@ -4253,247 +4482,85 @@
           <w:sz w:val="24"/>
           <w:szCs w:val="24"/>
         </w:rPr>
-        <w:tab/>
-        <w:t xml:space="preserve">Parece haver um descompasso entre o ambiente acadêmico, o mercado de trabalho e a vida pessoal, fazendo com que suas características </w:t>
-      </w:r>
-      <w:r>
-        <w:rPr>
-          <w:sz w:val="24"/>
-          <w:szCs w:val="24"/>
-        </w:rPr>
-        <w:t xml:space="preserve">fiquem </w:t>
-      </w:r>
-      <w:r>
-        <w:rPr>
-          <w:sz w:val="24"/>
-          <w:szCs w:val="24"/>
-        </w:rPr>
-        <w:t>em um</w:t>
-      </w:r>
-      <w:r>
-        <w:rPr>
-          <w:sz w:val="24"/>
-          <w:szCs w:val="24"/>
-        </w:rPr>
-        <w:t xml:space="preserve"> constante conflito </w:t>
-      </w:r>
-      <w:r>
-        <w:rPr>
-          <w:sz w:val="24"/>
-          <w:szCs w:val="24"/>
-        </w:rPr>
-        <w:t xml:space="preserve">desgastante e </w:t>
-      </w:r>
-      <w:r>
-        <w:rPr>
-          <w:sz w:val="24"/>
-          <w:szCs w:val="24"/>
-        </w:rPr>
-        <w:t>desmotivador</w:t>
-      </w:r>
-      <w:r>
-        <w:rPr>
-          <w:sz w:val="24"/>
-          <w:szCs w:val="24"/>
-        </w:rPr>
-        <w:t>,</w:t>
-      </w:r>
-      <w:r>
-        <w:rPr>
-          <w:sz w:val="24"/>
-          <w:szCs w:val="24"/>
-        </w:rPr>
-        <w:t xml:space="preserve"> a realizaç</w:t>
-      </w:r>
-      <w:r>
-        <w:rPr>
-          <w:sz w:val="24"/>
-          <w:szCs w:val="24"/>
-        </w:rPr>
-        <w:t xml:space="preserve">ão dos </w:t>
-      </w:r>
-      <w:r>
-        <w:rPr>
-          <w:sz w:val="24"/>
-          <w:szCs w:val="24"/>
-        </w:rPr>
-        <w:t>de</w:t>
-      </w:r>
-      <w:r>
-        <w:rPr>
-          <w:sz w:val="24"/>
-          <w:szCs w:val="24"/>
-        </w:rPr>
-        <w:t>veres</w:t>
-      </w:r>
-      <w:r>
-        <w:rPr>
-          <w:sz w:val="24"/>
-          <w:szCs w:val="24"/>
-        </w:rPr>
-        <w:t xml:space="preserve"> </w:t>
-      </w:r>
-      <w:r>
-        <w:rPr>
-          <w:sz w:val="24"/>
-          <w:szCs w:val="24"/>
-        </w:rPr>
-        <w:t>acadêmicos</w:t>
-      </w:r>
-      <w:r>
-        <w:rPr>
-          <w:sz w:val="24"/>
-          <w:szCs w:val="24"/>
-        </w:rPr>
-        <w:t>,</w:t>
-      </w:r>
-      <w:r>
-        <w:rPr>
-          <w:sz w:val="24"/>
-          <w:szCs w:val="24"/>
-        </w:rPr>
-        <w:t xml:space="preserve"> seja pelo ritmo, acumulo, expectativas ou mesmo fatores pessoais acaba sendo priorizada onde </w:t>
-      </w:r>
-      <w:r>
-        <w:rPr>
-          <w:sz w:val="24"/>
-          <w:szCs w:val="24"/>
-        </w:rPr>
-        <w:t>parece</w:t>
-      </w:r>
-      <w:r>
-        <w:rPr>
-          <w:sz w:val="24"/>
-          <w:szCs w:val="24"/>
-        </w:rPr>
-        <w:t xml:space="preserve"> ser</w:t>
-      </w:r>
-      <w:r>
-        <w:rPr>
-          <w:sz w:val="24"/>
-          <w:szCs w:val="24"/>
-        </w:rPr>
-        <w:t xml:space="preserve"> mais conveniente no momento</w:t>
-      </w:r>
-      <w:r>
-        <w:rPr>
-          <w:sz w:val="24"/>
-          <w:szCs w:val="24"/>
-        </w:rPr>
-        <w:t>. N</w:t>
-      </w:r>
-      <w:r>
-        <w:rPr>
-          <w:sz w:val="24"/>
-          <w:szCs w:val="24"/>
-        </w:rPr>
-        <w:t xml:space="preserve">ão </w:t>
-      </w:r>
-      <w:r>
-        <w:rPr>
-          <w:sz w:val="24"/>
-          <w:szCs w:val="24"/>
-        </w:rPr>
-        <w:t>há um</w:t>
-      </w:r>
-      <w:r>
-        <w:rPr>
-          <w:sz w:val="24"/>
-          <w:szCs w:val="24"/>
-        </w:rPr>
-        <w:t xml:space="preserve"> </w:t>
-      </w:r>
-      <w:r>
-        <w:rPr>
-          <w:sz w:val="24"/>
-          <w:szCs w:val="24"/>
-        </w:rPr>
-        <w:t>único motivo,</w:t>
-      </w:r>
-      <w:r>
-        <w:rPr>
-          <w:sz w:val="24"/>
-          <w:szCs w:val="24"/>
-        </w:rPr>
-        <w:t xml:space="preserve"> </w:t>
-      </w:r>
-      <w:r>
-        <w:rPr>
-          <w:sz w:val="24"/>
-          <w:szCs w:val="24"/>
-        </w:rPr>
-        <w:t>por</w:t>
-      </w:r>
-      <w:r>
-        <w:rPr>
-          <w:sz w:val="24"/>
-          <w:szCs w:val="24"/>
-        </w:rPr>
-        <w:t>em</w:t>
-      </w:r>
-      <w:r>
-        <w:rPr>
-          <w:sz w:val="24"/>
-          <w:szCs w:val="24"/>
-        </w:rPr>
-        <w:t xml:space="preserve"> </w:t>
-      </w:r>
-      <w:r>
-        <w:rPr>
-          <w:sz w:val="24"/>
-          <w:szCs w:val="24"/>
-        </w:rPr>
-        <w:t>esses fatores acumulados são determinantes para muitas nossas das decisões</w:t>
-      </w:r>
-      <w:r>
-        <w:rPr>
-          <w:sz w:val="24"/>
-          <w:szCs w:val="24"/>
-        </w:rPr>
-        <w:t xml:space="preserve"> de desistência de curso ou disciplinas</w:t>
-      </w:r>
-      <w:r>
-        <w:rPr>
-          <w:sz w:val="24"/>
-          <w:szCs w:val="24"/>
-        </w:rPr>
-        <w:t xml:space="preserve"> (evasão escolar)</w:t>
-      </w:r>
-      <w:r>
-        <w:rPr>
-          <w:sz w:val="24"/>
-          <w:szCs w:val="24"/>
-        </w:rPr>
-        <w:t>, cujas as habilidades acabam esquecidas</w:t>
-      </w:r>
-      <w:r>
-        <w:rPr>
-          <w:sz w:val="24"/>
-          <w:szCs w:val="24"/>
-        </w:rPr>
-        <w:t>.</w:t>
-      </w:r>
-    </w:p>
-    <w:p>
-      <w:pPr>
-        <w:pStyle w:val="Ttulo1"/>
-      </w:pPr>
-    </w:p>
-    <w:p>
-      <w:pPr>
-        <w:pStyle w:val="Ttulo1"/>
-      </w:pPr>
-      <w:bookmarkStart w:id="13" w:name="_Toc53145498"/>
-      <w:r>
-        <w:t xml:space="preserve">4 </w:t>
-      </w:r>
-      <w:r>
-        <w:t xml:space="preserve">POSSÍVEIS </w:t>
-      </w:r>
-      <w:r>
-        <w:t>DESAFIOS</w:t>
-      </w:r>
-      <w:bookmarkEnd w:id="13"/>
+        <w:t xml:space="preserve">A </w:t>
+      </w:r>
+      <w:r>
+        <w:rPr>
+          <w:sz w:val="24"/>
+          <w:szCs w:val="24"/>
+        </w:rPr>
+        <w:t xml:space="preserve">elaboração do material </w:t>
+      </w:r>
+      <w:r>
+        <w:rPr>
+          <w:sz w:val="24"/>
+          <w:szCs w:val="24"/>
+        </w:rPr>
+        <w:t xml:space="preserve">necessitará utilizar </w:t>
+      </w:r>
+      <w:r>
+        <w:rPr>
+          <w:sz w:val="24"/>
+          <w:szCs w:val="24"/>
+        </w:rPr>
+        <w:t xml:space="preserve">uma linguagem </w:t>
+      </w:r>
+      <w:r>
+        <w:rPr>
+          <w:sz w:val="24"/>
+          <w:szCs w:val="24"/>
+        </w:rPr>
+        <w:t>est</w:t>
+      </w:r>
+      <w:r>
+        <w:rPr>
+          <w:sz w:val="24"/>
+          <w:szCs w:val="24"/>
+        </w:rPr>
+        <w:t xml:space="preserve">ática </w:t>
+      </w:r>
+      <w:r>
+        <w:rPr>
+          <w:sz w:val="24"/>
+          <w:szCs w:val="24"/>
+        </w:rPr>
+        <w:t>atend</w:t>
+      </w:r>
+      <w:r>
+        <w:rPr>
+          <w:sz w:val="24"/>
+          <w:szCs w:val="24"/>
+        </w:rPr>
+        <w:t xml:space="preserve">endo </w:t>
+      </w:r>
+      <w:r>
+        <w:rPr>
+          <w:sz w:val="24"/>
+          <w:szCs w:val="24"/>
+        </w:rPr>
+        <w:t>a</w:t>
+      </w:r>
+      <w:r>
+        <w:rPr>
+          <w:sz w:val="24"/>
+          <w:szCs w:val="24"/>
+        </w:rPr>
+        <w:t>os</w:t>
+      </w:r>
+      <w:r>
+        <w:rPr>
+          <w:sz w:val="24"/>
+          <w:szCs w:val="24"/>
+        </w:rPr>
+        <w:t xml:space="preserve"> requisitos funcionais das instituiç</w:t>
+      </w:r>
+      <w:r>
+        <w:rPr>
+          <w:sz w:val="24"/>
+          <w:szCs w:val="24"/>
+        </w:rPr>
+        <w:t>ões.</w:t>
+      </w:r>
     </w:p>
     <w:p>
       <w:pPr>
@@ -4510,84 +4577,14 @@
           <w:sz w:val="24"/>
           <w:szCs w:val="24"/>
         </w:rPr>
-        <w:t xml:space="preserve">A </w:t>
-      </w:r>
-      <w:r>
-        <w:rPr>
-          <w:sz w:val="24"/>
-          <w:szCs w:val="24"/>
-        </w:rPr>
-        <w:t xml:space="preserve">elaboração do material </w:t>
-      </w:r>
-      <w:r>
-        <w:rPr>
-          <w:sz w:val="24"/>
-          <w:szCs w:val="24"/>
-        </w:rPr>
-        <w:t xml:space="preserve">necessitará utilizar </w:t>
-      </w:r>
-      <w:r>
-        <w:rPr>
-          <w:sz w:val="24"/>
-          <w:szCs w:val="24"/>
-        </w:rPr>
-        <w:t xml:space="preserve">uma linguagem </w:t>
-      </w:r>
-      <w:r>
-        <w:rPr>
-          <w:sz w:val="24"/>
-          <w:szCs w:val="24"/>
-        </w:rPr>
-        <w:t>est</w:t>
-      </w:r>
-      <w:r>
-        <w:rPr>
-          <w:sz w:val="24"/>
-          <w:szCs w:val="24"/>
-        </w:rPr>
-        <w:t xml:space="preserve">ática </w:t>
-      </w:r>
-      <w:r>
-        <w:rPr>
-          <w:sz w:val="24"/>
-          <w:szCs w:val="24"/>
-        </w:rPr>
-        <w:t>atend</w:t>
-      </w:r>
-      <w:r>
-        <w:rPr>
-          <w:sz w:val="24"/>
-          <w:szCs w:val="24"/>
-        </w:rPr>
-        <w:t xml:space="preserve">endo </w:t>
-      </w:r>
-      <w:r>
-        <w:rPr>
-          <w:sz w:val="24"/>
-          <w:szCs w:val="24"/>
-        </w:rPr>
-        <w:t>a</w:t>
-      </w:r>
-      <w:r>
-        <w:rPr>
-          <w:sz w:val="24"/>
-          <w:szCs w:val="24"/>
-        </w:rPr>
-        <w:t>os</w:t>
-      </w:r>
-      <w:r>
-        <w:rPr>
-          <w:sz w:val="24"/>
-          <w:szCs w:val="24"/>
-        </w:rPr>
-        <w:t xml:space="preserve"> requisitos funcionais das instituiç</w:t>
-      </w:r>
-      <w:r>
-        <w:rPr>
-          <w:sz w:val="24"/>
-          <w:szCs w:val="24"/>
-        </w:rPr>
-        <w:t>ões.</w:t>
+        <w:t>O material deverá ser adequado</w:t>
+      </w:r>
+      <w:r>
+        <w:rPr>
+          <w:sz w:val="24"/>
+          <w:szCs w:val="24"/>
+        </w:rPr>
+        <w:t xml:space="preserve"> com embasamento prático e teórico em um período determinado utilizando as técnicas de ludificação.</w:t>
       </w:r>
     </w:p>
     <w:p>
@@ -4605,14 +4602,43 @@
           <w:sz w:val="24"/>
           <w:szCs w:val="24"/>
         </w:rPr>
-        <w:t>O material deverá ser adequado</w:t>
-      </w:r>
-      <w:r>
-        <w:rPr>
-          <w:sz w:val="24"/>
-          <w:szCs w:val="24"/>
-        </w:rPr>
-        <w:t xml:space="preserve"> com embasamento prático e teórico em um período determinado utilizando as técnicas de ludificação.</w:t>
+        <w:t>O sistema desenvolvido necessitará compreender u</w:t>
+      </w:r>
+      <w:r>
+        <w:rPr>
+          <w:sz w:val="24"/>
+          <w:szCs w:val="24"/>
+        </w:rPr>
+        <w:t xml:space="preserve">sabilidade e </w:t>
+      </w:r>
+      <w:r>
+        <w:rPr>
+          <w:sz w:val="24"/>
+          <w:szCs w:val="24"/>
+        </w:rPr>
+        <w:t>a</w:t>
+      </w:r>
+      <w:r>
+        <w:rPr>
+          <w:sz w:val="24"/>
+          <w:szCs w:val="24"/>
+        </w:rPr>
+        <w:t xml:space="preserve">cessibilidade em </w:t>
+      </w:r>
+      <w:r>
+        <w:rPr>
+          <w:sz w:val="24"/>
+          <w:szCs w:val="24"/>
+          <w:u w:val="single"/>
+        </w:rPr>
+        <w:t>plataformas</w:t>
+      </w:r>
+      <w:r>
+        <w:rPr>
+          <w:sz w:val="24"/>
+          <w:szCs w:val="24"/>
+        </w:rPr>
+        <w:t xml:space="preserve"> diferentes sem perder a qualidade e imersão do conteúdo ministrado.</w:t>
       </w:r>
     </w:p>
     <w:p>
@@ -4625,49 +4651,6 @@
           <w:szCs w:val="24"/>
         </w:rPr>
       </w:pPr>
-      <w:r>
-        <w:rPr>
-          <w:sz w:val="24"/>
-          <w:szCs w:val="24"/>
-        </w:rPr>
-        <w:t>O sistema desenvolvido necessitará compreender u</w:t>
-      </w:r>
-      <w:r>
-        <w:rPr>
-          <w:sz w:val="24"/>
-          <w:szCs w:val="24"/>
-        </w:rPr>
-        <w:t xml:space="preserve">sabilidade e </w:t>
-      </w:r>
-      <w:r>
-        <w:rPr>
-          <w:sz w:val="24"/>
-          <w:szCs w:val="24"/>
-        </w:rPr>
-        <w:t>a</w:t>
-      </w:r>
-      <w:r>
-        <w:rPr>
-          <w:sz w:val="24"/>
-          <w:szCs w:val="24"/>
-        </w:rPr>
-        <w:t xml:space="preserve">cessibilidade em </w:t>
-      </w:r>
-      <w:r>
-        <w:rPr>
-          <w:sz w:val="24"/>
-          <w:szCs w:val="24"/>
-          <w:u w:val="single"/>
-        </w:rPr>
-        <w:t>plataformas</w:t>
-      </w:r>
-      <w:r>
-        <w:rPr>
-          <w:sz w:val="24"/>
-          <w:szCs w:val="24"/>
-        </w:rPr>
-        <w:t xml:space="preserve"> diferentes sem perder a qualidade e imersão do conteúdo ministrado.</w:t>
-      </w:r>
     </w:p>
     <w:p>
       <w:pPr>
@@ -4679,22 +4662,27 @@
           <w:szCs w:val="24"/>
         </w:rPr>
       </w:pPr>
-    </w:p>
-    <w:p>
-      <w:pPr>
-        <w:pStyle w:val="Ttulo1"/>
-      </w:pPr>
-      <w:bookmarkStart w:id="14" w:name="_Toc53145499"/>
-      <w:r>
-        <w:t xml:space="preserve">5 </w:t>
-      </w:r>
-      <w:r>
-        <w:t>HIPOTESES</w:t>
-      </w:r>
-      <w:r>
-        <w:t xml:space="preserve"> E RESULTADOS ESPERADOS</w:t>
-      </w:r>
-      <w:bookmarkEnd w:id="14"/>
+      <w:r>
+        <w:rPr>
+          <w:sz w:val="24"/>
+          <w:szCs w:val="24"/>
+        </w:rPr>
+        <w:t>Espera-se que ao término do trabalho os resultados sejam positivos para o processo de aprendizagem dos estudantes ao utilizarem o sistema desenvolvido, de modo a evidenciar que as técnicas de ludificação podem e devem ser utilizadas em escolas e universidades para potencializar o processo de ensino-aprendizagem como um todo.</w:t>
+      </w:r>
+      <w:r>
+        <w:rPr>
+          <w:sz w:val="24"/>
+          <w:szCs w:val="24"/>
+        </w:rPr>
+        <w:tab/>
+      </w:r>
+      <w:r>
+        <w:rPr>
+          <w:sz w:val="24"/>
+          <w:szCs w:val="24"/>
+        </w:rPr>
+        <w:t xml:space="preserve"> </w:t>
+      </w:r>
     </w:p>
     <w:p>
       <w:pPr>
@@ -4711,14 +4699,147 @@
           <w:sz w:val="24"/>
           <w:szCs w:val="24"/>
         </w:rPr>
-        <w:t>Espera-se que ao término do trabalho os resultados sejam positivos para o processo de aprendizagem dos estudantes ao utilizarem o sistema desenvolvido, de modo a evidenciar que as técnicas de ludificação podem e devem ser utilizadas em escolas e universidades para potencializar o processo de ensino-aprendizagem como um todo.</w:t>
-      </w:r>
-      <w:r>
-        <w:rPr>
-          <w:sz w:val="24"/>
-          <w:szCs w:val="24"/>
-        </w:rPr>
-        <w:tab/>
+        <w:t xml:space="preserve">Excedendo </w:t>
+      </w:r>
+      <w:r>
+        <w:rPr>
+          <w:sz w:val="24"/>
+          <w:szCs w:val="24"/>
+        </w:rPr>
+        <w:t>um texto meramente acadêmico ou ideias revolucionárias a estrutura a seguir descreve os principais pontos abordados desde o caos de ideias que não levaram a rumo nenhum, passando pelas solicitações de orientação d</w:t>
+      </w:r>
+      <w:r>
+        <w:rPr>
+          <w:sz w:val="24"/>
+          <w:szCs w:val="24"/>
+        </w:rPr>
+        <w:t>o projeto</w:t>
+      </w:r>
+      <w:r>
+        <w:rPr>
+          <w:sz w:val="24"/>
+          <w:szCs w:val="24"/>
+        </w:rPr>
+        <w:t xml:space="preserve">, </w:t>
+      </w:r>
+      <w:r>
+        <w:rPr>
+          <w:sz w:val="24"/>
+          <w:szCs w:val="24"/>
+        </w:rPr>
+        <w:t>um brainstorming para identificar</w:t>
+      </w:r>
+      <w:r>
+        <w:rPr>
+          <w:sz w:val="24"/>
+          <w:szCs w:val="24"/>
+        </w:rPr>
+        <w:t>mos</w:t>
+      </w:r>
+      <w:r>
+        <w:rPr>
+          <w:sz w:val="24"/>
+          <w:szCs w:val="24"/>
+        </w:rPr>
+        <w:t xml:space="preserve"> tópicos de</w:t>
+      </w:r>
+      <w:r>
+        <w:rPr>
+          <w:sz w:val="24"/>
+          <w:szCs w:val="24"/>
+        </w:rPr>
+        <w:t xml:space="preserve"> afinidades e habilidades</w:t>
+      </w:r>
+      <w:r>
+        <w:rPr>
+          <w:sz w:val="24"/>
+          <w:szCs w:val="24"/>
+        </w:rPr>
+        <w:t xml:space="preserve"> anteriores</w:t>
+      </w:r>
+      <w:r>
+        <w:rPr>
+          <w:sz w:val="24"/>
+          <w:szCs w:val="24"/>
+        </w:rPr>
+        <w:t xml:space="preserve">, </w:t>
+      </w:r>
+      <w:r>
+        <w:rPr>
+          <w:sz w:val="24"/>
+          <w:szCs w:val="24"/>
+        </w:rPr>
+        <w:t xml:space="preserve">muitas </w:t>
+      </w:r>
+      <w:r>
+        <w:rPr>
+          <w:sz w:val="24"/>
+          <w:szCs w:val="24"/>
+        </w:rPr>
+        <w:t>pesquisas</w:t>
+      </w:r>
+      <w:r>
+        <w:rPr>
+          <w:sz w:val="24"/>
+          <w:szCs w:val="24"/>
+        </w:rPr>
+        <w:t xml:space="preserve"> concentrar os esforços em: jogos e educação. Os</w:t>
+      </w:r>
+      <w:r>
+        <w:rPr>
+          <w:sz w:val="24"/>
+          <w:szCs w:val="24"/>
+        </w:rPr>
+        <w:t xml:space="preserve"> estágios a seguir </w:t>
+      </w:r>
+      <w:r>
+        <w:rPr>
+          <w:sz w:val="24"/>
+          <w:szCs w:val="24"/>
+        </w:rPr>
+        <w:t xml:space="preserve">detalham </w:t>
+      </w:r>
+      <w:r>
+        <w:rPr>
+          <w:sz w:val="24"/>
+          <w:szCs w:val="24"/>
+        </w:rPr>
+        <w:t>a implementação</w:t>
+      </w:r>
+      <w:r>
+        <w:rPr>
+          <w:sz w:val="24"/>
+          <w:szCs w:val="24"/>
+        </w:rPr>
+        <w:t xml:space="preserve"> a ideia, que pode</w:t>
+      </w:r>
+      <w:r>
+        <w:rPr>
+          <w:sz w:val="24"/>
+          <w:szCs w:val="24"/>
+        </w:rPr>
+        <w:t xml:space="preserve"> </w:t>
+      </w:r>
+      <w:r>
+        <w:rPr>
+          <w:sz w:val="24"/>
+          <w:szCs w:val="24"/>
+        </w:rPr>
+        <w:t xml:space="preserve">auxiliar um pouco </w:t>
+      </w:r>
+      <w:r>
+        <w:rPr>
+          <w:sz w:val="24"/>
+          <w:szCs w:val="24"/>
+        </w:rPr>
+        <w:t>n</w:t>
+      </w:r>
+      <w:r>
+        <w:rPr>
+          <w:sz w:val="24"/>
+          <w:szCs w:val="24"/>
+        </w:rPr>
+        <w:t>a incrível jornada dos seus primeiros passos e códigos na programação.</w:t>
       </w:r>
       <w:r>
         <w:rPr>
@@ -4741,6 +4862,19 @@
     </w:p>
     <w:p>
       <w:pPr>
+        <w:pStyle w:val="Ttulo2"/>
+      </w:pPr>
+      <w:bookmarkStart w:id="8" w:name="_Toc53145501"/>
+      <w:r>
+        <w:t xml:space="preserve">6.1 </w:t>
+      </w:r>
+      <w:r>
+        <w:t>PRIMEIRO ESTÁGIO</w:t>
+      </w:r>
+      <w:bookmarkEnd w:id="8"/>
+    </w:p>
+    <w:p>
+      <w:pPr>
         <w:spacing w:line="360" w:lineRule="auto"/>
         <w:ind w:firstLine="720"/>
         <w:jc w:val="both"/>
@@ -4749,6 +4883,83 @@
           <w:szCs w:val="24"/>
         </w:rPr>
       </w:pPr>
+      <w:r>
+        <w:rPr>
+          <w:sz w:val="24"/>
+          <w:szCs w:val="24"/>
+        </w:rPr>
+        <w:t xml:space="preserve">Levantamento bibliográfico para embasamento teórico, contendo referências que colaboram com os estudos e técnicas aplicados para o projeto além de </w:t>
+      </w:r>
+      <w:r>
+        <w:rPr>
+          <w:sz w:val="24"/>
+          <w:szCs w:val="24"/>
+        </w:rPr>
+        <w:t>corroboram </w:t>
+      </w:r>
+      <w:r>
+        <w:rPr>
+          <w:sz w:val="24"/>
+          <w:szCs w:val="24"/>
+        </w:rPr>
+        <w:t>as utilizações de jogos lúdicos em cenários</w:t>
+      </w:r>
+      <w:r>
+        <w:rPr>
+          <w:sz w:val="24"/>
+          <w:szCs w:val="24"/>
+        </w:rPr>
+        <w:t xml:space="preserve"> acadêmicos de universidades</w:t>
+      </w:r>
+      <w:r>
+        <w:rPr>
+          <w:sz w:val="24"/>
+          <w:szCs w:val="24"/>
+        </w:rPr>
+        <w:t xml:space="preserve"> </w:t>
+      </w:r>
+      <w:r>
+        <w:rPr>
+          <w:sz w:val="24"/>
+          <w:szCs w:val="24"/>
+        </w:rPr>
+        <w:t xml:space="preserve">juntamente com </w:t>
+      </w:r>
+      <w:r>
+        <w:rPr>
+          <w:sz w:val="24"/>
+          <w:szCs w:val="24"/>
+        </w:rPr>
+        <w:t>uma revisão analítica nos trabalhos encontrados, extraindo e discutindo o que tiver forte relação com o objetivo desse trabalho. Também, nesse estágio</w:t>
+      </w:r>
+      <w:r>
+        <w:rPr>
+          <w:sz w:val="24"/>
+          <w:szCs w:val="24"/>
+        </w:rPr>
+        <w:t>,</w:t>
+      </w:r>
+      <w:r>
+        <w:rPr>
+          <w:sz w:val="24"/>
+          <w:szCs w:val="24"/>
+        </w:rPr>
+        <w:t xml:space="preserve"> realizaremos o levantam</w:t>
+      </w:r>
+      <w:r>
+        <w:rPr>
+          <w:sz w:val="24"/>
+          <w:szCs w:val="24"/>
+        </w:rPr>
+        <w:t>ento de plataformas similares para comparações posteriores com a ferramenta desenvolvida</w:t>
+      </w:r>
+      <w:r>
+        <w:rPr>
+          <w:sz w:val="24"/>
+          <w:szCs w:val="24"/>
+        </w:rPr>
+        <w:t>.</w:t>
+      </w:r>
     </w:p>
     <w:p>
       <w:pPr>
@@ -4763,29 +4974,16 @@
     </w:p>
     <w:p>
       <w:pPr>
-        <w:pStyle w:val="Ttulo1"/>
-      </w:pPr>
-      <w:bookmarkStart w:id="15" w:name="_Toc53145500"/>
-      <w:r>
-        <w:lastRenderedPageBreak/>
-        <w:t xml:space="preserve">6 </w:t>
-      </w:r>
-      <w:r>
-        <w:t>ESTRUTURAÇ</w:t>
-      </w:r>
-      <w:r>
-        <w:t>ÃO</w:t>
-      </w:r>
-      <w:r>
-        <w:t xml:space="preserve"> DESDE A</w:t>
-      </w:r>
-      <w:r>
-        <w:t xml:space="preserve"> IDEIA</w:t>
-      </w:r>
-      <w:r>
-        <w:t xml:space="preserve"> - METODOLOGIA</w:t>
-      </w:r>
-      <w:bookmarkEnd w:id="15"/>
+        <w:pStyle w:val="Ttulo2"/>
+      </w:pPr>
+      <w:bookmarkStart w:id="9" w:name="_Toc53145502"/>
+      <w:r>
+        <w:t xml:space="preserve">6.2 </w:t>
+      </w:r>
+      <w:r>
+        <w:t>SEGUNDO ESTÁGIO</w:t>
+      </w:r>
+      <w:bookmarkEnd w:id="9"/>
     </w:p>
     <w:p>
       <w:pPr>
@@ -4802,133 +5000,21 @@
           <w:sz w:val="24"/>
           <w:szCs w:val="24"/>
         </w:rPr>
-        <w:t xml:space="preserve">Excedendo </w:t>
-      </w:r>
-      <w:r>
-        <w:rPr>
-          <w:sz w:val="24"/>
-          <w:szCs w:val="24"/>
-        </w:rPr>
-        <w:t>um texto meramente acadêmico ou ideias revolucionárias a estrutura a seguir descreve os principais pontos abordados desde o caos de ideias que não levaram a rumo nenhum, passando pelas solicitações de orientação d</w:t>
-      </w:r>
-      <w:r>
-        <w:rPr>
-          <w:sz w:val="24"/>
-          <w:szCs w:val="24"/>
-        </w:rPr>
-        <w:t>o projeto</w:t>
-      </w:r>
-      <w:r>
-        <w:rPr>
-          <w:sz w:val="24"/>
-          <w:szCs w:val="24"/>
-        </w:rPr>
-        <w:t xml:space="preserve">, </w:t>
-      </w:r>
-      <w:r>
-        <w:rPr>
-          <w:sz w:val="24"/>
-          <w:szCs w:val="24"/>
-        </w:rPr>
-        <w:t>um brainstorming para identificar</w:t>
-      </w:r>
-      <w:r>
-        <w:rPr>
-          <w:sz w:val="24"/>
-          <w:szCs w:val="24"/>
-        </w:rPr>
-        <w:t>mos</w:t>
-      </w:r>
-      <w:r>
-        <w:rPr>
-          <w:sz w:val="24"/>
-          <w:szCs w:val="24"/>
-        </w:rPr>
-        <w:t xml:space="preserve"> tópicos de</w:t>
-      </w:r>
-      <w:r>
-        <w:rPr>
-          <w:sz w:val="24"/>
-          <w:szCs w:val="24"/>
-        </w:rPr>
-        <w:t xml:space="preserve"> afinidades e habilidades</w:t>
-      </w:r>
-      <w:r>
-        <w:rPr>
-          <w:sz w:val="24"/>
-          <w:szCs w:val="24"/>
-        </w:rPr>
-        <w:t xml:space="preserve"> anteriores</w:t>
-      </w:r>
-      <w:r>
-        <w:rPr>
-          <w:sz w:val="24"/>
-          <w:szCs w:val="24"/>
-        </w:rPr>
-        <w:t xml:space="preserve">, </w:t>
-      </w:r>
-      <w:r>
-        <w:rPr>
-          <w:sz w:val="24"/>
-          <w:szCs w:val="24"/>
-        </w:rPr>
-        <w:t xml:space="preserve">muitas </w:t>
-      </w:r>
-      <w:r>
-        <w:rPr>
-          <w:sz w:val="24"/>
-          <w:szCs w:val="24"/>
-        </w:rPr>
-        <w:t>pesquisas</w:t>
-      </w:r>
-      <w:r>
-        <w:rPr>
-          <w:sz w:val="24"/>
-          <w:szCs w:val="24"/>
-        </w:rPr>
-        <w:t xml:space="preserve"> concentrar os esforços em: jogos e educação. Os</w:t>
-      </w:r>
-      <w:r>
-        <w:rPr>
-          <w:sz w:val="24"/>
-          <w:szCs w:val="24"/>
-        </w:rPr>
-        <w:t xml:space="preserve"> estágios a seguir </w:t>
-      </w:r>
-      <w:r>
-        <w:rPr>
-          <w:sz w:val="24"/>
-          <w:szCs w:val="24"/>
-        </w:rPr>
-        <w:t xml:space="preserve">detalham </w:t>
-      </w:r>
-      <w:r>
-        <w:rPr>
-          <w:sz w:val="24"/>
-          <w:szCs w:val="24"/>
-        </w:rPr>
-        <w:t>a implementação</w:t>
-      </w:r>
-      <w:r>
-        <w:rPr>
-          <w:sz w:val="24"/>
-          <w:szCs w:val="24"/>
-        </w:rPr>
-        <w:t xml:space="preserve"> a ideia, que pode</w:t>
-      </w:r>
-      <w:r>
-        <w:rPr>
-          <w:sz w:val="24"/>
-          <w:szCs w:val="24"/>
-        </w:rPr>
-        <w:t xml:space="preserve"> </w:t>
-      </w:r>
-      <w:r>
-        <w:rPr>
-          <w:sz w:val="24"/>
-          <w:szCs w:val="24"/>
-        </w:rPr>
-        <w:t xml:space="preserve">auxiliar um pouco </w:t>
+        <w:t>D</w:t>
+      </w:r>
+      <w:r>
+        <w:rPr>
+          <w:sz w:val="24"/>
+          <w:szCs w:val="24"/>
+        </w:rPr>
+        <w:t>esenvolvimento do aplicativo na sua versão</w:t>
+      </w:r>
+      <w:r>
+        <w:rPr>
+          <w:sz w:val="24"/>
+          <w:szCs w:val="24"/>
+        </w:rPr>
+        <w:t xml:space="preserve"> MVP para computadores, com a documentação do software e os diagramas do projeto, utilizando a linguagem de programação JAVA </w:t>
       </w:r>
       <w:r>
         <w:rPr>
@@ -4942,14 +5028,28 @@
           <w:sz w:val="24"/>
           <w:szCs w:val="24"/>
         </w:rPr>
-        <w:t>a incrível jornada dos seus primeiros passos e códigos na programação.</w:t>
-      </w:r>
-      <w:r>
-        <w:rPr>
-          <w:sz w:val="24"/>
-          <w:szCs w:val="24"/>
-        </w:rPr>
-        <w:t xml:space="preserve"> </w:t>
+        <w:t xml:space="preserve">o padrão JAVA </w:t>
+      </w:r>
+      <w:r>
+        <w:rPr>
+          <w:sz w:val="24"/>
+          <w:szCs w:val="24"/>
+        </w:rPr>
+        <w:t xml:space="preserve">Code </w:t>
+      </w:r>
+      <w:r>
+        <w:rPr>
+          <w:sz w:val="24"/>
+          <w:szCs w:val="24"/>
+        </w:rPr>
+        <w:t>Conventions</w:t>
+      </w:r>
+      <w:r>
+        <w:rPr>
+          <w:sz w:val="24"/>
+          <w:szCs w:val="24"/>
+        </w:rPr>
+        <w:t xml:space="preserve"> para fins de manutenibilidade.</w:t>
       </w:r>
     </w:p>
     <w:p>
@@ -4967,14 +5067,14 @@
       <w:pPr>
         <w:pStyle w:val="Ttulo2"/>
       </w:pPr>
-      <w:bookmarkStart w:id="16" w:name="_Toc53145501"/>
-      <w:r>
-        <w:t xml:space="preserve">6.1 </w:t>
-      </w:r>
-      <w:r>
-        <w:t>PRIMEIRO ESTÁGIO</w:t>
-      </w:r>
-      <w:bookmarkEnd w:id="16"/>
+      <w:bookmarkStart w:id="10" w:name="_Toc53145503"/>
+      <w:r>
+        <w:t xml:space="preserve">6.3 </w:t>
+      </w:r>
+      <w:r>
+        <w:t>TERCEIRO ESTÁGIO</w:t>
+      </w:r>
+      <w:bookmarkEnd w:id="10"/>
     </w:p>
     <w:p>
       <w:pPr>
@@ -4991,28 +5091,28 @@
           <w:sz w:val="24"/>
           <w:szCs w:val="24"/>
         </w:rPr>
-        <w:t xml:space="preserve">Levantamento bibliográfico para embasamento teórico, contendo referências que colaboram com os estudos e técnicas aplicados para o projeto além de </w:t>
-      </w:r>
-      <w:r>
-        <w:rPr>
-          <w:sz w:val="24"/>
-          <w:szCs w:val="24"/>
-        </w:rPr>
-        <w:t>corroboram </w:t>
-      </w:r>
-      <w:r>
-        <w:rPr>
-          <w:sz w:val="24"/>
-          <w:szCs w:val="24"/>
-        </w:rPr>
-        <w:t>as utilizações de jogos lúdicos em cenários</w:t>
-      </w:r>
-      <w:r>
-        <w:rPr>
-          <w:sz w:val="24"/>
-          <w:szCs w:val="24"/>
-        </w:rPr>
-        <w:t xml:space="preserve"> acadêmicos de universidades</w:t>
+        <w:t>C</w:t>
+      </w:r>
+      <w:r>
+        <w:rPr>
+          <w:sz w:val="24"/>
+          <w:szCs w:val="24"/>
+        </w:rPr>
+        <w:t xml:space="preserve">oleta de resultados </w:t>
+      </w:r>
+      <w:r>
+        <w:rPr>
+          <w:sz w:val="24"/>
+          <w:szCs w:val="24"/>
+        </w:rPr>
+        <w:t xml:space="preserve">no qual </w:t>
+      </w:r>
+      <w:r>
+        <w:rPr>
+          <w:sz w:val="24"/>
+          <w:szCs w:val="24"/>
+        </w:rPr>
+        <w:t>será apresentado</w:t>
       </w:r>
       <w:r>
         <w:rPr>
@@ -5026,42 +5126,28 @@
           <w:sz w:val="24"/>
           <w:szCs w:val="24"/>
         </w:rPr>
-        <w:t xml:space="preserve">juntamente com </w:t>
-      </w:r>
-      <w:r>
-        <w:rPr>
-          <w:sz w:val="24"/>
-          <w:szCs w:val="24"/>
-        </w:rPr>
-        <w:t>uma revisão analítica nos trabalhos encontrados, extraindo e discutindo o que tiver forte relação com o objetivo desse trabalho. Também, nesse estágio</w:t>
-      </w:r>
-      <w:r>
-        <w:rPr>
-          <w:sz w:val="24"/>
-          <w:szCs w:val="24"/>
-        </w:rPr>
-        <w:t>,</w:t>
-      </w:r>
-      <w:r>
-        <w:rPr>
-          <w:sz w:val="24"/>
-          <w:szCs w:val="24"/>
-        </w:rPr>
-        <w:t xml:space="preserve"> realizaremos o levantam</w:t>
-      </w:r>
-      <w:r>
-        <w:rPr>
-          <w:sz w:val="24"/>
-          <w:szCs w:val="24"/>
-        </w:rPr>
-        <w:t>ento de plataformas similares para comparações posteriores com a ferramenta desenvolvida</w:t>
-      </w:r>
-      <w:r>
-        <w:rPr>
-          <w:sz w:val="24"/>
-          <w:szCs w:val="24"/>
-        </w:rPr>
-        <w:t>.</w:t>
+        <w:t>a plataforma desenvolvida</w:t>
+      </w:r>
+      <w:r>
+        <w:rPr>
+          <w:sz w:val="24"/>
+          <w:szCs w:val="24"/>
+        </w:rPr>
+        <w:t xml:space="preserve"> para os alunos do primeiro ano do curso de Tecnólogo em Análise e Desenvolvimento de Sistemas da FATEC-ZL</w:t>
+      </w:r>
+      <w:r>
+        <w:rPr>
+          <w:sz w:val="24"/>
+          <w:szCs w:val="24"/>
+        </w:rPr>
+        <w:t xml:space="preserve"> incluindo: Pesquisas e divulgação dos resultados com os discentes e docentes participantes com à a</w:t>
+      </w:r>
+      <w:r>
+        <w:rPr>
+          <w:sz w:val="24"/>
+          <w:szCs w:val="24"/>
+        </w:rPr>
+        <w:t>nálise para estabelecer o impacto da plataforma no processo de ensino-aprendizagem dos estudantes.</w:t>
       </w:r>
     </w:p>
     <w:p>
@@ -5077,16 +5163,13 @@
     </w:p>
     <w:p>
       <w:pPr>
-        <w:pStyle w:val="Ttulo2"/>
-      </w:pPr>
-      <w:bookmarkStart w:id="17" w:name="_Toc53145502"/>
-      <w:r>
-        <w:t xml:space="preserve">6.2 </w:t>
-      </w:r>
-      <w:r>
-        <w:t>SEGUNDO ESTÁGIO</w:t>
-      </w:r>
-      <w:bookmarkEnd w:id="17"/>
+        <w:pStyle w:val="Ttulo1"/>
+      </w:pPr>
+      <w:bookmarkStart w:id="11" w:name="_Toc53145504"/>
+      <w:r>
+        <w:t>7 EVASÃO ESCOLAR</w:t>
+      </w:r>
+      <w:bookmarkEnd w:id="11"/>
     </w:p>
     <w:p>
       <w:pPr>
@@ -5103,56 +5186,36 @@
           <w:sz w:val="24"/>
           <w:szCs w:val="24"/>
         </w:rPr>
-        <w:t>D</w:t>
-      </w:r>
-      <w:r>
-        <w:rPr>
-          <w:sz w:val="24"/>
-          <w:szCs w:val="24"/>
-        </w:rPr>
-        <w:t>esenvolvimento do aplicativo na sua versão</w:t>
-      </w:r>
-      <w:r>
-        <w:rPr>
-          <w:sz w:val="24"/>
-          <w:szCs w:val="24"/>
-        </w:rPr>
-        <w:t xml:space="preserve"> MVP para computadores, com a documentação do software e os diagramas do projeto, utilizando a linguagem de programação JAVA </w:t>
-      </w:r>
-      <w:r>
-        <w:rPr>
-          <w:sz w:val="24"/>
-          <w:szCs w:val="24"/>
-        </w:rPr>
-        <w:t>n</w:t>
-      </w:r>
-      <w:r>
-        <w:rPr>
-          <w:sz w:val="24"/>
-          <w:szCs w:val="24"/>
-        </w:rPr>
-        <w:t xml:space="preserve">o padrão JAVA </w:t>
-      </w:r>
-      <w:r>
-        <w:rPr>
-          <w:sz w:val="24"/>
-          <w:szCs w:val="24"/>
-        </w:rPr>
-        <w:t xml:space="preserve">Code </w:t>
-      </w:r>
-      <w:r>
-        <w:rPr>
-          <w:sz w:val="24"/>
-          <w:szCs w:val="24"/>
-        </w:rPr>
-        <w:t>Conventions</w:t>
-      </w:r>
-      <w:r>
-        <w:rPr>
-          <w:sz w:val="24"/>
-          <w:szCs w:val="24"/>
-        </w:rPr>
-        <w:t xml:space="preserve"> para fins de manutenibilidade.</w:t>
+        <w:t>pesquisar sobre evasão escolar</w:t>
+      </w:r>
+      <w:r>
+        <w:rPr>
+          <w:sz w:val="24"/>
+          <w:szCs w:val="24"/>
+        </w:rPr>
+        <w:t xml:space="preserve"> na universidade para cursos de tecnologia</w:t>
+      </w:r>
+      <w:r>
+        <w:rPr>
+          <w:sz w:val="24"/>
+          <w:szCs w:val="24"/>
+        </w:rPr>
+        <w:t xml:space="preserve">, situação atual dela no brasil </w:t>
+      </w:r>
+      <w:r>
+        <w:rPr>
+          <w:sz w:val="24"/>
+          <w:szCs w:val="24"/>
+          <w:u w:val="single"/>
+        </w:rPr>
+        <w:t>atualmente</w:t>
+      </w:r>
+      <w:r>
+        <w:rPr>
+          <w:sz w:val="24"/>
+          <w:szCs w:val="24"/>
+        </w:rPr>
+        <w:t xml:space="preserve"> E RELACIONAR com as dificuldades de aprendizagem de lógica.</w:t>
       </w:r>
     </w:p>
     <w:p>
@@ -5168,16 +5231,16 @@
     </w:p>
     <w:p>
       <w:pPr>
-        <w:pStyle w:val="Ttulo2"/>
-      </w:pPr>
-      <w:bookmarkStart w:id="18" w:name="_Toc53145503"/>
-      <w:r>
-        <w:t xml:space="preserve">6.3 </w:t>
-      </w:r>
-      <w:r>
-        <w:t>TERCEIRO ESTÁGIO</w:t>
-      </w:r>
-      <w:bookmarkEnd w:id="18"/>
+        <w:pStyle w:val="Ttulo1"/>
+      </w:pPr>
+      <w:bookmarkStart w:id="12" w:name="_Toc53145505"/>
+      <w:r>
+        <w:t>8</w:t>
+      </w:r>
+      <w:r>
+        <w:t xml:space="preserve"> TÉCNICAS DE LUDIFICAÇÃO</w:t>
+      </w:r>
+      <w:bookmarkEnd w:id="12"/>
     </w:p>
     <w:p>
       <w:pPr>
@@ -5194,63 +5257,14 @@
           <w:sz w:val="24"/>
           <w:szCs w:val="24"/>
         </w:rPr>
-        <w:t>C</w:t>
-      </w:r>
-      <w:r>
-        <w:rPr>
-          <w:sz w:val="24"/>
-          <w:szCs w:val="24"/>
-        </w:rPr>
-        <w:t xml:space="preserve">oleta de resultados </w:t>
-      </w:r>
-      <w:r>
-        <w:rPr>
-          <w:sz w:val="24"/>
-          <w:szCs w:val="24"/>
-        </w:rPr>
-        <w:t xml:space="preserve">no qual </w:t>
-      </w:r>
-      <w:r>
-        <w:rPr>
-          <w:sz w:val="24"/>
-          <w:szCs w:val="24"/>
-        </w:rPr>
-        <w:t>será apresentado</w:t>
-      </w:r>
-      <w:r>
-        <w:rPr>
-          <w:sz w:val="24"/>
-          <w:szCs w:val="24"/>
-        </w:rPr>
-        <w:t xml:space="preserve"> </w:t>
-      </w:r>
-      <w:r>
-        <w:rPr>
-          <w:sz w:val="24"/>
-          <w:szCs w:val="24"/>
-        </w:rPr>
-        <w:t>a plataforma desenvolvida</w:t>
-      </w:r>
-      <w:r>
-        <w:rPr>
-          <w:sz w:val="24"/>
-          <w:szCs w:val="24"/>
-        </w:rPr>
-        <w:t xml:space="preserve"> para os alunos do primeiro ano do curso de Tecnólogo em Análise e Desenvolvimento de Sistemas da FATEC-ZL</w:t>
-      </w:r>
-      <w:r>
-        <w:rPr>
-          <w:sz w:val="24"/>
-          <w:szCs w:val="24"/>
-        </w:rPr>
-        <w:t xml:space="preserve"> incluindo: Pesquisas e divulgação dos resultados com os discentes e docentes participantes com à a</w:t>
-      </w:r>
-      <w:r>
-        <w:rPr>
-          <w:sz w:val="24"/>
-          <w:szCs w:val="24"/>
-        </w:rPr>
-        <w:t>nálise para estabelecer o impacto da plataforma no processo de ensino-aprendizagem dos estudantes.</w:t>
+        <w:t>Introduzir o capítulo</w:t>
+      </w:r>
+      <w:r>
+        <w:rPr>
+          <w:sz w:val="24"/>
+          <w:szCs w:val="24"/>
+        </w:rPr>
+        <w:t>;</w:t>
       </w:r>
     </w:p>
     <w:p>
@@ -5266,14 +5280,16 @@
     </w:p>
     <w:p>
       <w:pPr>
-        <w:pStyle w:val="Ttulo1"/>
-      </w:pPr>
-      <w:bookmarkStart w:id="19" w:name="_Toc53145504"/>
-      <w:r>
-        <w:lastRenderedPageBreak/>
-        <w:t>7 EVASÃO ESCOLAR</w:t>
-      </w:r>
-      <w:bookmarkEnd w:id="19"/>
+        <w:pStyle w:val="Ttulo2"/>
+      </w:pPr>
+      <w:bookmarkStart w:id="13" w:name="_Toc53145506"/>
+      <w:r>
+        <w:t>8</w:t>
+      </w:r>
+      <w:r>
+        <w:t>.1 TABELA DE TÉCNICAS (VER NOME COM RAQUEL)</w:t>
+      </w:r>
+      <w:bookmarkEnd w:id="13"/>
     </w:p>
     <w:p>
       <w:pPr>
@@ -5290,50 +5306,7 @@
           <w:sz w:val="24"/>
           <w:szCs w:val="24"/>
         </w:rPr>
-        <w:t xml:space="preserve">pesquisar sobre </w:t>
-      </w:r>
-      <w:r>
-        <w:rPr>
-          <w:sz w:val="24"/>
-          <w:szCs w:val="24"/>
-        </w:rPr>
-        <w:t>evasão</w:t>
-      </w:r>
-      <w:r>
-        <w:rPr>
-          <w:sz w:val="24"/>
-          <w:szCs w:val="24"/>
-        </w:rPr>
-        <w:t xml:space="preserve"> escolar</w:t>
-      </w:r>
-      <w:r>
-        <w:rPr>
-          <w:sz w:val="24"/>
-          <w:szCs w:val="24"/>
-        </w:rPr>
-        <w:t xml:space="preserve"> na universidade para cursos de tecnologia</w:t>
-      </w:r>
-      <w:r>
-        <w:rPr>
-          <w:sz w:val="24"/>
-          <w:szCs w:val="24"/>
-        </w:rPr>
-        <w:t xml:space="preserve">, situação atual dela no brasil </w:t>
-      </w:r>
-      <w:r>
-        <w:rPr>
-          <w:sz w:val="24"/>
-          <w:szCs w:val="24"/>
-          <w:u w:val="single"/>
-        </w:rPr>
-        <w:t>atualmente</w:t>
-      </w:r>
-      <w:r>
-        <w:rPr>
-          <w:sz w:val="24"/>
-          <w:szCs w:val="24"/>
-        </w:rPr>
-        <w:t xml:space="preserve"> E RELACIONAR com as dificuldades de aprendizagem de lógica.</w:t>
+        <w:t>Falar sobre aquele quadro com n técnicas;</w:t>
       </w:r>
     </w:p>
     <w:p>
@@ -5349,16 +5322,16 @@
     </w:p>
     <w:p>
       <w:pPr>
-        <w:pStyle w:val="Ttulo1"/>
-      </w:pPr>
-      <w:bookmarkStart w:id="20" w:name="_Toc53145505"/>
+        <w:pStyle w:val="Ttulo2"/>
+      </w:pPr>
+      <w:bookmarkStart w:id="14" w:name="_Toc53145507"/>
       <w:r>
         <w:t>8</w:t>
       </w:r>
       <w:r>
-        <w:t xml:space="preserve"> TÉCNICAS DE LUDIFICAÇÃO</w:t>
-      </w:r>
-      <w:bookmarkEnd w:id="20"/>
+        <w:t>.2 CASOS DE APLICAÇÃO DE TÉCNICAS DE LUDIFICAÇÃO</w:t>
+      </w:r>
+      <w:bookmarkEnd w:id="14"/>
     </w:p>
     <w:p>
       <w:pPr>
@@ -5375,14 +5348,7 @@
           <w:sz w:val="24"/>
           <w:szCs w:val="24"/>
         </w:rPr>
-        <w:t>Introduzir o capítulo</w:t>
-      </w:r>
-      <w:r>
-        <w:rPr>
-          <w:sz w:val="24"/>
-          <w:szCs w:val="24"/>
-        </w:rPr>
-        <w:t>;</w:t>
+        <w:t>Dar exemplos de sites e/ou apps que utilizam algumas dessas técnicas, mostrando que a ludificação já é utilizada e dá certo em alguns casos;</w:t>
       </w:r>
     </w:p>
     <w:p>
@@ -5400,14 +5366,14 @@
       <w:pPr>
         <w:pStyle w:val="Ttulo2"/>
       </w:pPr>
-      <w:bookmarkStart w:id="21" w:name="_Toc53145506"/>
+      <w:bookmarkStart w:id="15" w:name="_Toc53145508"/>
       <w:r>
         <w:t>8</w:t>
       </w:r>
       <w:r>
-        <w:t>.1 TABELA DE TÉCNICAS (VER NOME COM RAQUEL)</w:t>
-      </w:r>
-      <w:bookmarkEnd w:id="21"/>
+        <w:t>.3 SELEÇÃO DE TÉCNICAS PARA APLICAÇÃO</w:t>
+      </w:r>
+      <w:bookmarkEnd w:id="15"/>
     </w:p>
     <w:p>
       <w:pPr>
@@ -5424,7 +5390,21 @@
           <w:sz w:val="24"/>
           <w:szCs w:val="24"/>
         </w:rPr>
-        <w:t>Falar sobre aquele quadro com n técnicas;</w:t>
+        <w:t>Dizer aqui quais técnicas devemos usar e por</w:t>
+      </w:r>
+      <w:r>
+        <w:rPr>
+          <w:sz w:val="24"/>
+          <w:szCs w:val="24"/>
+        </w:rPr>
+        <w:t xml:space="preserve"> </w:t>
+      </w:r>
+      <w:r>
+        <w:rPr>
+          <w:sz w:val="24"/>
+          <w:szCs w:val="24"/>
+        </w:rPr>
+        <w:t>que.</w:t>
       </w:r>
     </w:p>
     <w:p>
@@ -5440,16 +5420,13 @@
     </w:p>
     <w:p>
       <w:pPr>
-        <w:pStyle w:val="Ttulo2"/>
-      </w:pPr>
-      <w:bookmarkStart w:id="22" w:name="_Toc53145507"/>
-      <w:r>
-        <w:t>8</w:t>
-      </w:r>
-      <w:r>
-        <w:t>.2 CASOS DE APLICAÇÃO DE TÉCNICAS DE LUDIFICAÇÃO</w:t>
-      </w:r>
-      <w:bookmarkEnd w:id="22"/>
+        <w:pStyle w:val="Ttulo1"/>
+      </w:pPr>
+      <w:bookmarkStart w:id="16" w:name="_Toc53145509"/>
+      <w:r>
+        <w:t>9 METODOLOGIAS ÁGEIS</w:t>
+      </w:r>
+      <w:bookmarkEnd w:id="16"/>
     </w:p>
     <w:p>
       <w:pPr>
@@ -5466,7 +5443,7 @@
           <w:sz w:val="24"/>
           <w:szCs w:val="24"/>
         </w:rPr>
-        <w:t>Dar exemplos de sites e/ou apps que utilizam algumas dessas técnicas, mostrando que a ludificação já é utilizada e dá certo em alguns casos;</w:t>
+        <w:t>Introduzir o tema;</w:t>
       </w:r>
     </w:p>
     <w:p>
@@ -5477,6 +5454,7 @@
         <w:rPr>
           <w:sz w:val="24"/>
           <w:szCs w:val="24"/>
+          <w:u w:val="single"/>
         </w:rPr>
       </w:pPr>
     </w:p>
@@ -5484,14 +5462,11 @@
       <w:pPr>
         <w:pStyle w:val="Ttulo2"/>
       </w:pPr>
-      <w:bookmarkStart w:id="23" w:name="_Toc53145508"/>
-      <w:r>
-        <w:t>8</w:t>
-      </w:r>
-      <w:r>
-        <w:t>.3 SELEÇÃO DE TÉCNICAS PARA APLICAÇÃO</w:t>
-      </w:r>
-      <w:bookmarkEnd w:id="23"/>
+      <w:bookmarkStart w:id="17" w:name="_Toc53145510"/>
+      <w:r>
+        <w:t>9.1 SCRUM</w:t>
+      </w:r>
+      <w:bookmarkEnd w:id="17"/>
     </w:p>
     <w:p>
       <w:pPr>
@@ -5508,21 +5483,14 @@
           <w:sz w:val="24"/>
           <w:szCs w:val="24"/>
         </w:rPr>
-        <w:t>Dizer aqui quais técnicas devemos usar e por</w:t>
-      </w:r>
-      <w:r>
-        <w:rPr>
-          <w:sz w:val="24"/>
-          <w:szCs w:val="24"/>
-        </w:rPr>
-        <w:t xml:space="preserve"> </w:t>
-      </w:r>
-      <w:r>
-        <w:rPr>
-          <w:sz w:val="24"/>
-          <w:szCs w:val="24"/>
-        </w:rPr>
-        <w:t>que.</w:t>
+        <w:t>Mencionar que utilizaremos o Scrum como metodologia de desenvolvimento do trabalho aqui descrito.</w:t>
+      </w:r>
+      <w:r>
+        <w:rPr>
+          <w:sz w:val="24"/>
+          <w:szCs w:val="24"/>
+        </w:rPr>
+        <w:t xml:space="preserve"> Organização de sprints</w:t>
       </w:r>
     </w:p>
     <w:p>
@@ -5539,12 +5507,15 @@
     <w:p>
       <w:pPr>
         <w:pStyle w:val="Ttulo1"/>
-      </w:pPr>
-      <w:bookmarkStart w:id="24" w:name="_Toc53145509"/>
-      <w:r>
-        <w:t>9 METODOLOGIAS ÁGEIS</w:t>
-      </w:r>
-      <w:bookmarkEnd w:id="24"/>
+        <w:rPr>
+          <w:u w:val="single"/>
+        </w:rPr>
+      </w:pPr>
+      <w:bookmarkStart w:id="18" w:name="_Toc53145511"/>
+      <w:r>
+        <w:t>10 VERSIONAMENTO EM EQUIPE</w:t>
+      </w:r>
+      <w:bookmarkEnd w:id="18"/>
     </w:p>
     <w:p>
       <w:pPr>
@@ -5561,7 +5532,7 @@
           <w:sz w:val="24"/>
           <w:szCs w:val="24"/>
         </w:rPr>
-        <w:t>Introduzir o tema;</w:t>
+        <w:t>Descrever o porquê é ideal trabalhar com versionamento em combinação com metodologias ágeis.</w:t>
       </w:r>
     </w:p>
     <w:p>
@@ -5572,7 +5543,6 @@
         <w:rPr>
           <w:sz w:val="24"/>
           <w:szCs w:val="24"/>
-          <w:u w:val="single"/>
         </w:rPr>
       </w:pPr>
     </w:p>
@@ -5580,11 +5550,11 @@
       <w:pPr>
         <w:pStyle w:val="Ttulo2"/>
       </w:pPr>
-      <w:bookmarkStart w:id="25" w:name="_Toc53145510"/>
-      <w:r>
-        <w:t>9.1 SCRUM</w:t>
-      </w:r>
-      <w:bookmarkEnd w:id="25"/>
+      <w:bookmarkStart w:id="19" w:name="_Toc53145512"/>
+      <w:r>
+        <w:t>10.1 GIT</w:t>
+      </w:r>
+      <w:bookmarkEnd w:id="19"/>
     </w:p>
     <w:p>
       <w:pPr>
@@ -5601,7 +5571,7 @@
           <w:sz w:val="24"/>
           <w:szCs w:val="24"/>
         </w:rPr>
-        <w:t>Mencionar que utilizaremos o Scrum como metodologia de desenvolvimento do trabalho aqui descrito.</w:t>
+        <w:t>Descrever o que é, por que é bom e mencionar que utilizaremos o GIT durante o desenvolvimento do projeto para auxiliar no versionamento e na aplicação do Scrum (entregas contínuas de pequenas melhorias no projeto)</w:t>
       </w:r>
     </w:p>
     <w:p>
@@ -5618,16 +5588,12 @@
     <w:p>
       <w:pPr>
         <w:pStyle w:val="Ttulo1"/>
-        <w:rPr>
-          <w:u w:val="single"/>
-        </w:rPr>
-      </w:pPr>
-      <w:bookmarkStart w:id="26" w:name="_Toc53145511"/>
-      <w:r>
-        <w:lastRenderedPageBreak/>
-        <w:t>10 VERSIONAMENTO EM EQUIPE</w:t>
-      </w:r>
-      <w:bookmarkEnd w:id="26"/>
+      </w:pPr>
+      <w:bookmarkStart w:id="20" w:name="_Toc53145513"/>
+      <w:r>
+        <w:t>11 DOCUMENTAÇÃO DO SISTEMA</w:t>
+      </w:r>
+      <w:bookmarkEnd w:id="20"/>
     </w:p>
     <w:p>
       <w:pPr>
@@ -5639,13 +5605,16 @@
           <w:szCs w:val="24"/>
         </w:rPr>
       </w:pPr>
-      <w:r>
-        <w:rPr>
-          <w:sz w:val="24"/>
-          <w:szCs w:val="24"/>
-        </w:rPr>
-        <w:t>Descrever o porquê é ideal trabalhar com versionamento em combinação com metodologias ágeis.</w:t>
-      </w:r>
+    </w:p>
+    <w:p>
+      <w:pPr>
+        <w:pStyle w:val="Ttulo2"/>
+      </w:pPr>
+      <w:bookmarkStart w:id="21" w:name="_Toc53145514"/>
+      <w:r>
+        <w:t>11.1 VISÃO GERAL</w:t>
+      </w:r>
+      <w:bookmarkEnd w:id="21"/>
     </w:p>
     <w:p>
       <w:pPr>
@@ -5662,92 +5631,12 @@
       <w:pPr>
         <w:pStyle w:val="Ttulo2"/>
       </w:pPr>
-      <w:bookmarkStart w:id="27" w:name="_Toc53145512"/>
-      <w:r>
-        <w:t>10.1 GIT</w:t>
-      </w:r>
-      <w:bookmarkEnd w:id="27"/>
-    </w:p>
-    <w:p>
-      <w:pPr>
-        <w:spacing w:line="360" w:lineRule="auto"/>
-        <w:ind w:firstLine="720"/>
-        <w:jc w:val="both"/>
-        <w:rPr>
-          <w:sz w:val="24"/>
-          <w:szCs w:val="24"/>
-        </w:rPr>
-      </w:pPr>
-      <w:r>
-        <w:rPr>
-          <w:sz w:val="24"/>
-          <w:szCs w:val="24"/>
-        </w:rPr>
-        <w:t>Descrever o que é, por que é bom e mencionar que utilizaremos o GIT durante o desenvolvimento do projeto para auxiliar no versionamento e na aplicação do Scrum (entregas contínuas de pequenas melhorias no projeto)</w:t>
-      </w:r>
-    </w:p>
-    <w:p>
-      <w:pPr>
-        <w:spacing w:line="360" w:lineRule="auto"/>
-        <w:ind w:firstLine="720"/>
-        <w:jc w:val="both"/>
-        <w:rPr>
-          <w:sz w:val="24"/>
-          <w:szCs w:val="24"/>
-        </w:rPr>
-      </w:pPr>
-    </w:p>
-    <w:p>
-      <w:pPr>
-        <w:pStyle w:val="Ttulo1"/>
-      </w:pPr>
-      <w:bookmarkStart w:id="28" w:name="_Toc53145513"/>
-      <w:r>
-        <w:t>11 DOCUMENTAÇÃO DO SISTEMA</w:t>
-      </w:r>
-      <w:bookmarkEnd w:id="28"/>
-    </w:p>
-    <w:p>
-      <w:pPr>
-        <w:spacing w:line="360" w:lineRule="auto"/>
-        <w:ind w:firstLine="720"/>
-        <w:jc w:val="both"/>
-        <w:rPr>
-          <w:sz w:val="24"/>
-          <w:szCs w:val="24"/>
-        </w:rPr>
-      </w:pPr>
-    </w:p>
-    <w:p>
-      <w:pPr>
-        <w:pStyle w:val="Ttulo2"/>
-      </w:pPr>
-      <w:bookmarkStart w:id="29" w:name="_Toc53145514"/>
-      <w:r>
-        <w:t>11.1 VISÃO GERAL</w:t>
-      </w:r>
-      <w:bookmarkEnd w:id="29"/>
-    </w:p>
-    <w:p>
-      <w:pPr>
-        <w:spacing w:line="360" w:lineRule="auto"/>
-        <w:ind w:firstLine="720"/>
-        <w:jc w:val="both"/>
-        <w:rPr>
-          <w:sz w:val="24"/>
-          <w:szCs w:val="24"/>
-        </w:rPr>
-      </w:pPr>
-    </w:p>
-    <w:p>
-      <w:pPr>
-        <w:pStyle w:val="Ttulo2"/>
-      </w:pPr>
-      <w:bookmarkStart w:id="30" w:name="_Toc53145515"/>
-      <w:r>
+      <w:bookmarkStart w:id="22" w:name="_Toc53145515"/>
+      <w:r>
+        <w:lastRenderedPageBreak/>
         <w:t>11.2 REGRAS DE NEGÓCIO</w:t>
       </w:r>
-      <w:bookmarkEnd w:id="30"/>
+      <w:bookmarkEnd w:id="22"/>
     </w:p>
     <w:p>
       <w:pPr>
@@ -5846,23 +5735,26 @@
           <w:color w:val="auto"/>
           <w:lang w:eastAsia="pt-BR"/>
         </w:rPr>
-        <w:t>● RN</w:t>
-      </w:r>
-      <w:r>
+        <w:t xml:space="preserve">● RN5: </w:t>
+      </w:r>
+    </w:p>
+    <w:p>
+      <w:pPr>
+        <w:pStyle w:val="Default"/>
+        <w:spacing w:after="61"/>
         <w:rPr>
           <w:rFonts w:ascii="Arial" w:eastAsia="Arial" w:hAnsi="Arial" w:cs="Arial"/>
           <w:color w:val="auto"/>
           <w:lang w:eastAsia="pt-BR"/>
         </w:rPr>
-        <w:t>5</w:t>
-      </w:r>
+      </w:pPr>
       <w:r>
         <w:rPr>
           <w:rFonts w:ascii="Arial" w:eastAsia="Arial" w:hAnsi="Arial" w:cs="Arial"/>
           <w:color w:val="auto"/>
           <w:lang w:eastAsia="pt-BR"/>
         </w:rPr>
-        <w:t xml:space="preserve">: </w:t>
+        <w:t xml:space="preserve">● RN6: </w:t>
       </w:r>
     </w:p>
     <w:p>
@@ -5881,24 +5773,59 @@
           <w:color w:val="auto"/>
           <w:lang w:eastAsia="pt-BR"/>
         </w:rPr>
-        <w:t>● RN</w:t>
-      </w:r>
-      <w:r>
+        <w:t xml:space="preserve">● RN7: </w:t>
+      </w:r>
+    </w:p>
+    <w:p>
+      <w:pPr>
+        <w:pStyle w:val="Default"/>
         <w:rPr>
           <w:rFonts w:ascii="Arial" w:eastAsia="Arial" w:hAnsi="Arial" w:cs="Arial"/>
           <w:color w:val="auto"/>
           <w:lang w:eastAsia="pt-BR"/>
         </w:rPr>
-        <w:t>6</w:t>
-      </w:r>
+      </w:pPr>
       <w:r>
         <w:rPr>
           <w:rFonts w:ascii="Arial" w:eastAsia="Arial" w:hAnsi="Arial" w:cs="Arial"/>
           <w:color w:val="auto"/>
           <w:lang w:eastAsia="pt-BR"/>
         </w:rPr>
-        <w:t xml:space="preserve">: </w:t>
-      </w:r>
+        <w:t xml:space="preserve">● RN8: </w:t>
+      </w:r>
+    </w:p>
+    <w:p>
+      <w:pPr>
+        <w:pStyle w:val="Default"/>
+        <w:rPr>
+          <w:rFonts w:ascii="Arial" w:hAnsi="Arial" w:cs="Arial"/>
+          <w:sz w:val="23"/>
+          <w:szCs w:val="23"/>
+        </w:rPr>
+      </w:pPr>
+      <w:r>
+        <w:rPr>
+          <w:rFonts w:ascii="Arial" w:hAnsi="Arial" w:cs="Arial"/>
+          <w:sz w:val="23"/>
+          <w:szCs w:val="23"/>
+        </w:rPr>
+        <w:t xml:space="preserve"> </w:t>
+      </w:r>
+    </w:p>
+    <w:p>
+      <w:pPr>
+        <w:pStyle w:val="Ttulo2"/>
+      </w:pPr>
+      <w:bookmarkStart w:id="23" w:name="_Toc53145516"/>
+    </w:p>
+    <w:p>
+      <w:pPr>
+        <w:pStyle w:val="Ttulo2"/>
+      </w:pPr>
+      <w:r>
+        <w:t>11.3 REQUISITOS FUNCIONAIS</w:t>
+      </w:r>
+      <w:bookmarkEnd w:id="23"/>
     </w:p>
     <w:p>
       <w:pPr>
@@ -5916,7 +5843,7 @@
           <w:color w:val="auto"/>
           <w:lang w:eastAsia="pt-BR"/>
         </w:rPr>
-        <w:t>● RN</w:t>
+        <w:t>● R</w:t>
       </w:r>
       <w:r>
         <w:rPr>
@@ -5924,7 +5851,7 @@
           <w:color w:val="auto"/>
           <w:lang w:eastAsia="pt-BR"/>
         </w:rPr>
-        <w:t>7</w:t>
+        <w:t>F</w:t>
       </w:r>
       <w:r>
         <w:rPr>
@@ -5932,12 +5859,13 @@
           <w:color w:val="auto"/>
           <w:lang w:eastAsia="pt-BR"/>
         </w:rPr>
-        <w:t xml:space="preserve">: </w:t>
+        <w:t xml:space="preserve">1: </w:t>
       </w:r>
     </w:p>
     <w:p>
       <w:pPr>
         <w:pStyle w:val="Default"/>
+        <w:spacing w:after="61"/>
         <w:rPr>
           <w:rFonts w:ascii="Arial" w:eastAsia="Arial" w:hAnsi="Arial" w:cs="Arial"/>
           <w:color w:val="auto"/>
@@ -5950,7 +5878,7 @@
           <w:color w:val="auto"/>
           <w:lang w:eastAsia="pt-BR"/>
         </w:rPr>
-        <w:t>● RN</w:t>
+        <w:t>● R</w:t>
       </w:r>
       <w:r>
         <w:rPr>
@@ -5958,7 +5886,7 @@
           <w:color w:val="auto"/>
           <w:lang w:eastAsia="pt-BR"/>
         </w:rPr>
-        <w:t>8</w:t>
+        <w:t>F</w:t>
       </w:r>
       <w:r>
         <w:rPr>
@@ -5966,41 +5894,8 @@
           <w:color w:val="auto"/>
           <w:lang w:eastAsia="pt-BR"/>
         </w:rPr>
-        <w:t xml:space="preserve">: </w:t>
-      </w:r>
-    </w:p>
-    <w:p>
-      <w:pPr>
-        <w:pStyle w:val="Default"/>
-        <w:rPr>
-          <w:rFonts w:ascii="Arial" w:hAnsi="Arial" w:cs="Arial"/>
-          <w:sz w:val="23"/>
-          <w:szCs w:val="23"/>
-        </w:rPr>
-      </w:pPr>
-      <w:r>
-        <w:rPr>
-          <w:rFonts w:ascii="Arial" w:hAnsi="Arial" w:cs="Arial"/>
-          <w:sz w:val="23"/>
-          <w:szCs w:val="23"/>
-        </w:rPr>
-        <w:t xml:space="preserve"> </w:t>
-      </w:r>
-    </w:p>
-    <w:p>
-      <w:pPr>
-        <w:pStyle w:val="Ttulo2"/>
-      </w:pPr>
-      <w:bookmarkStart w:id="31" w:name="_Toc53145516"/>
-    </w:p>
-    <w:p>
-      <w:pPr>
-        <w:pStyle w:val="Ttulo2"/>
-      </w:pPr>
-      <w:r>
-        <w:t>11.3 REQUISITOS FUNCIONAIS</w:t>
-      </w:r>
-      <w:bookmarkEnd w:id="31"/>
+        <w:t xml:space="preserve">2: </w:t>
+      </w:r>
     </w:p>
     <w:p>
       <w:pPr>
@@ -6034,7 +5929,7 @@
           <w:color w:val="auto"/>
           <w:lang w:eastAsia="pt-BR"/>
         </w:rPr>
-        <w:t xml:space="preserve">1: </w:t>
+        <w:t xml:space="preserve">3: </w:t>
       </w:r>
     </w:p>
     <w:p>
@@ -6069,7 +5964,7 @@
           <w:color w:val="auto"/>
           <w:lang w:eastAsia="pt-BR"/>
         </w:rPr>
-        <w:t xml:space="preserve">2: </w:t>
+        <w:t>4:</w:t>
       </w:r>
     </w:p>
     <w:p>
@@ -6104,7 +5999,7 @@
           <w:color w:val="auto"/>
           <w:lang w:eastAsia="pt-BR"/>
         </w:rPr>
-        <w:t xml:space="preserve">3: </w:t>
+        <w:t xml:space="preserve">5: </w:t>
       </w:r>
     </w:p>
     <w:p>
@@ -6139,7 +6034,7 @@
           <w:color w:val="auto"/>
           <w:lang w:eastAsia="pt-BR"/>
         </w:rPr>
-        <w:t>4:</w:t>
+        <w:t xml:space="preserve">6: </w:t>
       </w:r>
     </w:p>
     <w:p>
@@ -6174,13 +6069,12 @@
           <w:color w:val="auto"/>
           <w:lang w:eastAsia="pt-BR"/>
         </w:rPr>
-        <w:t xml:space="preserve">5: </w:t>
+        <w:t xml:space="preserve">7: </w:t>
       </w:r>
     </w:p>
     <w:p>
       <w:pPr>
         <w:pStyle w:val="Default"/>
-        <w:spacing w:after="61"/>
         <w:rPr>
           <w:rFonts w:ascii="Arial" w:eastAsia="Arial" w:hAnsi="Arial" w:cs="Arial"/>
           <w:color w:val="auto"/>
@@ -6209,8 +6103,29 @@
           <w:color w:val="auto"/>
           <w:lang w:eastAsia="pt-BR"/>
         </w:rPr>
-        <w:t xml:space="preserve">6: </w:t>
-      </w:r>
+        <w:t xml:space="preserve">8: </w:t>
+      </w:r>
+    </w:p>
+    <w:p>
+      <w:pPr>
+        <w:spacing w:line="360" w:lineRule="auto"/>
+        <w:ind w:firstLine="720"/>
+        <w:jc w:val="both"/>
+        <w:rPr>
+          <w:sz w:val="24"/>
+          <w:szCs w:val="24"/>
+        </w:rPr>
+      </w:pPr>
+    </w:p>
+    <w:p>
+      <w:pPr>
+        <w:pStyle w:val="Ttulo2"/>
+      </w:pPr>
+      <w:bookmarkStart w:id="24" w:name="_Toc53145517"/>
+      <w:r>
+        <w:t>11.4 REQUISITOS NÃO FUNCIONAIS</w:t>
+      </w:r>
+      <w:bookmarkEnd w:id="24"/>
     </w:p>
     <w:p>
       <w:pPr>
@@ -6236,7 +6151,7 @@
           <w:color w:val="auto"/>
           <w:lang w:eastAsia="pt-BR"/>
         </w:rPr>
-        <w:t>F</w:t>
+        <w:t>NF</w:t>
       </w:r>
       <w:r>
         <w:rPr>
@@ -6244,12 +6159,13 @@
           <w:color w:val="auto"/>
           <w:lang w:eastAsia="pt-BR"/>
         </w:rPr>
-        <w:t xml:space="preserve">7: </w:t>
+        <w:t xml:space="preserve">1: </w:t>
       </w:r>
     </w:p>
     <w:p>
       <w:pPr>
         <w:pStyle w:val="Default"/>
+        <w:spacing w:after="61"/>
         <w:rPr>
           <w:rFonts w:ascii="Arial" w:eastAsia="Arial" w:hAnsi="Arial" w:cs="Arial"/>
           <w:color w:val="auto"/>
@@ -6262,7 +6178,6 @@
           <w:color w:val="auto"/>
           <w:lang w:eastAsia="pt-BR"/>
         </w:rPr>
-        <w:lastRenderedPageBreak/>
         <w:t>● R</w:t>
       </w:r>
       <w:r>
@@ -6271,7 +6186,7 @@
           <w:color w:val="auto"/>
           <w:lang w:eastAsia="pt-BR"/>
         </w:rPr>
-        <w:t>F</w:t>
+        <w:t>NF</w:t>
       </w:r>
       <w:r>
         <w:rPr>
@@ -6279,29 +6194,8 @@
           <w:color w:val="auto"/>
           <w:lang w:eastAsia="pt-BR"/>
         </w:rPr>
-        <w:t xml:space="preserve">8: </w:t>
-      </w:r>
-    </w:p>
-    <w:p>
-      <w:pPr>
-        <w:spacing w:line="360" w:lineRule="auto"/>
-        <w:ind w:firstLine="720"/>
-        <w:jc w:val="both"/>
-        <w:rPr>
-          <w:sz w:val="24"/>
-          <w:szCs w:val="24"/>
-        </w:rPr>
-      </w:pPr>
-    </w:p>
-    <w:p>
-      <w:pPr>
-        <w:pStyle w:val="Ttulo2"/>
-      </w:pPr>
-      <w:bookmarkStart w:id="32" w:name="_Toc53145517"/>
-      <w:r>
-        <w:t>11.4 REQUISITOS NÃO FUNCIONAIS</w:t>
-      </w:r>
-      <w:bookmarkEnd w:id="32"/>
+        <w:t xml:space="preserve">2: </w:t>
+      </w:r>
     </w:p>
     <w:p>
       <w:pPr>
@@ -6327,7 +6221,7 @@
           <w:color w:val="auto"/>
           <w:lang w:eastAsia="pt-BR"/>
         </w:rPr>
-        <w:t>N</w:t>
+        <w:t>NF</w:t>
       </w:r>
       <w:r>
         <w:rPr>
@@ -6335,34 +6229,34 @@
           <w:color w:val="auto"/>
           <w:lang w:eastAsia="pt-BR"/>
         </w:rPr>
-        <w:t>F</w:t>
-      </w:r>
-      <w:r>
+        <w:t xml:space="preserve">3: </w:t>
+      </w:r>
+    </w:p>
+    <w:p>
+      <w:pPr>
+        <w:pStyle w:val="Default"/>
+        <w:spacing w:after="61"/>
         <w:rPr>
           <w:rFonts w:ascii="Arial" w:eastAsia="Arial" w:hAnsi="Arial" w:cs="Arial"/>
           <w:color w:val="auto"/>
           <w:lang w:eastAsia="pt-BR"/>
         </w:rPr>
-        <w:t xml:space="preserve">1: </w:t>
-      </w:r>
-    </w:p>
-    <w:p>
-      <w:pPr>
-        <w:pStyle w:val="Default"/>
-        <w:spacing w:after="61"/>
+      </w:pPr>
+      <w:r>
         <w:rPr>
           <w:rFonts w:ascii="Arial" w:eastAsia="Arial" w:hAnsi="Arial" w:cs="Arial"/>
           <w:color w:val="auto"/>
           <w:lang w:eastAsia="pt-BR"/>
         </w:rPr>
-      </w:pPr>
+        <w:t>● R</w:t>
+      </w:r>
       <w:r>
         <w:rPr>
           <w:rFonts w:ascii="Arial" w:eastAsia="Arial" w:hAnsi="Arial" w:cs="Arial"/>
           <w:color w:val="auto"/>
           <w:lang w:eastAsia="pt-BR"/>
         </w:rPr>
-        <w:t>● R</w:t>
+        <w:t>NF</w:t>
       </w:r>
       <w:r>
         <w:rPr>
@@ -6370,58 +6264,61 @@
           <w:color w:val="auto"/>
           <w:lang w:eastAsia="pt-BR"/>
         </w:rPr>
-        <w:t>N</w:t>
-      </w:r>
-      <w:r>
+        <w:t>4:</w:t>
+      </w:r>
+    </w:p>
+    <w:p>
+      <w:pPr>
+        <w:pStyle w:val="Default"/>
+        <w:spacing w:after="61"/>
         <w:rPr>
           <w:rFonts w:ascii="Arial" w:eastAsia="Arial" w:hAnsi="Arial" w:cs="Arial"/>
           <w:color w:val="auto"/>
           <w:lang w:eastAsia="pt-BR"/>
         </w:rPr>
-        <w:t>F</w:t>
-      </w:r>
+      </w:pPr>
       <w:r>
         <w:rPr>
           <w:rFonts w:ascii="Arial" w:eastAsia="Arial" w:hAnsi="Arial" w:cs="Arial"/>
           <w:color w:val="auto"/>
           <w:lang w:eastAsia="pt-BR"/>
         </w:rPr>
-        <w:t xml:space="preserve">2: </w:t>
-      </w:r>
-    </w:p>
-    <w:p>
-      <w:pPr>
-        <w:pStyle w:val="Default"/>
-        <w:spacing w:after="61"/>
+        <w:t>● R</w:t>
+      </w:r>
+      <w:r>
         <w:rPr>
           <w:rFonts w:ascii="Arial" w:eastAsia="Arial" w:hAnsi="Arial" w:cs="Arial"/>
           <w:color w:val="auto"/>
           <w:lang w:eastAsia="pt-BR"/>
         </w:rPr>
-      </w:pPr>
+        <w:t>NF</w:t>
+      </w:r>
       <w:r>
         <w:rPr>
           <w:rFonts w:ascii="Arial" w:eastAsia="Arial" w:hAnsi="Arial" w:cs="Arial"/>
           <w:color w:val="auto"/>
           <w:lang w:eastAsia="pt-BR"/>
         </w:rPr>
-        <w:t>● R</w:t>
-      </w:r>
-      <w:r>
+        <w:t xml:space="preserve">5: </w:t>
+      </w:r>
+    </w:p>
+    <w:p>
+      <w:pPr>
+        <w:pStyle w:val="Default"/>
+        <w:spacing w:after="61"/>
         <w:rPr>
           <w:rFonts w:ascii="Arial" w:eastAsia="Arial" w:hAnsi="Arial" w:cs="Arial"/>
           <w:color w:val="auto"/>
           <w:lang w:eastAsia="pt-BR"/>
         </w:rPr>
-        <w:t>N</w:t>
-      </w:r>
+      </w:pPr>
       <w:r>
         <w:rPr>
           <w:rFonts w:ascii="Arial" w:eastAsia="Arial" w:hAnsi="Arial" w:cs="Arial"/>
           <w:color w:val="auto"/>
           <w:lang w:eastAsia="pt-BR"/>
         </w:rPr>
-        <w:t>F</w:t>
+        <w:t>● R</w:t>
       </w:r>
       <w:r>
         <w:rPr>
@@ -6429,34 +6326,34 @@
           <w:color w:val="auto"/>
           <w:lang w:eastAsia="pt-BR"/>
         </w:rPr>
-        <w:t xml:space="preserve">3: </w:t>
-      </w:r>
-    </w:p>
-    <w:p>
-      <w:pPr>
-        <w:pStyle w:val="Default"/>
-        <w:spacing w:after="61"/>
+        <w:t>NF</w:t>
+      </w:r>
+      <w:r>
         <w:rPr>
           <w:rFonts w:ascii="Arial" w:eastAsia="Arial" w:hAnsi="Arial" w:cs="Arial"/>
           <w:color w:val="auto"/>
           <w:lang w:eastAsia="pt-BR"/>
         </w:rPr>
-      </w:pPr>
-      <w:r>
+        <w:t xml:space="preserve">6: </w:t>
+      </w:r>
+    </w:p>
+    <w:p>
+      <w:pPr>
+        <w:pStyle w:val="Default"/>
+        <w:spacing w:after="61"/>
         <w:rPr>
           <w:rFonts w:ascii="Arial" w:eastAsia="Arial" w:hAnsi="Arial" w:cs="Arial"/>
           <w:color w:val="auto"/>
           <w:lang w:eastAsia="pt-BR"/>
         </w:rPr>
-        <w:t>● R</w:t>
-      </w:r>
+      </w:pPr>
       <w:r>
         <w:rPr>
           <w:rFonts w:ascii="Arial" w:eastAsia="Arial" w:hAnsi="Arial" w:cs="Arial"/>
           <w:color w:val="auto"/>
           <w:lang w:eastAsia="pt-BR"/>
         </w:rPr>
-        <w:t>N</w:t>
+        <w:t>● R</w:t>
       </w:r>
       <w:r>
         <w:rPr>
@@ -6464,7 +6361,7 @@
           <w:color w:val="auto"/>
           <w:lang w:eastAsia="pt-BR"/>
         </w:rPr>
-        <w:t>F</w:t>
+        <w:t>NF</w:t>
       </w:r>
       <w:r>
         <w:rPr>
@@ -6472,13 +6369,12 @@
           <w:color w:val="auto"/>
           <w:lang w:eastAsia="pt-BR"/>
         </w:rPr>
-        <w:t>4:</w:t>
+        <w:t xml:space="preserve">7: </w:t>
       </w:r>
     </w:p>
     <w:p>
       <w:pPr>
         <w:pStyle w:val="Default"/>
-        <w:spacing w:after="61"/>
         <w:rPr>
           <w:rFonts w:ascii="Arial" w:eastAsia="Arial" w:hAnsi="Arial" w:cs="Arial"/>
           <w:color w:val="auto"/>
@@ -6499,7 +6395,7 @@
           <w:color w:val="auto"/>
           <w:lang w:eastAsia="pt-BR"/>
         </w:rPr>
-        <w:t>N</w:t>
+        <w:t>NF</w:t>
       </w:r>
       <w:r>
         <w:rPr>
@@ -6507,142 +6403,6 @@
           <w:color w:val="auto"/>
           <w:lang w:eastAsia="pt-BR"/>
         </w:rPr>
-        <w:t>F</w:t>
-      </w:r>
-      <w:r>
-        <w:rPr>
-          <w:rFonts w:ascii="Arial" w:eastAsia="Arial" w:hAnsi="Arial" w:cs="Arial"/>
-          <w:color w:val="auto"/>
-          <w:lang w:eastAsia="pt-BR"/>
-        </w:rPr>
-        <w:t xml:space="preserve">5: </w:t>
-      </w:r>
-    </w:p>
-    <w:p>
-      <w:pPr>
-        <w:pStyle w:val="Default"/>
-        <w:spacing w:after="61"/>
-        <w:rPr>
-          <w:rFonts w:ascii="Arial" w:eastAsia="Arial" w:hAnsi="Arial" w:cs="Arial"/>
-          <w:color w:val="auto"/>
-          <w:lang w:eastAsia="pt-BR"/>
-        </w:rPr>
-      </w:pPr>
-      <w:r>
-        <w:rPr>
-          <w:rFonts w:ascii="Arial" w:eastAsia="Arial" w:hAnsi="Arial" w:cs="Arial"/>
-          <w:color w:val="auto"/>
-          <w:lang w:eastAsia="pt-BR"/>
-        </w:rPr>
-        <w:t>● R</w:t>
-      </w:r>
-      <w:r>
-        <w:rPr>
-          <w:rFonts w:ascii="Arial" w:eastAsia="Arial" w:hAnsi="Arial" w:cs="Arial"/>
-          <w:color w:val="auto"/>
-          <w:lang w:eastAsia="pt-BR"/>
-        </w:rPr>
-        <w:t>N</w:t>
-      </w:r>
-      <w:r>
-        <w:rPr>
-          <w:rFonts w:ascii="Arial" w:eastAsia="Arial" w:hAnsi="Arial" w:cs="Arial"/>
-          <w:color w:val="auto"/>
-          <w:lang w:eastAsia="pt-BR"/>
-        </w:rPr>
-        <w:t>F</w:t>
-      </w:r>
-      <w:r>
-        <w:rPr>
-          <w:rFonts w:ascii="Arial" w:eastAsia="Arial" w:hAnsi="Arial" w:cs="Arial"/>
-          <w:color w:val="auto"/>
-          <w:lang w:eastAsia="pt-BR"/>
-        </w:rPr>
-        <w:t xml:space="preserve">6: </w:t>
-      </w:r>
-    </w:p>
-    <w:p>
-      <w:pPr>
-        <w:pStyle w:val="Default"/>
-        <w:spacing w:after="61"/>
-        <w:rPr>
-          <w:rFonts w:ascii="Arial" w:eastAsia="Arial" w:hAnsi="Arial" w:cs="Arial"/>
-          <w:color w:val="auto"/>
-          <w:lang w:eastAsia="pt-BR"/>
-        </w:rPr>
-      </w:pPr>
-      <w:r>
-        <w:rPr>
-          <w:rFonts w:ascii="Arial" w:eastAsia="Arial" w:hAnsi="Arial" w:cs="Arial"/>
-          <w:color w:val="auto"/>
-          <w:lang w:eastAsia="pt-BR"/>
-        </w:rPr>
-        <w:t>● R</w:t>
-      </w:r>
-      <w:r>
-        <w:rPr>
-          <w:rFonts w:ascii="Arial" w:eastAsia="Arial" w:hAnsi="Arial" w:cs="Arial"/>
-          <w:color w:val="auto"/>
-          <w:lang w:eastAsia="pt-BR"/>
-        </w:rPr>
-        <w:t>N</w:t>
-      </w:r>
-      <w:r>
-        <w:rPr>
-          <w:rFonts w:ascii="Arial" w:eastAsia="Arial" w:hAnsi="Arial" w:cs="Arial"/>
-          <w:color w:val="auto"/>
-          <w:lang w:eastAsia="pt-BR"/>
-        </w:rPr>
-        <w:t>F</w:t>
-      </w:r>
-      <w:r>
-        <w:rPr>
-          <w:rFonts w:ascii="Arial" w:eastAsia="Arial" w:hAnsi="Arial" w:cs="Arial"/>
-          <w:color w:val="auto"/>
-          <w:lang w:eastAsia="pt-BR"/>
-        </w:rPr>
-        <w:t xml:space="preserve">7: </w:t>
-      </w:r>
-    </w:p>
-    <w:p>
-      <w:pPr>
-        <w:pStyle w:val="Default"/>
-        <w:rPr>
-          <w:rFonts w:ascii="Arial" w:eastAsia="Arial" w:hAnsi="Arial" w:cs="Arial"/>
-          <w:color w:val="auto"/>
-          <w:lang w:eastAsia="pt-BR"/>
-        </w:rPr>
-      </w:pPr>
-      <w:r>
-        <w:rPr>
-          <w:rFonts w:ascii="Arial" w:eastAsia="Arial" w:hAnsi="Arial" w:cs="Arial"/>
-          <w:color w:val="auto"/>
-          <w:lang w:eastAsia="pt-BR"/>
-        </w:rPr>
-        <w:t>● R</w:t>
-      </w:r>
-      <w:r>
-        <w:rPr>
-          <w:rFonts w:ascii="Arial" w:eastAsia="Arial" w:hAnsi="Arial" w:cs="Arial"/>
-          <w:color w:val="auto"/>
-          <w:lang w:eastAsia="pt-BR"/>
-        </w:rPr>
-        <w:t>N</w:t>
-      </w:r>
-      <w:r>
-        <w:rPr>
-          <w:rFonts w:ascii="Arial" w:eastAsia="Arial" w:hAnsi="Arial" w:cs="Arial"/>
-          <w:color w:val="auto"/>
-          <w:lang w:eastAsia="pt-BR"/>
-        </w:rPr>
-        <w:t>F</w:t>
-      </w:r>
-      <w:r>
-        <w:rPr>
-          <w:rFonts w:ascii="Arial" w:eastAsia="Arial" w:hAnsi="Arial" w:cs="Arial"/>
-          <w:color w:val="auto"/>
-          <w:lang w:eastAsia="pt-BR"/>
-        </w:rPr>
         <w:t xml:space="preserve">8: </w:t>
       </w:r>
     </w:p>
@@ -6661,11 +6421,11 @@
       <w:pPr>
         <w:pStyle w:val="Ttulo2"/>
       </w:pPr>
-      <w:bookmarkStart w:id="33" w:name="_Toc53145518"/>
+      <w:bookmarkStart w:id="25" w:name="_Toc53145518"/>
       <w:r>
         <w:t>11.5 DIAGRAMA DE CASOS DE USO</w:t>
       </w:r>
-      <w:bookmarkEnd w:id="33"/>
+      <w:bookmarkEnd w:id="25"/>
     </w:p>
     <w:p>
       <w:pPr>
@@ -6682,11 +6442,11 @@
       <w:pPr>
         <w:pStyle w:val="Ttulo2"/>
       </w:pPr>
-      <w:bookmarkStart w:id="34" w:name="_Toc53145519"/>
+      <w:bookmarkStart w:id="26" w:name="_Toc53145519"/>
       <w:r>
         <w:t>11.6 CASOS DE USO TEXTUAIS</w:t>
       </w:r>
-      <w:bookmarkEnd w:id="34"/>
+      <w:bookmarkEnd w:id="26"/>
     </w:p>
     <w:p>
       <w:pPr>
@@ -6703,11 +6463,12 @@
       <w:pPr>
         <w:pStyle w:val="Ttulo2"/>
       </w:pPr>
-      <w:bookmarkStart w:id="35" w:name="_Toc53145520"/>
-      <w:r>
+      <w:bookmarkStart w:id="27" w:name="_Toc53145520"/>
+      <w:r>
+        <w:lastRenderedPageBreak/>
         <w:t>11.7 DIAGRAMA DE CLASSES</w:t>
       </w:r>
-      <w:bookmarkEnd w:id="35"/>
+      <w:bookmarkEnd w:id="27"/>
     </w:p>
     <w:p>
       <w:pPr>
@@ -6724,11 +6485,11 @@
       <w:pPr>
         <w:pStyle w:val="Ttulo2"/>
       </w:pPr>
-      <w:bookmarkStart w:id="36" w:name="_Toc53145521"/>
+      <w:bookmarkStart w:id="28" w:name="_Toc53145521"/>
       <w:r>
         <w:t>11.8 VCP’s</w:t>
       </w:r>
-      <w:bookmarkEnd w:id="36"/>
+      <w:bookmarkEnd w:id="28"/>
     </w:p>
     <w:p>
       <w:pPr>
@@ -6745,11 +6506,11 @@
       <w:pPr>
         <w:pStyle w:val="Ttulo2"/>
       </w:pPr>
-      <w:bookmarkStart w:id="37" w:name="_Toc53145522"/>
+      <w:bookmarkStart w:id="29" w:name="_Toc53145522"/>
       <w:r>
         <w:t>11.9 DIAGRAMAS DE SEQUÊNCIA</w:t>
       </w:r>
-      <w:bookmarkEnd w:id="37"/>
+      <w:bookmarkEnd w:id="29"/>
     </w:p>
     <w:p>
       <w:pPr>
@@ -6766,11 +6527,11 @@
       <w:pPr>
         <w:pStyle w:val="Ttulo2"/>
       </w:pPr>
-      <w:bookmarkStart w:id="38" w:name="_Toc53145523"/>
+      <w:bookmarkStart w:id="30" w:name="_Toc53145523"/>
       <w:r>
         <w:t>11.10 PROTÓTIPO</w:t>
       </w:r>
-      <w:bookmarkEnd w:id="38"/>
+      <w:bookmarkEnd w:id="30"/>
       <w:r>
         <w:t xml:space="preserve"> </w:t>
       </w:r>
@@ -6779,7 +6540,7 @@
       <w:pPr>
         <w:pStyle w:val="Ttulo1"/>
       </w:pPr>
-      <w:bookmarkStart w:id="39" w:name="_Toc53145524"/>
+      <w:bookmarkStart w:id="31" w:name="_Toc53145524"/>
     </w:p>
     <w:p>
       <w:pPr>
@@ -6791,7 +6552,7 @@
       <w:r>
         <w:t xml:space="preserve"> CONSIDERAÇÕES FINAIS</w:t>
       </w:r>
-      <w:bookmarkEnd w:id="39"/>
+      <w:bookmarkEnd w:id="31"/>
     </w:p>
     <w:p>
       <w:r>
@@ -6812,14 +6573,14 @@
       <w:pPr>
         <w:pStyle w:val="Ttulo1"/>
       </w:pPr>
-      <w:bookmarkStart w:id="40" w:name="_Toc53145525"/>
+      <w:bookmarkStart w:id="32" w:name="_Toc53145525"/>
       <w:r>
         <w:t>13</w:t>
       </w:r>
       <w:r>
         <w:t xml:space="preserve"> CRONOGRAMA</w:t>
       </w:r>
-      <w:bookmarkEnd w:id="40"/>
+      <w:bookmarkEnd w:id="32"/>
     </w:p>
     <w:p>
       <w:pPr>
@@ -6843,9 +6604,8 @@
       <w:pPr>
         <w:pStyle w:val="Ttulo1"/>
       </w:pPr>
-      <w:bookmarkStart w:id="41" w:name="_Toc53145526"/>
-      <w:r>
-        <w:lastRenderedPageBreak/>
+      <w:bookmarkStart w:id="33" w:name="_Toc53145526"/>
+      <w:r>
         <w:t>14</w:t>
       </w:r>
       <w:r>
@@ -6854,7 +6614,7 @@
       <w:r>
         <w:t>REFERÊNCIAS BIBLIOGRÁFICAS</w:t>
       </w:r>
-      <w:bookmarkEnd w:id="41"/>
+      <w:bookmarkEnd w:id="33"/>
     </w:p>
     <w:p>
       <w:pPr>

</xml_diff>

<commit_message>
inclusão do cap. sobre evasão escolar
</commit_message>
<xml_diff>
--- a/TGI/PROJETO DE TGI I-v3.docx
+++ b/TGI/PROJETO DE TGI I-v3.docx
@@ -897,7 +897,7 @@
           <w:r>
             <w:fldChar w:fldCharType="separate"/>
           </w:r>
-          <w:hyperlink w:anchor="_Toc56795883" w:history="1">
+          <w:hyperlink w:anchor="_Toc57148757" w:history="1">
             <w:r>
               <w:rPr>
                 <w:rStyle w:val="Hyperlink"/>
@@ -924,7 +924,7 @@
                 <w:noProof/>
                 <w:webHidden/>
               </w:rPr>
-              <w:instrText xml:space="preserve"> PAGEREF _Toc56795883 \h </w:instrText>
+              <w:instrText xml:space="preserve"> PAGEREF _Toc57148757 \h </w:instrText>
             </w:r>
             <w:r>
               <w:rPr>
@@ -966,7 +966,7 @@
               <w:noProof/>
             </w:rPr>
           </w:pPr>
-          <w:hyperlink w:anchor="_Toc56795884" w:history="1">
+          <w:hyperlink w:anchor="_Toc57148758" w:history="1">
             <w:r>
               <w:rPr>
                 <w:rStyle w:val="Hyperlink"/>
@@ -993,7 +993,7 @@
                 <w:noProof/>
                 <w:webHidden/>
               </w:rPr>
-              <w:instrText xml:space="preserve"> PAGEREF _Toc56795884 \h </w:instrText>
+              <w:instrText xml:space="preserve"> PAGEREF _Toc57148758 \h </w:instrText>
             </w:r>
             <w:r>
               <w:rPr>
@@ -1035,7 +1035,7 @@
               <w:noProof/>
             </w:rPr>
           </w:pPr>
-          <w:hyperlink w:anchor="_Toc56795885" w:history="1">
+          <w:hyperlink w:anchor="_Toc57148759" w:history="1">
             <w:r>
               <w:rPr>
                 <w:rStyle w:val="Hyperlink"/>
@@ -1062,7 +1062,7 @@
                 <w:noProof/>
                 <w:webHidden/>
               </w:rPr>
-              <w:instrText xml:space="preserve"> PAGEREF _Toc56795885 \h </w:instrText>
+              <w:instrText xml:space="preserve"> PAGEREF _Toc57148759 \h </w:instrText>
             </w:r>
             <w:r>
               <w:rPr>
@@ -1104,7 +1104,7 @@
               <w:noProof/>
             </w:rPr>
           </w:pPr>
-          <w:hyperlink w:anchor="_Toc56795886" w:history="1">
+          <w:hyperlink w:anchor="_Toc57148760" w:history="1">
             <w:r>
               <w:rPr>
                 <w:rStyle w:val="Hyperlink"/>
@@ -1131,7 +1131,7 @@
                 <w:noProof/>
                 <w:webHidden/>
               </w:rPr>
-              <w:instrText xml:space="preserve"> PAGEREF _Toc56795886 \h </w:instrText>
+              <w:instrText xml:space="preserve"> PAGEREF _Toc57148760 \h </w:instrText>
             </w:r>
             <w:r>
               <w:rPr>
@@ -1173,7 +1173,7 @@
               <w:noProof/>
             </w:rPr>
           </w:pPr>
-          <w:hyperlink w:anchor="_Toc56795887" w:history="1">
+          <w:hyperlink w:anchor="_Toc57148761" w:history="1">
             <w:r>
               <w:rPr>
                 <w:rStyle w:val="Hyperlink"/>
@@ -1200,7 +1200,7 @@
                 <w:noProof/>
                 <w:webHidden/>
               </w:rPr>
-              <w:instrText xml:space="preserve"> PAGEREF _Toc56795887 \h </w:instrText>
+              <w:instrText xml:space="preserve"> PAGEREF _Toc57148761 \h </w:instrText>
             </w:r>
             <w:r>
               <w:rPr>
@@ -1242,7 +1242,7 @@
               <w:noProof/>
             </w:rPr>
           </w:pPr>
-          <w:hyperlink w:anchor="_Toc56795888" w:history="1">
+          <w:hyperlink w:anchor="_Toc57148762" w:history="1">
             <w:r>
               <w:rPr>
                 <w:rStyle w:val="Hyperlink"/>
@@ -1269,7 +1269,7 @@
                 <w:noProof/>
                 <w:webHidden/>
               </w:rPr>
-              <w:instrText xml:space="preserve"> PAGEREF _Toc56795888 \h </w:instrText>
+              <w:instrText xml:space="preserve"> PAGEREF _Toc57148762 \h </w:instrText>
             </w:r>
             <w:r>
               <w:rPr>
@@ -1311,7 +1311,7 @@
               <w:noProof/>
             </w:rPr>
           </w:pPr>
-          <w:hyperlink w:anchor="_Toc56795889" w:history="1">
+          <w:hyperlink w:anchor="_Toc57148763" w:history="1">
             <w:r>
               <w:rPr>
                 <w:rStyle w:val="Hyperlink"/>
@@ -1338,7 +1338,7 @@
                 <w:noProof/>
                 <w:webHidden/>
               </w:rPr>
-              <w:instrText xml:space="preserve"> PAGEREF _Toc56795889 \h </w:instrText>
+              <w:instrText xml:space="preserve"> PAGEREF _Toc57148763 \h </w:instrText>
             </w:r>
             <w:r>
               <w:rPr>
@@ -1380,7 +1380,7 @@
               <w:noProof/>
             </w:rPr>
           </w:pPr>
-          <w:hyperlink w:anchor="_Toc56795890" w:history="1">
+          <w:hyperlink w:anchor="_Toc57148764" w:history="1">
             <w:r>
               <w:rPr>
                 <w:rStyle w:val="Hyperlink"/>
@@ -1407,7 +1407,7 @@
                 <w:noProof/>
                 <w:webHidden/>
               </w:rPr>
-              <w:instrText xml:space="preserve"> PAGEREF _Toc56795890 \h </w:instrText>
+              <w:instrText xml:space="preserve"> PAGEREF _Toc57148764 \h </w:instrText>
             </w:r>
             <w:r>
               <w:rPr>
@@ -1449,7 +1449,7 @@
               <w:noProof/>
             </w:rPr>
           </w:pPr>
-          <w:hyperlink w:anchor="_Toc56795891" w:history="1">
+          <w:hyperlink w:anchor="_Toc57148765" w:history="1">
             <w:r>
               <w:rPr>
                 <w:rStyle w:val="Hyperlink"/>
@@ -1476,7 +1476,7 @@
                 <w:noProof/>
                 <w:webHidden/>
               </w:rPr>
-              <w:instrText xml:space="preserve"> PAGEREF _Toc56795891 \h </w:instrText>
+              <w:instrText xml:space="preserve"> PAGEREF _Toc57148765 \h </w:instrText>
             </w:r>
             <w:r>
               <w:rPr>
@@ -1518,7 +1518,7 @@
               <w:noProof/>
             </w:rPr>
           </w:pPr>
-          <w:hyperlink w:anchor="_Toc56795892" w:history="1">
+          <w:hyperlink w:anchor="_Toc57148766" w:history="1">
             <w:r>
               <w:rPr>
                 <w:rStyle w:val="Hyperlink"/>
@@ -1545,7 +1545,7 @@
                 <w:noProof/>
                 <w:webHidden/>
               </w:rPr>
-              <w:instrText xml:space="preserve"> PAGEREF _Toc56795892 \h </w:instrText>
+              <w:instrText xml:space="preserve"> PAGEREF _Toc57148766 \h </w:instrText>
             </w:r>
             <w:r>
               <w:rPr>
@@ -1587,7 +1587,7 @@
               <w:noProof/>
             </w:rPr>
           </w:pPr>
-          <w:hyperlink w:anchor="_Toc56795893" w:history="1">
+          <w:hyperlink w:anchor="_Toc57148767" w:history="1">
             <w:r>
               <w:rPr>
                 <w:rStyle w:val="Hyperlink"/>
@@ -1614,7 +1614,7 @@
                 <w:noProof/>
                 <w:webHidden/>
               </w:rPr>
-              <w:instrText xml:space="preserve"> PAGEREF _Toc56795893 \h </w:instrText>
+              <w:instrText xml:space="preserve"> PAGEREF _Toc57148767 \h </w:instrText>
             </w:r>
             <w:r>
               <w:rPr>
@@ -1656,7 +1656,7 @@
               <w:noProof/>
             </w:rPr>
           </w:pPr>
-          <w:hyperlink w:anchor="_Toc56795894" w:history="1">
+          <w:hyperlink w:anchor="_Toc57148768" w:history="1">
             <w:r>
               <w:rPr>
                 <w:rStyle w:val="Hyperlink"/>
@@ -1683,7 +1683,7 @@
                 <w:noProof/>
                 <w:webHidden/>
               </w:rPr>
-              <w:instrText xml:space="preserve"> PAGEREF _Toc56795894 \h </w:instrText>
+              <w:instrText xml:space="preserve"> PAGEREF _Toc57148768 \h </w:instrText>
             </w:r>
             <w:r>
               <w:rPr>
@@ -1703,7 +1703,7 @@
                 <w:noProof/>
                 <w:webHidden/>
               </w:rPr>
-              <w:t>8</w:t>
+              <w:t>10</w:t>
             </w:r>
             <w:r>
               <w:rPr>
@@ -1725,13 +1725,13 @@
               <w:noProof/>
             </w:rPr>
           </w:pPr>
-          <w:hyperlink w:anchor="_Toc56795895" w:history="1">
+          <w:hyperlink w:anchor="_Toc57148769" w:history="1">
             <w:r>
               <w:rPr>
                 <w:rStyle w:val="Hyperlink"/>
                 <w:noProof/>
               </w:rPr>
-              <w:t>10.1 GIT</w:t>
+              <w:t>10.1 GIT e GITHUB</w:t>
             </w:r>
             <w:r>
               <w:rPr>
@@ -1752,7 +1752,7 @@
                 <w:noProof/>
                 <w:webHidden/>
               </w:rPr>
-              <w:instrText xml:space="preserve"> PAGEREF _Toc56795895 \h </w:instrText>
+              <w:instrText xml:space="preserve"> PAGEREF _Toc57148769 \h </w:instrText>
             </w:r>
             <w:r>
               <w:rPr>
@@ -1772,7 +1772,7 @@
                 <w:noProof/>
                 <w:webHidden/>
               </w:rPr>
-              <w:t>8</w:t>
+              <w:t>10</w:t>
             </w:r>
             <w:r>
               <w:rPr>
@@ -1794,7 +1794,7 @@
               <w:noProof/>
             </w:rPr>
           </w:pPr>
-          <w:hyperlink w:anchor="_Toc56795896" w:history="1">
+          <w:hyperlink w:anchor="_Toc57148770" w:history="1">
             <w:r>
               <w:rPr>
                 <w:rStyle w:val="Hyperlink"/>
@@ -1821,7 +1821,7 @@
                 <w:noProof/>
                 <w:webHidden/>
               </w:rPr>
-              <w:instrText xml:space="preserve"> PAGEREF _Toc56795896 \h </w:instrText>
+              <w:instrText xml:space="preserve"> PAGEREF _Toc57148770 \h </w:instrText>
             </w:r>
             <w:r>
               <w:rPr>
@@ -1841,7 +1841,7 @@
                 <w:noProof/>
                 <w:webHidden/>
               </w:rPr>
-              <w:t>8</w:t>
+              <w:t>11</w:t>
             </w:r>
             <w:r>
               <w:rPr>
@@ -1863,7 +1863,7 @@
               <w:noProof/>
             </w:rPr>
           </w:pPr>
-          <w:hyperlink w:anchor="_Toc56795897" w:history="1">
+          <w:hyperlink w:anchor="_Toc57148771" w:history="1">
             <w:r>
               <w:rPr>
                 <w:rStyle w:val="Hyperlink"/>
@@ -1890,7 +1890,7 @@
                 <w:noProof/>
                 <w:webHidden/>
               </w:rPr>
-              <w:instrText xml:space="preserve"> PAGEREF _Toc56795897 \h </w:instrText>
+              <w:instrText xml:space="preserve"> PAGEREF _Toc57148771 \h </w:instrText>
             </w:r>
             <w:r>
               <w:rPr>
@@ -1910,7 +1910,7 @@
                 <w:noProof/>
                 <w:webHidden/>
               </w:rPr>
-              <w:t>8</w:t>
+              <w:t>11</w:t>
             </w:r>
             <w:r>
               <w:rPr>
@@ -1932,7 +1932,7 @@
               <w:noProof/>
             </w:rPr>
           </w:pPr>
-          <w:hyperlink w:anchor="_Toc56795898" w:history="1">
+          <w:hyperlink w:anchor="_Toc57148772" w:history="1">
             <w:r>
               <w:rPr>
                 <w:rStyle w:val="Hyperlink"/>
@@ -1959,7 +1959,7 @@
                 <w:noProof/>
                 <w:webHidden/>
               </w:rPr>
-              <w:instrText xml:space="preserve"> PAGEREF _Toc56795898 \h </w:instrText>
+              <w:instrText xml:space="preserve"> PAGEREF _Toc57148772 \h </w:instrText>
             </w:r>
             <w:r>
               <w:rPr>
@@ -1979,7 +1979,7 @@
                 <w:noProof/>
                 <w:webHidden/>
               </w:rPr>
-              <w:t>8</w:t>
+              <w:t>11</w:t>
             </w:r>
             <w:r>
               <w:rPr>
@@ -2001,7 +2001,7 @@
               <w:noProof/>
             </w:rPr>
           </w:pPr>
-          <w:hyperlink w:anchor="_Toc56795899" w:history="1">
+          <w:hyperlink w:anchor="_Toc57148773" w:history="1">
             <w:r>
               <w:rPr>
                 <w:rStyle w:val="Hyperlink"/>
@@ -2028,7 +2028,7 @@
                 <w:noProof/>
                 <w:webHidden/>
               </w:rPr>
-              <w:instrText xml:space="preserve"> PAGEREF _Toc56795899 \h </w:instrText>
+              <w:instrText xml:space="preserve"> PAGEREF _Toc57148773 \h </w:instrText>
             </w:r>
             <w:r>
               <w:rPr>
@@ -2048,7 +2048,7 @@
                 <w:noProof/>
                 <w:webHidden/>
               </w:rPr>
-              <w:t>9</w:t>
+              <w:t>11</w:t>
             </w:r>
             <w:r>
               <w:rPr>
@@ -2070,7 +2070,7 @@
               <w:noProof/>
             </w:rPr>
           </w:pPr>
-          <w:hyperlink w:anchor="_Toc56795900" w:history="1">
+          <w:hyperlink w:anchor="_Toc57148774" w:history="1">
             <w:r>
               <w:rPr>
                 <w:rStyle w:val="Hyperlink"/>
@@ -2097,7 +2097,7 @@
                 <w:noProof/>
                 <w:webHidden/>
               </w:rPr>
-              <w:instrText xml:space="preserve"> PAGEREF _Toc56795900 \h </w:instrText>
+              <w:instrText xml:space="preserve"> PAGEREF _Toc57148774 \h </w:instrText>
             </w:r>
             <w:r>
               <w:rPr>
@@ -2117,7 +2117,7 @@
                 <w:noProof/>
                 <w:webHidden/>
               </w:rPr>
-              <w:t>9</w:t>
+              <w:t>11</w:t>
             </w:r>
             <w:r>
               <w:rPr>
@@ -2139,7 +2139,7 @@
               <w:noProof/>
             </w:rPr>
           </w:pPr>
-          <w:hyperlink w:anchor="_Toc56795901" w:history="1">
+          <w:hyperlink w:anchor="_Toc57148775" w:history="1">
             <w:r>
               <w:rPr>
                 <w:rStyle w:val="Hyperlink"/>
@@ -2166,7 +2166,7 @@
                 <w:noProof/>
                 <w:webHidden/>
               </w:rPr>
-              <w:instrText xml:space="preserve"> PAGEREF _Toc56795901 \h </w:instrText>
+              <w:instrText xml:space="preserve"> PAGEREF _Toc57148775 \h </w:instrText>
             </w:r>
             <w:r>
               <w:rPr>
@@ -2186,7 +2186,7 @@
                 <w:noProof/>
                 <w:webHidden/>
               </w:rPr>
-              <w:t>9</w:t>
+              <w:t>12</w:t>
             </w:r>
             <w:r>
               <w:rPr>
@@ -2208,7 +2208,7 @@
               <w:noProof/>
             </w:rPr>
           </w:pPr>
-          <w:hyperlink w:anchor="_Toc56795902" w:history="1">
+          <w:hyperlink w:anchor="_Toc57148776" w:history="1">
             <w:r>
               <w:rPr>
                 <w:rStyle w:val="Hyperlink"/>
@@ -2235,7 +2235,7 @@
                 <w:noProof/>
                 <w:webHidden/>
               </w:rPr>
-              <w:instrText xml:space="preserve"> PAGEREF _Toc56795902 \h </w:instrText>
+              <w:instrText xml:space="preserve"> PAGEREF _Toc57148776 \h </w:instrText>
             </w:r>
             <w:r>
               <w:rPr>
@@ -2255,7 +2255,7 @@
                 <w:noProof/>
                 <w:webHidden/>
               </w:rPr>
-              <w:t>9</w:t>
+              <w:t>12</w:t>
             </w:r>
             <w:r>
               <w:rPr>
@@ -2277,7 +2277,7 @@
               <w:noProof/>
             </w:rPr>
           </w:pPr>
-          <w:hyperlink w:anchor="_Toc56795903" w:history="1">
+          <w:hyperlink w:anchor="_Toc57148777" w:history="1">
             <w:r>
               <w:rPr>
                 <w:rStyle w:val="Hyperlink"/>
@@ -2304,7 +2304,7 @@
                 <w:noProof/>
                 <w:webHidden/>
               </w:rPr>
-              <w:instrText xml:space="preserve"> PAGEREF _Toc56795903 \h </w:instrText>
+              <w:instrText xml:space="preserve"> PAGEREF _Toc57148777 \h </w:instrText>
             </w:r>
             <w:r>
               <w:rPr>
@@ -2324,7 +2324,7 @@
                 <w:noProof/>
                 <w:webHidden/>
               </w:rPr>
-              <w:t>9</w:t>
+              <w:t>12</w:t>
             </w:r>
             <w:r>
               <w:rPr>
@@ -2346,7 +2346,7 @@
               <w:noProof/>
             </w:rPr>
           </w:pPr>
-          <w:hyperlink w:anchor="_Toc56795904" w:history="1">
+          <w:hyperlink w:anchor="_Toc57148778" w:history="1">
             <w:r>
               <w:rPr>
                 <w:rStyle w:val="Hyperlink"/>
@@ -2373,7 +2373,7 @@
                 <w:noProof/>
                 <w:webHidden/>
               </w:rPr>
-              <w:instrText xml:space="preserve"> PAGEREF _Toc56795904 \h </w:instrText>
+              <w:instrText xml:space="preserve"> PAGEREF _Toc57148778 \h </w:instrText>
             </w:r>
             <w:r>
               <w:rPr>
@@ -2393,7 +2393,7 @@
                 <w:noProof/>
                 <w:webHidden/>
               </w:rPr>
-              <w:t>10</w:t>
+              <w:t>12</w:t>
             </w:r>
             <w:r>
               <w:rPr>
@@ -2415,7 +2415,7 @@
               <w:noProof/>
             </w:rPr>
           </w:pPr>
-          <w:hyperlink w:anchor="_Toc56795905" w:history="1">
+          <w:hyperlink w:anchor="_Toc57148779" w:history="1">
             <w:r>
               <w:rPr>
                 <w:rStyle w:val="Hyperlink"/>
@@ -2442,7 +2442,7 @@
                 <w:noProof/>
                 <w:webHidden/>
               </w:rPr>
-              <w:instrText xml:space="preserve"> PAGEREF _Toc56795905 \h </w:instrText>
+              <w:instrText xml:space="preserve"> PAGEREF _Toc57148779 \h </w:instrText>
             </w:r>
             <w:r>
               <w:rPr>
@@ -2462,7 +2462,7 @@
                 <w:noProof/>
                 <w:webHidden/>
               </w:rPr>
-              <w:t>10</w:t>
+              <w:t>12</w:t>
             </w:r>
             <w:r>
               <w:rPr>
@@ -2484,7 +2484,7 @@
               <w:noProof/>
             </w:rPr>
           </w:pPr>
-          <w:hyperlink w:anchor="_Toc56795906" w:history="1">
+          <w:hyperlink w:anchor="_Toc57148780" w:history="1">
             <w:r>
               <w:rPr>
                 <w:rStyle w:val="Hyperlink"/>
@@ -2511,7 +2511,7 @@
                 <w:noProof/>
                 <w:webHidden/>
               </w:rPr>
-              <w:instrText xml:space="preserve"> PAGEREF _Toc56795906 \h </w:instrText>
+              <w:instrText xml:space="preserve"> PAGEREF _Toc57148780 \h </w:instrText>
             </w:r>
             <w:r>
               <w:rPr>
@@ -2531,7 +2531,7 @@
                 <w:noProof/>
                 <w:webHidden/>
               </w:rPr>
-              <w:t>10</w:t>
+              <w:t>12</w:t>
             </w:r>
             <w:r>
               <w:rPr>
@@ -2553,7 +2553,7 @@
               <w:noProof/>
             </w:rPr>
           </w:pPr>
-          <w:hyperlink w:anchor="_Toc56795907" w:history="1">
+          <w:hyperlink w:anchor="_Toc57148781" w:history="1">
             <w:r>
               <w:rPr>
                 <w:rStyle w:val="Hyperlink"/>
@@ -2580,7 +2580,7 @@
                 <w:noProof/>
                 <w:webHidden/>
               </w:rPr>
-              <w:instrText xml:space="preserve"> PAGEREF _Toc56795907 \h </w:instrText>
+              <w:instrText xml:space="preserve"> PAGEREF _Toc57148781 \h </w:instrText>
             </w:r>
             <w:r>
               <w:rPr>
@@ -2600,7 +2600,7 @@
                 <w:noProof/>
                 <w:webHidden/>
               </w:rPr>
-              <w:t>10</w:t>
+              <w:t>12</w:t>
             </w:r>
             <w:r>
               <w:rPr>
@@ -2622,7 +2622,7 @@
               <w:noProof/>
             </w:rPr>
           </w:pPr>
-          <w:hyperlink w:anchor="_Toc56795908" w:history="1">
+          <w:hyperlink w:anchor="_Toc57148782" w:history="1">
             <w:r>
               <w:rPr>
                 <w:rStyle w:val="Hyperlink"/>
@@ -2649,7 +2649,7 @@
                 <w:noProof/>
                 <w:webHidden/>
               </w:rPr>
-              <w:instrText xml:space="preserve"> PAGEREF _Toc56795908 \h </w:instrText>
+              <w:instrText xml:space="preserve"> PAGEREF _Toc57148782 \h </w:instrText>
             </w:r>
             <w:r>
               <w:rPr>
@@ -2669,7 +2669,7 @@
                 <w:noProof/>
                 <w:webHidden/>
               </w:rPr>
-              <w:t>10</w:t>
+              <w:t>12</w:t>
             </w:r>
             <w:r>
               <w:rPr>
@@ -2691,7 +2691,7 @@
               <w:noProof/>
             </w:rPr>
           </w:pPr>
-          <w:hyperlink w:anchor="_Toc56795909" w:history="1">
+          <w:hyperlink w:anchor="_Toc57148783" w:history="1">
             <w:r>
               <w:rPr>
                 <w:rStyle w:val="Hyperlink"/>
@@ -2718,7 +2718,7 @@
                 <w:noProof/>
                 <w:webHidden/>
               </w:rPr>
-              <w:instrText xml:space="preserve"> PAGEREF _Toc56795909 \h </w:instrText>
+              <w:instrText xml:space="preserve"> PAGEREF _Toc57148783 \h </w:instrText>
             </w:r>
             <w:r>
               <w:rPr>
@@ -2738,7 +2738,7 @@
                 <w:noProof/>
                 <w:webHidden/>
               </w:rPr>
-              <w:t>10</w:t>
+              <w:t>12</w:t>
             </w:r>
             <w:r>
               <w:rPr>
@@ -2769,7 +2769,7 @@
       <w:pPr>
         <w:pStyle w:val="Ttulo1"/>
       </w:pPr>
-      <w:bookmarkStart w:id="7" w:name="_Toc56795883"/>
+      <w:bookmarkStart w:id="7" w:name="_Toc57148757"/>
       <w:r>
         <w:lastRenderedPageBreak/>
         <w:t xml:space="preserve">1 </w:t>
@@ -2903,37 +2903,36 @@
           <w:sz w:val="24"/>
           <w:szCs w:val="24"/>
         </w:rPr>
-        <w:t xml:space="preserve"> universitários,</w:t>
-      </w:r>
-      <w:r>
-        <w:rPr>
-          <w:sz w:val="24"/>
-          <w:szCs w:val="24"/>
-        </w:rPr>
         <w:t xml:space="preserve"> </w:t>
       </w:r>
       <w:r>
         <w:rPr>
           <w:sz w:val="24"/>
           <w:szCs w:val="24"/>
-        </w:rPr>
-        <w:t xml:space="preserve">utilizando-se de: exercícios lúdicos, técnicas de </w:t>
-      </w:r>
-      <w:proofErr w:type="spellStart"/>
-      <w:r>
-        <w:rPr>
-          <w:sz w:val="24"/>
-          <w:szCs w:val="24"/>
-        </w:rPr>
-        <w:t>ludificação</w:t>
-      </w:r>
-      <w:proofErr w:type="spellEnd"/>
-      <w:r>
-        <w:rPr>
-          <w:sz w:val="24"/>
-          <w:szCs w:val="24"/>
-        </w:rPr>
-        <w:t xml:space="preserve"> e até pequenos jogos digitais cuja as abordagens são mais amig</w:t>
+          <w:u w:val="single"/>
+        </w:rPr>
+        <w:t>universitários</w:t>
+      </w:r>
+      <w:r>
+        <w:rPr>
+          <w:sz w:val="24"/>
+          <w:szCs w:val="24"/>
+        </w:rPr>
+        <w:t>,</w:t>
+      </w:r>
+      <w:r>
+        <w:rPr>
+          <w:sz w:val="24"/>
+          <w:szCs w:val="24"/>
+        </w:rPr>
+        <w:t xml:space="preserve"> </w:t>
+      </w:r>
+      <w:r>
+        <w:rPr>
+          <w:sz w:val="24"/>
+          <w:szCs w:val="24"/>
+        </w:rPr>
+        <w:t>utilizando-se de: exercícios lúdicos, técnicas de ludificação e até pequenos jogos digitais cuja as abordagens são mais amig</w:t>
       </w:r>
       <w:r>
         <w:rPr>
@@ -3062,7 +3061,6 @@
           <w:szCs w:val="24"/>
         </w:rPr>
       </w:pPr>
-      <w:proofErr w:type="spellStart"/>
       <w:r>
         <w:rPr>
           <w:sz w:val="24"/>
@@ -3084,7 +3082,6 @@
         </w:rPr>
         <w:t>ão</w:t>
       </w:r>
-      <w:proofErr w:type="spellEnd"/>
       <w:r>
         <w:rPr>
           <w:sz w:val="24"/>
@@ -3648,17 +3645,8 @@
           <w:sz w:val="24"/>
           <w:szCs w:val="24"/>
         </w:rPr>
-        <w:t xml:space="preserve">Desenvolver uma ferramenta em versão MVP para ensino-aprendizagem de Lógica de Programação com </w:t>
-      </w:r>
-      <w:proofErr w:type="spellStart"/>
-      <w:r>
-        <w:rPr>
-          <w:sz w:val="24"/>
-          <w:szCs w:val="24"/>
-        </w:rPr>
-        <w:t>ludificação</w:t>
-      </w:r>
-      <w:proofErr w:type="spellEnd"/>
+        <w:t>Desenvolver uma ferramenta em versão MVP para ensino-aprendizagem de Lógica de Programação com ludificação</w:t>
+      </w:r>
       <w:r>
         <w:rPr>
           <w:sz w:val="24"/>
@@ -3772,23 +3760,7 @@
           <w:sz w:val="24"/>
           <w:szCs w:val="24"/>
         </w:rPr>
-        <w:t xml:space="preserve">Levantamento e análise bibliográfica sobre a eficácia da </w:t>
-      </w:r>
-      <w:proofErr w:type="spellStart"/>
-      <w:r>
-        <w:rPr>
-          <w:sz w:val="24"/>
-          <w:szCs w:val="24"/>
-        </w:rPr>
-        <w:t>ludificação</w:t>
-      </w:r>
-      <w:proofErr w:type="spellEnd"/>
-      <w:r>
-        <w:rPr>
-          <w:sz w:val="24"/>
-          <w:szCs w:val="24"/>
-        </w:rPr>
-        <w:t xml:space="preserve"> no processo ensino-aprendizagem de modo geral;</w:t>
+        <w:t>Levantamento e análise bibliográfica sobre a eficácia da ludificação no processo ensino-aprendizagem de modo geral;</w:t>
       </w:r>
     </w:p>
     <w:p>
@@ -3905,23 +3877,7 @@
           <w:sz w:val="24"/>
           <w:szCs w:val="24"/>
         </w:rPr>
-        <w:t xml:space="preserve"> seja pelo ritmo, </w:t>
-      </w:r>
-      <w:proofErr w:type="gramStart"/>
-      <w:r>
-        <w:rPr>
-          <w:sz w:val="24"/>
-          <w:szCs w:val="24"/>
-        </w:rPr>
-        <w:t>acumulo</w:t>
-      </w:r>
-      <w:proofErr w:type="gramEnd"/>
-      <w:r>
-        <w:rPr>
-          <w:sz w:val="24"/>
-          <w:szCs w:val="24"/>
-        </w:rPr>
-        <w:t xml:space="preserve">, expectativas ou mesmo fatores pessoais acaba sendo priorizada onde </w:t>
+        <w:t xml:space="preserve"> seja pelo ritmo, acumulo, expectativas ou mesmo fatores pessoais acaba sendo priorizada onde </w:t>
       </w:r>
       <w:r>
         <w:rPr>
@@ -4033,23 +3989,495 @@
           <w:sz w:val="24"/>
           <w:szCs w:val="24"/>
         </w:rPr>
+        <w:t>, cujas as habilidades acabam esquecidas</w:t>
+      </w:r>
+      <w:r>
+        <w:rPr>
+          <w:sz w:val="24"/>
+          <w:szCs w:val="24"/>
+        </w:rPr>
+        <w:t>.</w:t>
+      </w:r>
+    </w:p>
+    <w:p>
+      <w:pPr>
+        <w:pStyle w:val="Ttulo1"/>
+      </w:pPr>
+    </w:p>
+    <w:p>
+      <w:pPr>
+        <w:spacing w:line="360" w:lineRule="auto"/>
+        <w:ind w:firstLine="720"/>
+        <w:jc w:val="both"/>
+        <w:rPr>
+          <w:sz w:val="24"/>
+          <w:szCs w:val="24"/>
+        </w:rPr>
+      </w:pPr>
+      <w:r>
+        <w:rPr>
+          <w:sz w:val="24"/>
+          <w:szCs w:val="24"/>
+        </w:rPr>
+        <w:t xml:space="preserve">A </w:t>
+      </w:r>
+      <w:r>
+        <w:rPr>
+          <w:sz w:val="24"/>
+          <w:szCs w:val="24"/>
+        </w:rPr>
+        <w:t xml:space="preserve">elaboração do material </w:t>
+      </w:r>
+      <w:r>
+        <w:rPr>
+          <w:sz w:val="24"/>
+          <w:szCs w:val="24"/>
+        </w:rPr>
+        <w:t xml:space="preserve">necessitará utilizar </w:t>
+      </w:r>
+      <w:r>
+        <w:rPr>
+          <w:sz w:val="24"/>
+          <w:szCs w:val="24"/>
+        </w:rPr>
+        <w:t xml:space="preserve">uma linguagem </w:t>
+      </w:r>
+      <w:r>
+        <w:rPr>
+          <w:sz w:val="24"/>
+          <w:szCs w:val="24"/>
+        </w:rPr>
+        <w:t>est</w:t>
+      </w:r>
+      <w:r>
+        <w:rPr>
+          <w:sz w:val="24"/>
+          <w:szCs w:val="24"/>
+        </w:rPr>
+        <w:t xml:space="preserve">ática </w:t>
+      </w:r>
+      <w:r>
+        <w:rPr>
+          <w:sz w:val="24"/>
+          <w:szCs w:val="24"/>
+        </w:rPr>
+        <w:t>atend</w:t>
+      </w:r>
+      <w:r>
+        <w:rPr>
+          <w:sz w:val="24"/>
+          <w:szCs w:val="24"/>
+        </w:rPr>
+        <w:t xml:space="preserve">endo </w:t>
+      </w:r>
+      <w:r>
+        <w:rPr>
+          <w:sz w:val="24"/>
+          <w:szCs w:val="24"/>
+        </w:rPr>
+        <w:t>a</w:t>
+      </w:r>
+      <w:r>
+        <w:rPr>
+          <w:sz w:val="24"/>
+          <w:szCs w:val="24"/>
+        </w:rPr>
+        <w:t>os</w:t>
+      </w:r>
+      <w:r>
+        <w:rPr>
+          <w:sz w:val="24"/>
+          <w:szCs w:val="24"/>
+        </w:rPr>
+        <w:t xml:space="preserve"> requisitos funcionais das instituiç</w:t>
+      </w:r>
+      <w:r>
+        <w:rPr>
+          <w:sz w:val="24"/>
+          <w:szCs w:val="24"/>
+        </w:rPr>
+        <w:t>ões.</w:t>
+      </w:r>
+    </w:p>
+    <w:p>
+      <w:pPr>
+        <w:spacing w:line="360" w:lineRule="auto"/>
+        <w:ind w:firstLine="720"/>
+        <w:jc w:val="both"/>
+        <w:rPr>
+          <w:sz w:val="24"/>
+          <w:szCs w:val="24"/>
+        </w:rPr>
+      </w:pPr>
+      <w:r>
+        <w:rPr>
+          <w:sz w:val="24"/>
+          <w:szCs w:val="24"/>
+        </w:rPr>
+        <w:t>O material deverá ser adequado</w:t>
+      </w:r>
+      <w:r>
+        <w:rPr>
+          <w:sz w:val="24"/>
+          <w:szCs w:val="24"/>
+        </w:rPr>
+        <w:t xml:space="preserve"> com embasamento prático e teórico em um período determinado utilizando as técnicas de ludificação.</w:t>
+      </w:r>
+    </w:p>
+    <w:p>
+      <w:pPr>
+        <w:spacing w:line="360" w:lineRule="auto"/>
+        <w:ind w:firstLine="720"/>
+        <w:jc w:val="both"/>
+        <w:rPr>
+          <w:sz w:val="24"/>
+          <w:szCs w:val="24"/>
+        </w:rPr>
+      </w:pPr>
+      <w:r>
+        <w:rPr>
+          <w:sz w:val="24"/>
+          <w:szCs w:val="24"/>
+        </w:rPr>
+        <w:t>O sistema desenvolvido necessitará compreender u</w:t>
+      </w:r>
+      <w:r>
+        <w:rPr>
+          <w:sz w:val="24"/>
+          <w:szCs w:val="24"/>
+        </w:rPr>
+        <w:t xml:space="preserve">sabilidade e </w:t>
+      </w:r>
+      <w:r>
+        <w:rPr>
+          <w:sz w:val="24"/>
+          <w:szCs w:val="24"/>
+        </w:rPr>
+        <w:t>a</w:t>
+      </w:r>
+      <w:r>
+        <w:rPr>
+          <w:sz w:val="24"/>
+          <w:szCs w:val="24"/>
+        </w:rPr>
+        <w:t xml:space="preserve">cessibilidade em </w:t>
+      </w:r>
+      <w:r>
+        <w:rPr>
+          <w:sz w:val="24"/>
+          <w:szCs w:val="24"/>
+          <w:u w:val="single"/>
+        </w:rPr>
+        <w:t>plataformas</w:t>
+      </w:r>
+      <w:r>
+        <w:rPr>
+          <w:sz w:val="24"/>
+          <w:szCs w:val="24"/>
+        </w:rPr>
+        <w:t xml:space="preserve"> diferentes sem perder a qualidade e imersão do conteúdo ministrado.</w:t>
+      </w:r>
+    </w:p>
+    <w:p>
+      <w:pPr>
+        <w:spacing w:line="360" w:lineRule="auto"/>
+        <w:ind w:firstLine="720"/>
+        <w:jc w:val="both"/>
+        <w:rPr>
+          <w:sz w:val="24"/>
+          <w:szCs w:val="24"/>
+        </w:rPr>
+      </w:pPr>
+      <w:r>
+        <w:rPr>
+          <w:sz w:val="24"/>
+          <w:szCs w:val="24"/>
+        </w:rPr>
+        <w:t>Espera-se que ao término do trabalho os resultados sejam positivos para o processo de aprendizagem dos estudantes ao utilizarem o sistema desenvolvido, de modo a evidenciar que as técnicas de ludificação podem e devem ser utilizadas em escolas e universidades para potencializar o processo de ensino-aprendizagem como um todo.</w:t>
+      </w:r>
+      <w:r>
+        <w:rPr>
+          <w:sz w:val="24"/>
+          <w:szCs w:val="24"/>
+        </w:rPr>
+        <w:tab/>
+      </w:r>
+      <w:r>
+        <w:rPr>
+          <w:sz w:val="24"/>
+          <w:szCs w:val="24"/>
+        </w:rPr>
+        <w:t xml:space="preserve"> </w:t>
+      </w:r>
+    </w:p>
+    <w:p>
+      <w:pPr>
+        <w:spacing w:line="360" w:lineRule="auto"/>
+        <w:ind w:firstLine="720"/>
+        <w:jc w:val="both"/>
+        <w:rPr>
+          <w:sz w:val="24"/>
+          <w:szCs w:val="24"/>
+        </w:rPr>
+      </w:pPr>
+      <w:r>
+        <w:rPr>
+          <w:sz w:val="24"/>
+          <w:szCs w:val="24"/>
+        </w:rPr>
+        <w:t xml:space="preserve">Excedendo </w:t>
+      </w:r>
+      <w:r>
+        <w:rPr>
+          <w:sz w:val="24"/>
+          <w:szCs w:val="24"/>
+        </w:rPr>
+        <w:t>um texto meramente acadêmico ou ideias revolucionárias a estrutura a seguir descreve os principais pontos abordados desde o caos de ideias que não levaram a rumo nenhum, passando pelas solicitações de orientação d</w:t>
+      </w:r>
+      <w:r>
+        <w:rPr>
+          <w:sz w:val="24"/>
+          <w:szCs w:val="24"/>
+        </w:rPr>
+        <w:t>o projeto</w:t>
+      </w:r>
+      <w:r>
+        <w:rPr>
+          <w:sz w:val="24"/>
+          <w:szCs w:val="24"/>
+        </w:rPr>
         <w:t xml:space="preserve">, </w:t>
       </w:r>
-      <w:proofErr w:type="gramStart"/>
-      <w:r>
-        <w:rPr>
-          <w:sz w:val="24"/>
-          <w:szCs w:val="24"/>
-        </w:rPr>
-        <w:t>cujas as</w:t>
-      </w:r>
-      <w:proofErr w:type="gramEnd"/>
-      <w:r>
-        <w:rPr>
-          <w:sz w:val="24"/>
-          <w:szCs w:val="24"/>
-        </w:rPr>
-        <w:t xml:space="preserve"> habilidades acabam esquecidas</w:t>
+      <w:r>
+        <w:rPr>
+          <w:sz w:val="24"/>
+          <w:szCs w:val="24"/>
+        </w:rPr>
+        <w:t>um brainstorming para identificar</w:t>
+      </w:r>
+      <w:r>
+        <w:rPr>
+          <w:sz w:val="24"/>
+          <w:szCs w:val="24"/>
+        </w:rPr>
+        <w:t>mos</w:t>
+      </w:r>
+      <w:r>
+        <w:rPr>
+          <w:sz w:val="24"/>
+          <w:szCs w:val="24"/>
+        </w:rPr>
+        <w:t xml:space="preserve"> tópicos de</w:t>
+      </w:r>
+      <w:r>
+        <w:rPr>
+          <w:sz w:val="24"/>
+          <w:szCs w:val="24"/>
+        </w:rPr>
+        <w:t xml:space="preserve"> afinidades e habilidades</w:t>
+      </w:r>
+      <w:r>
+        <w:rPr>
+          <w:sz w:val="24"/>
+          <w:szCs w:val="24"/>
+        </w:rPr>
+        <w:t xml:space="preserve"> anteriores</w:t>
+      </w:r>
+      <w:r>
+        <w:rPr>
+          <w:sz w:val="24"/>
+          <w:szCs w:val="24"/>
+        </w:rPr>
+        <w:t xml:space="preserve">, </w:t>
+      </w:r>
+      <w:r>
+        <w:rPr>
+          <w:sz w:val="24"/>
+          <w:szCs w:val="24"/>
+        </w:rPr>
+        <w:t xml:space="preserve">muitas </w:t>
+      </w:r>
+      <w:r>
+        <w:rPr>
+          <w:sz w:val="24"/>
+          <w:szCs w:val="24"/>
+        </w:rPr>
+        <w:t>pesquisas</w:t>
+      </w:r>
+      <w:r>
+        <w:rPr>
+          <w:sz w:val="24"/>
+          <w:szCs w:val="24"/>
+        </w:rPr>
+        <w:t xml:space="preserve"> concentrar os esforços em: jogos e educação. Os</w:t>
+      </w:r>
+      <w:r>
+        <w:rPr>
+          <w:sz w:val="24"/>
+          <w:szCs w:val="24"/>
+        </w:rPr>
+        <w:t xml:space="preserve"> estágios a seguir </w:t>
+      </w:r>
+      <w:r>
+        <w:rPr>
+          <w:sz w:val="24"/>
+          <w:szCs w:val="24"/>
+        </w:rPr>
+        <w:t xml:space="preserve">detalham </w:t>
+      </w:r>
+      <w:r>
+        <w:rPr>
+          <w:sz w:val="24"/>
+          <w:szCs w:val="24"/>
+        </w:rPr>
+        <w:t>a implementação</w:t>
+      </w:r>
+      <w:r>
+        <w:rPr>
+          <w:sz w:val="24"/>
+          <w:szCs w:val="24"/>
+        </w:rPr>
+        <w:t xml:space="preserve"> a ideia, que pode</w:t>
+      </w:r>
+      <w:r>
+        <w:rPr>
+          <w:sz w:val="24"/>
+          <w:szCs w:val="24"/>
+        </w:rPr>
+        <w:t xml:space="preserve"> </w:t>
+      </w:r>
+      <w:r>
+        <w:rPr>
+          <w:sz w:val="24"/>
+          <w:szCs w:val="24"/>
+        </w:rPr>
+        <w:t xml:space="preserve">auxiliar um pouco </w:t>
+      </w:r>
+      <w:r>
+        <w:rPr>
+          <w:sz w:val="24"/>
+          <w:szCs w:val="24"/>
+        </w:rPr>
+        <w:t>n</w:t>
+      </w:r>
+      <w:r>
+        <w:rPr>
+          <w:sz w:val="24"/>
+          <w:szCs w:val="24"/>
+        </w:rPr>
+        <w:t>a incrível jornada dos seus primeiros passos e códigos na programação.</w:t>
+      </w:r>
+      <w:r>
+        <w:rPr>
+          <w:sz w:val="24"/>
+          <w:szCs w:val="24"/>
+        </w:rPr>
+        <w:t xml:space="preserve"> </w:t>
+      </w:r>
+    </w:p>
+    <w:p>
+      <w:pPr>
+        <w:spacing w:line="360" w:lineRule="auto"/>
+        <w:ind w:firstLine="720"/>
+        <w:jc w:val="both"/>
+        <w:rPr>
+          <w:sz w:val="24"/>
+          <w:szCs w:val="24"/>
+        </w:rPr>
+      </w:pPr>
+    </w:p>
+    <w:p>
+      <w:pPr>
+        <w:pStyle w:val="Ttulo2"/>
+      </w:pPr>
+      <w:bookmarkStart w:id="8" w:name="_Toc57148758"/>
+      <w:r>
+        <w:t xml:space="preserve">6.1 </w:t>
+      </w:r>
+      <w:r>
+        <w:t>PRIMEIRO ESTÁGIO</w:t>
+      </w:r>
+      <w:bookmarkEnd w:id="8"/>
+    </w:p>
+    <w:p>
+      <w:pPr>
+        <w:spacing w:line="360" w:lineRule="auto"/>
+        <w:ind w:firstLine="720"/>
+        <w:jc w:val="both"/>
+        <w:rPr>
+          <w:sz w:val="24"/>
+          <w:szCs w:val="24"/>
+        </w:rPr>
+      </w:pPr>
+      <w:r>
+        <w:rPr>
+          <w:sz w:val="24"/>
+          <w:szCs w:val="24"/>
+        </w:rPr>
+        <w:t xml:space="preserve">Levantamento bibliográfico para embasamento teórico, contendo referências que colaboram com os estudos e técnicas aplicados para o projeto além de </w:t>
+      </w:r>
+      <w:r>
+        <w:rPr>
+          <w:sz w:val="24"/>
+          <w:szCs w:val="24"/>
+        </w:rPr>
+        <w:t>corroboram </w:t>
+      </w:r>
+      <w:r>
+        <w:rPr>
+          <w:sz w:val="24"/>
+          <w:szCs w:val="24"/>
+        </w:rPr>
+        <w:t>as utilizações de jogos lúdicos em cenários</w:t>
+      </w:r>
+      <w:r>
+        <w:rPr>
+          <w:sz w:val="24"/>
+          <w:szCs w:val="24"/>
+        </w:rPr>
+        <w:t xml:space="preserve"> acadêmicos de universidades</w:t>
+      </w:r>
+      <w:r>
+        <w:rPr>
+          <w:sz w:val="24"/>
+          <w:szCs w:val="24"/>
+        </w:rPr>
+        <w:t xml:space="preserve"> </w:t>
+      </w:r>
+      <w:r>
+        <w:rPr>
+          <w:sz w:val="24"/>
+          <w:szCs w:val="24"/>
+        </w:rPr>
+        <w:t xml:space="preserve">juntamente com </w:t>
+      </w:r>
+      <w:r>
+        <w:rPr>
+          <w:sz w:val="24"/>
+          <w:szCs w:val="24"/>
+        </w:rPr>
+        <w:t>uma revisão analítica nos trabalhos encontrados, extraindo e discutindo o que tiver forte relação com o objetivo desse trabalho. Também, nesse estágio</w:t>
+      </w:r>
+      <w:r>
+        <w:rPr>
+          <w:sz w:val="24"/>
+          <w:szCs w:val="24"/>
+        </w:rPr>
+        <w:t>,</w:t>
+      </w:r>
+      <w:r>
+        <w:rPr>
+          <w:sz w:val="24"/>
+          <w:szCs w:val="24"/>
+        </w:rPr>
+        <w:t xml:space="preserve"> realizaremos o levantam</w:t>
+      </w:r>
+      <w:r>
+        <w:rPr>
+          <w:sz w:val="24"/>
+          <w:szCs w:val="24"/>
+        </w:rPr>
+        <w:t>ento de plataformas similares para comparações posteriores com a ferramenta desenvolvida</w:t>
       </w:r>
       <w:r>
         <w:rPr>
@@ -4061,414 +4489,6 @@
     </w:p>
     <w:p>
       <w:pPr>
-        <w:pStyle w:val="Ttulo1"/>
-      </w:pPr>
-    </w:p>
-    <w:p>
-      <w:pPr>
-        <w:spacing w:line="360" w:lineRule="auto"/>
-        <w:ind w:firstLine="720"/>
-        <w:jc w:val="both"/>
-        <w:rPr>
-          <w:sz w:val="24"/>
-          <w:szCs w:val="24"/>
-        </w:rPr>
-      </w:pPr>
-      <w:r>
-        <w:rPr>
-          <w:sz w:val="24"/>
-          <w:szCs w:val="24"/>
-        </w:rPr>
-        <w:t xml:space="preserve">A </w:t>
-      </w:r>
-      <w:r>
-        <w:rPr>
-          <w:sz w:val="24"/>
-          <w:szCs w:val="24"/>
-        </w:rPr>
-        <w:t xml:space="preserve">elaboração do material </w:t>
-      </w:r>
-      <w:r>
-        <w:rPr>
-          <w:sz w:val="24"/>
-          <w:szCs w:val="24"/>
-        </w:rPr>
-        <w:t xml:space="preserve">necessitará utilizar </w:t>
-      </w:r>
-      <w:r>
-        <w:rPr>
-          <w:sz w:val="24"/>
-          <w:szCs w:val="24"/>
-        </w:rPr>
-        <w:t xml:space="preserve">uma linguagem </w:t>
-      </w:r>
-      <w:r>
-        <w:rPr>
-          <w:sz w:val="24"/>
-          <w:szCs w:val="24"/>
-        </w:rPr>
-        <w:t>est</w:t>
-      </w:r>
-      <w:r>
-        <w:rPr>
-          <w:sz w:val="24"/>
-          <w:szCs w:val="24"/>
-        </w:rPr>
-        <w:t xml:space="preserve">ática </w:t>
-      </w:r>
-      <w:r>
-        <w:rPr>
-          <w:sz w:val="24"/>
-          <w:szCs w:val="24"/>
-        </w:rPr>
-        <w:t>atend</w:t>
-      </w:r>
-      <w:r>
-        <w:rPr>
-          <w:sz w:val="24"/>
-          <w:szCs w:val="24"/>
-        </w:rPr>
-        <w:t xml:space="preserve">endo </w:t>
-      </w:r>
-      <w:r>
-        <w:rPr>
-          <w:sz w:val="24"/>
-          <w:szCs w:val="24"/>
-        </w:rPr>
-        <w:t>a</w:t>
-      </w:r>
-      <w:r>
-        <w:rPr>
-          <w:sz w:val="24"/>
-          <w:szCs w:val="24"/>
-        </w:rPr>
-        <w:t>os</w:t>
-      </w:r>
-      <w:r>
-        <w:rPr>
-          <w:sz w:val="24"/>
-          <w:szCs w:val="24"/>
-        </w:rPr>
-        <w:t xml:space="preserve"> requisitos funcionais das instituiç</w:t>
-      </w:r>
-      <w:r>
-        <w:rPr>
-          <w:sz w:val="24"/>
-          <w:szCs w:val="24"/>
-        </w:rPr>
-        <w:t>ões.</w:t>
-      </w:r>
-    </w:p>
-    <w:p>
-      <w:pPr>
-        <w:spacing w:line="360" w:lineRule="auto"/>
-        <w:ind w:firstLine="720"/>
-        <w:jc w:val="both"/>
-        <w:rPr>
-          <w:sz w:val="24"/>
-          <w:szCs w:val="24"/>
-        </w:rPr>
-      </w:pPr>
-      <w:r>
-        <w:rPr>
-          <w:sz w:val="24"/>
-          <w:szCs w:val="24"/>
-        </w:rPr>
-        <w:t>O material deverá ser adequado</w:t>
-      </w:r>
-      <w:r>
-        <w:rPr>
-          <w:sz w:val="24"/>
-          <w:szCs w:val="24"/>
-        </w:rPr>
-        <w:t xml:space="preserve"> com embasamento prático e teórico em um período determinado utilizando as técnicas de </w:t>
-      </w:r>
-      <w:proofErr w:type="spellStart"/>
-      <w:r>
-        <w:rPr>
-          <w:sz w:val="24"/>
-          <w:szCs w:val="24"/>
-        </w:rPr>
-        <w:t>ludificação</w:t>
-      </w:r>
-      <w:proofErr w:type="spellEnd"/>
-      <w:r>
-        <w:rPr>
-          <w:sz w:val="24"/>
-          <w:szCs w:val="24"/>
-        </w:rPr>
-        <w:t>.</w:t>
-      </w:r>
-    </w:p>
-    <w:p>
-      <w:pPr>
-        <w:spacing w:line="360" w:lineRule="auto"/>
-        <w:ind w:firstLine="720"/>
-        <w:jc w:val="both"/>
-        <w:rPr>
-          <w:sz w:val="24"/>
-          <w:szCs w:val="24"/>
-        </w:rPr>
-      </w:pPr>
-      <w:r>
-        <w:rPr>
-          <w:sz w:val="24"/>
-          <w:szCs w:val="24"/>
-        </w:rPr>
-        <w:t>O sistema desenvolvido necessitará compreender u</w:t>
-      </w:r>
-      <w:r>
-        <w:rPr>
-          <w:sz w:val="24"/>
-          <w:szCs w:val="24"/>
-        </w:rPr>
-        <w:t xml:space="preserve">sabilidade e </w:t>
-      </w:r>
-      <w:r>
-        <w:rPr>
-          <w:sz w:val="24"/>
-          <w:szCs w:val="24"/>
-        </w:rPr>
-        <w:t>a</w:t>
-      </w:r>
-      <w:r>
-        <w:rPr>
-          <w:sz w:val="24"/>
-          <w:szCs w:val="24"/>
-        </w:rPr>
-        <w:t xml:space="preserve">cessibilidade em </w:t>
-      </w:r>
-      <w:r>
-        <w:rPr>
-          <w:sz w:val="24"/>
-          <w:szCs w:val="24"/>
-          <w:u w:val="single"/>
-        </w:rPr>
-        <w:t>plataformas</w:t>
-      </w:r>
-      <w:r>
-        <w:rPr>
-          <w:sz w:val="24"/>
-          <w:szCs w:val="24"/>
-        </w:rPr>
-        <w:t xml:space="preserve"> diferentes sem perder a qualidade e imersão do conteúdo ministrado.</w:t>
-      </w:r>
-    </w:p>
-    <w:p>
-      <w:pPr>
-        <w:spacing w:line="360" w:lineRule="auto"/>
-        <w:ind w:firstLine="720"/>
-        <w:jc w:val="both"/>
-        <w:rPr>
-          <w:sz w:val="24"/>
-          <w:szCs w:val="24"/>
-        </w:rPr>
-      </w:pPr>
-      <w:r>
-        <w:rPr>
-          <w:sz w:val="24"/>
-          <w:szCs w:val="24"/>
-        </w:rPr>
-        <w:t xml:space="preserve">Espera-se que ao término do trabalho os resultados sejam positivos para o processo de aprendizagem dos estudantes ao utilizarem o sistema desenvolvido, de modo a evidenciar que as técnicas de </w:t>
-      </w:r>
-      <w:proofErr w:type="spellStart"/>
-      <w:r>
-        <w:rPr>
-          <w:sz w:val="24"/>
-          <w:szCs w:val="24"/>
-        </w:rPr>
-        <w:t>ludificação</w:t>
-      </w:r>
-      <w:proofErr w:type="spellEnd"/>
-      <w:r>
-        <w:rPr>
-          <w:sz w:val="24"/>
-          <w:szCs w:val="24"/>
-        </w:rPr>
-        <w:t xml:space="preserve"> podem e devem ser utilizadas em escolas e universidades para potencializar o processo de ensino-aprendizagem como um todo.</w:t>
-      </w:r>
-      <w:r>
-        <w:rPr>
-          <w:sz w:val="24"/>
-          <w:szCs w:val="24"/>
-        </w:rPr>
-        <w:tab/>
-      </w:r>
-      <w:r>
-        <w:rPr>
-          <w:sz w:val="24"/>
-          <w:szCs w:val="24"/>
-        </w:rPr>
-        <w:t xml:space="preserve"> </w:t>
-      </w:r>
-    </w:p>
-    <w:p>
-      <w:pPr>
-        <w:spacing w:line="360" w:lineRule="auto"/>
-        <w:ind w:firstLine="720"/>
-        <w:jc w:val="both"/>
-        <w:rPr>
-          <w:sz w:val="24"/>
-          <w:szCs w:val="24"/>
-        </w:rPr>
-      </w:pPr>
-      <w:r>
-        <w:rPr>
-          <w:sz w:val="24"/>
-          <w:szCs w:val="24"/>
-        </w:rPr>
-        <w:t xml:space="preserve">Excedendo </w:t>
-      </w:r>
-      <w:r>
-        <w:rPr>
-          <w:sz w:val="24"/>
-          <w:szCs w:val="24"/>
-        </w:rPr>
-        <w:t>um texto meramente acadêmico ou ideias revolucionárias a estrutura a seguir descreve os principais pontos abordados desde o caos de ideias que não levaram a rumo nenhum, passando pelas solicitações de orientação d</w:t>
-      </w:r>
-      <w:r>
-        <w:rPr>
-          <w:sz w:val="24"/>
-          <w:szCs w:val="24"/>
-        </w:rPr>
-        <w:t>o projeto</w:t>
-      </w:r>
-      <w:r>
-        <w:rPr>
-          <w:sz w:val="24"/>
-          <w:szCs w:val="24"/>
-        </w:rPr>
-        <w:t xml:space="preserve">, </w:t>
-      </w:r>
-      <w:r>
-        <w:rPr>
-          <w:sz w:val="24"/>
-          <w:szCs w:val="24"/>
-        </w:rPr>
-        <w:t>um brainstorming para identificar</w:t>
-      </w:r>
-      <w:r>
-        <w:rPr>
-          <w:sz w:val="24"/>
-          <w:szCs w:val="24"/>
-        </w:rPr>
-        <w:t>mos</w:t>
-      </w:r>
-      <w:r>
-        <w:rPr>
-          <w:sz w:val="24"/>
-          <w:szCs w:val="24"/>
-        </w:rPr>
-        <w:t xml:space="preserve"> tópicos de</w:t>
-      </w:r>
-      <w:r>
-        <w:rPr>
-          <w:sz w:val="24"/>
-          <w:szCs w:val="24"/>
-        </w:rPr>
-        <w:t xml:space="preserve"> afinidades e habilidades</w:t>
-      </w:r>
-      <w:r>
-        <w:rPr>
-          <w:sz w:val="24"/>
-          <w:szCs w:val="24"/>
-        </w:rPr>
-        <w:t xml:space="preserve"> anteriores</w:t>
-      </w:r>
-      <w:r>
-        <w:rPr>
-          <w:sz w:val="24"/>
-          <w:szCs w:val="24"/>
-        </w:rPr>
-        <w:t xml:space="preserve">, </w:t>
-      </w:r>
-      <w:r>
-        <w:rPr>
-          <w:sz w:val="24"/>
-          <w:szCs w:val="24"/>
-        </w:rPr>
-        <w:t xml:space="preserve">muitas </w:t>
-      </w:r>
-      <w:r>
-        <w:rPr>
-          <w:sz w:val="24"/>
-          <w:szCs w:val="24"/>
-        </w:rPr>
-        <w:t>pesquisas</w:t>
-      </w:r>
-      <w:r>
-        <w:rPr>
-          <w:sz w:val="24"/>
-          <w:szCs w:val="24"/>
-        </w:rPr>
-        <w:t xml:space="preserve"> concentrar os esforços em: jogos e educação. Os</w:t>
-      </w:r>
-      <w:r>
-        <w:rPr>
-          <w:sz w:val="24"/>
-          <w:szCs w:val="24"/>
-        </w:rPr>
-        <w:t xml:space="preserve"> estágios a seguir </w:t>
-      </w:r>
-      <w:r>
-        <w:rPr>
-          <w:sz w:val="24"/>
-          <w:szCs w:val="24"/>
-        </w:rPr>
-        <w:t xml:space="preserve">detalham </w:t>
-      </w:r>
-      <w:r>
-        <w:rPr>
-          <w:sz w:val="24"/>
-          <w:szCs w:val="24"/>
-        </w:rPr>
-        <w:t>a implementação</w:t>
-      </w:r>
-      <w:r>
-        <w:rPr>
-          <w:sz w:val="24"/>
-          <w:szCs w:val="24"/>
-        </w:rPr>
-        <w:t xml:space="preserve"> a ideia, que pode</w:t>
-      </w:r>
-      <w:r>
-        <w:rPr>
-          <w:sz w:val="24"/>
-          <w:szCs w:val="24"/>
-        </w:rPr>
-        <w:t xml:space="preserve"> </w:t>
-      </w:r>
-      <w:r>
-        <w:rPr>
-          <w:sz w:val="24"/>
-          <w:szCs w:val="24"/>
-        </w:rPr>
-        <w:t xml:space="preserve">auxiliar um pouco </w:t>
-      </w:r>
-      <w:r>
-        <w:rPr>
-          <w:sz w:val="24"/>
-          <w:szCs w:val="24"/>
-        </w:rPr>
-        <w:t>n</w:t>
-      </w:r>
-      <w:r>
-        <w:rPr>
-          <w:sz w:val="24"/>
-          <w:szCs w:val="24"/>
-        </w:rPr>
-        <w:t>a incrível jornada dos seus primeiros passos e códigos na programação.</w:t>
-      </w:r>
-      <w:r>
-        <w:rPr>
-          <w:sz w:val="24"/>
-          <w:szCs w:val="24"/>
-        </w:rPr>
-        <w:t xml:space="preserve"> </w:t>
-      </w:r>
-    </w:p>
-    <w:p>
-      <w:pPr>
         <w:spacing w:line="360" w:lineRule="auto"/>
         <w:ind w:firstLine="720"/>
         <w:jc w:val="both"/>
@@ -4482,119 +4502,7 @@
       <w:pPr>
         <w:pStyle w:val="Ttulo2"/>
       </w:pPr>
-      <w:bookmarkStart w:id="8" w:name="_Toc56795884"/>
-      <w:r>
-        <w:t xml:space="preserve">6.1 </w:t>
-      </w:r>
-      <w:r>
-        <w:t>PRIMEIRO ESTÁGIO</w:t>
-      </w:r>
-      <w:bookmarkEnd w:id="8"/>
-    </w:p>
-    <w:p>
-      <w:pPr>
-        <w:spacing w:line="360" w:lineRule="auto"/>
-        <w:ind w:firstLine="720"/>
-        <w:jc w:val="both"/>
-        <w:rPr>
-          <w:sz w:val="24"/>
-          <w:szCs w:val="24"/>
-        </w:rPr>
-      </w:pPr>
-      <w:r>
-        <w:rPr>
-          <w:sz w:val="24"/>
-          <w:szCs w:val="24"/>
-        </w:rPr>
-        <w:t xml:space="preserve">Levantamento bibliográfico para embasamento teórico, contendo referências que colaboram com os estudos e técnicas aplicados para o projeto além de </w:t>
-      </w:r>
-      <w:r>
-        <w:rPr>
-          <w:sz w:val="24"/>
-          <w:szCs w:val="24"/>
-        </w:rPr>
-        <w:t>corroboram </w:t>
-      </w:r>
-      <w:r>
-        <w:rPr>
-          <w:sz w:val="24"/>
-          <w:szCs w:val="24"/>
-        </w:rPr>
-        <w:t>as utilizações de jogos lúdicos em cenários</w:t>
-      </w:r>
-      <w:r>
-        <w:rPr>
-          <w:sz w:val="24"/>
-          <w:szCs w:val="24"/>
-        </w:rPr>
-        <w:t xml:space="preserve"> acadêmicos de universidades</w:t>
-      </w:r>
-      <w:r>
-        <w:rPr>
-          <w:sz w:val="24"/>
-          <w:szCs w:val="24"/>
-        </w:rPr>
-        <w:t xml:space="preserve"> </w:t>
-      </w:r>
-      <w:r>
-        <w:rPr>
-          <w:sz w:val="24"/>
-          <w:szCs w:val="24"/>
-        </w:rPr>
-        <w:t xml:space="preserve">juntamente com </w:t>
-      </w:r>
-      <w:r>
-        <w:rPr>
-          <w:sz w:val="24"/>
-          <w:szCs w:val="24"/>
-        </w:rPr>
-        <w:t>uma revisão analítica nos trabalhos encontrados, extraindo e discutindo o que tiver forte relação com o objetivo desse trabalho. Também, nesse estágio</w:t>
-      </w:r>
-      <w:r>
-        <w:rPr>
-          <w:sz w:val="24"/>
-          <w:szCs w:val="24"/>
-        </w:rPr>
-        <w:t>,</w:t>
-      </w:r>
-      <w:r>
-        <w:rPr>
-          <w:sz w:val="24"/>
-          <w:szCs w:val="24"/>
-        </w:rPr>
-        <w:t xml:space="preserve"> realizaremos o levantam</w:t>
-      </w:r>
-      <w:r>
-        <w:rPr>
-          <w:sz w:val="24"/>
-          <w:szCs w:val="24"/>
-        </w:rPr>
-        <w:t>ento de plataformas similares para comparações posteriores com a ferramenta desenvolvida</w:t>
-      </w:r>
-      <w:r>
-        <w:rPr>
-          <w:sz w:val="24"/>
-          <w:szCs w:val="24"/>
-        </w:rPr>
-        <w:t>.</w:t>
-      </w:r>
-    </w:p>
-    <w:p>
-      <w:pPr>
-        <w:spacing w:line="360" w:lineRule="auto"/>
-        <w:ind w:firstLine="720"/>
-        <w:jc w:val="both"/>
-        <w:rPr>
-          <w:sz w:val="24"/>
-          <w:szCs w:val="24"/>
-        </w:rPr>
-      </w:pPr>
-    </w:p>
-    <w:p>
-      <w:pPr>
-        <w:pStyle w:val="Ttulo2"/>
-      </w:pPr>
-      <w:bookmarkStart w:id="9" w:name="_Toc56795885"/>
+      <w:bookmarkStart w:id="9" w:name="_Toc57148759"/>
       <w:r>
         <w:lastRenderedPageBreak/>
         <w:t xml:space="preserve">6.2 </w:t>
@@ -4649,15 +4557,90 @@
         </w:rPr>
         <w:t xml:space="preserve">o padrão JAVA </w:t>
       </w:r>
-      <w:proofErr w:type="spellStart"/>
-      <w:r>
-        <w:rPr>
-          <w:sz w:val="24"/>
-          <w:szCs w:val="24"/>
-        </w:rPr>
-        <w:t>Code</w:t>
-      </w:r>
-      <w:proofErr w:type="spellEnd"/>
+      <w:r>
+        <w:rPr>
+          <w:sz w:val="24"/>
+          <w:szCs w:val="24"/>
+        </w:rPr>
+        <w:t xml:space="preserve">Code </w:t>
+      </w:r>
+      <w:r>
+        <w:rPr>
+          <w:sz w:val="24"/>
+          <w:szCs w:val="24"/>
+        </w:rPr>
+        <w:t>Conventions</w:t>
+      </w:r>
+      <w:r>
+        <w:rPr>
+          <w:sz w:val="24"/>
+          <w:szCs w:val="24"/>
+        </w:rPr>
+        <w:t xml:space="preserve"> para fins de manutenibilidade.</w:t>
+      </w:r>
+    </w:p>
+    <w:p>
+      <w:pPr>
+        <w:spacing w:line="360" w:lineRule="auto"/>
+        <w:ind w:firstLine="720"/>
+        <w:jc w:val="both"/>
+        <w:rPr>
+          <w:sz w:val="24"/>
+          <w:szCs w:val="24"/>
+        </w:rPr>
+      </w:pPr>
+    </w:p>
+    <w:p>
+      <w:pPr>
+        <w:pStyle w:val="Ttulo2"/>
+      </w:pPr>
+      <w:bookmarkStart w:id="10" w:name="_Toc57148760"/>
+      <w:r>
+        <w:t xml:space="preserve">6.3 </w:t>
+      </w:r>
+      <w:r>
+        <w:t>TERCEIRO ESTÁGIO</w:t>
+      </w:r>
+      <w:bookmarkEnd w:id="10"/>
+    </w:p>
+    <w:p>
+      <w:pPr>
+        <w:spacing w:line="360" w:lineRule="auto"/>
+        <w:ind w:firstLine="720"/>
+        <w:jc w:val="both"/>
+        <w:rPr>
+          <w:sz w:val="24"/>
+          <w:szCs w:val="24"/>
+        </w:rPr>
+      </w:pPr>
+      <w:r>
+        <w:rPr>
+          <w:sz w:val="24"/>
+          <w:szCs w:val="24"/>
+        </w:rPr>
+        <w:t>C</w:t>
+      </w:r>
+      <w:r>
+        <w:rPr>
+          <w:sz w:val="24"/>
+          <w:szCs w:val="24"/>
+        </w:rPr>
+        <w:t xml:space="preserve">oleta de resultados </w:t>
+      </w:r>
+      <w:r>
+        <w:rPr>
+          <w:sz w:val="24"/>
+          <w:szCs w:val="24"/>
+        </w:rPr>
+        <w:t xml:space="preserve">no qual </w:t>
+      </w:r>
+      <w:r>
+        <w:rPr>
+          <w:sz w:val="24"/>
+          <w:szCs w:val="24"/>
+        </w:rPr>
+        <w:t>será apresentado</w:t>
+      </w:r>
       <w:r>
         <w:rPr>
           <w:sz w:val="24"/>
@@ -4665,92 +4648,6 @@
         </w:rPr>
         <w:t xml:space="preserve"> </w:t>
       </w:r>
-      <w:proofErr w:type="spellStart"/>
-      <w:r>
-        <w:rPr>
-          <w:sz w:val="24"/>
-          <w:szCs w:val="24"/>
-        </w:rPr>
-        <w:t>Conventions</w:t>
-      </w:r>
-      <w:proofErr w:type="spellEnd"/>
-      <w:r>
-        <w:rPr>
-          <w:sz w:val="24"/>
-          <w:szCs w:val="24"/>
-        </w:rPr>
-        <w:t xml:space="preserve"> para fins de manutenibilidade.</w:t>
-      </w:r>
-    </w:p>
-    <w:p>
-      <w:pPr>
-        <w:spacing w:line="360" w:lineRule="auto"/>
-        <w:ind w:firstLine="720"/>
-        <w:jc w:val="both"/>
-        <w:rPr>
-          <w:sz w:val="24"/>
-          <w:szCs w:val="24"/>
-        </w:rPr>
-      </w:pPr>
-    </w:p>
-    <w:p>
-      <w:pPr>
-        <w:pStyle w:val="Ttulo2"/>
-      </w:pPr>
-      <w:bookmarkStart w:id="10" w:name="_Toc56795886"/>
-      <w:r>
-        <w:t xml:space="preserve">6.3 </w:t>
-      </w:r>
-      <w:r>
-        <w:t>TERCEIRO ESTÁGIO</w:t>
-      </w:r>
-      <w:bookmarkEnd w:id="10"/>
-    </w:p>
-    <w:p>
-      <w:pPr>
-        <w:spacing w:line="360" w:lineRule="auto"/>
-        <w:ind w:firstLine="720"/>
-        <w:jc w:val="both"/>
-        <w:rPr>
-          <w:sz w:val="24"/>
-          <w:szCs w:val="24"/>
-        </w:rPr>
-      </w:pPr>
-      <w:r>
-        <w:rPr>
-          <w:sz w:val="24"/>
-          <w:szCs w:val="24"/>
-        </w:rPr>
-        <w:t>C</w:t>
-      </w:r>
-      <w:r>
-        <w:rPr>
-          <w:sz w:val="24"/>
-          <w:szCs w:val="24"/>
-        </w:rPr>
-        <w:t xml:space="preserve">oleta de resultados </w:t>
-      </w:r>
-      <w:r>
-        <w:rPr>
-          <w:sz w:val="24"/>
-          <w:szCs w:val="24"/>
-        </w:rPr>
-        <w:t xml:space="preserve">no qual </w:t>
-      </w:r>
-      <w:r>
-        <w:rPr>
-          <w:sz w:val="24"/>
-          <w:szCs w:val="24"/>
-        </w:rPr>
-        <w:t>será apresentado</w:t>
-      </w:r>
-      <w:r>
-        <w:rPr>
-          <w:sz w:val="24"/>
-          <w:szCs w:val="24"/>
-        </w:rPr>
-        <w:t xml:space="preserve"> </w:t>
-      </w:r>
       <w:r>
         <w:rPr>
           <w:sz w:val="24"/>
@@ -4795,58 +4692,254 @@
       <w:pPr>
         <w:pStyle w:val="Ttulo1"/>
       </w:pPr>
-      <w:bookmarkStart w:id="11" w:name="_Toc56795887"/>
-      <w:r>
-        <w:t>7 EVASÃO ESCOLAR</w:t>
+      <w:bookmarkStart w:id="11" w:name="_Toc57148761"/>
+      <w:r>
+        <w:t xml:space="preserve">7 EVASÃO </w:t>
       </w:r>
       <w:bookmarkEnd w:id="11"/>
-    </w:p>
-    <w:p>
-      <w:pPr>
-        <w:spacing w:line="360" w:lineRule="auto"/>
-        <w:ind w:firstLine="720"/>
-        <w:jc w:val="both"/>
-        <w:rPr>
-          <w:sz w:val="24"/>
-          <w:szCs w:val="24"/>
-        </w:rPr>
-      </w:pPr>
-      <w:r>
-        <w:rPr>
-          <w:sz w:val="24"/>
-          <w:szCs w:val="24"/>
-        </w:rPr>
-        <w:t>pesquisar sobre evasão escolar</w:t>
-      </w:r>
-      <w:r>
-        <w:rPr>
-          <w:sz w:val="24"/>
-          <w:szCs w:val="24"/>
-        </w:rPr>
-        <w:t xml:space="preserve"> na universidade para cursos de tecnologia</w:t>
-      </w:r>
-      <w:r>
-        <w:rPr>
-          <w:sz w:val="24"/>
-          <w:szCs w:val="24"/>
-        </w:rPr>
-        <w:t xml:space="preserve">, situação atual dela no brasil </w:t>
-      </w:r>
-      <w:r>
-        <w:rPr>
-          <w:sz w:val="24"/>
-          <w:szCs w:val="24"/>
-          <w:u w:val="single"/>
-        </w:rPr>
-        <w:t>atualmente</w:t>
-      </w:r>
-      <w:r>
-        <w:rPr>
-          <w:sz w:val="24"/>
-          <w:szCs w:val="24"/>
-        </w:rPr>
-        <w:t xml:space="preserve"> E RELACIONAR com as dificuldades de aprendizagem de lógica.</w:t>
-      </w:r>
+      <w:r>
+        <w:t>ESCOLAR</w:t>
+      </w:r>
+    </w:p>
+    <w:p>
+      <w:pPr>
+        <w:spacing w:line="360" w:lineRule="auto"/>
+        <w:ind w:firstLine="720"/>
+        <w:jc w:val="both"/>
+        <w:rPr>
+          <w:sz w:val="24"/>
+          <w:szCs w:val="24"/>
+        </w:rPr>
+      </w:pPr>
+      <w:r>
+        <w:rPr>
+          <w:sz w:val="24"/>
+          <w:szCs w:val="24"/>
+        </w:rPr>
+        <w:t xml:space="preserve">A evasão escolar universitária, ou seja, quando alunos universitários deixam de frequentar seus cursos, abandonando as matrículas, é hoje um fato preocupante na realidade brasileira, visto </w:t>
+      </w:r>
+      <w:r>
+        <w:rPr>
+          <w:sz w:val="24"/>
+          <w:szCs w:val="24"/>
+        </w:rPr>
+        <w:t xml:space="preserve">as análises </w:t>
+      </w:r>
+      <w:r>
+        <w:rPr>
+          <w:sz w:val="24"/>
+          <w:szCs w:val="24"/>
+        </w:rPr>
+        <w:t>apresentad</w:t>
+      </w:r>
+      <w:r>
+        <w:rPr>
+          <w:sz w:val="24"/>
+          <w:szCs w:val="24"/>
+        </w:rPr>
+        <w:t>a</w:t>
+      </w:r>
+      <w:r>
+        <w:rPr>
+          <w:sz w:val="24"/>
+          <w:szCs w:val="24"/>
+        </w:rPr>
+        <w:t>s a seguir.</w:t>
+      </w:r>
+    </w:p>
+    <w:p>
+      <w:pPr>
+        <w:spacing w:line="360" w:lineRule="auto"/>
+        <w:ind w:firstLine="720"/>
+        <w:jc w:val="both"/>
+        <w:rPr>
+          <w:sz w:val="24"/>
+          <w:szCs w:val="24"/>
+        </w:rPr>
+      </w:pPr>
+      <w:r>
+        <w:rPr>
+          <w:sz w:val="24"/>
+          <w:szCs w:val="24"/>
+        </w:rPr>
+        <w:t xml:space="preserve"> Desde 2009, dados apontam que as principais causas genéricas para o abandono escolar </w:t>
+      </w:r>
+      <w:r>
+        <w:rPr>
+          <w:sz w:val="24"/>
+          <w:szCs w:val="24"/>
+        </w:rPr>
+        <w:t>de nível superior são: trabalho, insatisfação com o curso escolhido, doença grave ou morte e transferência de domicílio (CRAVO, 2012).</w:t>
+      </w:r>
+    </w:p>
+    <w:p>
+      <w:pPr>
+        <w:spacing w:line="360" w:lineRule="auto"/>
+        <w:ind w:firstLine="720"/>
+        <w:jc w:val="both"/>
+        <w:rPr>
+          <w:sz w:val="24"/>
+          <w:szCs w:val="24"/>
+        </w:rPr>
+      </w:pPr>
+      <w:r>
+        <w:rPr>
+          <w:sz w:val="24"/>
+          <w:szCs w:val="24"/>
+        </w:rPr>
+        <w:t>Grande parte dos alunos que contribuíram para o aumento no índice de evasão escolar do Ensino Superior aponta o cansaço gerado ao dividir o tempo entre faculdade e trabalho, que ao atingir um ápice faz com que escolham o dinheiro necessário à sobrevivência gerado pelo trabalho ao estudo na faculdade – que opostamente é algo que subtrai o dinheiro do aluno, visto valor das mensalidades, preço dos aluguéis ou passagens (MORAES, 2010).</w:t>
+      </w:r>
+    </w:p>
+    <w:p>
+      <w:pPr>
+        <w:spacing w:line="360" w:lineRule="auto"/>
+        <w:ind w:firstLine="720"/>
+        <w:jc w:val="both"/>
+        <w:rPr>
+          <w:sz w:val="24"/>
+          <w:szCs w:val="24"/>
+        </w:rPr>
+      </w:pPr>
+      <w:r>
+        <w:rPr>
+          <w:sz w:val="24"/>
+          <w:szCs w:val="24"/>
+        </w:rPr>
+        <w:t xml:space="preserve">Alguns </w:t>
+      </w:r>
+      <w:r>
+        <w:rPr>
+          <w:sz w:val="24"/>
+          <w:szCs w:val="24"/>
+        </w:rPr>
+        <w:t xml:space="preserve">autores, como MACHADO (2009), cita ocorrências relacionadas ao mundo do trabalho ou outros fatores externos à Instituição de Ensino Superior como grandes preocupações que levam à evasão escolar, e sugerem abordagens voltadas </w:t>
+      </w:r>
+      <w:r>
+        <w:rPr>
+          <w:sz w:val="24"/>
+          <w:szCs w:val="24"/>
+        </w:rPr>
+        <w:lastRenderedPageBreak/>
+        <w:t xml:space="preserve">a políticas públicas de cunho social para que os impactos socioeconômicos em escala individual ou macro na sociedade sejam minimizados. </w:t>
+      </w:r>
+    </w:p>
+    <w:p>
+      <w:pPr>
+        <w:spacing w:line="360" w:lineRule="auto"/>
+        <w:ind w:firstLine="720"/>
+        <w:jc w:val="both"/>
+        <w:rPr>
+          <w:sz w:val="24"/>
+          <w:szCs w:val="24"/>
+        </w:rPr>
+      </w:pPr>
+      <w:r>
+        <w:rPr>
+          <w:sz w:val="24"/>
+          <w:szCs w:val="24"/>
+        </w:rPr>
+        <w:t xml:space="preserve">Porém, a abordagem utilizada nesse trabalho – e mais lógica do ponto de vista correlacional – será descrever e analisar os impactos internos à Instituição de Ensino Superior e como </w:t>
+      </w:r>
+      <w:r>
+        <w:rPr>
+          <w:sz w:val="24"/>
+          <w:szCs w:val="24"/>
+        </w:rPr>
+        <w:t>contorná-los</w:t>
+      </w:r>
+      <w:r>
+        <w:rPr>
+          <w:sz w:val="24"/>
+          <w:szCs w:val="24"/>
+        </w:rPr>
+        <w:t xml:space="preserve"> nos cursos de tecnologia, principalmente ligados ao processo de ensino-aprendizagem de lógica de programação. </w:t>
+      </w:r>
+      <w:r>
+        <w:rPr>
+          <w:sz w:val="24"/>
+          <w:szCs w:val="24"/>
+        </w:rPr>
+        <w:t>Portanto, foi-se realizada análise mais aprofundada sobre artigos que dizem respeito a essa temática específica.</w:t>
+      </w:r>
+    </w:p>
+    <w:p>
+      <w:pPr>
+        <w:spacing w:line="360" w:lineRule="auto"/>
+        <w:ind w:firstLine="720"/>
+        <w:jc w:val="both"/>
+        <w:rPr>
+          <w:sz w:val="24"/>
+          <w:szCs w:val="24"/>
+        </w:rPr>
+      </w:pPr>
+      <w:r>
+        <w:rPr>
+          <w:sz w:val="24"/>
+          <w:szCs w:val="24"/>
+        </w:rPr>
+        <w:t xml:space="preserve">Ao analisar fatores mais </w:t>
+      </w:r>
+      <w:r>
+        <w:rPr>
+          <w:sz w:val="24"/>
+          <w:szCs w:val="24"/>
+        </w:rPr>
+        <w:t>individuais, temos que outros dos fatores que podem ocasionar dificuldades no curso e/ou evasão escolar referem-se ao desconhecimento da metodologia do curso, deficiência da educação básica, diferenças entre o ensino básico e o superior a nível de processos de ensino-aprendizagem – que no ensino básico, no Brasil, em geral é focado na memorização, enquanto no Ensino Superior há a necessidade de se utilizar o raciocínio lógico e crítico (PLATT NETO, 2008).</w:t>
+      </w:r>
+    </w:p>
+    <w:p>
+      <w:pPr>
+        <w:spacing w:line="360" w:lineRule="auto"/>
+        <w:ind w:firstLine="720"/>
+        <w:jc w:val="both"/>
+        <w:rPr>
+          <w:sz w:val="24"/>
+          <w:szCs w:val="24"/>
+        </w:rPr>
+      </w:pPr>
+      <w:r>
+        <w:rPr>
+          <w:sz w:val="24"/>
+          <w:szCs w:val="24"/>
+        </w:rPr>
+        <w:t xml:space="preserve">Para esses alunos que tenham dificuldade na interpretação dos conteúdos utilizados no Ensino Superior – como lógica de programação – a universidade deve propor atividades curriculares e extracurriculares, novas metodologias ou mesmo projetos que visem interação entre estudantes como meios de buscar fazer o estudante se sentir parte efetiva do processo de aprendizagem ocorrido na universidade (ANDRIOLA, 2006).  </w:t>
+      </w:r>
+      <w:r>
+        <w:rPr>
+          <w:sz w:val="24"/>
+          <w:szCs w:val="24"/>
+        </w:rPr>
+        <w:t>Detectamos aqui uma oportunidade de apresentar justamente novas tecnologias como parte importante de uma reforma nas metodologias de ensino tradicionais, como a tecnologia proposta nesse trabalho.</w:t>
+      </w:r>
+    </w:p>
+    <w:p>
+      <w:pPr>
+        <w:spacing w:line="360" w:lineRule="auto"/>
+        <w:ind w:firstLine="720"/>
+        <w:jc w:val="both"/>
+        <w:rPr>
+          <w:sz w:val="24"/>
+          <w:szCs w:val="24"/>
+        </w:rPr>
+      </w:pPr>
+      <w:r>
+        <w:rPr>
+          <w:sz w:val="24"/>
+          <w:szCs w:val="24"/>
+        </w:rPr>
+        <w:t xml:space="preserve">Uma pesquisa realizada por Mello (2013) mostrou que 50% dos alunos de uma universidade de tecnologia do Sul do Brasil que evadiram dos cursos o fizeram no primeiro ano efetivo. Ou seja, o dado corrobora com as análises apresentadas anteriormente por outros autores que sustentam que parte dos alunos sentem dificuldades ao entrarem em contato pela primeira vez com as metodologias do Ensino Superior e os conteúdos mais exigentes de raciocínio crítico. </w:t>
+      </w:r>
+    </w:p>
+    <w:p>
+      <w:pPr>
+        <w:spacing w:line="360" w:lineRule="auto"/>
+        <w:ind w:firstLine="720"/>
+        <w:jc w:val="both"/>
+        <w:rPr>
+          <w:sz w:val="24"/>
+          <w:szCs w:val="24"/>
+        </w:rPr>
+      </w:pPr>
     </w:p>
     <w:p>
       <w:pPr>
@@ -4863,161 +4956,145 @@
       <w:pPr>
         <w:pStyle w:val="Ttulo1"/>
       </w:pPr>
-      <w:bookmarkStart w:id="12" w:name="_Toc56795888"/>
-      <w:r>
-        <w:t>8</w:t>
-      </w:r>
-      <w:r>
-        <w:t xml:space="preserve"> TÉCNICAS DE LUDIFICAÇÃO</w:t>
-      </w:r>
-      <w:bookmarkEnd w:id="12"/>
-    </w:p>
-    <w:p>
-      <w:pPr>
-        <w:spacing w:line="360" w:lineRule="auto"/>
-        <w:ind w:firstLine="720"/>
-        <w:jc w:val="both"/>
-        <w:rPr>
-          <w:sz w:val="24"/>
-          <w:szCs w:val="24"/>
-        </w:rPr>
-      </w:pPr>
-      <w:r>
-        <w:rPr>
-          <w:sz w:val="24"/>
-          <w:szCs w:val="24"/>
-        </w:rPr>
-        <w:t>Introduzir o capítulo</w:t>
-      </w:r>
-      <w:r>
-        <w:rPr>
-          <w:sz w:val="24"/>
-          <w:szCs w:val="24"/>
-        </w:rPr>
-        <w:t>;</w:t>
-      </w:r>
-    </w:p>
-    <w:p>
-      <w:pPr>
-        <w:spacing w:line="360" w:lineRule="auto"/>
-        <w:ind w:firstLine="720"/>
-        <w:jc w:val="both"/>
-        <w:rPr>
-          <w:sz w:val="24"/>
-          <w:szCs w:val="24"/>
-        </w:rPr>
-      </w:pPr>
-    </w:p>
-    <w:p>
-      <w:pPr>
-        <w:pStyle w:val="Ttulo2"/>
-      </w:pPr>
-      <w:bookmarkStart w:id="13" w:name="_Toc56795889"/>
-      <w:r>
-        <w:t>8</w:t>
-      </w:r>
-      <w:r>
-        <w:t>.1 TABELA DE TÉCNICAS (VER NOME COM RAQUEL)</w:t>
-      </w:r>
-      <w:bookmarkEnd w:id="13"/>
-    </w:p>
-    <w:p>
-      <w:pPr>
-        <w:spacing w:line="360" w:lineRule="auto"/>
-        <w:ind w:firstLine="720"/>
-        <w:jc w:val="both"/>
-        <w:rPr>
-          <w:sz w:val="24"/>
-          <w:szCs w:val="24"/>
-        </w:rPr>
-      </w:pPr>
-      <w:r>
-        <w:rPr>
-          <w:sz w:val="24"/>
-          <w:szCs w:val="24"/>
-        </w:rPr>
-        <w:t>Falar sobre aquele quadro com n técnicas;</w:t>
-      </w:r>
-    </w:p>
-    <w:p>
-      <w:pPr>
-        <w:spacing w:line="360" w:lineRule="auto"/>
-        <w:ind w:firstLine="720"/>
-        <w:jc w:val="both"/>
-        <w:rPr>
-          <w:sz w:val="24"/>
-          <w:szCs w:val="24"/>
-        </w:rPr>
-      </w:pPr>
-    </w:p>
-    <w:p>
-      <w:pPr>
-        <w:pStyle w:val="Ttulo2"/>
-      </w:pPr>
-      <w:bookmarkStart w:id="14" w:name="_Toc56795890"/>
-      <w:r>
-        <w:t>8</w:t>
-      </w:r>
-      <w:r>
-        <w:t>.2 CASOS DE APLICAÇÃO DE TÉCNICAS DE LUDIFICAÇÃO</w:t>
-      </w:r>
-      <w:bookmarkEnd w:id="14"/>
-    </w:p>
-    <w:p>
-      <w:pPr>
-        <w:spacing w:line="360" w:lineRule="auto"/>
-        <w:ind w:firstLine="720"/>
-        <w:jc w:val="both"/>
-        <w:rPr>
-          <w:sz w:val="24"/>
-          <w:szCs w:val="24"/>
-        </w:rPr>
-      </w:pPr>
-      <w:r>
-        <w:rPr>
-          <w:sz w:val="24"/>
-          <w:szCs w:val="24"/>
-        </w:rPr>
-        <w:t xml:space="preserve">Dar exemplos de sites e/ou apps que utilizam algumas dessas técnicas, mostrando que a </w:t>
-      </w:r>
-      <w:proofErr w:type="spellStart"/>
-      <w:r>
-        <w:rPr>
-          <w:sz w:val="24"/>
-          <w:szCs w:val="24"/>
-        </w:rPr>
-        <w:t>ludificação</w:t>
-      </w:r>
-      <w:proofErr w:type="spellEnd"/>
-      <w:r>
-        <w:rPr>
-          <w:sz w:val="24"/>
-          <w:szCs w:val="24"/>
-        </w:rPr>
-        <w:t xml:space="preserve"> já é utilizada e dá certo em alguns casos;</w:t>
-      </w:r>
-    </w:p>
-    <w:p>
-      <w:pPr>
-        <w:spacing w:line="360" w:lineRule="auto"/>
-        <w:ind w:firstLine="720"/>
-        <w:jc w:val="both"/>
-        <w:rPr>
-          <w:sz w:val="24"/>
-          <w:szCs w:val="24"/>
-        </w:rPr>
-      </w:pPr>
-    </w:p>
-    <w:p>
-      <w:pPr>
-        <w:pStyle w:val="Ttulo2"/>
-      </w:pPr>
-      <w:bookmarkStart w:id="15" w:name="_Toc56795891"/>
+      <w:bookmarkStart w:id="12" w:name="_Toc57148762"/>
       <w:r>
         <w:lastRenderedPageBreak/>
         <w:t>8</w:t>
       </w:r>
       <w:r>
+        <w:t xml:space="preserve"> TÉCNICAS DE LUDIFICAÇÃO</w:t>
+      </w:r>
+      <w:bookmarkEnd w:id="12"/>
+    </w:p>
+    <w:p>
+      <w:pPr>
+        <w:spacing w:line="360" w:lineRule="auto"/>
+        <w:ind w:firstLine="720"/>
+        <w:jc w:val="both"/>
+        <w:rPr>
+          <w:sz w:val="24"/>
+          <w:szCs w:val="24"/>
+        </w:rPr>
+      </w:pPr>
+      <w:r>
+        <w:rPr>
+          <w:sz w:val="24"/>
+          <w:szCs w:val="24"/>
+        </w:rPr>
+        <w:t>Introduzir o capítulo</w:t>
+      </w:r>
+      <w:r>
+        <w:rPr>
+          <w:sz w:val="24"/>
+          <w:szCs w:val="24"/>
+        </w:rPr>
+        <w:t>;</w:t>
+      </w:r>
+    </w:p>
+    <w:p>
+      <w:pPr>
+        <w:spacing w:line="360" w:lineRule="auto"/>
+        <w:ind w:firstLine="720"/>
+        <w:jc w:val="both"/>
+        <w:rPr>
+          <w:sz w:val="24"/>
+          <w:szCs w:val="24"/>
+        </w:rPr>
+      </w:pPr>
+    </w:p>
+    <w:p>
+      <w:pPr>
+        <w:pStyle w:val="Ttulo2"/>
+      </w:pPr>
+      <w:bookmarkStart w:id="13" w:name="_Toc57148763"/>
+      <w:r>
+        <w:t>8</w:t>
+      </w:r>
+      <w:r>
+        <w:t>.1 TABELA DE TÉCNICAS (VER NOME COM RAQUEL)</w:t>
+      </w:r>
+      <w:bookmarkEnd w:id="13"/>
+    </w:p>
+    <w:p>
+      <w:pPr>
+        <w:spacing w:line="360" w:lineRule="auto"/>
+        <w:ind w:firstLine="720"/>
+        <w:jc w:val="both"/>
+        <w:rPr>
+          <w:sz w:val="24"/>
+          <w:szCs w:val="24"/>
+        </w:rPr>
+      </w:pPr>
+      <w:r>
+        <w:rPr>
+          <w:sz w:val="24"/>
+          <w:szCs w:val="24"/>
+        </w:rPr>
+        <w:t>Falar sobre aquele quadro com n técnicas;</w:t>
+      </w:r>
+    </w:p>
+    <w:p>
+      <w:pPr>
+        <w:spacing w:line="360" w:lineRule="auto"/>
+        <w:ind w:firstLine="720"/>
+        <w:jc w:val="both"/>
+        <w:rPr>
+          <w:sz w:val="24"/>
+          <w:szCs w:val="24"/>
+        </w:rPr>
+      </w:pPr>
+    </w:p>
+    <w:p>
+      <w:pPr>
+        <w:pStyle w:val="Ttulo2"/>
+      </w:pPr>
+      <w:bookmarkStart w:id="14" w:name="_Toc57148764"/>
+      <w:r>
+        <w:t>8</w:t>
+      </w:r>
+      <w:r>
+        <w:t>.2 CASOS DE APLICAÇÃO DE TÉCNICAS DE LUDIFICAÇÃO</w:t>
+      </w:r>
+      <w:bookmarkEnd w:id="14"/>
+    </w:p>
+    <w:p>
+      <w:pPr>
+        <w:spacing w:line="360" w:lineRule="auto"/>
+        <w:ind w:firstLine="720"/>
+        <w:jc w:val="both"/>
+        <w:rPr>
+          <w:sz w:val="24"/>
+          <w:szCs w:val="24"/>
+        </w:rPr>
+      </w:pPr>
+      <w:r>
+        <w:rPr>
+          <w:sz w:val="24"/>
+          <w:szCs w:val="24"/>
+        </w:rPr>
+        <w:t>Dar exemplos de sites e/ou apps que utilizam algumas dessas técnicas, mostrando que a ludificação já é utilizada e dá certo em alguns casos;</w:t>
+      </w:r>
+    </w:p>
+    <w:p>
+      <w:pPr>
+        <w:spacing w:line="360" w:lineRule="auto"/>
+        <w:ind w:firstLine="720"/>
+        <w:jc w:val="both"/>
+        <w:rPr>
+          <w:sz w:val="24"/>
+          <w:szCs w:val="24"/>
+        </w:rPr>
+      </w:pPr>
+    </w:p>
+    <w:p>
+      <w:pPr>
+        <w:pStyle w:val="Ttulo2"/>
+      </w:pPr>
+      <w:bookmarkStart w:id="15" w:name="_Toc57148765"/>
+      <w:r>
+        <w:t>8</w:t>
+      </w:r>
+      <w:r>
         <w:t>.3 SELEÇÃO DE TÉCNICAS PARA APLICAÇÃO</w:t>
       </w:r>
       <w:bookmarkEnd w:id="15"/>
@@ -5037,15 +5114,7 @@
           <w:sz w:val="24"/>
           <w:szCs w:val="24"/>
         </w:rPr>
-        <w:t xml:space="preserve">Dizer aqui quais técnicas devemos usar e </w:t>
-      </w:r>
-      <w:proofErr w:type="gramStart"/>
-      <w:r>
-        <w:rPr>
-          <w:sz w:val="24"/>
-          <w:szCs w:val="24"/>
-        </w:rPr>
-        <w:t>por</w:t>
+        <w:t>Dizer aqui quais técnicas devemos usar e por</w:t>
       </w:r>
       <w:r>
         <w:rPr>
@@ -5059,15 +5128,7 @@
           <w:sz w:val="24"/>
           <w:szCs w:val="24"/>
         </w:rPr>
-        <w:t>que</w:t>
-      </w:r>
-      <w:proofErr w:type="gramEnd"/>
-      <w:r>
-        <w:rPr>
-          <w:sz w:val="24"/>
-          <w:szCs w:val="24"/>
-        </w:rPr>
-        <w:t>.</w:t>
+        <w:t>que.</w:t>
       </w:r>
     </w:p>
     <w:p>
@@ -5085,7 +5146,7 @@
       <w:pPr>
         <w:pStyle w:val="Ttulo1"/>
       </w:pPr>
-      <w:bookmarkStart w:id="16" w:name="_Toc56795892"/>
+      <w:bookmarkStart w:id="16" w:name="_Toc57148766"/>
       <w:r>
         <w:t>9 METODOLOGIAS ÁGEIS</w:t>
       </w:r>
@@ -5143,8 +5204,9 @@
       <w:pPr>
         <w:pStyle w:val="Ttulo2"/>
       </w:pPr>
-      <w:bookmarkStart w:id="17" w:name="_Toc56795893"/>
-      <w:r>
+      <w:bookmarkStart w:id="17" w:name="_Toc57148767"/>
+      <w:r>
+        <w:lastRenderedPageBreak/>
         <w:t>9.1 SCRUM</w:t>
       </w:r>
       <w:bookmarkEnd w:id="17"/>
@@ -5164,55 +5226,7 @@
           <w:sz w:val="24"/>
           <w:szCs w:val="24"/>
         </w:rPr>
-        <w:t xml:space="preserve">Scrum é uma metodologia que nasceu a partir de uma prática dos jogos de </w:t>
-      </w:r>
-      <w:proofErr w:type="spellStart"/>
-      <w:r>
-        <w:rPr>
-          <w:sz w:val="24"/>
-          <w:szCs w:val="24"/>
-        </w:rPr>
-        <w:t>Rugby</w:t>
-      </w:r>
-      <w:proofErr w:type="spellEnd"/>
-      <w:r>
-        <w:rPr>
-          <w:sz w:val="24"/>
-          <w:szCs w:val="24"/>
-        </w:rPr>
-        <w:t xml:space="preserve"> em 1986 nos Estados Unidos da América. O Scrum do </w:t>
-      </w:r>
-      <w:proofErr w:type="spellStart"/>
-      <w:r>
-        <w:rPr>
-          <w:sz w:val="24"/>
-          <w:szCs w:val="24"/>
-        </w:rPr>
-        <w:t>Rugby</w:t>
-      </w:r>
-      <w:proofErr w:type="spellEnd"/>
-      <w:r>
-        <w:rPr>
-          <w:sz w:val="24"/>
-          <w:szCs w:val="24"/>
-        </w:rPr>
-        <w:t xml:space="preserve"> é um processo em que os jogadores do time atuam em bloco para permitir o alcance da meta proposta, havendo muita interação e alinhamento entre </w:t>
-      </w:r>
-      <w:proofErr w:type="gramStart"/>
-      <w:r>
-        <w:rPr>
-          <w:sz w:val="24"/>
-          <w:szCs w:val="24"/>
-        </w:rPr>
-        <w:t>os mesmos</w:t>
-      </w:r>
-      <w:proofErr w:type="gramEnd"/>
-      <w:r>
-        <w:rPr>
-          <w:sz w:val="24"/>
-          <w:szCs w:val="24"/>
-        </w:rPr>
-        <w:t xml:space="preserve"> (VALLERÃO, 2013). </w:t>
+        <w:t xml:space="preserve">Scrum é uma metodologia que nasceu a partir de uma prática dos jogos de Rugby em 1986 nos Estados Unidos da América. O Scrum do Rugby é um processo em que os jogadores do time atuam em bloco para permitir o alcance da meta proposta, havendo muita interação e alinhamento entre os mesmos (VALLERÃO, 2013). </w:t>
       </w:r>
     </w:p>
     <w:p>
@@ -5266,69 +5280,76 @@
           <w:sz w:val="24"/>
           <w:szCs w:val="24"/>
         </w:rPr>
+        <w:t>- Cartões com funcionalidades: chamados de Backlog do Produto, Backlog Selecionado, Backlog do Sprint e Backlog de Impedimentos, esses cartões listam características e funcionalidades do produto a ser desenvolvido, suas prioridades e valores e suas dificuldades. De modo geral, os cartões auxiliam na visualização e controle do que é para a equipe desenvolver, visto que, como dito antes, o Scrum não fomenta uma documentação robusta prévia;</w:t>
+      </w:r>
+    </w:p>
+    <w:p>
+      <w:pPr>
+        <w:spacing w:line="360" w:lineRule="auto"/>
+        <w:ind w:firstLine="720"/>
+        <w:jc w:val="both"/>
+        <w:rPr>
+          <w:sz w:val="24"/>
+          <w:szCs w:val="24"/>
+        </w:rPr>
+      </w:pPr>
+      <w:r>
+        <w:rPr>
+          <w:sz w:val="24"/>
+          <w:szCs w:val="24"/>
+        </w:rPr>
+        <w:t xml:space="preserve">- Papéis e responsabilidades: cada pessoa participante no processo do Scrum deve ter uma responsabilidade e um propósito definido para que o projeto tenha um bom andamento. Esses papéis podem ser de: Cliente, Gerente, Equipe Scrum, Scrum Master (SM), Responsável pelo Produto (PO). </w:t>
+      </w:r>
+    </w:p>
+    <w:p>
+      <w:pPr>
+        <w:spacing w:line="360" w:lineRule="auto"/>
+        <w:ind w:firstLine="720"/>
+        <w:jc w:val="both"/>
+        <w:rPr>
+          <w:sz w:val="24"/>
+          <w:szCs w:val="24"/>
+        </w:rPr>
+      </w:pPr>
+      <w:r>
+        <w:rPr>
+          <w:sz w:val="24"/>
+          <w:szCs w:val="24"/>
+        </w:rPr>
+        <w:t>- Entregas contínuas: separadas por períodos chamados Sprints, as entregas ocorrem de modo contínuo a cada Sprint, que pode ser definida em alguma unidade de tempo como uma semana ou em unidade de tarefas concluídas que pode se referir a finalizar uma parte – pequena – do projeto. Essas entregas priorizam um produto executável logo de início para então ir ajustando, melhorando e inserindo funcionalidades</w:t>
+      </w:r>
+      <w:r>
+        <w:rPr>
+          <w:sz w:val="24"/>
+          <w:szCs w:val="24"/>
+        </w:rPr>
+        <w:t xml:space="preserve"> até atingir o produto completo solicitado e acordado com o cliente;</w:t>
+      </w:r>
+    </w:p>
+    <w:p>
+      <w:pPr>
+        <w:spacing w:line="360" w:lineRule="auto"/>
+        <w:ind w:firstLine="720"/>
+        <w:jc w:val="both"/>
+        <w:rPr>
+          <w:sz w:val="24"/>
+          <w:szCs w:val="24"/>
+        </w:rPr>
+      </w:pPr>
+      <w:r>
+        <w:rPr>
+          <w:sz w:val="24"/>
+          <w:szCs w:val="24"/>
+        </w:rPr>
+        <w:t xml:space="preserve">- Ampla interação: no Scrum, a comunicação e interação entre a equipe, cliente, SM e PO (e por vezes até outros stakeholders) é essencial para garantir o funcionamento da metodologia. Visto que o ambiente é de mudanças e adaptações </w:t>
+      </w:r>
+      <w:r>
+        <w:rPr>
+          <w:sz w:val="24"/>
+          <w:szCs w:val="24"/>
+        </w:rPr>
         <w:lastRenderedPageBreak/>
-        <w:t>- Cartões com funcionalidades: chamados de Backlog do Produto, Backlog Selecionado, Backlog do Sprint e Backlog de Impedimentos, esses cartões listam características e funcionalidades do produto a ser desenvolvido, suas prioridades e valores e suas dificuldades. De modo geral, os cartões auxiliam na visualização e controle do que é para a equipe desenvolver, visto que, como dito antes, o Scrum não fomenta uma documentação robusta prévia;</w:t>
-      </w:r>
-    </w:p>
-    <w:p>
-      <w:pPr>
-        <w:spacing w:line="360" w:lineRule="auto"/>
-        <w:ind w:firstLine="720"/>
-        <w:jc w:val="both"/>
-        <w:rPr>
-          <w:sz w:val="24"/>
-          <w:szCs w:val="24"/>
-        </w:rPr>
-      </w:pPr>
-      <w:r>
-        <w:rPr>
-          <w:sz w:val="24"/>
-          <w:szCs w:val="24"/>
-        </w:rPr>
-        <w:t xml:space="preserve">- Papéis e responsabilidades: cada pessoa participante no processo do Scrum deve ter uma responsabilidade e um propósito definido para que o projeto tenha um bom andamento. Esses papéis podem ser de: Cliente, Gerente, Equipe Scrum, Scrum Master (SM), Responsável pelo Produto (PO). </w:t>
-      </w:r>
-    </w:p>
-    <w:p>
-      <w:pPr>
-        <w:spacing w:line="360" w:lineRule="auto"/>
-        <w:ind w:firstLine="720"/>
-        <w:jc w:val="both"/>
-        <w:rPr>
-          <w:sz w:val="24"/>
-          <w:szCs w:val="24"/>
-        </w:rPr>
-      </w:pPr>
-      <w:r>
-        <w:rPr>
-          <w:sz w:val="24"/>
-          <w:szCs w:val="24"/>
-        </w:rPr>
-        <w:t>- Entregas contínuas: separadas por períodos chamados Sprints, as entregas ocorrem de modo contínuo a cada Sprint, que pode ser definida em alguma unidade de tempo como uma semana ou em unidade de tarefas concluídas que pode se referir a finalizar uma parte – pequena – do projeto. Essas entregas priorizam um produto executável logo de início para então ir ajustando, melhorando e inserindo funcionalidades</w:t>
-      </w:r>
-      <w:r>
-        <w:rPr>
-          <w:sz w:val="24"/>
-          <w:szCs w:val="24"/>
-        </w:rPr>
-        <w:t xml:space="preserve"> até atingir o produto completo solicitado e acordado com o cliente;</w:t>
-      </w:r>
-    </w:p>
-    <w:p>
-      <w:pPr>
-        <w:spacing w:line="360" w:lineRule="auto"/>
-        <w:ind w:firstLine="720"/>
-        <w:jc w:val="both"/>
-        <w:rPr>
-          <w:sz w:val="24"/>
-          <w:szCs w:val="24"/>
-        </w:rPr>
-      </w:pPr>
-      <w:r>
-        <w:rPr>
-          <w:sz w:val="24"/>
-          <w:szCs w:val="24"/>
-        </w:rPr>
-        <w:t>- Ampla interação: no Scrum, a comunicação e interação entre a equipe, cliente, SM e PO (e por vezes até outros stakeholders) é essencial para garantir o funcionamento da metodologia. Visto que o ambiente é de mudanças e adaptações constantes, se não houver uma comunicação adequada pode ser que haja um desalinhamento entre o que o cliente espera e o que a equipe está fazendo, ou o que o PO entende que o projeto deva executar e a Equipe entregue diferente. Para organizar e agilizar essa interação foi estabelecido um sistema de reuniões rápidas diárias, semanais e/ou mensais;</w:t>
+        <w:t>constantes, se não houver uma comunicação adequada pode ser que haja um desalinhamento entre o que o cliente espera e o que a equipe está fazendo, ou o que o PO entende que o projeto deva executar e a Equipe entregue diferente. Para organizar e agilizar essa interação foi estabelecido um sistema de reuniões rápidas diárias, semanais e/ou mensais;</w:t>
       </w:r>
     </w:p>
     <w:p>
@@ -5367,78 +5388,245 @@
           <w:u w:val="single"/>
         </w:rPr>
       </w:pPr>
-      <w:bookmarkStart w:id="18" w:name="_Toc56795894"/>
-      <w:r>
+      <w:bookmarkStart w:id="18" w:name="_Toc57148768"/>
+      <w:r>
+        <w:t>10 VERSIONAMENTO EM EQUIPE</w:t>
+      </w:r>
+      <w:bookmarkEnd w:id="18"/>
+    </w:p>
+    <w:p>
+      <w:pPr>
+        <w:spacing w:line="360" w:lineRule="auto"/>
+        <w:ind w:firstLine="720"/>
+        <w:jc w:val="both"/>
+        <w:rPr>
+          <w:sz w:val="24"/>
+          <w:szCs w:val="24"/>
+        </w:rPr>
+      </w:pPr>
+      <w:r>
+        <w:rPr>
+          <w:sz w:val="24"/>
+          <w:szCs w:val="24"/>
+        </w:rPr>
+        <w:t xml:space="preserve">Para complementar a utilização do Scrum como metodologia de desenvolvimento, utilizou-se também o versionamento durante o desenvolvimento tanto do trabalho escrito como do código utilizando a ferramenta Git a partir da plataforma GitHub. </w:t>
+      </w:r>
+    </w:p>
+    <w:p>
+      <w:pPr>
+        <w:spacing w:line="360" w:lineRule="auto"/>
+        <w:ind w:firstLine="720"/>
+        <w:jc w:val="both"/>
+        <w:rPr>
+          <w:sz w:val="24"/>
+          <w:szCs w:val="24"/>
+        </w:rPr>
+      </w:pPr>
+      <w:r>
+        <w:rPr>
+          <w:sz w:val="24"/>
+          <w:szCs w:val="24"/>
+        </w:rPr>
+        <w:t>Esse versionamento possibilita a uma equipe trabalhar de forma sempre transparente e fazendo com que as alterações que cada membro da equipe faz não sejam perdidas ou sobrescritas por outro membro que não tinha conhecimento da primeira alteração, evitando, assim, a perda de código e trabalho, problemas com quem fez quais alterações e quando, problemas com retrabalho e problemas com o ambiente em constante mudança de requisitos e ágil</w:t>
+      </w:r>
+      <w:r>
+        <w:rPr>
+          <w:sz w:val="24"/>
+          <w:szCs w:val="24"/>
+        </w:rPr>
+        <w:t xml:space="preserve"> (KONNORATE, 2019)</w:t>
+      </w:r>
+      <w:r>
+        <w:rPr>
+          <w:sz w:val="24"/>
+          <w:szCs w:val="24"/>
+        </w:rPr>
+        <w:t xml:space="preserve">. </w:t>
+      </w:r>
+    </w:p>
+    <w:p>
+      <w:pPr>
+        <w:spacing w:line="360" w:lineRule="auto"/>
+        <w:ind w:firstLine="720"/>
+        <w:jc w:val="both"/>
+        <w:rPr>
+          <w:sz w:val="24"/>
+          <w:szCs w:val="24"/>
+        </w:rPr>
+      </w:pPr>
+    </w:p>
+    <w:p>
+      <w:pPr>
+        <w:pStyle w:val="Ttulo2"/>
+      </w:pPr>
+      <w:bookmarkStart w:id="19" w:name="_Toc57148769"/>
+      <w:r>
+        <w:t>10.1 GIT</w:t>
+      </w:r>
+      <w:r>
+        <w:t xml:space="preserve"> e GITHUB</w:t>
+      </w:r>
+      <w:bookmarkEnd w:id="19"/>
+    </w:p>
+    <w:p>
+      <w:pPr>
+        <w:spacing w:line="360" w:lineRule="auto"/>
+        <w:ind w:firstLine="720"/>
+        <w:jc w:val="both"/>
+        <w:rPr>
+          <w:sz w:val="24"/>
+          <w:szCs w:val="24"/>
+        </w:rPr>
+      </w:pPr>
+      <w:r>
+        <w:rPr>
+          <w:sz w:val="24"/>
+          <w:szCs w:val="24"/>
+        </w:rPr>
+        <w:t>D</w:t>
+      </w:r>
+      <w:r>
+        <w:rPr>
+          <w:sz w:val="24"/>
+          <w:szCs w:val="24"/>
+        </w:rPr>
+        <w:t xml:space="preserve">esenvolvido por Linus Torvalds (O também criador do Linux), o Git é um sistema de versionamento de arquivos que possibilita o controle total das modificações, exclusões e inserções desses arquivos em repositórios coletivos e/ou individuais em que se está trabalhando uma equipe de desenvolvimento de software ou de qualquer outro tipo de </w:t>
+      </w:r>
+      <w:r>
+        <w:rPr>
+          <w:sz w:val="24"/>
+          <w:szCs w:val="24"/>
+        </w:rPr>
+        <w:t>equipe (DIAS, 201</w:t>
+      </w:r>
+      <w:r>
+        <w:rPr>
+          <w:sz w:val="24"/>
+          <w:szCs w:val="24"/>
+        </w:rPr>
+        <w:t>6</w:t>
+      </w:r>
+      <w:r>
+        <w:rPr>
+          <w:sz w:val="24"/>
+          <w:szCs w:val="24"/>
+        </w:rPr>
+        <w:t>)</w:t>
+      </w:r>
+      <w:r>
+        <w:rPr>
+          <w:sz w:val="24"/>
+          <w:szCs w:val="24"/>
+        </w:rPr>
+        <w:t xml:space="preserve">. </w:t>
+      </w:r>
+    </w:p>
+    <w:p>
+      <w:pPr>
+        <w:spacing w:line="360" w:lineRule="auto"/>
+        <w:ind w:firstLine="720"/>
+        <w:jc w:val="both"/>
+        <w:rPr>
+          <w:sz w:val="24"/>
+          <w:szCs w:val="24"/>
+        </w:rPr>
+      </w:pPr>
+      <w:r>
+        <w:rPr>
+          <w:sz w:val="24"/>
+          <w:szCs w:val="24"/>
+        </w:rPr>
         <w:lastRenderedPageBreak/>
-        <w:t>10 VERSIONAMENTO EM EQUIPE</w:t>
-      </w:r>
-      <w:bookmarkEnd w:id="18"/>
-    </w:p>
-    <w:p>
-      <w:pPr>
-        <w:spacing w:line="360" w:lineRule="auto"/>
-        <w:ind w:firstLine="720"/>
-        <w:jc w:val="both"/>
-        <w:rPr>
-          <w:sz w:val="24"/>
-          <w:szCs w:val="24"/>
-        </w:rPr>
-      </w:pPr>
-      <w:r>
-        <w:rPr>
-          <w:sz w:val="24"/>
-          <w:szCs w:val="24"/>
-        </w:rPr>
-        <w:t xml:space="preserve">Para complementar a utilização do Scrum como metodologia de desenvolvimento, utilizou-se também o versionamento durante o desenvolvimento tanto do trabalho escrito como do código utilizando a ferramenta </w:t>
-      </w:r>
-      <w:proofErr w:type="spellStart"/>
-      <w:r>
-        <w:rPr>
-          <w:sz w:val="24"/>
-          <w:szCs w:val="24"/>
-        </w:rPr>
-        <w:t>Git</w:t>
-      </w:r>
-      <w:proofErr w:type="spellEnd"/>
-      <w:r>
-        <w:rPr>
-          <w:sz w:val="24"/>
-          <w:szCs w:val="24"/>
-        </w:rPr>
-        <w:t xml:space="preserve"> a partir da plataforma GitHub. </w:t>
-      </w:r>
-    </w:p>
-    <w:p>
-      <w:pPr>
-        <w:spacing w:line="360" w:lineRule="auto"/>
-        <w:ind w:firstLine="720"/>
-        <w:jc w:val="both"/>
-        <w:rPr>
-          <w:sz w:val="24"/>
-          <w:szCs w:val="24"/>
-        </w:rPr>
-      </w:pPr>
-      <w:r>
-        <w:rPr>
-          <w:sz w:val="24"/>
-          <w:szCs w:val="24"/>
-        </w:rPr>
-        <w:t>Esse versionamento possibilita a uma equipe trabalhar de forma sempre transparente e fazendo com que as alterações que cada membro da equipe faz não sejam perdidas ou sobrescritas por outro membro que não tinha conhecimento da primeira alteração, evitando, assim, a perda de código e trabalho, problemas com quem fez quais alterações e quando, problemas com retrabalho e problemas com o ambiente em constante mudança de requisitos e ágil</w:t>
-      </w:r>
-      <w:r>
-        <w:rPr>
-          <w:sz w:val="24"/>
-          <w:szCs w:val="24"/>
-        </w:rPr>
-        <w:t xml:space="preserve"> (KONNORATE, 2019)</w:t>
-      </w:r>
-      <w:r>
-        <w:rPr>
-          <w:sz w:val="24"/>
-          <w:szCs w:val="24"/>
-        </w:rPr>
-        <w:t xml:space="preserve">. </w:t>
-      </w:r>
+        <w:t xml:space="preserve">Nesse repositório base </w:t>
+      </w:r>
+      <w:r>
+        <w:rPr>
+          <w:sz w:val="24"/>
+          <w:szCs w:val="24"/>
+        </w:rPr>
+        <w:t>em que ficam os arquivos desenvolvidos pela equipe é permitido observar todas as alterações que ocorrem, quem fez as alterações, quando fez</w:t>
+      </w:r>
+      <w:r>
+        <w:rPr>
+          <w:sz w:val="24"/>
+          <w:szCs w:val="24"/>
+        </w:rPr>
+        <w:t xml:space="preserve"> as alterações</w:t>
+      </w:r>
+      <w:r>
+        <w:rPr>
+          <w:sz w:val="24"/>
+          <w:szCs w:val="24"/>
+        </w:rPr>
+        <w:t>, restaurar</w:t>
+      </w:r>
+      <w:r>
+        <w:rPr>
+          <w:sz w:val="24"/>
+          <w:szCs w:val="24"/>
+        </w:rPr>
+        <w:t xml:space="preserve"> versões passadas em caso de erro ou acidentes (MARQUES, 2019). Também, o Git é um sistema distribuído, possibilitando que não tenha que depender de um servidor centralizado (BUIS, 2018).</w:t>
+      </w:r>
+    </w:p>
+    <w:p>
+      <w:pPr>
+        <w:spacing w:line="360" w:lineRule="auto"/>
+        <w:ind w:firstLine="720"/>
+        <w:jc w:val="both"/>
+        <w:rPr>
+          <w:sz w:val="24"/>
+          <w:szCs w:val="24"/>
+        </w:rPr>
+      </w:pPr>
+      <w:r>
+        <w:rPr>
+          <w:sz w:val="24"/>
+          <w:szCs w:val="24"/>
+        </w:rPr>
+        <w:t>Já o GitHub é uma plataforma que facilita a utilização do Git para versionamento de arquivos e também</w:t>
+      </w:r>
+      <w:r>
+        <w:rPr>
+          <w:sz w:val="24"/>
+          <w:szCs w:val="24"/>
+        </w:rPr>
+        <w:t xml:space="preserve"> permite aos desenvolvedores encontrar outros desenvolvedores e analisar e observar o que estão executando em seus trabalhos Open Source, já que </w:t>
+      </w:r>
+      <w:r>
+        <w:rPr>
+          <w:sz w:val="24"/>
+          <w:szCs w:val="24"/>
+        </w:rPr>
+        <w:t xml:space="preserve">conta também com uma rede social – considerada a maior rede social do mundo para desenvolvedores (MARQUES, 2019). </w:t>
+      </w:r>
+      <w:r>
+        <w:rPr>
+          <w:sz w:val="24"/>
+          <w:szCs w:val="24"/>
+        </w:rPr>
+        <w:t xml:space="preserve"> </w:t>
+      </w:r>
+    </w:p>
+    <w:p>
+      <w:pPr>
+        <w:spacing w:line="360" w:lineRule="auto"/>
+        <w:ind w:firstLine="720"/>
+        <w:jc w:val="both"/>
+        <w:rPr>
+          <w:sz w:val="24"/>
+          <w:szCs w:val="24"/>
+        </w:rPr>
+      </w:pPr>
+    </w:p>
+    <w:p>
+      <w:pPr>
+        <w:pStyle w:val="Ttulo1"/>
+      </w:pPr>
+      <w:bookmarkStart w:id="20" w:name="_Toc57148770"/>
+      <w:r>
+        <w:t>11 DOCUMENTAÇÃO DO SISTEMA</w:t>
+      </w:r>
+      <w:bookmarkEnd w:id="20"/>
     </w:p>
     <w:p>
       <w:pPr>
@@ -5455,247 +5643,11 @@
       <w:pPr>
         <w:pStyle w:val="Ttulo2"/>
       </w:pPr>
-      <w:bookmarkStart w:id="19" w:name="_Toc56795895"/>
-      <w:r>
-        <w:t>10.1 GIT</w:t>
-      </w:r>
-      <w:bookmarkEnd w:id="19"/>
-      <w:r>
-        <w:t xml:space="preserve"> e GITHUB</w:t>
-      </w:r>
-    </w:p>
-    <w:p>
-      <w:pPr>
-        <w:spacing w:line="360" w:lineRule="auto"/>
-        <w:ind w:firstLine="720"/>
-        <w:jc w:val="both"/>
-        <w:rPr>
-          <w:sz w:val="24"/>
-          <w:szCs w:val="24"/>
-        </w:rPr>
-      </w:pPr>
-      <w:r>
-        <w:rPr>
-          <w:sz w:val="24"/>
-          <w:szCs w:val="24"/>
-        </w:rPr>
-        <w:t>D</w:t>
-      </w:r>
-      <w:r>
-        <w:rPr>
-          <w:sz w:val="24"/>
-          <w:szCs w:val="24"/>
-        </w:rPr>
-        <w:t xml:space="preserve">esenvolvido por Linus Torvalds (O também criador do Linux), o </w:t>
-      </w:r>
-      <w:proofErr w:type="spellStart"/>
-      <w:r>
-        <w:rPr>
-          <w:sz w:val="24"/>
-          <w:szCs w:val="24"/>
-        </w:rPr>
-        <w:t>Git</w:t>
-      </w:r>
-      <w:proofErr w:type="spellEnd"/>
-      <w:r>
-        <w:rPr>
-          <w:sz w:val="24"/>
-          <w:szCs w:val="24"/>
-        </w:rPr>
-        <w:t xml:space="preserve"> é um sistema de versionamento de arquivos que possibilita o controle total das modificações, exclusões e inserções desses arquivos em repositórios coletivos e/ou individuais em que se está trabalhando uma equipe de desenvolvimento de software ou de qualquer outro tipo de </w:t>
-      </w:r>
-      <w:r>
-        <w:rPr>
-          <w:sz w:val="24"/>
-          <w:szCs w:val="24"/>
-        </w:rPr>
-        <w:t>equipe (DIAS, 201</w:t>
-      </w:r>
-      <w:r>
-        <w:rPr>
-          <w:sz w:val="24"/>
-          <w:szCs w:val="24"/>
-        </w:rPr>
-        <w:t>6</w:t>
-      </w:r>
-      <w:r>
-        <w:rPr>
-          <w:sz w:val="24"/>
-          <w:szCs w:val="24"/>
-        </w:rPr>
-        <w:t>)</w:t>
-      </w:r>
-      <w:r>
-        <w:rPr>
-          <w:sz w:val="24"/>
-          <w:szCs w:val="24"/>
-        </w:rPr>
-        <w:t xml:space="preserve">. </w:t>
-      </w:r>
-    </w:p>
-    <w:p>
-      <w:pPr>
-        <w:spacing w:line="360" w:lineRule="auto"/>
-        <w:ind w:firstLine="720"/>
-        <w:jc w:val="both"/>
-        <w:rPr>
-          <w:sz w:val="24"/>
-          <w:szCs w:val="24"/>
-        </w:rPr>
-      </w:pPr>
-      <w:r>
-        <w:rPr>
-          <w:sz w:val="24"/>
-          <w:szCs w:val="24"/>
-        </w:rPr>
-        <w:t xml:space="preserve">Nesse repositório base </w:t>
-      </w:r>
-      <w:r>
-        <w:rPr>
-          <w:sz w:val="24"/>
-          <w:szCs w:val="24"/>
-        </w:rPr>
-        <w:t>em que ficam os arquivos desenvolvidos pela equipe é permitido observar todas as alterações que ocorrem, quem fez as alterações, quando fez</w:t>
-      </w:r>
-      <w:r>
-        <w:rPr>
-          <w:sz w:val="24"/>
-          <w:szCs w:val="24"/>
-        </w:rPr>
-        <w:t xml:space="preserve"> as alterações</w:t>
-      </w:r>
-      <w:r>
-        <w:rPr>
-          <w:sz w:val="24"/>
-          <w:szCs w:val="24"/>
-        </w:rPr>
-        <w:t>, restaurar</w:t>
-      </w:r>
-      <w:r>
-        <w:rPr>
-          <w:sz w:val="24"/>
-          <w:szCs w:val="24"/>
-        </w:rPr>
-        <w:t xml:space="preserve"> versões passadas em caso de erro ou acidentes (MARQUES, 2019). Também, o </w:t>
-      </w:r>
-      <w:proofErr w:type="spellStart"/>
-      <w:r>
-        <w:rPr>
-          <w:sz w:val="24"/>
-          <w:szCs w:val="24"/>
-        </w:rPr>
-        <w:t>Git</w:t>
-      </w:r>
-      <w:proofErr w:type="spellEnd"/>
-      <w:r>
-        <w:rPr>
-          <w:sz w:val="24"/>
-          <w:szCs w:val="24"/>
-        </w:rPr>
-        <w:t xml:space="preserve"> é um sistema distribuído, possibilitando que não tenha que depender de um servidor centralizado (BUIS, 2018).</w:t>
-      </w:r>
-    </w:p>
-    <w:p>
-      <w:pPr>
-        <w:spacing w:line="360" w:lineRule="auto"/>
-        <w:ind w:firstLine="720"/>
-        <w:jc w:val="both"/>
-        <w:rPr>
-          <w:sz w:val="24"/>
-          <w:szCs w:val="24"/>
-        </w:rPr>
-      </w:pPr>
-      <w:r>
-        <w:rPr>
-          <w:sz w:val="24"/>
-          <w:szCs w:val="24"/>
-        </w:rPr>
-        <w:t xml:space="preserve">Já o GitHub é uma plataforma que facilita a utilização do </w:t>
-      </w:r>
-      <w:proofErr w:type="spellStart"/>
-      <w:r>
-        <w:rPr>
-          <w:sz w:val="24"/>
-          <w:szCs w:val="24"/>
-        </w:rPr>
-        <w:t>Git</w:t>
-      </w:r>
-      <w:proofErr w:type="spellEnd"/>
-      <w:r>
-        <w:rPr>
-          <w:sz w:val="24"/>
-          <w:szCs w:val="24"/>
-        </w:rPr>
-        <w:t xml:space="preserve"> para versionamento de arquivos </w:t>
-      </w:r>
-      <w:proofErr w:type="gramStart"/>
-      <w:r>
-        <w:rPr>
-          <w:sz w:val="24"/>
-          <w:szCs w:val="24"/>
-        </w:rPr>
-        <w:t>e também</w:t>
-      </w:r>
-      <w:proofErr w:type="gramEnd"/>
-      <w:r>
-        <w:rPr>
-          <w:sz w:val="24"/>
-          <w:szCs w:val="24"/>
-        </w:rPr>
-        <w:t xml:space="preserve"> permite aos desenvolvedores encontrar outros desenvolvedores e analisar e observar o que estão executando em seus trabalhos Open </w:t>
-      </w:r>
-      <w:proofErr w:type="spellStart"/>
-      <w:r>
-        <w:rPr>
-          <w:sz w:val="24"/>
-          <w:szCs w:val="24"/>
-        </w:rPr>
-        <w:t>Source</w:t>
-      </w:r>
-      <w:proofErr w:type="spellEnd"/>
-      <w:r>
-        <w:rPr>
-          <w:sz w:val="24"/>
-          <w:szCs w:val="24"/>
-        </w:rPr>
-        <w:t xml:space="preserve">, já que </w:t>
-      </w:r>
-      <w:r>
-        <w:rPr>
-          <w:sz w:val="24"/>
-          <w:szCs w:val="24"/>
-        </w:rPr>
-        <w:t xml:space="preserve">conta também com uma rede social – considerada a maior rede social do mundo para desenvolvedores (MARQUES, 2019). </w:t>
-      </w:r>
-      <w:r>
-        <w:rPr>
-          <w:sz w:val="24"/>
-          <w:szCs w:val="24"/>
-        </w:rPr>
-        <w:t xml:space="preserve"> </w:t>
-      </w:r>
-    </w:p>
-    <w:p>
-      <w:pPr>
-        <w:spacing w:line="360" w:lineRule="auto"/>
-        <w:ind w:firstLine="720"/>
-        <w:jc w:val="both"/>
-        <w:rPr>
-          <w:sz w:val="24"/>
-          <w:szCs w:val="24"/>
-        </w:rPr>
-      </w:pPr>
-    </w:p>
-    <w:p>
-      <w:pPr>
-        <w:pStyle w:val="Ttulo1"/>
-      </w:pPr>
-      <w:bookmarkStart w:id="20" w:name="_Toc56795896"/>
-      <w:r>
-        <w:lastRenderedPageBreak/>
-        <w:t>11 DOCUMENTAÇÃO DO SISTEMA</w:t>
-      </w:r>
-      <w:bookmarkEnd w:id="20"/>
+      <w:bookmarkStart w:id="21" w:name="_Toc57148771"/>
+      <w:r>
+        <w:t>11.1 VISÃO GERAL</w:t>
+      </w:r>
+      <w:bookmarkEnd w:id="21"/>
     </w:p>
     <w:p>
       <w:pPr>
@@ -5712,28 +5664,7 @@
       <w:pPr>
         <w:pStyle w:val="Ttulo2"/>
       </w:pPr>
-      <w:bookmarkStart w:id="21" w:name="_Toc56795897"/>
-      <w:r>
-        <w:t>11.1 VISÃO GERAL</w:t>
-      </w:r>
-      <w:bookmarkEnd w:id="21"/>
-    </w:p>
-    <w:p>
-      <w:pPr>
-        <w:spacing w:line="360" w:lineRule="auto"/>
-        <w:ind w:firstLine="720"/>
-        <w:jc w:val="both"/>
-        <w:rPr>
-          <w:sz w:val="24"/>
-          <w:szCs w:val="24"/>
-        </w:rPr>
-      </w:pPr>
-    </w:p>
-    <w:p>
-      <w:pPr>
-        <w:pStyle w:val="Ttulo2"/>
-      </w:pPr>
-      <w:bookmarkStart w:id="22" w:name="_Toc56795898"/>
+      <w:bookmarkStart w:id="22" w:name="_Toc57148772"/>
       <w:r>
         <w:t>11.2 REGRAS DE NEGÓCIO</w:t>
       </w:r>
@@ -5922,7 +5853,7 @@
       <w:pPr>
         <w:pStyle w:val="Ttulo2"/>
       </w:pPr>
-      <w:bookmarkStart w:id="23" w:name="_Toc56795899"/>
+      <w:bookmarkStart w:id="23" w:name="_Toc57148773"/>
       <w:r>
         <w:t>11.3 REQUISITOS FUNCIONAIS</w:t>
       </w:r>
@@ -6119,6 +6050,7 @@
           <w:color w:val="auto"/>
           <w:lang w:eastAsia="pt-BR"/>
         </w:rPr>
+        <w:lastRenderedPageBreak/>
         <w:t>● R</w:t>
       </w:r>
       <w:r>
@@ -6222,7 +6154,7 @@
       <w:pPr>
         <w:pStyle w:val="Ttulo2"/>
       </w:pPr>
-      <w:bookmarkStart w:id="24" w:name="_Toc56795900"/>
+      <w:bookmarkStart w:id="24" w:name="_Toc57148774"/>
       <w:r>
         <w:t>11.4 REQUISITOS NÃO FUNCIONAIS</w:t>
       </w:r>
@@ -6522,9 +6454,8 @@
       <w:pPr>
         <w:pStyle w:val="Ttulo2"/>
       </w:pPr>
-      <w:bookmarkStart w:id="25" w:name="_Toc56795901"/>
-      <w:r>
-        <w:lastRenderedPageBreak/>
+      <w:bookmarkStart w:id="25" w:name="_Toc57148775"/>
+      <w:r>
         <w:t>11.5 DIAGRAMA DE CASOS DE USO</w:t>
       </w:r>
       <w:bookmarkEnd w:id="25"/>
@@ -6544,7 +6475,7 @@
       <w:pPr>
         <w:pStyle w:val="Ttulo2"/>
       </w:pPr>
-      <w:bookmarkStart w:id="26" w:name="_Toc56795902"/>
+      <w:bookmarkStart w:id="26" w:name="_Toc57148776"/>
       <w:r>
         <w:t>11.6 CASOS DE USO TEXTUAIS</w:t>
       </w:r>
@@ -6565,7 +6496,7 @@
       <w:pPr>
         <w:pStyle w:val="Ttulo2"/>
       </w:pPr>
-      <w:bookmarkStart w:id="27" w:name="_Toc56795903"/>
+      <w:bookmarkStart w:id="27" w:name="_Toc57148777"/>
       <w:r>
         <w:t>11.7 DIAGRAMA DE CLASSES</w:t>
       </w:r>
@@ -6586,16 +6517,11 @@
       <w:pPr>
         <w:pStyle w:val="Ttulo2"/>
       </w:pPr>
-      <w:bookmarkStart w:id="28" w:name="_Toc56795904"/>
-      <w:r>
-        <w:t xml:space="preserve">11.8 </w:t>
-      </w:r>
-      <w:proofErr w:type="spellStart"/>
-      <w:r>
-        <w:t>VCP’s</w:t>
+      <w:bookmarkStart w:id="28" w:name="_Toc57148778"/>
+      <w:r>
+        <w:t>11.8 VCP’s</w:t>
       </w:r>
       <w:bookmarkEnd w:id="28"/>
-      <w:proofErr w:type="spellEnd"/>
     </w:p>
     <w:p>
       <w:pPr>
@@ -6612,7 +6538,7 @@
       <w:pPr>
         <w:pStyle w:val="Ttulo2"/>
       </w:pPr>
-      <w:bookmarkStart w:id="29" w:name="_Toc56795905"/>
+      <w:bookmarkStart w:id="29" w:name="_Toc57148779"/>
       <w:r>
         <w:t>11.9 DIAGRAMAS DE SEQUÊNCIA</w:t>
       </w:r>
@@ -6633,7 +6559,7 @@
       <w:pPr>
         <w:pStyle w:val="Ttulo2"/>
       </w:pPr>
-      <w:bookmarkStart w:id="30" w:name="_Toc56795906"/>
+      <w:bookmarkStart w:id="30" w:name="_Toc57148780"/>
       <w:r>
         <w:t>11.10 PROTÓTIPO</w:t>
       </w:r>
@@ -6651,7 +6577,7 @@
       <w:pPr>
         <w:pStyle w:val="Ttulo1"/>
       </w:pPr>
-      <w:bookmarkStart w:id="31" w:name="_Toc56795907"/>
+      <w:bookmarkStart w:id="31" w:name="_Toc57148781"/>
       <w:r>
         <w:t>12</w:t>
       </w:r>
@@ -6679,7 +6605,7 @@
       <w:pPr>
         <w:pStyle w:val="Ttulo1"/>
       </w:pPr>
-      <w:bookmarkStart w:id="32" w:name="_Toc56795908"/>
+      <w:bookmarkStart w:id="32" w:name="_Toc57148782"/>
       <w:r>
         <w:t>13</w:t>
       </w:r>
@@ -6710,8 +6636,9 @@
       <w:pPr>
         <w:pStyle w:val="Ttulo1"/>
       </w:pPr>
-      <w:bookmarkStart w:id="33" w:name="_Toc56795909"/>
-      <w:r>
+      <w:bookmarkStart w:id="33" w:name="_Toc57148783"/>
+      <w:r>
+        <w:lastRenderedPageBreak/>
         <w:t>14</w:t>
       </w:r>
       <w:r>
@@ -6759,17 +6686,324 @@
           <w:sz w:val="24"/>
           <w:szCs w:val="24"/>
         </w:rPr>
-        <w:t xml:space="preserve">SOARES, M. DOS S. Comparação entre Metodologias Ágeis e Tradicionais para o Desenvolvimento de Software. INFOCOMP </w:t>
-      </w:r>
-      <w:proofErr w:type="spellStart"/>
-      <w:r>
-        <w:rPr>
-          <w:sz w:val="24"/>
-          <w:szCs w:val="24"/>
-        </w:rPr>
-        <w:t>Journal</w:t>
-      </w:r>
-      <w:proofErr w:type="spellEnd"/>
+        <w:t>SOARES, M. DOS S. Comparação entre Metodologias Ágeis e Tradicionais para o Desenvolvimento de Software. INFOCOMP Journal of Computer Science, v. 3, n. 2, p. 8-13, 1 Nov. 2004.</w:t>
+      </w:r>
+    </w:p>
+    <w:p>
+      <w:pPr>
+        <w:spacing w:line="360" w:lineRule="auto"/>
+        <w:ind w:firstLine="720"/>
+        <w:jc w:val="both"/>
+        <w:rPr>
+          <w:sz w:val="24"/>
+          <w:szCs w:val="24"/>
+        </w:rPr>
+      </w:pPr>
+    </w:p>
+    <w:p>
+      <w:pPr>
+        <w:spacing w:line="360" w:lineRule="auto"/>
+        <w:ind w:firstLine="720"/>
+        <w:jc w:val="both"/>
+        <w:rPr>
+          <w:sz w:val="24"/>
+          <w:szCs w:val="24"/>
+        </w:rPr>
+      </w:pPr>
+      <w:r>
+        <w:rPr>
+          <w:sz w:val="24"/>
+          <w:szCs w:val="24"/>
+        </w:rPr>
+        <w:t>VALLERÃO, Alexandre Guido; ROSES, Luís Kalb. Monitoramento e controle de projetos de desenvolvimento de software com o Scrum: avaliação da produção científica. Revista de Gestão e Projetos – GeP, São Paulo, v. 4, n. 2, p 100-127, mai./ago. 2013.</w:t>
+      </w:r>
+    </w:p>
+    <w:p>
+      <w:pPr>
+        <w:spacing w:line="360" w:lineRule="auto"/>
+        <w:ind w:firstLine="720"/>
+        <w:jc w:val="both"/>
+        <w:rPr>
+          <w:sz w:val="24"/>
+          <w:szCs w:val="24"/>
+        </w:rPr>
+      </w:pPr>
+    </w:p>
+    <w:p>
+      <w:pPr>
+        <w:spacing w:line="360" w:lineRule="auto"/>
+        <w:ind w:firstLine="720"/>
+        <w:jc w:val="both"/>
+        <w:rPr>
+          <w:sz w:val="24"/>
+          <w:szCs w:val="24"/>
+        </w:rPr>
+      </w:pPr>
+      <w:r>
+        <w:rPr>
+          <w:sz w:val="24"/>
+          <w:szCs w:val="24"/>
+        </w:rPr>
+        <w:t xml:space="preserve">FADEL, Aline Cristine; SILVEIRA, Henrique da Mota. </w:t>
+      </w:r>
+      <w:r>
+        <w:rPr>
+          <w:sz w:val="24"/>
+          <w:szCs w:val="24"/>
+        </w:rPr>
+        <w:t>Metodologias ágeis no contexto de desenvolvimento de software: XP, Scrum e Lean. Universidade Estadual de Campinas – UNICAMP, Limeira: 2010.</w:t>
+      </w:r>
+    </w:p>
+    <w:p>
+      <w:pPr>
+        <w:spacing w:line="360" w:lineRule="auto"/>
+        <w:ind w:firstLine="720"/>
+        <w:jc w:val="both"/>
+        <w:rPr>
+          <w:sz w:val="24"/>
+          <w:szCs w:val="24"/>
+        </w:rPr>
+      </w:pPr>
+    </w:p>
+    <w:p>
+      <w:pPr>
+        <w:spacing w:line="360" w:lineRule="auto"/>
+        <w:ind w:firstLine="720"/>
+        <w:jc w:val="both"/>
+        <w:rPr>
+          <w:sz w:val="24"/>
+          <w:szCs w:val="24"/>
+        </w:rPr>
+      </w:pPr>
+    </w:p>
+    <w:p>
+      <w:pPr>
+        <w:spacing w:line="360" w:lineRule="auto"/>
+        <w:ind w:firstLine="720"/>
+        <w:jc w:val="both"/>
+        <w:rPr>
+          <w:sz w:val="24"/>
+          <w:szCs w:val="24"/>
+        </w:rPr>
+      </w:pPr>
+      <w:r>
+        <w:rPr>
+          <w:sz w:val="24"/>
+          <w:szCs w:val="24"/>
+        </w:rPr>
+        <w:t>KONNORATE, CAROLINE G.; COLCHETE IANKOSKI, L.; PIMENTEL DE ANDRADE, V.; PADILHA MOREIRA, J. A IMPORTANCIA DO CONTROLE DE VERSÕES NO DESENVOLVIMENTO DE SOFTWARE. SEMINÁRIO DE TECNOLOGIA GESTÃO E EDUCAÇÃO, v. 1, n. 2, p. 1-4, 24 out. 2019.</w:t>
+      </w:r>
+    </w:p>
+    <w:p>
+      <w:pPr>
+        <w:spacing w:line="360" w:lineRule="auto"/>
+        <w:ind w:firstLine="720"/>
+        <w:jc w:val="both"/>
+        <w:rPr>
+          <w:sz w:val="24"/>
+          <w:szCs w:val="24"/>
+        </w:rPr>
+      </w:pPr>
+    </w:p>
+    <w:p>
+      <w:pPr>
+        <w:spacing w:line="360" w:lineRule="auto"/>
+        <w:ind w:firstLine="720"/>
+        <w:jc w:val="both"/>
+        <w:rPr>
+          <w:sz w:val="24"/>
+          <w:szCs w:val="24"/>
+        </w:rPr>
+      </w:pPr>
+    </w:p>
+    <w:p>
+      <w:pPr>
+        <w:spacing w:line="360" w:lineRule="auto"/>
+        <w:ind w:firstLine="720"/>
+        <w:jc w:val="both"/>
+        <w:rPr>
+          <w:sz w:val="24"/>
+          <w:szCs w:val="24"/>
+        </w:rPr>
+      </w:pPr>
+      <w:r>
+        <w:rPr>
+          <w:sz w:val="24"/>
+          <w:szCs w:val="24"/>
+        </w:rPr>
+        <w:t xml:space="preserve">DIAS, ANDRÉ. Conceitos Básicos de Controle de Versão de Software —Centralizado e D. Blog Pronus. </w:t>
+      </w:r>
+      <w:r>
+        <w:rPr>
+          <w:sz w:val="24"/>
+          <w:szCs w:val="24"/>
+        </w:rPr>
+        <w:t xml:space="preserve">2016. </w:t>
+      </w:r>
+      <w:r>
+        <w:rPr>
+          <w:sz w:val="24"/>
+          <w:szCs w:val="24"/>
+        </w:rPr>
+        <w:t xml:space="preserve">Disponível em:&lt;https://blog.pronus.io/posts/conceitos-basicos-de-controle-de-versao-de-software-centralizado-e-distribuido/&gt;. Acesso em: </w:t>
+      </w:r>
+      <w:r>
+        <w:rPr>
+          <w:sz w:val="24"/>
+          <w:szCs w:val="24"/>
+        </w:rPr>
+        <w:t>18</w:t>
+      </w:r>
+      <w:r>
+        <w:rPr>
+          <w:sz w:val="24"/>
+          <w:szCs w:val="24"/>
+        </w:rPr>
+        <w:t xml:space="preserve">  </w:t>
+      </w:r>
+      <w:r>
+        <w:rPr>
+          <w:sz w:val="24"/>
+          <w:szCs w:val="24"/>
+        </w:rPr>
+        <w:t>Nov</w:t>
+      </w:r>
+      <w:r>
+        <w:rPr>
+          <w:sz w:val="24"/>
+          <w:szCs w:val="24"/>
+        </w:rPr>
+        <w:t>.  20</w:t>
+      </w:r>
+      <w:r>
+        <w:rPr>
+          <w:sz w:val="24"/>
+          <w:szCs w:val="24"/>
+        </w:rPr>
+        <w:t>20</w:t>
+      </w:r>
+      <w:r>
+        <w:rPr>
+          <w:sz w:val="24"/>
+          <w:szCs w:val="24"/>
+        </w:rPr>
+        <w:t>.</w:t>
+      </w:r>
+    </w:p>
+    <w:p>
+      <w:pPr>
+        <w:spacing w:line="360" w:lineRule="auto"/>
+        <w:ind w:firstLine="720"/>
+        <w:jc w:val="both"/>
+        <w:rPr>
+          <w:sz w:val="24"/>
+          <w:szCs w:val="24"/>
+        </w:rPr>
+      </w:pPr>
+    </w:p>
+    <w:p>
+      <w:pPr>
+        <w:spacing w:line="360" w:lineRule="auto"/>
+        <w:ind w:firstLine="720"/>
+        <w:jc w:val="both"/>
+        <w:rPr>
+          <w:sz w:val="24"/>
+          <w:szCs w:val="24"/>
+        </w:rPr>
+      </w:pPr>
+      <w:r>
+        <w:rPr>
+          <w:sz w:val="24"/>
+          <w:szCs w:val="24"/>
+        </w:rPr>
+        <w:lastRenderedPageBreak/>
+        <w:t>BUIS, JUAN. The impact of Git on software development. Codacy Blog</w:t>
+      </w:r>
+      <w:r>
+        <w:rPr>
+          <w:sz w:val="24"/>
+          <w:szCs w:val="24"/>
+        </w:rPr>
+        <w:t xml:space="preserve">. 2018. </w:t>
+      </w:r>
+      <w:r>
+        <w:rPr>
+          <w:sz w:val="24"/>
+          <w:szCs w:val="24"/>
+        </w:rPr>
+        <w:t xml:space="preserve">Disponível em: &lt;https://www.codacy.com/blog/the-impact-of-git-on-software-development/?ref=hackernoon&gt;. Acesso em: </w:t>
+      </w:r>
+      <w:r>
+        <w:rPr>
+          <w:sz w:val="24"/>
+          <w:szCs w:val="24"/>
+        </w:rPr>
+        <w:t>15</w:t>
+      </w:r>
+      <w:r>
+        <w:rPr>
+          <w:sz w:val="24"/>
+          <w:szCs w:val="24"/>
+        </w:rPr>
+        <w:t xml:space="preserve">  </w:t>
+      </w:r>
+      <w:r>
+        <w:rPr>
+          <w:sz w:val="24"/>
+          <w:szCs w:val="24"/>
+        </w:rPr>
+        <w:t>Nov</w:t>
+      </w:r>
+      <w:r>
+        <w:rPr>
+          <w:sz w:val="24"/>
+          <w:szCs w:val="24"/>
+        </w:rPr>
+        <w:t>.  20</w:t>
+      </w:r>
+      <w:r>
+        <w:rPr>
+          <w:sz w:val="24"/>
+          <w:szCs w:val="24"/>
+        </w:rPr>
+        <w:t>20</w:t>
+      </w:r>
+      <w:r>
+        <w:rPr>
+          <w:sz w:val="24"/>
+          <w:szCs w:val="24"/>
+        </w:rPr>
+        <w:t>.</w:t>
+      </w:r>
+    </w:p>
+    <w:p>
+      <w:pPr>
+        <w:spacing w:line="360" w:lineRule="auto"/>
+        <w:ind w:firstLine="720"/>
+        <w:jc w:val="both"/>
+        <w:rPr>
+          <w:sz w:val="24"/>
+          <w:szCs w:val="24"/>
+        </w:rPr>
+      </w:pPr>
+    </w:p>
+    <w:p>
+      <w:pPr>
+        <w:spacing w:line="360" w:lineRule="auto"/>
+        <w:ind w:firstLine="720"/>
+        <w:jc w:val="both"/>
+        <w:rPr>
+          <w:sz w:val="24"/>
+          <w:szCs w:val="24"/>
+        </w:rPr>
+      </w:pPr>
+      <w:r>
+        <w:rPr>
+          <w:sz w:val="24"/>
+          <w:szCs w:val="24"/>
+        </w:rPr>
+        <w:t>MARQUES, BRENDON. O que é GitHub e para que é usado?</w:t>
+      </w:r>
       <w:r>
         <w:rPr>
           <w:sz w:val="24"/>
@@ -6777,232 +7011,63 @@
         </w:rPr>
         <w:t xml:space="preserve"> </w:t>
       </w:r>
-      <w:proofErr w:type="spellStart"/>
-      <w:r>
-        <w:rPr>
-          <w:sz w:val="24"/>
-          <w:szCs w:val="24"/>
-        </w:rPr>
-        <w:t>of</w:t>
-      </w:r>
-      <w:proofErr w:type="spellEnd"/>
-      <w:r>
-        <w:rPr>
-          <w:sz w:val="24"/>
-          <w:szCs w:val="24"/>
-        </w:rPr>
-        <w:t xml:space="preserve"> Computer Science, v. 3, n. 2, p. 8-13, 1 </w:t>
-      </w:r>
-      <w:proofErr w:type="gramStart"/>
-      <w:r>
-        <w:rPr>
-          <w:sz w:val="24"/>
-          <w:szCs w:val="24"/>
-        </w:rPr>
-        <w:t>Nov.</w:t>
-      </w:r>
-      <w:proofErr w:type="gramEnd"/>
-      <w:r>
-        <w:rPr>
-          <w:sz w:val="24"/>
-          <w:szCs w:val="24"/>
-        </w:rPr>
-        <w:t xml:space="preserve"> 2004.</w:t>
-      </w:r>
-    </w:p>
-    <w:p>
-      <w:pPr>
-        <w:spacing w:line="360" w:lineRule="auto"/>
-        <w:ind w:firstLine="720"/>
-        <w:jc w:val="both"/>
-        <w:rPr>
-          <w:sz w:val="24"/>
-          <w:szCs w:val="24"/>
-        </w:rPr>
-      </w:pPr>
-    </w:p>
-    <w:p>
-      <w:pPr>
-        <w:spacing w:line="360" w:lineRule="auto"/>
-        <w:ind w:firstLine="720"/>
-        <w:jc w:val="both"/>
-        <w:rPr>
-          <w:sz w:val="24"/>
-          <w:szCs w:val="24"/>
-        </w:rPr>
-      </w:pPr>
-      <w:r>
-        <w:rPr>
-          <w:sz w:val="24"/>
-          <w:szCs w:val="24"/>
-        </w:rPr>
-        <w:t xml:space="preserve">VALLERÃO, Alexandre Guido; ROSES, Luís </w:t>
-      </w:r>
-      <w:proofErr w:type="spellStart"/>
-      <w:r>
-        <w:rPr>
-          <w:sz w:val="24"/>
-          <w:szCs w:val="24"/>
-        </w:rPr>
-        <w:t>Kalb</w:t>
-      </w:r>
-      <w:proofErr w:type="spellEnd"/>
-      <w:r>
-        <w:rPr>
-          <w:sz w:val="24"/>
-          <w:szCs w:val="24"/>
-        </w:rPr>
-        <w:t xml:space="preserve">. Monitoramento e controle de projetos de desenvolvimento de software com o Scrum: avaliação da produção </w:t>
-      </w:r>
-      <w:r>
-        <w:rPr>
-          <w:sz w:val="24"/>
-          <w:szCs w:val="24"/>
-        </w:rPr>
-        <w:lastRenderedPageBreak/>
-        <w:t xml:space="preserve">científica. Revista de Gestão e Projetos – </w:t>
-      </w:r>
-      <w:proofErr w:type="spellStart"/>
-      <w:r>
-        <w:rPr>
-          <w:sz w:val="24"/>
-          <w:szCs w:val="24"/>
-        </w:rPr>
-        <w:t>GeP</w:t>
-      </w:r>
-      <w:proofErr w:type="spellEnd"/>
-      <w:r>
-        <w:rPr>
-          <w:sz w:val="24"/>
-          <w:szCs w:val="24"/>
-        </w:rPr>
-        <w:t>, São Paulo, v. 4, n. 2, p 100-127, mai./ago. 2013.</w:t>
-      </w:r>
-    </w:p>
-    <w:p>
-      <w:pPr>
-        <w:spacing w:line="360" w:lineRule="auto"/>
-        <w:ind w:firstLine="720"/>
-        <w:jc w:val="both"/>
-        <w:rPr>
-          <w:sz w:val="24"/>
-          <w:szCs w:val="24"/>
-        </w:rPr>
-      </w:pPr>
-    </w:p>
-    <w:p>
-      <w:pPr>
-        <w:spacing w:line="360" w:lineRule="auto"/>
-        <w:ind w:firstLine="720"/>
-        <w:jc w:val="both"/>
-        <w:rPr>
-          <w:sz w:val="24"/>
-          <w:szCs w:val="24"/>
-        </w:rPr>
-      </w:pPr>
-      <w:r>
-        <w:rPr>
-          <w:sz w:val="24"/>
-          <w:szCs w:val="24"/>
-        </w:rPr>
-        <w:t xml:space="preserve">FADEL, Aline Cristine; SILVEIRA, Henrique da Mota. </w:t>
-      </w:r>
-      <w:r>
-        <w:rPr>
-          <w:sz w:val="24"/>
-          <w:szCs w:val="24"/>
-        </w:rPr>
-        <w:t>Metodologias ágeis no contexto de desenvolvimento de software: XP, Scrum e Lean. Universidade Estadual de Campinas – UNICAMP, Limeira: 2010.</w:t>
-      </w:r>
-    </w:p>
-    <w:p>
-      <w:pPr>
-        <w:spacing w:line="360" w:lineRule="auto"/>
-        <w:ind w:firstLine="720"/>
-        <w:jc w:val="both"/>
-        <w:rPr>
-          <w:sz w:val="24"/>
-          <w:szCs w:val="24"/>
-        </w:rPr>
-      </w:pPr>
-    </w:p>
-    <w:p>
-      <w:pPr>
-        <w:spacing w:line="360" w:lineRule="auto"/>
-        <w:ind w:firstLine="720"/>
-        <w:jc w:val="both"/>
-        <w:rPr>
-          <w:sz w:val="24"/>
-          <w:szCs w:val="24"/>
-        </w:rPr>
-      </w:pPr>
-    </w:p>
-    <w:p>
-      <w:pPr>
-        <w:spacing w:line="360" w:lineRule="auto"/>
-        <w:ind w:firstLine="720"/>
-        <w:jc w:val="both"/>
-        <w:rPr>
-          <w:sz w:val="24"/>
-          <w:szCs w:val="24"/>
-        </w:rPr>
-      </w:pPr>
-      <w:r>
-        <w:rPr>
-          <w:sz w:val="24"/>
-          <w:szCs w:val="24"/>
-        </w:rPr>
-        <w:t>KONNORATE, CAROLINE G.; COLCHETE IANKOSKI, L.; PIMENTEL DE ANDRADE, V.; PADILHA MOREIRA, J. A IMPORTANCIA DO CONTROLE DE VERSÕES NO DESENVOLVIMENTO DE SOFTWARE. SEMINÁRIO DE TECNOLOGIA GESTÃO E EDUCAÇÃO, v. 1, n. 2, p. 1-4, 24 out. 2019.</w:t>
-      </w:r>
-    </w:p>
-    <w:p>
-      <w:pPr>
-        <w:spacing w:line="360" w:lineRule="auto"/>
-        <w:ind w:firstLine="720"/>
-        <w:jc w:val="both"/>
-        <w:rPr>
-          <w:sz w:val="24"/>
-          <w:szCs w:val="24"/>
-        </w:rPr>
-      </w:pPr>
-    </w:p>
-    <w:p>
-      <w:pPr>
-        <w:spacing w:line="360" w:lineRule="auto"/>
-        <w:ind w:firstLine="720"/>
-        <w:jc w:val="both"/>
-        <w:rPr>
-          <w:sz w:val="24"/>
-          <w:szCs w:val="24"/>
-        </w:rPr>
-      </w:pPr>
-    </w:p>
-    <w:p>
-      <w:pPr>
-        <w:spacing w:line="360" w:lineRule="auto"/>
-        <w:ind w:firstLine="720"/>
-        <w:jc w:val="both"/>
-        <w:rPr>
-          <w:sz w:val="24"/>
-          <w:szCs w:val="24"/>
-        </w:rPr>
-      </w:pPr>
-      <w:r>
-        <w:rPr>
-          <w:sz w:val="24"/>
-          <w:szCs w:val="24"/>
-        </w:rPr>
-        <w:t xml:space="preserve">DIAS, ANDRÉ. Conceitos Básicos de Controle de Versão de Software —Centralizado e D. Blog </w:t>
-      </w:r>
-      <w:proofErr w:type="spellStart"/>
-      <w:r>
-        <w:rPr>
-          <w:sz w:val="24"/>
-          <w:szCs w:val="24"/>
-        </w:rPr>
-        <w:t>Pronus</w:t>
-      </w:r>
-      <w:proofErr w:type="spellEnd"/>
+      <w:r>
+        <w:rPr>
+          <w:sz w:val="24"/>
+          <w:szCs w:val="24"/>
+        </w:rPr>
+        <w:t>Hostinger Tutoriais.</w:t>
+      </w:r>
+      <w:r>
+        <w:rPr>
+          <w:sz w:val="24"/>
+          <w:szCs w:val="24"/>
+        </w:rPr>
+        <w:t xml:space="preserve"> 2019.</w:t>
+      </w:r>
+      <w:r>
+        <w:rPr>
+          <w:sz w:val="24"/>
+          <w:szCs w:val="24"/>
+        </w:rPr>
+        <w:t xml:space="preserve"> Disponível em: &lt;https://www.hostinger.com.br/tutoriais/o-que-github/&gt;. Acesso em: 25  ago.  2019.</w:t>
+      </w:r>
+    </w:p>
+    <w:p>
+      <w:pPr>
+        <w:spacing w:line="360" w:lineRule="auto"/>
+        <w:ind w:firstLine="720"/>
+        <w:jc w:val="both"/>
+        <w:rPr>
+          <w:sz w:val="24"/>
+          <w:szCs w:val="24"/>
+        </w:rPr>
+      </w:pPr>
+    </w:p>
+    <w:p>
+      <w:pPr>
+        <w:spacing w:line="360" w:lineRule="auto"/>
+        <w:ind w:firstLine="720"/>
+        <w:jc w:val="both"/>
+        <w:rPr>
+          <w:sz w:val="24"/>
+          <w:szCs w:val="24"/>
+        </w:rPr>
+      </w:pPr>
+      <w:r>
+        <w:rPr>
+          <w:sz w:val="24"/>
+          <w:szCs w:val="24"/>
+        </w:rPr>
+        <w:t>CRAVO</w:t>
+      </w:r>
+      <w:r>
+        <w:rPr>
+          <w:sz w:val="24"/>
+          <w:szCs w:val="24"/>
+        </w:rPr>
+        <w:t>, Ana Cristina</w:t>
+      </w:r>
       <w:r>
         <w:rPr>
           <w:sz w:val="24"/>
@@ -7015,36 +7080,98 @@
           <w:sz w:val="24"/>
           <w:szCs w:val="24"/>
         </w:rPr>
-        <w:t xml:space="preserve">2016. </w:t>
-      </w:r>
-      <w:r>
-        <w:rPr>
-          <w:sz w:val="24"/>
-          <w:szCs w:val="24"/>
-        </w:rPr>
-        <w:t xml:space="preserve">Disponível em:&lt;https://blog.pronus.io/posts/conceitos-basicos-de-controle-de-versao-de-software-centralizado-e-distribuido/&gt;. Acesso em: </w:t>
-      </w:r>
-      <w:proofErr w:type="gramStart"/>
-      <w:r>
-        <w:rPr>
-          <w:sz w:val="24"/>
-          <w:szCs w:val="24"/>
-        </w:rPr>
-        <w:t>18</w:t>
-      </w:r>
-      <w:r>
-        <w:rPr>
-          <w:sz w:val="24"/>
-          <w:szCs w:val="24"/>
-        </w:rPr>
-        <w:t xml:space="preserve">  </w:t>
-      </w:r>
-      <w:r>
-        <w:rPr>
-          <w:sz w:val="24"/>
-          <w:szCs w:val="24"/>
-        </w:rPr>
-        <w:t>Nov</w:t>
+        <w:t>Análise das causas da evasão escolar do curso técnico de informática em</w:t>
+      </w:r>
+      <w:r>
+        <w:rPr>
+          <w:sz w:val="24"/>
+          <w:szCs w:val="24"/>
+        </w:rPr>
+        <w:t xml:space="preserve"> </w:t>
+      </w:r>
+      <w:r>
+        <w:rPr>
+          <w:sz w:val="24"/>
+          <w:szCs w:val="24"/>
+        </w:rPr>
+        <w:t xml:space="preserve">uma faculdade de tecnologia de </w:t>
+      </w:r>
+      <w:r>
+        <w:rPr>
+          <w:sz w:val="24"/>
+          <w:szCs w:val="24"/>
+        </w:rPr>
+        <w:t>F</w:t>
+      </w:r>
+      <w:r>
+        <w:rPr>
+          <w:sz w:val="24"/>
+          <w:szCs w:val="24"/>
+        </w:rPr>
+        <w:t>lorianópolis</w:t>
+      </w:r>
+      <w:r>
+        <w:rPr>
+          <w:sz w:val="24"/>
+          <w:szCs w:val="24"/>
+        </w:rPr>
+        <w:t xml:space="preserve">. </w:t>
+      </w:r>
+      <w:r>
+        <w:rPr>
+          <w:sz w:val="24"/>
+          <w:szCs w:val="24"/>
+        </w:rPr>
+        <w:t>Revista Gestão Universitária na América Latina - GUAL, vol. 5, núm. 2, agosto-, 2012, pp. 238-250</w:t>
+      </w:r>
+      <w:r>
+        <w:rPr>
+          <w:sz w:val="24"/>
+          <w:szCs w:val="24"/>
+        </w:rPr>
+        <w:t xml:space="preserve">. </w:t>
+      </w:r>
+      <w:r>
+        <w:rPr>
+          <w:sz w:val="24"/>
+          <w:szCs w:val="24"/>
+        </w:rPr>
+        <w:t>Universidade Federal de Santa Catarina</w:t>
+      </w:r>
+      <w:r>
+        <w:rPr>
+          <w:sz w:val="24"/>
+          <w:szCs w:val="24"/>
+        </w:rPr>
+        <w:t xml:space="preserve">: </w:t>
+      </w:r>
+      <w:r>
+        <w:rPr>
+          <w:sz w:val="24"/>
+          <w:szCs w:val="24"/>
+        </w:rPr>
+        <w:t>Santa Catarina, Brasil</w:t>
+      </w:r>
+      <w:r>
+        <w:rPr>
+          <w:sz w:val="24"/>
+          <w:szCs w:val="24"/>
+        </w:rPr>
+        <w:t>. Disponível em: &lt;</w:t>
+      </w:r>
+      <w:r>
+        <w:rPr>
+          <w:sz w:val="24"/>
+          <w:szCs w:val="24"/>
+        </w:rPr>
+        <w:t>https://www.redalyc.org/pdf/3193/319327515014.pdf</w:t>
+      </w:r>
+      <w:r>
+        <w:rPr>
+          <w:sz w:val="24"/>
+          <w:szCs w:val="24"/>
+        </w:rPr>
+        <w:t>&gt; Acesso em: 20/11/2020</w:t>
       </w:r>
       <w:r>
         <w:rPr>
@@ -7053,13 +7180,83 @@
         </w:rPr>
         <w:t>.</w:t>
       </w:r>
-      <w:proofErr w:type="gramEnd"/>
-      <w:r>
-        <w:rPr>
-          <w:sz w:val="24"/>
-          <w:szCs w:val="24"/>
-        </w:rPr>
-        <w:t xml:space="preserve">  20</w:t>
+    </w:p>
+    <w:p>
+      <w:pPr>
+        <w:spacing w:line="360" w:lineRule="auto"/>
+        <w:ind w:firstLine="720"/>
+        <w:jc w:val="both"/>
+        <w:rPr>
+          <w:sz w:val="24"/>
+          <w:szCs w:val="24"/>
+        </w:rPr>
+      </w:pPr>
+    </w:p>
+    <w:p>
+      <w:pPr>
+        <w:spacing w:line="360" w:lineRule="auto"/>
+        <w:ind w:firstLine="720"/>
+        <w:jc w:val="both"/>
+        <w:rPr>
+          <w:sz w:val="24"/>
+          <w:szCs w:val="24"/>
+        </w:rPr>
+      </w:pPr>
+      <w:r>
+        <w:rPr>
+          <w:sz w:val="24"/>
+          <w:szCs w:val="24"/>
+        </w:rPr>
+        <w:t>MORAES, Júlia de Oliveira de; THEÓPHILO, Carlos R. Evasão no ensino superior: estudo</w:t>
+      </w:r>
+      <w:r>
+        <w:rPr>
+          <w:sz w:val="24"/>
+          <w:szCs w:val="24"/>
+        </w:rPr>
+        <w:t xml:space="preserve"> </w:t>
+      </w:r>
+      <w:r>
+        <w:rPr>
+          <w:sz w:val="24"/>
+          <w:szCs w:val="24"/>
+        </w:rPr>
+        <w:t>dos fatores causadores da evasão no Curso de Ciências Contábeis da Universidade Estadual</w:t>
+      </w:r>
+      <w:r>
+        <w:rPr>
+          <w:sz w:val="24"/>
+          <w:szCs w:val="24"/>
+        </w:rPr>
+        <w:t xml:space="preserve"> </w:t>
+      </w:r>
+      <w:r>
+        <w:rPr>
+          <w:sz w:val="24"/>
+          <w:szCs w:val="24"/>
+        </w:rPr>
+        <w:t>de Montes Claros – UNIMONTES. Disponível em:</w:t>
+      </w:r>
+      <w:r>
+        <w:rPr>
+          <w:sz w:val="24"/>
+          <w:szCs w:val="24"/>
+        </w:rPr>
+        <w:t xml:space="preserve"> </w:t>
+      </w:r>
+      <w:r>
+        <w:rPr>
+          <w:sz w:val="24"/>
+          <w:szCs w:val="24"/>
+        </w:rPr>
+        <w:t xml:space="preserve">&lt;https://congressousp.fipecafi.org/anais/artigos102010/419.pdf&gt;. Acesso em: </w:t>
+      </w:r>
+      <w:r>
+        <w:rPr>
+          <w:sz w:val="24"/>
+          <w:szCs w:val="24"/>
+        </w:rPr>
+        <w:t>21/11/</w:t>
       </w:r>
       <w:r>
         <w:rPr>
@@ -7073,6 +7270,98 @@
           <w:sz w:val="24"/>
           <w:szCs w:val="24"/>
         </w:rPr>
+        <w:t>2</w:t>
+      </w:r>
+      <w:r>
+        <w:rPr>
+          <w:sz w:val="24"/>
+          <w:szCs w:val="24"/>
+        </w:rPr>
+        <w:t>0.</w:t>
+      </w:r>
+    </w:p>
+    <w:p>
+      <w:pPr>
+        <w:spacing w:line="360" w:lineRule="auto"/>
+        <w:ind w:firstLine="720"/>
+        <w:jc w:val="both"/>
+        <w:rPr>
+          <w:sz w:val="24"/>
+          <w:szCs w:val="24"/>
+        </w:rPr>
+      </w:pPr>
+    </w:p>
+    <w:p>
+      <w:pPr>
+        <w:spacing w:line="360" w:lineRule="auto"/>
+        <w:ind w:firstLine="720"/>
+        <w:jc w:val="both"/>
+        <w:rPr>
+          <w:sz w:val="24"/>
+          <w:szCs w:val="24"/>
+        </w:rPr>
+      </w:pPr>
+      <w:r>
+        <w:rPr>
+          <w:sz w:val="24"/>
+          <w:szCs w:val="24"/>
+        </w:rPr>
+        <w:t>MACHADO, Marcela R. L.; MOREIRA, Priscila R. Educação profissional no Brasil,</w:t>
+      </w:r>
+      <w:r>
+        <w:rPr>
+          <w:sz w:val="24"/>
+          <w:szCs w:val="24"/>
+        </w:rPr>
+        <w:t xml:space="preserve"> </w:t>
+      </w:r>
+      <w:r>
+        <w:rPr>
+          <w:sz w:val="24"/>
+          <w:szCs w:val="24"/>
+        </w:rPr>
+        <w:t>evasão escolar e transição para o mundo do trabalho. Disponível em:</w:t>
+      </w:r>
+      <w:r>
+        <w:rPr>
+          <w:sz w:val="24"/>
+          <w:szCs w:val="24"/>
+        </w:rPr>
+        <w:t xml:space="preserve"> </w:t>
+      </w:r>
+      <w:r>
+        <w:rPr>
+          <w:sz w:val="24"/>
+          <w:szCs w:val="24"/>
+        </w:rPr>
+        <w:t>&lt;https://docplayer.com.br/8118038-Educacao-profissional-no-brasil-evasao-escolar-e-transicao-para-o-mundo-do-trabalho.html&gt;. Acesso em: 22</w:t>
+      </w:r>
+      <w:r>
+        <w:rPr>
+          <w:sz w:val="24"/>
+          <w:szCs w:val="24"/>
+        </w:rPr>
+        <w:t>/11/</w:t>
+      </w:r>
+      <w:r>
+        <w:rPr>
+          <w:sz w:val="24"/>
+          <w:szCs w:val="24"/>
+        </w:rPr>
+        <w:t>20</w:t>
+      </w:r>
+      <w:r>
+        <w:rPr>
+          <w:sz w:val="24"/>
+          <w:szCs w:val="24"/>
+        </w:rPr>
+        <w:t>20</w:t>
+      </w:r>
+      <w:r>
+        <w:rPr>
+          <w:sz w:val="24"/>
+          <w:szCs w:val="24"/>
+        </w:rPr>
         <w:t>.</w:t>
       </w:r>
     </w:p>
@@ -7102,17 +7391,8 @@
           <w:sz w:val="24"/>
           <w:szCs w:val="24"/>
         </w:rPr>
-        <w:t xml:space="preserve">BUIS, JUAN. The </w:t>
-      </w:r>
-      <w:proofErr w:type="spellStart"/>
-      <w:r>
-        <w:rPr>
-          <w:sz w:val="24"/>
-          <w:szCs w:val="24"/>
-        </w:rPr>
-        <w:t>impact</w:t>
-      </w:r>
-      <w:proofErr w:type="spellEnd"/>
+        <w:t>PLATT NETO, O. A. da; CRUZ, F.; PFITSCHER, E. D. Utilização de metas de desempenho</w:t>
+      </w:r>
       <w:r>
         <w:rPr>
           <w:sz w:val="24"/>
@@ -7120,15 +7400,13 @@
         </w:rPr>
         <w:t xml:space="preserve"> </w:t>
       </w:r>
-      <w:proofErr w:type="spellStart"/>
-      <w:r>
-        <w:rPr>
-          <w:sz w:val="24"/>
-          <w:szCs w:val="24"/>
-        </w:rPr>
-        <w:t>of</w:t>
-      </w:r>
-      <w:proofErr w:type="spellEnd"/>
+      <w:r>
+        <w:rPr>
+          <w:sz w:val="24"/>
+          <w:szCs w:val="24"/>
+        </w:rPr>
+        <w:t>ligadas à taxa de evasão escolar nas universidades públicas. Revista de Educação e pesquisa</w:t>
+      </w:r>
       <w:r>
         <w:rPr>
           <w:sz w:val="24"/>
@@ -7136,15 +7414,42 @@
         </w:rPr>
         <w:t xml:space="preserve"> </w:t>
       </w:r>
-      <w:proofErr w:type="spellStart"/>
-      <w:r>
-        <w:rPr>
-          <w:sz w:val="24"/>
-          <w:szCs w:val="24"/>
-        </w:rPr>
-        <w:t>Git</w:t>
-      </w:r>
-      <w:proofErr w:type="spellEnd"/>
+      <w:r>
+        <w:rPr>
+          <w:sz w:val="24"/>
+          <w:szCs w:val="24"/>
+        </w:rPr>
+        <w:t>em Contabilidade. Brasília, v. 2, p. 54-74. mai. -ago. 2008.</w:t>
+      </w:r>
+    </w:p>
+    <w:p>
+      <w:pPr>
+        <w:spacing w:line="360" w:lineRule="auto"/>
+        <w:ind w:firstLine="720"/>
+        <w:jc w:val="both"/>
+        <w:rPr>
+          <w:sz w:val="24"/>
+          <w:szCs w:val="24"/>
+        </w:rPr>
+      </w:pPr>
+    </w:p>
+    <w:p>
+      <w:pPr>
+        <w:spacing w:line="360" w:lineRule="auto"/>
+        <w:ind w:firstLine="720"/>
+        <w:jc w:val="both"/>
+        <w:rPr>
+          <w:sz w:val="24"/>
+          <w:szCs w:val="24"/>
+        </w:rPr>
+      </w:pPr>
+      <w:r>
+        <w:rPr>
+          <w:sz w:val="24"/>
+          <w:szCs w:val="24"/>
+        </w:rPr>
+        <w:t>ANDRIOLA, W.B.; ANDRIOLA, C. G.; MOURA, C. P. Opiniões de docentes e de</w:t>
+      </w:r>
       <w:r>
         <w:rPr>
           <w:sz w:val="24"/>
@@ -7152,89 +7457,40 @@
         </w:rPr>
         <w:t xml:space="preserve"> </w:t>
       </w:r>
-      <w:proofErr w:type="spellStart"/>
-      <w:r>
-        <w:rPr>
-          <w:sz w:val="24"/>
-          <w:szCs w:val="24"/>
-        </w:rPr>
-        <w:t>on</w:t>
-      </w:r>
-      <w:proofErr w:type="spellEnd"/>
-      <w:r>
-        <w:rPr>
-          <w:sz w:val="24"/>
-          <w:szCs w:val="24"/>
-        </w:rPr>
-        <w:t xml:space="preserve"> software </w:t>
-      </w:r>
-      <w:proofErr w:type="spellStart"/>
-      <w:r>
-        <w:rPr>
-          <w:sz w:val="24"/>
-          <w:szCs w:val="24"/>
-        </w:rPr>
-        <w:t>development</w:t>
-      </w:r>
-      <w:proofErr w:type="spellEnd"/>
-      <w:r>
-        <w:rPr>
-          <w:sz w:val="24"/>
-          <w:szCs w:val="24"/>
-        </w:rPr>
-        <w:t xml:space="preserve">. </w:t>
-      </w:r>
-      <w:proofErr w:type="spellStart"/>
-      <w:r>
-        <w:rPr>
-          <w:sz w:val="24"/>
-          <w:szCs w:val="24"/>
-        </w:rPr>
-        <w:t>Codacy</w:t>
-      </w:r>
-      <w:proofErr w:type="spellEnd"/>
-      <w:r>
-        <w:rPr>
-          <w:sz w:val="24"/>
-          <w:szCs w:val="24"/>
-        </w:rPr>
-        <w:t xml:space="preserve"> Blog</w:t>
-      </w:r>
-      <w:r>
-        <w:rPr>
-          <w:sz w:val="24"/>
-          <w:szCs w:val="24"/>
-        </w:rPr>
-        <w:t xml:space="preserve">. 2018. </w:t>
-      </w:r>
-      <w:r>
-        <w:rPr>
-          <w:sz w:val="24"/>
-          <w:szCs w:val="24"/>
-        </w:rPr>
-        <w:t xml:space="preserve">Disponível em: &lt;https://www.codacy.com/blog/the-impact-of-git-on-software-development/?ref=hackernoon&gt;. Acesso em: </w:t>
-      </w:r>
-      <w:proofErr w:type="gramStart"/>
-      <w:r>
-        <w:rPr>
-          <w:sz w:val="24"/>
-          <w:szCs w:val="24"/>
-        </w:rPr>
-        <w:t>15</w:t>
-      </w:r>
-      <w:r>
-        <w:rPr>
-          <w:sz w:val="24"/>
-          <w:szCs w:val="24"/>
-        </w:rPr>
-        <w:t xml:space="preserve">  </w:t>
-      </w:r>
-      <w:r>
-        <w:rPr>
-          <w:sz w:val="24"/>
-          <w:szCs w:val="24"/>
-        </w:rPr>
-        <w:t>Nov</w:t>
+      <w:r>
+        <w:rPr>
+          <w:sz w:val="24"/>
+          <w:szCs w:val="24"/>
+        </w:rPr>
+        <w:t>coordenadores acerca do fenômeno da evasão discente dos cursos de graduação da</w:t>
+      </w:r>
+      <w:r>
+        <w:rPr>
+          <w:sz w:val="24"/>
+          <w:szCs w:val="24"/>
+        </w:rPr>
+        <w:t xml:space="preserve"> </w:t>
+      </w:r>
+      <w:r>
+        <w:rPr>
+          <w:sz w:val="24"/>
+          <w:szCs w:val="24"/>
+        </w:rPr>
+        <w:t>Universidade Federal do Ceará (UFC). Ensaio: avaliação politicas públicas Educacionais.</w:t>
+      </w:r>
+      <w:r>
+        <w:rPr>
+          <w:sz w:val="24"/>
+          <w:szCs w:val="24"/>
+        </w:rPr>
+        <w:t xml:space="preserve"> </w:t>
+      </w:r>
+      <w:r>
+        <w:rPr>
+          <w:sz w:val="24"/>
+          <w:szCs w:val="24"/>
+        </w:rPr>
+        <w:t>Rio de Janeiro, v 14, n 52, p 365-382. 2006</w:t>
       </w:r>
       <w:r>
         <w:rPr>
@@ -7243,125 +7499,48 @@
         </w:rPr>
         <w:t>.</w:t>
       </w:r>
-      <w:proofErr w:type="gramEnd"/>
-      <w:r>
-        <w:rPr>
-          <w:sz w:val="24"/>
-          <w:szCs w:val="24"/>
-        </w:rPr>
-        <w:t xml:space="preserve">  20</w:t>
-      </w:r>
-      <w:r>
-        <w:rPr>
-          <w:sz w:val="24"/>
-          <w:szCs w:val="24"/>
-        </w:rPr>
-        <w:t>20</w:t>
-      </w:r>
-      <w:r>
-        <w:rPr>
-          <w:sz w:val="24"/>
-          <w:szCs w:val="24"/>
-        </w:rPr>
-        <w:t>.</w:t>
-      </w:r>
-    </w:p>
-    <w:p>
-      <w:pPr>
-        <w:spacing w:line="360" w:lineRule="auto"/>
-        <w:ind w:firstLine="720"/>
-        <w:jc w:val="both"/>
-        <w:rPr>
-          <w:sz w:val="24"/>
-          <w:szCs w:val="24"/>
-        </w:rPr>
-      </w:pPr>
-    </w:p>
-    <w:p>
-      <w:pPr>
-        <w:spacing w:line="360" w:lineRule="auto"/>
-        <w:ind w:firstLine="720"/>
-        <w:jc w:val="both"/>
-        <w:rPr>
-          <w:sz w:val="24"/>
-          <w:szCs w:val="24"/>
-        </w:rPr>
-      </w:pPr>
-      <w:r>
-        <w:rPr>
-          <w:sz w:val="24"/>
-          <w:szCs w:val="24"/>
-        </w:rPr>
-        <w:t>MARQUES, BRENDON. O que é GitHub e para que é usado?</w:t>
-      </w:r>
-      <w:r>
-        <w:rPr>
-          <w:sz w:val="24"/>
-          <w:szCs w:val="24"/>
-        </w:rPr>
-        <w:t xml:space="preserve"> </w:t>
-      </w:r>
-      <w:proofErr w:type="spellStart"/>
-      <w:r>
-        <w:rPr>
-          <w:sz w:val="24"/>
-          <w:szCs w:val="24"/>
-        </w:rPr>
-        <w:t>Hostinger</w:t>
-      </w:r>
-      <w:proofErr w:type="spellEnd"/>
-      <w:r>
-        <w:rPr>
-          <w:sz w:val="24"/>
-          <w:szCs w:val="24"/>
-        </w:rPr>
-        <w:t xml:space="preserve"> Tutoriais.</w:t>
-      </w:r>
-      <w:r>
-        <w:rPr>
-          <w:sz w:val="24"/>
-          <w:szCs w:val="24"/>
-        </w:rPr>
-        <w:t xml:space="preserve"> 2019.</w:t>
-      </w:r>
-      <w:r>
-        <w:rPr>
-          <w:sz w:val="24"/>
-          <w:szCs w:val="24"/>
-        </w:rPr>
-        <w:t xml:space="preserve"> Disponível em: &lt;https://www.hostinger.com.br/tutoriais/o-que-</w:t>
-      </w:r>
-      <w:proofErr w:type="spellStart"/>
-      <w:r>
-        <w:rPr>
-          <w:sz w:val="24"/>
-          <w:szCs w:val="24"/>
-        </w:rPr>
-        <w:t>github</w:t>
-      </w:r>
-      <w:proofErr w:type="spellEnd"/>
-      <w:r>
-        <w:rPr>
-          <w:sz w:val="24"/>
-          <w:szCs w:val="24"/>
-        </w:rPr>
-        <w:t xml:space="preserve">/&gt;. Acesso em: </w:t>
-      </w:r>
-      <w:proofErr w:type="gramStart"/>
-      <w:r>
-        <w:rPr>
-          <w:sz w:val="24"/>
-          <w:szCs w:val="24"/>
-        </w:rPr>
-        <w:t>25  ago.</w:t>
-      </w:r>
-      <w:proofErr w:type="gramEnd"/>
-      <w:r>
-        <w:rPr>
-          <w:sz w:val="24"/>
-          <w:szCs w:val="24"/>
-        </w:rPr>
-        <w:t xml:space="preserve">  2019.</w:t>
+    </w:p>
+    <w:p>
+      <w:pPr>
+        <w:spacing w:line="360" w:lineRule="auto"/>
+        <w:ind w:firstLine="720"/>
+        <w:jc w:val="both"/>
+        <w:rPr>
+          <w:sz w:val="24"/>
+          <w:szCs w:val="24"/>
+        </w:rPr>
+      </w:pPr>
+    </w:p>
+    <w:p>
+      <w:pPr>
+        <w:spacing w:line="360" w:lineRule="auto"/>
+        <w:ind w:firstLine="720"/>
+        <w:jc w:val="both"/>
+        <w:rPr>
+          <w:sz w:val="24"/>
+          <w:szCs w:val="24"/>
+        </w:rPr>
+      </w:pPr>
+      <w:r>
+        <w:rPr>
+          <w:sz w:val="24"/>
+          <w:szCs w:val="24"/>
+        </w:rPr>
+        <w:t>MELLO, Simone Portella Teixeira. O fenômeno evasão nos cursos superiores de tecnologia: um estudo de caso em uma universidade pública no Sul do brasil. XIII Coloquio de Gestión Universitaria em Américas: 2013. Disponível em: &lt;</w:t>
+      </w:r>
+      <w:r>
+        <w:rPr>
+          <w:sz w:val="24"/>
+          <w:szCs w:val="24"/>
+        </w:rPr>
+        <w:t>https://repositorio.ufsc.br/bitstream/handle/123456789/113096/2013129%20-%20O%20fen%c3%b4meno%20evas%c3%a3o%20nos%20cursos%20superiores.pdf?sequence=1&amp;isAllowed=y</w:t>
+      </w:r>
+      <w:r>
+        <w:rPr>
+          <w:sz w:val="24"/>
+          <w:szCs w:val="24"/>
+        </w:rPr>
+        <w:t>&gt; Acesso em: 23/11/2020.</w:t>
       </w:r>
     </w:p>
     <w:sectPr>
@@ -8437,6 +8616,18 @@
       <w:szCs w:val="24"/>
     </w:rPr>
   </w:style>
+  <w:style w:type="character" w:styleId="MenoPendente">
+    <w:name w:val="Unresolved Mention"/>
+    <w:basedOn w:val="Fontepargpadro"/>
+    <w:uiPriority w:val="99"/>
+    <w:semiHidden/>
+    <w:unhideWhenUsed/>
+    <w:rsid w:val="00520360"/>
+    <w:rPr>
+      <w:color w:val="605E5C"/>
+      <w:shd w:val="clear" w:color="auto" w:fill="E1DFDD"/>
+    </w:rPr>
+  </w:style>
 </w:styles>
 </file>
 

</xml_diff>

<commit_message>
- Visão geral da documentação - Regras de negócio - Requisitos funcionais - Requisitos não funcionais - Diagrama de casos de uso - Casos de uso textuais (no modelo resumido) - E inclui lá no arquivo as imagens dos protótipos
</commit_message>
<xml_diff>
--- a/TGI/PROJETO DE TGI I-v3.docx
+++ b/TGI/PROJETO DE TGI I-v3.docx
@@ -306,7 +306,15 @@
           <w:sz w:val="24"/>
           <w:szCs w:val="24"/>
         </w:rPr>
-        <w:t>2020</w:t>
+        <w:t>202</w:t>
+      </w:r>
+      <w:r>
+        <w:rPr>
+          <w:b/>
+          <w:sz w:val="24"/>
+          <w:szCs w:val="24"/>
+        </w:rPr>
+        <w:t>1</w:t>
       </w:r>
     </w:p>
     <w:p>
@@ -828,7 +836,16 @@
           <w:sz w:val="24"/>
           <w:szCs w:val="24"/>
         </w:rPr>
-        <w:t>2020</w:t>
+        <w:t>202</w:t>
+      </w:r>
+      <w:r>
+        <w:rPr>
+          <w:b/>
+          <w:color w:val="000000"/>
+          <w:sz w:val="24"/>
+          <w:szCs w:val="24"/>
+        </w:rPr>
+        <w:t>1</w:t>
       </w:r>
     </w:p>
     <w:p>
@@ -876,6 +893,7 @@
           <w:docPartUnique/>
         </w:docPartObj>
       </w:sdtPr>
+      <w:sdtEndPr/>
       <w:sdtContent>
         <w:p>
           <w:pPr>
@@ -5114,21 +5132,21 @@
           <w:sz w:val="24"/>
           <w:szCs w:val="24"/>
         </w:rPr>
-        <w:t>Dizer aqui quais técnicas devemos usar e por</w:t>
-      </w:r>
-      <w:r>
-        <w:rPr>
-          <w:sz w:val="24"/>
-          <w:szCs w:val="24"/>
-        </w:rPr>
-        <w:t xml:space="preserve"> </w:t>
-      </w:r>
-      <w:r>
-        <w:rPr>
-          <w:sz w:val="24"/>
-          <w:szCs w:val="24"/>
-        </w:rPr>
-        <w:t>que.</w:t>
+        <w:t xml:space="preserve">Dizer aqui quais técnicas devemos usar e </w:t>
+      </w:r>
+      <w:r>
+        <w:rPr>
+          <w:sz w:val="24"/>
+          <w:szCs w:val="24"/>
+        </w:rPr>
+        <w:t>por quê</w:t>
+      </w:r>
+      <w:r>
+        <w:rPr>
+          <w:sz w:val="24"/>
+          <w:szCs w:val="24"/>
+        </w:rPr>
+        <w:t>.</w:t>
       </w:r>
     </w:p>
     <w:p>
@@ -5638,6 +5656,13 @@
           <w:szCs w:val="24"/>
         </w:rPr>
       </w:pPr>
+      <w:r>
+        <w:rPr>
+          <w:sz w:val="24"/>
+          <w:szCs w:val="24"/>
+        </w:rPr>
+        <w:t>A seguir, toda a documentação pré-desenvolvimento do sistema.</w:t>
+      </w:r>
     </w:p>
     <w:p>
       <w:pPr>
@@ -5659,6 +5684,49 @@
           <w:szCs w:val="24"/>
         </w:rPr>
       </w:pPr>
+      <w:r>
+        <w:rPr>
+          <w:sz w:val="24"/>
+          <w:szCs w:val="24"/>
+        </w:rPr>
+        <w:t>O jogo a ser criado durante a execução desse projeto de TCC deverá auxiliar a responder um dos questionamentos desse trabalho: técnicas de ludificação melhoram o desempenho do aprendizado em lógica de programação?</w:t>
+      </w:r>
+    </w:p>
+    <w:p>
+      <w:pPr>
+        <w:spacing w:line="360" w:lineRule="auto"/>
+        <w:ind w:firstLine="720"/>
+        <w:jc w:val="both"/>
+        <w:rPr>
+          <w:sz w:val="24"/>
+          <w:szCs w:val="24"/>
+        </w:rPr>
+      </w:pPr>
+      <w:r>
+        <w:rPr>
+          <w:sz w:val="24"/>
+          <w:szCs w:val="24"/>
+        </w:rPr>
+        <w:t>Para tanto, criou-se um sistema inspirado em Campo Minado, o clássico jogo nativo do Windows que conta com uma mecânica simples, porém que já demanda um certo exercício de lógica para jogá-lo.</w:t>
+      </w:r>
+    </w:p>
+    <w:p>
+      <w:pPr>
+        <w:spacing w:line="360" w:lineRule="auto"/>
+        <w:ind w:firstLine="720"/>
+        <w:jc w:val="both"/>
+        <w:rPr>
+          <w:sz w:val="24"/>
+          <w:szCs w:val="24"/>
+        </w:rPr>
+      </w:pPr>
+      <w:r>
+        <w:rPr>
+          <w:sz w:val="24"/>
+          <w:szCs w:val="24"/>
+        </w:rPr>
+        <w:t>A ideia principal é que haverá questionamentos distintos em cada fase do jogo, na qual o estudante terá que pensar na resposta lógica e ir chutando valores que estarão dispostos na tela, e cada clique poderá: explodir uma bomba – para respostas erradas, marcar com uma pontuação de proximidade com a resposta correta, ou dar o sucesso da resposta correta, com sua devida pontuação de acerto – gerando um score por fase.</w:t>
+      </w:r>
     </w:p>
     <w:p>
       <w:pPr>
@@ -5693,24 +5761,21 @@
         </w:rPr>
         <w:t xml:space="preserve">● RN1: </w:t>
       </w:r>
-    </w:p>
-    <w:p>
-      <w:pPr>
-        <w:pStyle w:val="Default"/>
-        <w:spacing w:after="61"/>
+      <w:r>
         <w:rPr>
           <w:rFonts w:ascii="Arial" w:eastAsia="Arial" w:hAnsi="Arial" w:cs="Arial"/>
           <w:color w:val="auto"/>
           <w:lang w:eastAsia="pt-BR"/>
         </w:rPr>
-      </w:pPr>
+        <w:t>A pessoa pode entrar no app e ver uma tela geral mesmo sem login</w:t>
+      </w:r>
       <w:r>
         <w:rPr>
           <w:rFonts w:ascii="Arial" w:eastAsia="Arial" w:hAnsi="Arial" w:cs="Arial"/>
           <w:color w:val="auto"/>
           <w:lang w:eastAsia="pt-BR"/>
         </w:rPr>
-        <w:t xml:space="preserve">● RN2: </w:t>
+        <w:t>;</w:t>
       </w:r>
     </w:p>
     <w:p>
@@ -5729,26 +5794,23 @@
           <w:color w:val="auto"/>
           <w:lang w:eastAsia="pt-BR"/>
         </w:rPr>
-        <w:t xml:space="preserve">● RN3: </w:t>
-      </w:r>
-    </w:p>
-    <w:p>
-      <w:pPr>
-        <w:pStyle w:val="Default"/>
-        <w:spacing w:after="61"/>
+        <w:t xml:space="preserve">● RN2: </w:t>
+      </w:r>
+      <w:r>
         <w:rPr>
           <w:rFonts w:ascii="Arial" w:eastAsia="Arial" w:hAnsi="Arial" w:cs="Arial"/>
           <w:color w:val="auto"/>
           <w:lang w:eastAsia="pt-BR"/>
         </w:rPr>
-      </w:pPr>
+        <w:t>Com login, a pessoa tem acesso a tudo e estatísticas pessoais</w:t>
+      </w:r>
       <w:r>
         <w:rPr>
           <w:rFonts w:ascii="Arial" w:eastAsia="Arial" w:hAnsi="Arial" w:cs="Arial"/>
           <w:color w:val="auto"/>
           <w:lang w:eastAsia="pt-BR"/>
         </w:rPr>
-        <w:t>● RN4:</w:t>
+        <w:t>;</w:t>
       </w:r>
     </w:p>
     <w:p>
@@ -5767,26 +5829,24 @@
           <w:color w:val="auto"/>
           <w:lang w:eastAsia="pt-BR"/>
         </w:rPr>
-        <w:t xml:space="preserve">● RN5: </w:t>
-      </w:r>
-    </w:p>
-    <w:p>
-      <w:pPr>
-        <w:pStyle w:val="Default"/>
-        <w:spacing w:after="61"/>
+        <w:lastRenderedPageBreak/>
+        <w:t xml:space="preserve">● RN3: </w:t>
+      </w:r>
+      <w:r>
         <w:rPr>
           <w:rFonts w:ascii="Arial" w:eastAsia="Arial" w:hAnsi="Arial" w:cs="Arial"/>
           <w:color w:val="auto"/>
           <w:lang w:eastAsia="pt-BR"/>
         </w:rPr>
-      </w:pPr>
+        <w:t>O adm tem acesso a todas as estatísticas, gerais e individuais</w:t>
+      </w:r>
       <w:r>
         <w:rPr>
           <w:rFonts w:ascii="Arial" w:eastAsia="Arial" w:hAnsi="Arial" w:cs="Arial"/>
           <w:color w:val="auto"/>
           <w:lang w:eastAsia="pt-BR"/>
         </w:rPr>
-        <w:t xml:space="preserve">● RN6: </w:t>
+        <w:t>;</w:t>
       </w:r>
     </w:p>
     <w:p>
@@ -5805,49 +5865,278 @@
           <w:color w:val="auto"/>
           <w:lang w:eastAsia="pt-BR"/>
         </w:rPr>
-        <w:t xml:space="preserve">● RN7: </w:t>
-      </w:r>
-    </w:p>
-    <w:p>
-      <w:pPr>
-        <w:pStyle w:val="Default"/>
+        <w:t>● RN4:</w:t>
+      </w:r>
+      <w:r>
         <w:rPr>
           <w:rFonts w:ascii="Arial" w:eastAsia="Arial" w:hAnsi="Arial" w:cs="Arial"/>
           <w:color w:val="auto"/>
           <w:lang w:eastAsia="pt-BR"/>
         </w:rPr>
-      </w:pPr>
+        <w:t xml:space="preserve"> </w:t>
+      </w:r>
       <w:r>
         <w:rPr>
           <w:rFonts w:ascii="Arial" w:eastAsia="Arial" w:hAnsi="Arial" w:cs="Arial"/>
           <w:color w:val="auto"/>
           <w:lang w:eastAsia="pt-BR"/>
         </w:rPr>
+        <w:t>O jogo terá três dificuldades: fácil, médio e difícil</w:t>
+      </w:r>
+      <w:r>
+        <w:rPr>
+          <w:rFonts w:ascii="Arial" w:eastAsia="Arial" w:hAnsi="Arial" w:cs="Arial"/>
+          <w:color w:val="auto"/>
+          <w:lang w:eastAsia="pt-BR"/>
+        </w:rPr>
+        <w:t>;</w:t>
+      </w:r>
+    </w:p>
+    <w:p>
+      <w:pPr>
+        <w:pStyle w:val="Default"/>
+        <w:spacing w:after="61"/>
+        <w:rPr>
+          <w:rFonts w:ascii="Arial" w:eastAsia="Arial" w:hAnsi="Arial" w:cs="Arial"/>
+          <w:color w:val="auto"/>
+          <w:lang w:eastAsia="pt-BR"/>
+        </w:rPr>
+      </w:pPr>
+      <w:r>
+        <w:rPr>
+          <w:rFonts w:ascii="Arial" w:eastAsia="Arial" w:hAnsi="Arial" w:cs="Arial"/>
+          <w:color w:val="auto"/>
+          <w:lang w:eastAsia="pt-BR"/>
+        </w:rPr>
+        <w:t xml:space="preserve">● RN5: </w:t>
+      </w:r>
+      <w:r>
+        <w:rPr>
+          <w:rFonts w:ascii="Arial" w:eastAsia="Arial" w:hAnsi="Arial" w:cs="Arial"/>
+          <w:color w:val="auto"/>
+          <w:lang w:eastAsia="pt-BR"/>
+        </w:rPr>
+        <w:t>O nível de dificuldade do jogo determina a quantidade de respostas distratoras que existirão em cada fase</w:t>
+      </w:r>
+      <w:r>
+        <w:rPr>
+          <w:rFonts w:ascii="Arial" w:eastAsia="Arial" w:hAnsi="Arial" w:cs="Arial"/>
+          <w:color w:val="auto"/>
+          <w:lang w:eastAsia="pt-BR"/>
+        </w:rPr>
+        <w:t>;</w:t>
+      </w:r>
+    </w:p>
+    <w:p>
+      <w:pPr>
+        <w:pStyle w:val="Default"/>
+        <w:spacing w:after="61"/>
+        <w:rPr>
+          <w:rFonts w:ascii="Arial" w:eastAsia="Arial" w:hAnsi="Arial" w:cs="Arial"/>
+          <w:color w:val="auto"/>
+          <w:lang w:eastAsia="pt-BR"/>
+        </w:rPr>
+      </w:pPr>
+      <w:r>
+        <w:rPr>
+          <w:rFonts w:ascii="Arial" w:eastAsia="Arial" w:hAnsi="Arial" w:cs="Arial"/>
+          <w:color w:val="auto"/>
+          <w:lang w:eastAsia="pt-BR"/>
+        </w:rPr>
+        <w:t xml:space="preserve">● RN6: </w:t>
+      </w:r>
+      <w:r>
+        <w:rPr>
+          <w:rFonts w:ascii="Arial" w:eastAsia="Arial" w:hAnsi="Arial" w:cs="Arial"/>
+          <w:color w:val="auto"/>
+          <w:lang w:eastAsia="pt-BR"/>
+        </w:rPr>
+        <w:t>Cada fase tem um tempo específico pré-determinado (representado por um timer) para que seja concluída</w:t>
+      </w:r>
+      <w:r>
+        <w:rPr>
+          <w:rFonts w:ascii="Arial" w:eastAsia="Arial" w:hAnsi="Arial" w:cs="Arial"/>
+          <w:color w:val="auto"/>
+          <w:lang w:eastAsia="pt-BR"/>
+        </w:rPr>
+        <w:t>;</w:t>
+      </w:r>
+    </w:p>
+    <w:p>
+      <w:pPr>
+        <w:pStyle w:val="Default"/>
+        <w:spacing w:after="61"/>
+        <w:rPr>
+          <w:rFonts w:ascii="Arial" w:eastAsia="Arial" w:hAnsi="Arial" w:cs="Arial"/>
+          <w:color w:val="auto"/>
+          <w:lang w:eastAsia="pt-BR"/>
+        </w:rPr>
+      </w:pPr>
+      <w:r>
+        <w:rPr>
+          <w:rFonts w:ascii="Arial" w:eastAsia="Arial" w:hAnsi="Arial" w:cs="Arial"/>
+          <w:color w:val="auto"/>
+          <w:lang w:eastAsia="pt-BR"/>
+        </w:rPr>
+        <w:t xml:space="preserve">● RN7: </w:t>
+      </w:r>
+      <w:r>
+        <w:rPr>
+          <w:rFonts w:ascii="Arial" w:eastAsia="Arial" w:hAnsi="Arial" w:cs="Arial"/>
+          <w:color w:val="auto"/>
+          <w:lang w:eastAsia="pt-BR"/>
+        </w:rPr>
+        <w:t xml:space="preserve">Ao finalizar todas as fases do jogo, o </w:t>
+      </w:r>
+      <w:r>
+        <w:rPr>
+          <w:rFonts w:ascii="Arial" w:eastAsia="Arial" w:hAnsi="Arial" w:cs="Arial"/>
+          <w:color w:val="auto"/>
+          <w:lang w:eastAsia="pt-BR"/>
+        </w:rPr>
+        <w:t>usuário</w:t>
+      </w:r>
+      <w:r>
+        <w:rPr>
+          <w:rFonts w:ascii="Arial" w:eastAsia="Arial" w:hAnsi="Arial" w:cs="Arial"/>
+          <w:color w:val="auto"/>
+          <w:lang w:eastAsia="pt-BR"/>
+        </w:rPr>
+        <w:t xml:space="preserve"> poderá preencher um questionário expressando sua experiência com o jogo</w:t>
+      </w:r>
+      <w:r>
+        <w:rPr>
+          <w:rFonts w:ascii="Arial" w:eastAsia="Arial" w:hAnsi="Arial" w:cs="Arial"/>
+          <w:color w:val="auto"/>
+          <w:lang w:eastAsia="pt-BR"/>
+        </w:rPr>
+        <w:t>;</w:t>
+      </w:r>
+    </w:p>
+    <w:p>
+      <w:pPr>
+        <w:pStyle w:val="Default"/>
+        <w:rPr>
+          <w:rFonts w:ascii="Arial" w:eastAsia="Arial" w:hAnsi="Arial" w:cs="Arial"/>
+          <w:color w:val="auto"/>
+          <w:lang w:eastAsia="pt-BR"/>
+        </w:rPr>
+      </w:pPr>
+      <w:r>
+        <w:rPr>
+          <w:rFonts w:ascii="Arial" w:eastAsia="Arial" w:hAnsi="Arial" w:cs="Arial"/>
+          <w:color w:val="auto"/>
+          <w:lang w:eastAsia="pt-BR"/>
+        </w:rPr>
         <w:t xml:space="preserve">● RN8: </w:t>
       </w:r>
+      <w:r>
+        <w:rPr>
+          <w:rFonts w:ascii="Arial" w:eastAsia="Arial" w:hAnsi="Arial" w:cs="Arial"/>
+          <w:color w:val="auto"/>
+          <w:lang w:eastAsia="pt-BR"/>
+        </w:rPr>
+        <w:t>O questionário final poderá ser acessado pelo adm do jogo.</w:t>
+      </w:r>
     </w:p>
     <w:p>
       <w:pPr>
         <w:pStyle w:val="Default"/>
+        <w:rPr>
+          <w:rFonts w:ascii="Arial" w:eastAsia="Arial" w:hAnsi="Arial" w:cs="Arial"/>
+          <w:color w:val="auto"/>
+          <w:lang w:eastAsia="pt-BR"/>
+        </w:rPr>
+      </w:pPr>
+      <w:r>
+        <w:rPr>
+          <w:rFonts w:ascii="Arial" w:eastAsia="Arial" w:hAnsi="Arial" w:cs="Arial"/>
+          <w:color w:val="auto"/>
+          <w:lang w:eastAsia="pt-BR"/>
+        </w:rPr>
+        <w:t>● RN</w:t>
+      </w:r>
+      <w:r>
+        <w:rPr>
+          <w:rFonts w:ascii="Arial" w:eastAsia="Arial" w:hAnsi="Arial" w:cs="Arial"/>
+          <w:color w:val="auto"/>
+          <w:lang w:eastAsia="pt-BR"/>
+        </w:rPr>
+        <w:t>9</w:t>
+      </w:r>
+      <w:r>
+        <w:rPr>
+          <w:rFonts w:ascii="Arial" w:eastAsia="Arial" w:hAnsi="Arial" w:cs="Arial"/>
+          <w:color w:val="auto"/>
+          <w:lang w:eastAsia="pt-BR"/>
+        </w:rPr>
+        <w:t xml:space="preserve">: </w:t>
+      </w:r>
+      <w:r>
+        <w:rPr>
+          <w:rFonts w:ascii="Arial" w:eastAsia="Arial" w:hAnsi="Arial" w:cs="Arial"/>
+          <w:color w:val="auto"/>
+          <w:lang w:eastAsia="pt-BR"/>
+        </w:rPr>
+        <w:t xml:space="preserve">O </w:t>
+      </w:r>
+      <w:r>
+        <w:rPr>
+          <w:rFonts w:ascii="Arial" w:eastAsia="Arial" w:hAnsi="Arial" w:cs="Arial"/>
+          <w:color w:val="auto"/>
+          <w:lang w:eastAsia="pt-BR"/>
+        </w:rPr>
+        <w:t>jogador só poderá passar para a fase seguinte se concluir a anterior</w:t>
+      </w:r>
+      <w:r>
+        <w:rPr>
+          <w:rFonts w:ascii="Arial" w:eastAsia="Arial" w:hAnsi="Arial" w:cs="Arial"/>
+          <w:color w:val="auto"/>
+          <w:lang w:eastAsia="pt-BR"/>
+        </w:rPr>
+        <w:t xml:space="preserve"> para a mesma dificuldade</w:t>
+      </w:r>
+      <w:r>
+        <w:rPr>
+          <w:rFonts w:ascii="Arial" w:eastAsia="Arial" w:hAnsi="Arial" w:cs="Arial"/>
+          <w:color w:val="auto"/>
+          <w:lang w:eastAsia="pt-BR"/>
+        </w:rPr>
+        <w:t>.</w:t>
+      </w:r>
+    </w:p>
+    <w:p>
+      <w:pPr>
+        <w:pStyle w:val="Default"/>
+        <w:rPr>
+          <w:rFonts w:ascii="Arial" w:eastAsia="Arial" w:hAnsi="Arial" w:cs="Arial"/>
+          <w:color w:val="auto"/>
+          <w:lang w:eastAsia="pt-BR"/>
+        </w:rPr>
+      </w:pPr>
+    </w:p>
+    <w:p>
+      <w:pPr>
+        <w:pStyle w:val="Default"/>
+        <w:rPr>
+          <w:rFonts w:ascii="Arial" w:eastAsia="Arial" w:hAnsi="Arial" w:cs="Arial"/>
+          <w:color w:val="auto"/>
+          <w:lang w:eastAsia="pt-BR"/>
+        </w:rPr>
+      </w:pPr>
+    </w:p>
+    <w:p>
+      <w:pPr>
+        <w:pStyle w:val="Default"/>
+      </w:pPr>
+      <w:r>
         <w:rPr>
           <w:rFonts w:ascii="Arial" w:hAnsi="Arial" w:cs="Arial"/>
           <w:sz w:val="23"/>
           <w:szCs w:val="23"/>
         </w:rPr>
-      </w:pPr>
-      <w:r>
-        <w:rPr>
-          <w:rFonts w:ascii="Arial" w:hAnsi="Arial" w:cs="Arial"/>
-          <w:sz w:val="23"/>
-          <w:szCs w:val="23"/>
-        </w:rPr>
         <w:t xml:space="preserve"> </w:t>
       </w:r>
-    </w:p>
-    <w:p>
-      <w:pPr>
-        <w:pStyle w:val="Ttulo2"/>
-      </w:pPr>
     </w:p>
     <w:p>
       <w:pPr>
@@ -5893,32 +6182,32 @@
         </w:rPr>
         <w:t xml:space="preserve">1: </w:t>
       </w:r>
-    </w:p>
-    <w:p>
-      <w:pPr>
-        <w:pStyle w:val="Default"/>
-        <w:spacing w:after="61"/>
+      <w:r>
         <w:rPr>
           <w:rFonts w:ascii="Arial" w:eastAsia="Arial" w:hAnsi="Arial" w:cs="Arial"/>
           <w:color w:val="auto"/>
           <w:lang w:eastAsia="pt-BR"/>
         </w:rPr>
-      </w:pPr>
-      <w:r>
+        <w:t>Processar visualização de estatísticas pessoais do usuário;</w:t>
+      </w:r>
+    </w:p>
+    <w:p>
+      <w:pPr>
+        <w:pStyle w:val="Default"/>
+        <w:spacing w:after="61"/>
         <w:rPr>
           <w:rFonts w:ascii="Arial" w:eastAsia="Arial" w:hAnsi="Arial" w:cs="Arial"/>
           <w:color w:val="auto"/>
           <w:lang w:eastAsia="pt-BR"/>
         </w:rPr>
-        <w:t>● R</w:t>
-      </w:r>
+      </w:pPr>
       <w:r>
         <w:rPr>
           <w:rFonts w:ascii="Arial" w:eastAsia="Arial" w:hAnsi="Arial" w:cs="Arial"/>
           <w:color w:val="auto"/>
           <w:lang w:eastAsia="pt-BR"/>
         </w:rPr>
-        <w:t>F</w:t>
+        <w:t>● R</w:t>
       </w:r>
       <w:r>
         <w:rPr>
@@ -5926,61 +6215,58 @@
           <w:color w:val="auto"/>
           <w:lang w:eastAsia="pt-BR"/>
         </w:rPr>
-        <w:t xml:space="preserve">2: </w:t>
-      </w:r>
-    </w:p>
-    <w:p>
-      <w:pPr>
-        <w:pStyle w:val="Default"/>
-        <w:spacing w:after="61"/>
+        <w:t>F</w:t>
+      </w:r>
+      <w:r>
         <w:rPr>
           <w:rFonts w:ascii="Arial" w:eastAsia="Arial" w:hAnsi="Arial" w:cs="Arial"/>
           <w:color w:val="auto"/>
           <w:lang w:eastAsia="pt-BR"/>
         </w:rPr>
-      </w:pPr>
+        <w:t xml:space="preserve">2: </w:t>
+      </w:r>
       <w:r>
         <w:rPr>
           <w:rFonts w:ascii="Arial" w:eastAsia="Arial" w:hAnsi="Arial" w:cs="Arial"/>
           <w:color w:val="auto"/>
           <w:lang w:eastAsia="pt-BR"/>
         </w:rPr>
-        <w:t>● R</w:t>
-      </w:r>
-      <w:r>
+        <w:t>Processar visualização de estatísticas gerais;</w:t>
+      </w:r>
+    </w:p>
+    <w:p>
+      <w:pPr>
+        <w:pStyle w:val="Default"/>
+        <w:spacing w:after="61"/>
         <w:rPr>
           <w:rFonts w:ascii="Arial" w:eastAsia="Arial" w:hAnsi="Arial" w:cs="Arial"/>
           <w:color w:val="auto"/>
           <w:lang w:eastAsia="pt-BR"/>
         </w:rPr>
-        <w:t>F</w:t>
-      </w:r>
+      </w:pPr>
       <w:r>
         <w:rPr>
           <w:rFonts w:ascii="Arial" w:eastAsia="Arial" w:hAnsi="Arial" w:cs="Arial"/>
           <w:color w:val="auto"/>
           <w:lang w:eastAsia="pt-BR"/>
         </w:rPr>
-        <w:t xml:space="preserve">3: </w:t>
-      </w:r>
-    </w:p>
-    <w:p>
-      <w:pPr>
-        <w:pStyle w:val="Default"/>
-        <w:spacing w:after="61"/>
+        <w:t>● R</w:t>
+      </w:r>
+      <w:r>
         <w:rPr>
           <w:rFonts w:ascii="Arial" w:eastAsia="Arial" w:hAnsi="Arial" w:cs="Arial"/>
           <w:color w:val="auto"/>
           <w:lang w:eastAsia="pt-BR"/>
         </w:rPr>
-      </w:pPr>
+        <w:t>F</w:t>
+      </w:r>
       <w:r>
         <w:rPr>
           <w:rFonts w:ascii="Arial" w:eastAsia="Arial" w:hAnsi="Arial" w:cs="Arial"/>
           <w:color w:val="auto"/>
           <w:lang w:eastAsia="pt-BR"/>
         </w:rPr>
-        <w:t>● R</w:t>
+        <w:t>3</w:t>
       </w:r>
       <w:r>
         <w:rPr>
@@ -5988,7 +6274,7 @@
           <w:color w:val="auto"/>
           <w:lang w:eastAsia="pt-BR"/>
         </w:rPr>
-        <w:t>F</w:t>
+        <w:t xml:space="preserve">: </w:t>
       </w:r>
       <w:r>
         <w:rPr>
@@ -5996,7 +6282,7 @@
           <w:color w:val="auto"/>
           <w:lang w:eastAsia="pt-BR"/>
         </w:rPr>
-        <w:t>4:</w:t>
+        <w:t>Configurar diferentes ambientes para usuário sem login e com login.</w:t>
       </w:r>
     </w:p>
     <w:p>
@@ -6031,35 +6317,34 @@
           <w:color w:val="auto"/>
           <w:lang w:eastAsia="pt-BR"/>
         </w:rPr>
-        <w:t xml:space="preserve">5: </w:t>
-      </w:r>
-    </w:p>
-    <w:p>
-      <w:pPr>
-        <w:pStyle w:val="Default"/>
-        <w:spacing w:after="61"/>
+        <w:t xml:space="preserve">3: </w:t>
+      </w:r>
+      <w:r>
         <w:rPr>
           <w:rFonts w:ascii="Arial" w:eastAsia="Arial" w:hAnsi="Arial" w:cs="Arial"/>
           <w:color w:val="auto"/>
           <w:lang w:eastAsia="pt-BR"/>
         </w:rPr>
-      </w:pPr>
-      <w:r>
+        <w:t>Exibir fases diferentes para leveis e dificuldades diferentes;</w:t>
+      </w:r>
+    </w:p>
+    <w:p>
+      <w:pPr>
+        <w:pStyle w:val="Default"/>
+        <w:spacing w:after="61"/>
         <w:rPr>
           <w:rFonts w:ascii="Arial" w:eastAsia="Arial" w:hAnsi="Arial" w:cs="Arial"/>
           <w:color w:val="auto"/>
           <w:lang w:eastAsia="pt-BR"/>
         </w:rPr>
-        <w:lastRenderedPageBreak/>
-        <w:t>● R</w:t>
-      </w:r>
+      </w:pPr>
       <w:r>
         <w:rPr>
           <w:rFonts w:ascii="Arial" w:eastAsia="Arial" w:hAnsi="Arial" w:cs="Arial"/>
           <w:color w:val="auto"/>
           <w:lang w:eastAsia="pt-BR"/>
         </w:rPr>
-        <w:t>F</w:t>
+        <w:t>● R</w:t>
       </w:r>
       <w:r>
         <w:rPr>
@@ -6067,26 +6352,23 @@
           <w:color w:val="auto"/>
           <w:lang w:eastAsia="pt-BR"/>
         </w:rPr>
-        <w:t xml:space="preserve">6: </w:t>
-      </w:r>
-    </w:p>
-    <w:p>
-      <w:pPr>
-        <w:pStyle w:val="Default"/>
-        <w:spacing w:after="61"/>
+        <w:t>F</w:t>
+      </w:r>
+      <w:r>
         <w:rPr>
           <w:rFonts w:ascii="Arial" w:eastAsia="Arial" w:hAnsi="Arial" w:cs="Arial"/>
           <w:color w:val="auto"/>
           <w:lang w:eastAsia="pt-BR"/>
         </w:rPr>
-      </w:pPr>
+        <w:t>5</w:t>
+      </w:r>
       <w:r>
         <w:rPr>
           <w:rFonts w:ascii="Arial" w:eastAsia="Arial" w:hAnsi="Arial" w:cs="Arial"/>
           <w:color w:val="auto"/>
           <w:lang w:eastAsia="pt-BR"/>
         </w:rPr>
-        <w:t>● R</w:t>
+        <w:t>:</w:t>
       </w:r>
       <w:r>
         <w:rPr>
@@ -6094,33 +6376,34 @@
           <w:color w:val="auto"/>
           <w:lang w:eastAsia="pt-BR"/>
         </w:rPr>
-        <w:t>F</w:t>
-      </w:r>
-      <w:r>
+        <w:t xml:space="preserve"> Ordenar aleatoriamente as respostas das questões, a cada vez que o usuário entrar no jogo;</w:t>
+      </w:r>
+    </w:p>
+    <w:p>
+      <w:pPr>
+        <w:pStyle w:val="Default"/>
+        <w:spacing w:after="61"/>
         <w:rPr>
           <w:rFonts w:ascii="Arial" w:eastAsia="Arial" w:hAnsi="Arial" w:cs="Arial"/>
           <w:color w:val="auto"/>
           <w:lang w:eastAsia="pt-BR"/>
         </w:rPr>
-        <w:t xml:space="preserve">7: </w:t>
-      </w:r>
-    </w:p>
-    <w:p>
-      <w:pPr>
-        <w:pStyle w:val="Default"/>
+      </w:pPr>
+      <w:r>
         <w:rPr>
           <w:rFonts w:ascii="Arial" w:eastAsia="Arial" w:hAnsi="Arial" w:cs="Arial"/>
           <w:color w:val="auto"/>
           <w:lang w:eastAsia="pt-BR"/>
         </w:rPr>
-      </w:pPr>
+        <w:t>● R</w:t>
+      </w:r>
       <w:r>
         <w:rPr>
           <w:rFonts w:ascii="Arial" w:eastAsia="Arial" w:hAnsi="Arial" w:cs="Arial"/>
           <w:color w:val="auto"/>
           <w:lang w:eastAsia="pt-BR"/>
         </w:rPr>
-        <w:t>● R</w:t>
+        <w:t>F</w:t>
       </w:r>
       <w:r>
         <w:rPr>
@@ -6128,7 +6411,7 @@
           <w:color w:val="auto"/>
           <w:lang w:eastAsia="pt-BR"/>
         </w:rPr>
-        <w:t>F</w:t>
+        <w:t>6</w:t>
       </w:r>
       <w:r>
         <w:rPr>
@@ -6136,55 +6419,55 @@
           <w:color w:val="auto"/>
           <w:lang w:eastAsia="pt-BR"/>
         </w:rPr>
-        <w:t xml:space="preserve">8: </w:t>
-      </w:r>
-    </w:p>
-    <w:p>
-      <w:pPr>
-        <w:spacing w:line="360" w:lineRule="auto"/>
-        <w:ind w:firstLine="720"/>
-        <w:jc w:val="both"/>
-        <w:rPr>
-          <w:sz w:val="24"/>
-          <w:szCs w:val="24"/>
-        </w:rPr>
-      </w:pPr>
-    </w:p>
-    <w:p>
-      <w:pPr>
-        <w:pStyle w:val="Ttulo2"/>
-      </w:pPr>
-      <w:bookmarkStart w:id="24" w:name="_Toc57148774"/>
-      <w:r>
-        <w:t>11.4 REQUISITOS NÃO FUNCIONAIS</w:t>
-      </w:r>
-      <w:bookmarkEnd w:id="24"/>
-    </w:p>
-    <w:p>
-      <w:pPr>
-        <w:pStyle w:val="Default"/>
-        <w:spacing w:after="61"/>
+        <w:t xml:space="preserve">: </w:t>
+      </w:r>
+      <w:r>
         <w:rPr>
           <w:rFonts w:ascii="Arial" w:eastAsia="Arial" w:hAnsi="Arial" w:cs="Arial"/>
           <w:color w:val="auto"/>
           <w:lang w:eastAsia="pt-BR"/>
         </w:rPr>
-      </w:pPr>
-      <w:r>
+        <w:t>Exportar dados do usuário – e sua evolução – para um banco de dados externo.</w:t>
+      </w:r>
+    </w:p>
+    <w:p>
+      <w:pPr>
+        <w:spacing w:line="360" w:lineRule="auto"/>
+        <w:ind w:firstLine="720"/>
+        <w:jc w:val="both"/>
+        <w:rPr>
+          <w:sz w:val="24"/>
+          <w:szCs w:val="24"/>
+        </w:rPr>
+      </w:pPr>
+    </w:p>
+    <w:p>
+      <w:pPr>
+        <w:pStyle w:val="Ttulo2"/>
+      </w:pPr>
+      <w:bookmarkStart w:id="24" w:name="_Toc57148774"/>
+      <w:r>
+        <w:t>11.4 REQUISITOS NÃO FUNCIONAIS</w:t>
+      </w:r>
+      <w:bookmarkEnd w:id="24"/>
+    </w:p>
+    <w:p>
+      <w:pPr>
+        <w:pStyle w:val="Default"/>
+        <w:spacing w:after="61"/>
         <w:rPr>
           <w:rFonts w:ascii="Arial" w:eastAsia="Arial" w:hAnsi="Arial" w:cs="Arial"/>
           <w:color w:val="auto"/>
           <w:lang w:eastAsia="pt-BR"/>
         </w:rPr>
-        <w:t>● R</w:t>
-      </w:r>
+      </w:pPr>
       <w:r>
         <w:rPr>
           <w:rFonts w:ascii="Arial" w:eastAsia="Arial" w:hAnsi="Arial" w:cs="Arial"/>
           <w:color w:val="auto"/>
           <w:lang w:eastAsia="pt-BR"/>
         </w:rPr>
-        <w:t>NF</w:t>
+        <w:t>● R</w:t>
       </w:r>
       <w:r>
         <w:rPr>
@@ -6192,61 +6475,58 @@
           <w:color w:val="auto"/>
           <w:lang w:eastAsia="pt-BR"/>
         </w:rPr>
-        <w:t xml:space="preserve">1: </w:t>
-      </w:r>
-    </w:p>
-    <w:p>
-      <w:pPr>
-        <w:pStyle w:val="Default"/>
-        <w:spacing w:after="61"/>
+        <w:t>NF</w:t>
+      </w:r>
+      <w:r>
         <w:rPr>
           <w:rFonts w:ascii="Arial" w:eastAsia="Arial" w:hAnsi="Arial" w:cs="Arial"/>
           <w:color w:val="auto"/>
           <w:lang w:eastAsia="pt-BR"/>
         </w:rPr>
-      </w:pPr>
+        <w:t xml:space="preserve">1: </w:t>
+      </w:r>
       <w:r>
         <w:rPr>
           <w:rFonts w:ascii="Arial" w:eastAsia="Arial" w:hAnsi="Arial" w:cs="Arial"/>
           <w:color w:val="auto"/>
           <w:lang w:eastAsia="pt-BR"/>
         </w:rPr>
-        <w:t>● R</w:t>
-      </w:r>
-      <w:r>
+        <w:t>A linguagem predominante a ser utilizada será o C#, com complementações em javascript;</w:t>
+      </w:r>
+    </w:p>
+    <w:p>
+      <w:pPr>
+        <w:pStyle w:val="Default"/>
+        <w:spacing w:after="61"/>
         <w:rPr>
           <w:rFonts w:ascii="Arial" w:eastAsia="Arial" w:hAnsi="Arial" w:cs="Arial"/>
           <w:color w:val="auto"/>
           <w:lang w:eastAsia="pt-BR"/>
         </w:rPr>
-        <w:t>NF</w:t>
-      </w:r>
+      </w:pPr>
       <w:r>
         <w:rPr>
           <w:rFonts w:ascii="Arial" w:eastAsia="Arial" w:hAnsi="Arial" w:cs="Arial"/>
           <w:color w:val="auto"/>
           <w:lang w:eastAsia="pt-BR"/>
         </w:rPr>
-        <w:t xml:space="preserve">2: </w:t>
-      </w:r>
-    </w:p>
-    <w:p>
-      <w:pPr>
-        <w:pStyle w:val="Default"/>
-        <w:spacing w:after="61"/>
+        <w:t>● R</w:t>
+      </w:r>
+      <w:r>
         <w:rPr>
           <w:rFonts w:ascii="Arial" w:eastAsia="Arial" w:hAnsi="Arial" w:cs="Arial"/>
           <w:color w:val="auto"/>
           <w:lang w:eastAsia="pt-BR"/>
         </w:rPr>
-      </w:pPr>
+        <w:t>NF</w:t>
+      </w:r>
       <w:r>
         <w:rPr>
           <w:rFonts w:ascii="Arial" w:eastAsia="Arial" w:hAnsi="Arial" w:cs="Arial"/>
           <w:color w:val="auto"/>
           <w:lang w:eastAsia="pt-BR"/>
         </w:rPr>
-        <w:t>● R</w:t>
+        <w:t xml:space="preserve">2: </w:t>
       </w:r>
       <w:r>
         <w:rPr>
@@ -6254,34 +6534,34 @@
           <w:color w:val="auto"/>
           <w:lang w:eastAsia="pt-BR"/>
         </w:rPr>
-        <w:t>NF</w:t>
-      </w:r>
-      <w:r>
+        <w:t>Será utilizado o banco de dados FireBase;</w:t>
+      </w:r>
+    </w:p>
+    <w:p>
+      <w:pPr>
+        <w:pStyle w:val="Default"/>
+        <w:spacing w:after="61"/>
         <w:rPr>
           <w:rFonts w:ascii="Arial" w:eastAsia="Arial" w:hAnsi="Arial" w:cs="Arial"/>
           <w:color w:val="auto"/>
           <w:lang w:eastAsia="pt-BR"/>
         </w:rPr>
-        <w:t xml:space="preserve">3: </w:t>
-      </w:r>
-    </w:p>
-    <w:p>
-      <w:pPr>
-        <w:pStyle w:val="Default"/>
-        <w:spacing w:after="61"/>
+      </w:pPr>
+      <w:r>
         <w:rPr>
           <w:rFonts w:ascii="Arial" w:eastAsia="Arial" w:hAnsi="Arial" w:cs="Arial"/>
           <w:color w:val="auto"/>
           <w:lang w:eastAsia="pt-BR"/>
         </w:rPr>
-      </w:pPr>
+        <w:t>● R</w:t>
+      </w:r>
       <w:r>
         <w:rPr>
           <w:rFonts w:ascii="Arial" w:eastAsia="Arial" w:hAnsi="Arial" w:cs="Arial"/>
           <w:color w:val="auto"/>
           <w:lang w:eastAsia="pt-BR"/>
         </w:rPr>
-        <w:t>● R</w:t>
+        <w:t>NF</w:t>
       </w:r>
       <w:r>
         <w:rPr>
@@ -6289,7 +6569,7 @@
           <w:color w:val="auto"/>
           <w:lang w:eastAsia="pt-BR"/>
         </w:rPr>
-        <w:t>NF</w:t>
+        <w:t xml:space="preserve">3: </w:t>
       </w:r>
       <w:r>
         <w:rPr>
@@ -6297,7 +6577,7 @@
           <w:color w:val="auto"/>
           <w:lang w:eastAsia="pt-BR"/>
         </w:rPr>
-        <w:t>4:</w:t>
+        <w:t>Para a ambientação gráfica e configuração de jogabilidade será utilizado o Unity;</w:t>
       </w:r>
     </w:p>
     <w:p>
@@ -6332,111 +6612,15 @@
           <w:color w:val="auto"/>
           <w:lang w:eastAsia="pt-BR"/>
         </w:rPr>
-        <w:t xml:space="preserve">5: </w:t>
-      </w:r>
-    </w:p>
-    <w:p>
-      <w:pPr>
-        <w:pStyle w:val="Default"/>
-        <w:spacing w:after="61"/>
+        <w:t>4:</w:t>
+      </w:r>
+      <w:r>
         <w:rPr>
           <w:rFonts w:ascii="Arial" w:eastAsia="Arial" w:hAnsi="Arial" w:cs="Arial"/>
           <w:color w:val="auto"/>
           <w:lang w:eastAsia="pt-BR"/>
         </w:rPr>
-      </w:pPr>
-      <w:r>
-        <w:rPr>
-          <w:rFonts w:ascii="Arial" w:eastAsia="Arial" w:hAnsi="Arial" w:cs="Arial"/>
-          <w:color w:val="auto"/>
-          <w:lang w:eastAsia="pt-BR"/>
-        </w:rPr>
-        <w:t>● R</w:t>
-      </w:r>
-      <w:r>
-        <w:rPr>
-          <w:rFonts w:ascii="Arial" w:eastAsia="Arial" w:hAnsi="Arial" w:cs="Arial"/>
-          <w:color w:val="auto"/>
-          <w:lang w:eastAsia="pt-BR"/>
-        </w:rPr>
-        <w:t>NF</w:t>
-      </w:r>
-      <w:r>
-        <w:rPr>
-          <w:rFonts w:ascii="Arial" w:eastAsia="Arial" w:hAnsi="Arial" w:cs="Arial"/>
-          <w:color w:val="auto"/>
-          <w:lang w:eastAsia="pt-BR"/>
-        </w:rPr>
-        <w:t xml:space="preserve">6: </w:t>
-      </w:r>
-    </w:p>
-    <w:p>
-      <w:pPr>
-        <w:pStyle w:val="Default"/>
-        <w:spacing w:after="61"/>
-        <w:rPr>
-          <w:rFonts w:ascii="Arial" w:eastAsia="Arial" w:hAnsi="Arial" w:cs="Arial"/>
-          <w:color w:val="auto"/>
-          <w:lang w:eastAsia="pt-BR"/>
-        </w:rPr>
-      </w:pPr>
-      <w:r>
-        <w:rPr>
-          <w:rFonts w:ascii="Arial" w:eastAsia="Arial" w:hAnsi="Arial" w:cs="Arial"/>
-          <w:color w:val="auto"/>
-          <w:lang w:eastAsia="pt-BR"/>
-        </w:rPr>
-        <w:t>● R</w:t>
-      </w:r>
-      <w:r>
-        <w:rPr>
-          <w:rFonts w:ascii="Arial" w:eastAsia="Arial" w:hAnsi="Arial" w:cs="Arial"/>
-          <w:color w:val="auto"/>
-          <w:lang w:eastAsia="pt-BR"/>
-        </w:rPr>
-        <w:t>NF</w:t>
-      </w:r>
-      <w:r>
-        <w:rPr>
-          <w:rFonts w:ascii="Arial" w:eastAsia="Arial" w:hAnsi="Arial" w:cs="Arial"/>
-          <w:color w:val="auto"/>
-          <w:lang w:eastAsia="pt-BR"/>
-        </w:rPr>
-        <w:t xml:space="preserve">7: </w:t>
-      </w:r>
-    </w:p>
-    <w:p>
-      <w:pPr>
-        <w:pStyle w:val="Default"/>
-        <w:rPr>
-          <w:rFonts w:ascii="Arial" w:eastAsia="Arial" w:hAnsi="Arial" w:cs="Arial"/>
-          <w:color w:val="auto"/>
-          <w:lang w:eastAsia="pt-BR"/>
-        </w:rPr>
-      </w:pPr>
-      <w:r>
-        <w:rPr>
-          <w:rFonts w:ascii="Arial" w:eastAsia="Arial" w:hAnsi="Arial" w:cs="Arial"/>
-          <w:color w:val="auto"/>
-          <w:lang w:eastAsia="pt-BR"/>
-        </w:rPr>
-        <w:t>● R</w:t>
-      </w:r>
-      <w:r>
-        <w:rPr>
-          <w:rFonts w:ascii="Arial" w:eastAsia="Arial" w:hAnsi="Arial" w:cs="Arial"/>
-          <w:color w:val="auto"/>
-          <w:lang w:eastAsia="pt-BR"/>
-        </w:rPr>
-        <w:t>NF</w:t>
-      </w:r>
-      <w:r>
-        <w:rPr>
-          <w:rFonts w:ascii="Arial" w:eastAsia="Arial" w:hAnsi="Arial" w:cs="Arial"/>
-          <w:color w:val="auto"/>
-          <w:lang w:eastAsia="pt-BR"/>
-        </w:rPr>
-        <w:t xml:space="preserve">8: </w:t>
+        <w:t xml:space="preserve"> O jogo será responsivo a celular e desktop;</w:t>
       </w:r>
     </w:p>
     <w:p>
@@ -6470,16 +6654,13 @@
           <w:szCs w:val="24"/>
         </w:rPr>
       </w:pPr>
-    </w:p>
-    <w:p>
-      <w:pPr>
-        <w:pStyle w:val="Ttulo2"/>
-      </w:pPr>
-      <w:bookmarkStart w:id="26" w:name="_Toc57148776"/>
-      <w:r>
-        <w:t>11.6 CASOS DE USO TEXTUAIS</w:t>
-      </w:r>
-      <w:bookmarkEnd w:id="26"/>
+      <w:r>
+        <w:rPr>
+          <w:sz w:val="24"/>
+          <w:szCs w:val="24"/>
+        </w:rPr>
+        <w:t>Abaixo estão os diagramas de casos de uso para os dois atores.</w:t>
+      </w:r>
     </w:p>
     <w:p>
       <w:pPr>
@@ -6491,16 +6672,47 @@
           <w:szCs w:val="24"/>
         </w:rPr>
       </w:pPr>
-    </w:p>
-    <w:p>
-      <w:pPr>
-        <w:pStyle w:val="Ttulo2"/>
-      </w:pPr>
-      <w:bookmarkStart w:id="27" w:name="_Toc57148777"/>
-      <w:r>
-        <w:t>11.7 DIAGRAMA DE CLASSES</w:t>
-      </w:r>
-      <w:bookmarkEnd w:id="27"/>
+      <w:r>
+        <w:rPr>
+          <w:noProof/>
+        </w:rPr>
+        <w:lastRenderedPageBreak/>
+        <w:drawing>
+          <wp:inline distT="0" distB="0" distL="0" distR="0" wp14:anchorId="61FCFB4A" wp14:editId="414136A6">
+            <wp:extent cx="5495238" cy="2466667"/>
+            <wp:effectExtent l="0" t="0" r="0" b="0"/>
+            <wp:docPr id="13" name="Imagem 13"/>
+            <wp:cNvGraphicFramePr>
+              <a:graphicFrameLocks xmlns:a="http://schemas.openxmlformats.org/drawingml/2006/main" noChangeAspect="1"/>
+            </wp:cNvGraphicFramePr>
+            <a:graphic xmlns:a="http://schemas.openxmlformats.org/drawingml/2006/main">
+              <a:graphicData uri="http://schemas.openxmlformats.org/drawingml/2006/picture">
+                <pic:pic xmlns:pic="http://schemas.openxmlformats.org/drawingml/2006/picture">
+                  <pic:nvPicPr>
+                    <pic:cNvPr id="1" name=""/>
+                    <pic:cNvPicPr/>
+                  </pic:nvPicPr>
+                  <pic:blipFill>
+                    <a:blip r:embed="rId9"/>
+                    <a:stretch>
+                      <a:fillRect/>
+                    </a:stretch>
+                  </pic:blipFill>
+                  <pic:spPr>
+                    <a:xfrm>
+                      <a:off x="0" y="0"/>
+                      <a:ext cx="5495238" cy="2466667"/>
+                    </a:xfrm>
+                    <a:prstGeom prst="rect">
+                      <a:avLst/>
+                    </a:prstGeom>
+                  </pic:spPr>
+                </pic:pic>
+              </a:graphicData>
+            </a:graphic>
+          </wp:inline>
+        </w:drawing>
+      </w:r>
     </w:p>
     <w:p>
       <w:pPr>
@@ -6515,16 +6727,6 @@
     </w:p>
     <w:p>
       <w:pPr>
-        <w:pStyle w:val="Ttulo2"/>
-      </w:pPr>
-      <w:bookmarkStart w:id="28" w:name="_Toc57148778"/>
-      <w:r>
-        <w:t>11.8 VCP’s</w:t>
-      </w:r>
-      <w:bookmarkEnd w:id="28"/>
-    </w:p>
-    <w:p>
-      <w:pPr>
         <w:spacing w:line="360" w:lineRule="auto"/>
         <w:ind w:firstLine="720"/>
         <w:jc w:val="both"/>
@@ -6533,16 +6735,56 @@
           <w:szCs w:val="24"/>
         </w:rPr>
       </w:pPr>
+      <w:r>
+        <w:rPr>
+          <w:noProof/>
+        </w:rPr>
+        <w:drawing>
+          <wp:inline distT="0" distB="0" distL="0" distR="0" wp14:anchorId="164C83DE" wp14:editId="106B8610">
+            <wp:extent cx="3961905" cy="1009524"/>
+            <wp:effectExtent l="0" t="0" r="635" b="635"/>
+            <wp:docPr id="14" name="Imagem 14"/>
+            <wp:cNvGraphicFramePr>
+              <a:graphicFrameLocks xmlns:a="http://schemas.openxmlformats.org/drawingml/2006/main" noChangeAspect="1"/>
+            </wp:cNvGraphicFramePr>
+            <a:graphic xmlns:a="http://schemas.openxmlformats.org/drawingml/2006/main">
+              <a:graphicData uri="http://schemas.openxmlformats.org/drawingml/2006/picture">
+                <pic:pic xmlns:pic="http://schemas.openxmlformats.org/drawingml/2006/picture">
+                  <pic:nvPicPr>
+                    <pic:cNvPr id="1" name=""/>
+                    <pic:cNvPicPr/>
+                  </pic:nvPicPr>
+                  <pic:blipFill>
+                    <a:blip r:embed="rId10"/>
+                    <a:stretch>
+                      <a:fillRect/>
+                    </a:stretch>
+                  </pic:blipFill>
+                  <pic:spPr>
+                    <a:xfrm>
+                      <a:off x="0" y="0"/>
+                      <a:ext cx="3961905" cy="1009524"/>
+                    </a:xfrm>
+                    <a:prstGeom prst="rect">
+                      <a:avLst/>
+                    </a:prstGeom>
+                  </pic:spPr>
+                </pic:pic>
+              </a:graphicData>
+            </a:graphic>
+          </wp:inline>
+        </w:drawing>
+      </w:r>
     </w:p>
     <w:p>
       <w:pPr>
         <w:pStyle w:val="Ttulo2"/>
       </w:pPr>
-      <w:bookmarkStart w:id="29" w:name="_Toc57148779"/>
-      <w:r>
-        <w:t>11.9 DIAGRAMAS DE SEQUÊNCIA</w:t>
-      </w:r>
-      <w:bookmarkEnd w:id="29"/>
+      <w:bookmarkStart w:id="26" w:name="_Toc57148776"/>
+      <w:r>
+        <w:t>11.6 CASOS DE USO TEXTUAIS</w:t>
+      </w:r>
+      <w:bookmarkEnd w:id="26"/>
     </w:p>
     <w:p>
       <w:pPr>
@@ -6554,11 +6796,485 @@
           <w:szCs w:val="24"/>
         </w:rPr>
       </w:pPr>
+      <w:r>
+        <w:rPr>
+          <w:sz w:val="24"/>
+          <w:szCs w:val="24"/>
+        </w:rPr>
+        <w:t>Abaixo estão os casos de uso textuais.</w:t>
+      </w:r>
+    </w:p>
+    <w:tbl>
+      <w:tblPr>
+        <w:tblStyle w:val="Tabelacomgrade"/>
+        <w:tblW w:w="0" w:type="auto"/>
+        <w:tblLook w:val="04A0" w:firstRow="1" w:lastRow="0" w:firstColumn="1" w:lastColumn="0" w:noHBand="0" w:noVBand="1"/>
+      </w:tblPr>
+      <w:tblGrid>
+        <w:gridCol w:w="9061"/>
+      </w:tblGrid>
+      <w:tr>
+        <w:tc>
+          <w:tcPr>
+            <w:tcW w:w="9061" w:type="dxa"/>
+          </w:tcPr>
+          <w:p>
+            <w:pPr>
+              <w:spacing w:line="360" w:lineRule="auto"/>
+              <w:jc w:val="both"/>
+              <w:rPr>
+                <w:sz w:val="24"/>
+                <w:szCs w:val="24"/>
+              </w:rPr>
+            </w:pPr>
+            <w:r>
+              <w:rPr>
+                <w:b/>
+                <w:bCs/>
+                <w:sz w:val="24"/>
+                <w:szCs w:val="24"/>
+              </w:rPr>
+              <w:t>Caso de uso:</w:t>
+            </w:r>
+            <w:r>
+              <w:rPr>
+                <w:sz w:val="24"/>
+                <w:szCs w:val="24"/>
+              </w:rPr>
+              <w:t xml:space="preserve"> Jogar</w:t>
+            </w:r>
+          </w:p>
+        </w:tc>
+      </w:tr>
+      <w:tr>
+        <w:tc>
+          <w:tcPr>
+            <w:tcW w:w="9061" w:type="dxa"/>
+          </w:tcPr>
+          <w:p>
+            <w:pPr>
+              <w:spacing w:line="360" w:lineRule="auto"/>
+              <w:jc w:val="both"/>
+              <w:rPr>
+                <w:sz w:val="24"/>
+                <w:szCs w:val="24"/>
+              </w:rPr>
+            </w:pPr>
+            <w:r>
+              <w:rPr>
+                <w:b/>
+                <w:bCs/>
+                <w:sz w:val="24"/>
+                <w:szCs w:val="24"/>
+              </w:rPr>
+              <w:t>Visão Geral:</w:t>
+            </w:r>
+            <w:r>
+              <w:rPr>
+                <w:sz w:val="24"/>
+                <w:szCs w:val="24"/>
+              </w:rPr>
+              <w:t xml:space="preserve"> </w:t>
+            </w:r>
+            <w:r>
+              <w:rPr>
+                <w:sz w:val="24"/>
+                <w:szCs w:val="24"/>
+              </w:rPr>
+              <w:t xml:space="preserve">O estudante clica </w:t>
+            </w:r>
+            <w:r>
+              <w:rPr>
+                <w:sz w:val="24"/>
+                <w:szCs w:val="24"/>
+              </w:rPr>
+              <w:t>no botão para iniciar jogo, é obrigado a escolher a dificuldade e a fase que deseja. Então, joga.</w:t>
+            </w:r>
+          </w:p>
+        </w:tc>
+      </w:tr>
+    </w:tbl>
+    <w:p>
+      <w:pPr>
+        <w:spacing w:line="360" w:lineRule="auto"/>
+        <w:ind w:firstLine="720"/>
+        <w:jc w:val="both"/>
+        <w:rPr>
+          <w:sz w:val="24"/>
+          <w:szCs w:val="24"/>
+        </w:rPr>
+      </w:pPr>
+    </w:p>
+    <w:tbl>
+      <w:tblPr>
+        <w:tblStyle w:val="Tabelacomgrade"/>
+        <w:tblW w:w="0" w:type="auto"/>
+        <w:tblLook w:val="04A0" w:firstRow="1" w:lastRow="0" w:firstColumn="1" w:lastColumn="0" w:noHBand="0" w:noVBand="1"/>
+      </w:tblPr>
+      <w:tblGrid>
+        <w:gridCol w:w="9061"/>
+      </w:tblGrid>
+      <w:tr>
+        <w:tc>
+          <w:tcPr>
+            <w:tcW w:w="9061" w:type="dxa"/>
+          </w:tcPr>
+          <w:p>
+            <w:pPr>
+              <w:spacing w:line="360" w:lineRule="auto"/>
+              <w:jc w:val="both"/>
+              <w:rPr>
+                <w:sz w:val="24"/>
+                <w:szCs w:val="24"/>
+              </w:rPr>
+            </w:pPr>
+            <w:r>
+              <w:rPr>
+                <w:b/>
+                <w:bCs/>
+                <w:sz w:val="24"/>
+                <w:szCs w:val="24"/>
+              </w:rPr>
+              <w:t>Caso de uso:</w:t>
+            </w:r>
+            <w:r>
+              <w:rPr>
+                <w:sz w:val="24"/>
+                <w:szCs w:val="24"/>
+              </w:rPr>
+              <w:t xml:space="preserve"> </w:t>
+            </w:r>
+            <w:r>
+              <w:rPr>
+                <w:sz w:val="24"/>
+                <w:szCs w:val="24"/>
+              </w:rPr>
+              <w:t>Gerar estatísticas individuais</w:t>
+            </w:r>
+          </w:p>
+        </w:tc>
+      </w:tr>
+      <w:tr>
+        <w:tc>
+          <w:tcPr>
+            <w:tcW w:w="9061" w:type="dxa"/>
+          </w:tcPr>
+          <w:p>
+            <w:pPr>
+              <w:spacing w:line="360" w:lineRule="auto"/>
+              <w:jc w:val="both"/>
+              <w:rPr>
+                <w:sz w:val="24"/>
+                <w:szCs w:val="24"/>
+              </w:rPr>
+            </w:pPr>
+            <w:r>
+              <w:rPr>
+                <w:b/>
+                <w:bCs/>
+                <w:sz w:val="24"/>
+                <w:szCs w:val="24"/>
+              </w:rPr>
+              <w:t>Visão Geral:</w:t>
+            </w:r>
+            <w:r>
+              <w:rPr>
+                <w:sz w:val="24"/>
+                <w:szCs w:val="24"/>
+              </w:rPr>
+              <w:t xml:space="preserve"> O estudante clica </w:t>
+            </w:r>
+            <w:r>
+              <w:rPr>
+                <w:sz w:val="24"/>
+                <w:szCs w:val="24"/>
+              </w:rPr>
+              <w:t>para gerar estatísticas individuais, aguarda o carregamento das informações na tela e as visualiza.</w:t>
+            </w:r>
+          </w:p>
+        </w:tc>
+      </w:tr>
+    </w:tbl>
+    <w:p>
+      <w:pPr>
+        <w:spacing w:line="360" w:lineRule="auto"/>
+        <w:ind w:firstLine="720"/>
+        <w:jc w:val="both"/>
+        <w:rPr>
+          <w:sz w:val="24"/>
+          <w:szCs w:val="24"/>
+        </w:rPr>
+      </w:pPr>
+    </w:p>
+    <w:tbl>
+      <w:tblPr>
+        <w:tblStyle w:val="Tabelacomgrade"/>
+        <w:tblW w:w="0" w:type="auto"/>
+        <w:tblLook w:val="04A0" w:firstRow="1" w:lastRow="0" w:firstColumn="1" w:lastColumn="0" w:noHBand="0" w:noVBand="1"/>
+      </w:tblPr>
+      <w:tblGrid>
+        <w:gridCol w:w="9061"/>
+      </w:tblGrid>
+      <w:tr>
+        <w:tc>
+          <w:tcPr>
+            <w:tcW w:w="9061" w:type="dxa"/>
+          </w:tcPr>
+          <w:p>
+            <w:pPr>
+              <w:spacing w:line="360" w:lineRule="auto"/>
+              <w:jc w:val="both"/>
+              <w:rPr>
+                <w:sz w:val="24"/>
+                <w:szCs w:val="24"/>
+              </w:rPr>
+            </w:pPr>
+            <w:r>
+              <w:rPr>
+                <w:b/>
+                <w:bCs/>
+                <w:sz w:val="24"/>
+                <w:szCs w:val="24"/>
+              </w:rPr>
+              <w:t>Caso de uso:</w:t>
+            </w:r>
+            <w:r>
+              <w:rPr>
+                <w:sz w:val="24"/>
+                <w:szCs w:val="24"/>
+              </w:rPr>
+              <w:t xml:space="preserve"> </w:t>
+            </w:r>
+            <w:r>
+              <w:rPr>
+                <w:sz w:val="24"/>
+                <w:szCs w:val="24"/>
+              </w:rPr>
+              <w:t>Responder Questionário</w:t>
+            </w:r>
+          </w:p>
+        </w:tc>
+      </w:tr>
+      <w:tr>
+        <w:tc>
+          <w:tcPr>
+            <w:tcW w:w="9061" w:type="dxa"/>
+          </w:tcPr>
+          <w:p>
+            <w:pPr>
+              <w:spacing w:line="360" w:lineRule="auto"/>
+              <w:jc w:val="both"/>
+              <w:rPr>
+                <w:sz w:val="24"/>
+                <w:szCs w:val="24"/>
+              </w:rPr>
+            </w:pPr>
+            <w:r>
+              <w:rPr>
+                <w:b/>
+                <w:bCs/>
+                <w:sz w:val="24"/>
+                <w:szCs w:val="24"/>
+              </w:rPr>
+              <w:t>Visão Geral:</w:t>
+            </w:r>
+            <w:r>
+              <w:rPr>
+                <w:sz w:val="24"/>
+                <w:szCs w:val="24"/>
+              </w:rPr>
+              <w:t xml:space="preserve"> </w:t>
+            </w:r>
+            <w:r>
+              <w:rPr>
+                <w:sz w:val="24"/>
+                <w:szCs w:val="24"/>
+              </w:rPr>
+              <w:t>Após testar os recursos do jogo, o estudante clica para responder questionário, responde e o envia a partir de um botão.</w:t>
+            </w:r>
+          </w:p>
+        </w:tc>
+      </w:tr>
+    </w:tbl>
+    <w:p>
+      <w:pPr>
+        <w:spacing w:line="360" w:lineRule="auto"/>
+        <w:ind w:firstLine="720"/>
+        <w:jc w:val="both"/>
+        <w:rPr>
+          <w:sz w:val="24"/>
+          <w:szCs w:val="24"/>
+        </w:rPr>
+      </w:pPr>
+    </w:p>
+    <w:tbl>
+      <w:tblPr>
+        <w:tblStyle w:val="Tabelacomgrade"/>
+        <w:tblW w:w="0" w:type="auto"/>
+        <w:tblLook w:val="04A0" w:firstRow="1" w:lastRow="0" w:firstColumn="1" w:lastColumn="0" w:noHBand="0" w:noVBand="1"/>
+      </w:tblPr>
+      <w:tblGrid>
+        <w:gridCol w:w="9061"/>
+      </w:tblGrid>
+      <w:tr>
+        <w:tc>
+          <w:tcPr>
+            <w:tcW w:w="9061" w:type="dxa"/>
+          </w:tcPr>
+          <w:p>
+            <w:pPr>
+              <w:spacing w:line="360" w:lineRule="auto"/>
+              <w:jc w:val="both"/>
+              <w:rPr>
+                <w:sz w:val="24"/>
+                <w:szCs w:val="24"/>
+              </w:rPr>
+            </w:pPr>
+            <w:r>
+              <w:rPr>
+                <w:b/>
+                <w:bCs/>
+                <w:sz w:val="24"/>
+                <w:szCs w:val="24"/>
+              </w:rPr>
+              <w:lastRenderedPageBreak/>
+              <w:t>Caso de uso:</w:t>
+            </w:r>
+            <w:r>
+              <w:rPr>
+                <w:sz w:val="24"/>
+                <w:szCs w:val="24"/>
+              </w:rPr>
+              <w:t xml:space="preserve"> </w:t>
+            </w:r>
+            <w:r>
+              <w:rPr>
+                <w:sz w:val="24"/>
+                <w:szCs w:val="24"/>
+              </w:rPr>
+              <w:t>Gerar relatório de estatísticas gerais</w:t>
+            </w:r>
+          </w:p>
+        </w:tc>
+      </w:tr>
+      <w:tr>
+        <w:tc>
+          <w:tcPr>
+            <w:tcW w:w="9061" w:type="dxa"/>
+          </w:tcPr>
+          <w:p>
+            <w:pPr>
+              <w:spacing w:line="360" w:lineRule="auto"/>
+              <w:jc w:val="both"/>
+              <w:rPr>
+                <w:sz w:val="24"/>
+                <w:szCs w:val="24"/>
+              </w:rPr>
+            </w:pPr>
+            <w:r>
+              <w:rPr>
+                <w:b/>
+                <w:bCs/>
+                <w:sz w:val="24"/>
+                <w:szCs w:val="24"/>
+              </w:rPr>
+              <w:t>Visão Geral:</w:t>
+            </w:r>
+            <w:r>
+              <w:rPr>
+                <w:sz w:val="24"/>
+                <w:szCs w:val="24"/>
+              </w:rPr>
+              <w:t xml:space="preserve"> </w:t>
+            </w:r>
+            <w:r>
+              <w:rPr>
+                <w:sz w:val="24"/>
+                <w:szCs w:val="24"/>
+              </w:rPr>
+              <w:t>O administrador clica para gerar relatório de estatísticas gerais, o visualiza e pode fazer o download.</w:t>
+            </w:r>
+          </w:p>
+        </w:tc>
+      </w:tr>
+    </w:tbl>
+    <w:p>
+      <w:pPr>
+        <w:spacing w:line="360" w:lineRule="auto"/>
+        <w:jc w:val="both"/>
+        <w:rPr>
+          <w:sz w:val="24"/>
+          <w:szCs w:val="24"/>
+        </w:rPr>
+      </w:pPr>
     </w:p>
     <w:p>
       <w:pPr>
         <w:pStyle w:val="Ttulo2"/>
       </w:pPr>
+      <w:bookmarkStart w:id="27" w:name="_Toc57148777"/>
+      <w:r>
+        <w:t>11.7 DIAGRAMA DE CLASSES</w:t>
+      </w:r>
+      <w:bookmarkEnd w:id="27"/>
+    </w:p>
+    <w:p>
+      <w:pPr>
+        <w:spacing w:line="360" w:lineRule="auto"/>
+        <w:ind w:firstLine="720"/>
+        <w:jc w:val="both"/>
+        <w:rPr>
+          <w:sz w:val="24"/>
+          <w:szCs w:val="24"/>
+        </w:rPr>
+      </w:pPr>
+    </w:p>
+    <w:p>
+      <w:pPr>
+        <w:pStyle w:val="Ttulo2"/>
+      </w:pPr>
+      <w:bookmarkStart w:id="28" w:name="_Toc57148778"/>
+      <w:r>
+        <w:t>11.8 VCP’s</w:t>
+      </w:r>
+      <w:bookmarkEnd w:id="28"/>
+    </w:p>
+    <w:p>
+      <w:pPr>
+        <w:spacing w:line="360" w:lineRule="auto"/>
+        <w:ind w:firstLine="720"/>
+        <w:jc w:val="both"/>
+        <w:rPr>
+          <w:sz w:val="24"/>
+          <w:szCs w:val="24"/>
+        </w:rPr>
+      </w:pPr>
+    </w:p>
+    <w:p>
+      <w:pPr>
+        <w:pStyle w:val="Ttulo2"/>
+      </w:pPr>
+      <w:bookmarkStart w:id="29" w:name="_Toc57148779"/>
+      <w:r>
+        <w:t>11.9 DIAGRAMAS DE SEQUÊNCIA</w:t>
+      </w:r>
+      <w:bookmarkEnd w:id="29"/>
+    </w:p>
+    <w:p>
+      <w:pPr>
+        <w:spacing w:line="360" w:lineRule="auto"/>
+        <w:ind w:firstLine="720"/>
+        <w:jc w:val="both"/>
+        <w:rPr>
+          <w:sz w:val="24"/>
+          <w:szCs w:val="24"/>
+        </w:rPr>
+      </w:pPr>
+    </w:p>
+    <w:p>
+      <w:pPr>
+        <w:pStyle w:val="Ttulo2"/>
+      </w:pPr>
       <w:bookmarkStart w:id="30" w:name="_Toc57148780"/>
       <w:r>
         <w:t>11.10 PROTÓTIPO</w:t>
@@ -6572,6 +7288,455 @@
       <w:pPr>
         <w:pStyle w:val="Ttulo1"/>
       </w:pPr>
+      <w:r>
+        <w:rPr>
+          <w:noProof/>
+        </w:rPr>
+        <w:drawing>
+          <wp:inline distT="0" distB="0" distL="0" distR="0" wp14:anchorId="2D97D847" wp14:editId="62293B82">
+            <wp:extent cx="4191000" cy="3213100"/>
+            <wp:effectExtent l="0" t="0" r="0" b="6350"/>
+            <wp:docPr id="1" name="Imagem 1"/>
+            <wp:cNvGraphicFramePr>
+              <a:graphicFrameLocks xmlns:a="http://schemas.openxmlformats.org/drawingml/2006/main" noChangeAspect="1"/>
+            </wp:cNvGraphicFramePr>
+            <a:graphic xmlns:a="http://schemas.openxmlformats.org/drawingml/2006/main">
+              <a:graphicData uri="http://schemas.openxmlformats.org/drawingml/2006/picture">
+                <pic:pic xmlns:pic="http://schemas.openxmlformats.org/drawingml/2006/picture">
+                  <pic:nvPicPr>
+                    <pic:cNvPr id="0" name="Picture 1"/>
+                    <pic:cNvPicPr>
+                      <a:picLocks noChangeAspect="1" noChangeArrowheads="1"/>
+                    </pic:cNvPicPr>
+                  </pic:nvPicPr>
+                  <pic:blipFill>
+                    <a:blip r:embed="rId11">
+                      <a:extLst>
+                        <a:ext uri="{28A0092B-C50C-407E-A947-70E740481C1C}">
+                          <a14:useLocalDpi xmlns:a14="http://schemas.microsoft.com/office/drawing/2010/main" val="0"/>
+                        </a:ext>
+                      </a:extLst>
+                    </a:blip>
+                    <a:srcRect/>
+                    <a:stretch>
+                      <a:fillRect/>
+                    </a:stretch>
+                  </pic:blipFill>
+                  <pic:spPr bwMode="auto">
+                    <a:xfrm>
+                      <a:off x="0" y="0"/>
+                      <a:ext cx="4191000" cy="3213100"/>
+                    </a:xfrm>
+                    <a:prstGeom prst="rect">
+                      <a:avLst/>
+                    </a:prstGeom>
+                    <a:noFill/>
+                    <a:ln>
+                      <a:noFill/>
+                    </a:ln>
+                  </pic:spPr>
+                </pic:pic>
+              </a:graphicData>
+            </a:graphic>
+          </wp:inline>
+        </w:drawing>
+      </w:r>
+    </w:p>
+    <w:p/>
+    <w:p>
+      <w:r>
+        <w:rPr>
+          <w:noProof/>
+        </w:rPr>
+        <w:lastRenderedPageBreak/>
+        <w:drawing>
+          <wp:inline distT="0" distB="0" distL="0" distR="0" wp14:anchorId="78BAA7D3" wp14:editId="68C52834">
+            <wp:extent cx="4222750" cy="3251200"/>
+            <wp:effectExtent l="0" t="0" r="6350" b="6350"/>
+            <wp:docPr id="2" name="Imagem 2"/>
+            <wp:cNvGraphicFramePr>
+              <a:graphicFrameLocks xmlns:a="http://schemas.openxmlformats.org/drawingml/2006/main" noChangeAspect="1"/>
+            </wp:cNvGraphicFramePr>
+            <a:graphic xmlns:a="http://schemas.openxmlformats.org/drawingml/2006/main">
+              <a:graphicData uri="http://schemas.openxmlformats.org/drawingml/2006/picture">
+                <pic:pic xmlns:pic="http://schemas.openxmlformats.org/drawingml/2006/picture">
+                  <pic:nvPicPr>
+                    <pic:cNvPr id="0" name="Picture 2"/>
+                    <pic:cNvPicPr>
+                      <a:picLocks noChangeAspect="1" noChangeArrowheads="1"/>
+                    </pic:cNvPicPr>
+                  </pic:nvPicPr>
+                  <pic:blipFill>
+                    <a:blip r:embed="rId12">
+                      <a:extLst>
+                        <a:ext uri="{28A0092B-C50C-407E-A947-70E740481C1C}">
+                          <a14:useLocalDpi xmlns:a14="http://schemas.microsoft.com/office/drawing/2010/main" val="0"/>
+                        </a:ext>
+                      </a:extLst>
+                    </a:blip>
+                    <a:srcRect/>
+                    <a:stretch>
+                      <a:fillRect/>
+                    </a:stretch>
+                  </pic:blipFill>
+                  <pic:spPr bwMode="auto">
+                    <a:xfrm>
+                      <a:off x="0" y="0"/>
+                      <a:ext cx="4222750" cy="3251200"/>
+                    </a:xfrm>
+                    <a:prstGeom prst="rect">
+                      <a:avLst/>
+                    </a:prstGeom>
+                    <a:noFill/>
+                    <a:ln>
+                      <a:noFill/>
+                    </a:ln>
+                  </pic:spPr>
+                </pic:pic>
+              </a:graphicData>
+            </a:graphic>
+          </wp:inline>
+        </w:drawing>
+      </w:r>
+    </w:p>
+    <w:p/>
+    <w:p>
+      <w:r>
+        <w:rPr>
+          <w:noProof/>
+        </w:rPr>
+        <w:drawing>
+          <wp:inline distT="0" distB="0" distL="0" distR="0" wp14:anchorId="7A2C8724" wp14:editId="638398C9">
+            <wp:extent cx="4222750" cy="3270250"/>
+            <wp:effectExtent l="0" t="0" r="6350" b="6350"/>
+            <wp:docPr id="3" name="Imagem 3"/>
+            <wp:cNvGraphicFramePr>
+              <a:graphicFrameLocks xmlns:a="http://schemas.openxmlformats.org/drawingml/2006/main" noChangeAspect="1"/>
+            </wp:cNvGraphicFramePr>
+            <a:graphic xmlns:a="http://schemas.openxmlformats.org/drawingml/2006/main">
+              <a:graphicData uri="http://schemas.openxmlformats.org/drawingml/2006/picture">
+                <pic:pic xmlns:pic="http://schemas.openxmlformats.org/drawingml/2006/picture">
+                  <pic:nvPicPr>
+                    <pic:cNvPr id="0" name="Picture 3"/>
+                    <pic:cNvPicPr>
+                      <a:picLocks noChangeAspect="1" noChangeArrowheads="1"/>
+                    </pic:cNvPicPr>
+                  </pic:nvPicPr>
+                  <pic:blipFill>
+                    <a:blip r:embed="rId13">
+                      <a:extLst>
+                        <a:ext uri="{28A0092B-C50C-407E-A947-70E740481C1C}">
+                          <a14:useLocalDpi xmlns:a14="http://schemas.microsoft.com/office/drawing/2010/main" val="0"/>
+                        </a:ext>
+                      </a:extLst>
+                    </a:blip>
+                    <a:srcRect/>
+                    <a:stretch>
+                      <a:fillRect/>
+                    </a:stretch>
+                  </pic:blipFill>
+                  <pic:spPr bwMode="auto">
+                    <a:xfrm>
+                      <a:off x="0" y="0"/>
+                      <a:ext cx="4222750" cy="3270250"/>
+                    </a:xfrm>
+                    <a:prstGeom prst="rect">
+                      <a:avLst/>
+                    </a:prstGeom>
+                    <a:noFill/>
+                    <a:ln>
+                      <a:noFill/>
+                    </a:ln>
+                  </pic:spPr>
+                </pic:pic>
+              </a:graphicData>
+            </a:graphic>
+          </wp:inline>
+        </w:drawing>
+      </w:r>
+    </w:p>
+    <w:p/>
+    <w:p>
+      <w:r>
+        <w:rPr>
+          <w:noProof/>
+        </w:rPr>
+        <w:lastRenderedPageBreak/>
+        <w:drawing>
+          <wp:inline distT="0" distB="0" distL="0" distR="0" wp14:anchorId="7BB81358" wp14:editId="2E0F5C3A">
+            <wp:extent cx="4279900" cy="3333750"/>
+            <wp:effectExtent l="0" t="0" r="6350" b="0"/>
+            <wp:docPr id="4" name="Imagem 4"/>
+            <wp:cNvGraphicFramePr>
+              <a:graphicFrameLocks xmlns:a="http://schemas.openxmlformats.org/drawingml/2006/main" noChangeAspect="1"/>
+            </wp:cNvGraphicFramePr>
+            <a:graphic xmlns:a="http://schemas.openxmlformats.org/drawingml/2006/main">
+              <a:graphicData uri="http://schemas.openxmlformats.org/drawingml/2006/picture">
+                <pic:pic xmlns:pic="http://schemas.openxmlformats.org/drawingml/2006/picture">
+                  <pic:nvPicPr>
+                    <pic:cNvPr id="0" name="Picture 4"/>
+                    <pic:cNvPicPr>
+                      <a:picLocks noChangeAspect="1" noChangeArrowheads="1"/>
+                    </pic:cNvPicPr>
+                  </pic:nvPicPr>
+                  <pic:blipFill>
+                    <a:blip r:embed="rId14">
+                      <a:extLst>
+                        <a:ext uri="{28A0092B-C50C-407E-A947-70E740481C1C}">
+                          <a14:useLocalDpi xmlns:a14="http://schemas.microsoft.com/office/drawing/2010/main" val="0"/>
+                        </a:ext>
+                      </a:extLst>
+                    </a:blip>
+                    <a:srcRect/>
+                    <a:stretch>
+                      <a:fillRect/>
+                    </a:stretch>
+                  </pic:blipFill>
+                  <pic:spPr bwMode="auto">
+                    <a:xfrm>
+                      <a:off x="0" y="0"/>
+                      <a:ext cx="4279900" cy="3333750"/>
+                    </a:xfrm>
+                    <a:prstGeom prst="rect">
+                      <a:avLst/>
+                    </a:prstGeom>
+                    <a:noFill/>
+                    <a:ln>
+                      <a:noFill/>
+                    </a:ln>
+                  </pic:spPr>
+                </pic:pic>
+              </a:graphicData>
+            </a:graphic>
+          </wp:inline>
+        </w:drawing>
+      </w:r>
+    </w:p>
+    <w:p/>
+    <w:p>
+      <w:r>
+        <w:rPr>
+          <w:noProof/>
+        </w:rPr>
+        <w:drawing>
+          <wp:inline distT="0" distB="0" distL="0" distR="0" wp14:anchorId="6418B07C" wp14:editId="3A750671">
+            <wp:extent cx="4203700" cy="3295650"/>
+            <wp:effectExtent l="0" t="0" r="6350" b="0"/>
+            <wp:docPr id="5" name="Imagem 5"/>
+            <wp:cNvGraphicFramePr>
+              <a:graphicFrameLocks xmlns:a="http://schemas.openxmlformats.org/drawingml/2006/main" noChangeAspect="1"/>
+            </wp:cNvGraphicFramePr>
+            <a:graphic xmlns:a="http://schemas.openxmlformats.org/drawingml/2006/main">
+              <a:graphicData uri="http://schemas.openxmlformats.org/drawingml/2006/picture">
+                <pic:pic xmlns:pic="http://schemas.openxmlformats.org/drawingml/2006/picture">
+                  <pic:nvPicPr>
+                    <pic:cNvPr id="0" name="Picture 5"/>
+                    <pic:cNvPicPr>
+                      <a:picLocks noChangeAspect="1" noChangeArrowheads="1"/>
+                    </pic:cNvPicPr>
+                  </pic:nvPicPr>
+                  <pic:blipFill>
+                    <a:blip r:embed="rId15">
+                      <a:extLst>
+                        <a:ext uri="{28A0092B-C50C-407E-A947-70E740481C1C}">
+                          <a14:useLocalDpi xmlns:a14="http://schemas.microsoft.com/office/drawing/2010/main" val="0"/>
+                        </a:ext>
+                      </a:extLst>
+                    </a:blip>
+                    <a:srcRect/>
+                    <a:stretch>
+                      <a:fillRect/>
+                    </a:stretch>
+                  </pic:blipFill>
+                  <pic:spPr bwMode="auto">
+                    <a:xfrm>
+                      <a:off x="0" y="0"/>
+                      <a:ext cx="4203700" cy="3295650"/>
+                    </a:xfrm>
+                    <a:prstGeom prst="rect">
+                      <a:avLst/>
+                    </a:prstGeom>
+                    <a:noFill/>
+                    <a:ln>
+                      <a:noFill/>
+                    </a:ln>
+                  </pic:spPr>
+                </pic:pic>
+              </a:graphicData>
+            </a:graphic>
+          </wp:inline>
+        </w:drawing>
+      </w:r>
+    </w:p>
+    <w:p/>
+    <w:p>
+      <w:r>
+        <w:rPr>
+          <w:noProof/>
+        </w:rPr>
+        <w:lastRenderedPageBreak/>
+        <w:drawing>
+          <wp:inline distT="0" distB="0" distL="0" distR="0" wp14:anchorId="11366A42" wp14:editId="30A4CDED">
+            <wp:extent cx="4552950" cy="3270250"/>
+            <wp:effectExtent l="0" t="0" r="0" b="6350"/>
+            <wp:docPr id="6" name="Imagem 6"/>
+            <wp:cNvGraphicFramePr>
+              <a:graphicFrameLocks xmlns:a="http://schemas.openxmlformats.org/drawingml/2006/main" noChangeAspect="1"/>
+            </wp:cNvGraphicFramePr>
+            <a:graphic xmlns:a="http://schemas.openxmlformats.org/drawingml/2006/main">
+              <a:graphicData uri="http://schemas.openxmlformats.org/drawingml/2006/picture">
+                <pic:pic xmlns:pic="http://schemas.openxmlformats.org/drawingml/2006/picture">
+                  <pic:nvPicPr>
+                    <pic:cNvPr id="0" name="Picture 6"/>
+                    <pic:cNvPicPr>
+                      <a:picLocks noChangeAspect="1" noChangeArrowheads="1"/>
+                    </pic:cNvPicPr>
+                  </pic:nvPicPr>
+                  <pic:blipFill>
+                    <a:blip r:embed="rId16">
+                      <a:extLst>
+                        <a:ext uri="{28A0092B-C50C-407E-A947-70E740481C1C}">
+                          <a14:useLocalDpi xmlns:a14="http://schemas.microsoft.com/office/drawing/2010/main" val="0"/>
+                        </a:ext>
+                      </a:extLst>
+                    </a:blip>
+                    <a:srcRect/>
+                    <a:stretch>
+                      <a:fillRect/>
+                    </a:stretch>
+                  </pic:blipFill>
+                  <pic:spPr bwMode="auto">
+                    <a:xfrm>
+                      <a:off x="0" y="0"/>
+                      <a:ext cx="4552950" cy="3270250"/>
+                    </a:xfrm>
+                    <a:prstGeom prst="rect">
+                      <a:avLst/>
+                    </a:prstGeom>
+                    <a:noFill/>
+                    <a:ln>
+                      <a:noFill/>
+                    </a:ln>
+                  </pic:spPr>
+                </pic:pic>
+              </a:graphicData>
+            </a:graphic>
+          </wp:inline>
+        </w:drawing>
+      </w:r>
+    </w:p>
+    <w:p/>
+    <w:p>
+      <w:r>
+        <w:rPr>
+          <w:noProof/>
+        </w:rPr>
+        <w:drawing>
+          <wp:inline distT="0" distB="0" distL="0" distR="0" wp14:anchorId="320ED813" wp14:editId="2A1EE064">
+            <wp:extent cx="4514850" cy="3232150"/>
+            <wp:effectExtent l="0" t="0" r="0" b="6350"/>
+            <wp:docPr id="7" name="Imagem 7"/>
+            <wp:cNvGraphicFramePr>
+              <a:graphicFrameLocks xmlns:a="http://schemas.openxmlformats.org/drawingml/2006/main" noChangeAspect="1"/>
+            </wp:cNvGraphicFramePr>
+            <a:graphic xmlns:a="http://schemas.openxmlformats.org/drawingml/2006/main">
+              <a:graphicData uri="http://schemas.openxmlformats.org/drawingml/2006/picture">
+                <pic:pic xmlns:pic="http://schemas.openxmlformats.org/drawingml/2006/picture">
+                  <pic:nvPicPr>
+                    <pic:cNvPr id="0" name="Picture 7"/>
+                    <pic:cNvPicPr>
+                      <a:picLocks noChangeAspect="1" noChangeArrowheads="1"/>
+                    </pic:cNvPicPr>
+                  </pic:nvPicPr>
+                  <pic:blipFill>
+                    <a:blip r:embed="rId17">
+                      <a:extLst>
+                        <a:ext uri="{28A0092B-C50C-407E-A947-70E740481C1C}">
+                          <a14:useLocalDpi xmlns:a14="http://schemas.microsoft.com/office/drawing/2010/main" val="0"/>
+                        </a:ext>
+                      </a:extLst>
+                    </a:blip>
+                    <a:srcRect/>
+                    <a:stretch>
+                      <a:fillRect/>
+                    </a:stretch>
+                  </pic:blipFill>
+                  <pic:spPr bwMode="auto">
+                    <a:xfrm>
+                      <a:off x="0" y="0"/>
+                      <a:ext cx="4514850" cy="3232150"/>
+                    </a:xfrm>
+                    <a:prstGeom prst="rect">
+                      <a:avLst/>
+                    </a:prstGeom>
+                    <a:noFill/>
+                    <a:ln>
+                      <a:noFill/>
+                    </a:ln>
+                  </pic:spPr>
+                </pic:pic>
+              </a:graphicData>
+            </a:graphic>
+          </wp:inline>
+        </w:drawing>
+      </w:r>
+    </w:p>
+    <w:p/>
+    <w:p>
+      <w:r>
+        <w:rPr>
+          <w:noProof/>
+        </w:rPr>
+        <w:lastRenderedPageBreak/>
+        <w:drawing>
+          <wp:inline distT="0" distB="0" distL="0" distR="0" wp14:anchorId="69C0B263" wp14:editId="6B5DDEF7">
+            <wp:extent cx="4527550" cy="3232150"/>
+            <wp:effectExtent l="0" t="0" r="6350" b="6350"/>
+            <wp:docPr id="8" name="Imagem 8"/>
+            <wp:cNvGraphicFramePr>
+              <a:graphicFrameLocks xmlns:a="http://schemas.openxmlformats.org/drawingml/2006/main" noChangeAspect="1"/>
+            </wp:cNvGraphicFramePr>
+            <a:graphic xmlns:a="http://schemas.openxmlformats.org/drawingml/2006/main">
+              <a:graphicData uri="http://schemas.openxmlformats.org/drawingml/2006/picture">
+                <pic:pic xmlns:pic="http://schemas.openxmlformats.org/drawingml/2006/picture">
+                  <pic:nvPicPr>
+                    <pic:cNvPr id="0" name="Picture 8"/>
+                    <pic:cNvPicPr>
+                      <a:picLocks noChangeAspect="1" noChangeArrowheads="1"/>
+                    </pic:cNvPicPr>
+                  </pic:nvPicPr>
+                  <pic:blipFill>
+                    <a:blip r:embed="rId18">
+                      <a:extLst>
+                        <a:ext uri="{28A0092B-C50C-407E-A947-70E740481C1C}">
+                          <a14:useLocalDpi xmlns:a14="http://schemas.microsoft.com/office/drawing/2010/main" val="0"/>
+                        </a:ext>
+                      </a:extLst>
+                    </a:blip>
+                    <a:srcRect/>
+                    <a:stretch>
+                      <a:fillRect/>
+                    </a:stretch>
+                  </pic:blipFill>
+                  <pic:spPr bwMode="auto">
+                    <a:xfrm>
+                      <a:off x="0" y="0"/>
+                      <a:ext cx="4527550" cy="3232150"/>
+                    </a:xfrm>
+                    <a:prstGeom prst="rect">
+                      <a:avLst/>
+                    </a:prstGeom>
+                    <a:noFill/>
+                    <a:ln>
+                      <a:noFill/>
+                    </a:ln>
+                  </pic:spPr>
+                </pic:pic>
+              </a:graphicData>
+            </a:graphic>
+          </wp:inline>
+        </w:drawing>
+      </w:r>
     </w:p>
     <w:p>
       <w:pPr>
@@ -6629,25 +7794,8 @@
           <w:sz w:val="24"/>
           <w:szCs w:val="24"/>
         </w:rPr>
-        <w:t>Colocar aqui a tabela de cronograma do projeto;</w:t>
-      </w:r>
-    </w:p>
-    <w:p>
-      <w:pPr>
-        <w:pStyle w:val="Ttulo1"/>
-      </w:pPr>
-      <w:bookmarkStart w:id="33" w:name="_Toc57148783"/>
-      <w:r>
-        <w:lastRenderedPageBreak/>
-        <w:t>14</w:t>
-      </w:r>
-      <w:r>
-        <w:t xml:space="preserve"> </w:t>
-      </w:r>
-      <w:r>
-        <w:t>REFERÊNCIAS BIBLIOGRÁFICAS</w:t>
-      </w:r>
-      <w:bookmarkEnd w:id="33"/>
+        <w:t>A seguir, consta o Gráfico de Gantt que representa o cronograma das atividades a serem realizadas durante a execução do projeto.</w:t>
+      </w:r>
     </w:p>
     <w:p>
       <w:pPr>
@@ -6659,6 +7807,30 @@
           <w:szCs w:val="24"/>
         </w:rPr>
       </w:pPr>
+      <w:r>
+        <w:rPr>
+          <w:noProof/>
+        </w:rPr>
+        <w:drawing>
+          <wp:inline distT="0" distB="0" distL="0" distR="0" wp14:anchorId="4E154CDA" wp14:editId="260E00E4">
+            <wp:extent cx="5760085" cy="1868170"/>
+            <wp:effectExtent l="0" t="0" r="12065" b="17780"/>
+            <wp:docPr id="10" name="Gráfico 10">
+              <a:extLst xmlns:a="http://schemas.openxmlformats.org/drawingml/2006/main">
+                <a:ext uri="{FF2B5EF4-FFF2-40B4-BE49-F238E27FC236}">
+                  <a16:creationId xmlns:a16="http://schemas.microsoft.com/office/drawing/2014/main" id="{AC806DCF-A1D9-42B8-B564-91C2B76B8D52}"/>
+                </a:ext>
+              </a:extLst>
+            </wp:docPr>
+            <wp:cNvGraphicFramePr/>
+            <a:graphic xmlns:a="http://schemas.openxmlformats.org/drawingml/2006/main">
+              <a:graphicData uri="http://schemas.openxmlformats.org/drawingml/2006/chart">
+                <c:chart xmlns:c="http://schemas.openxmlformats.org/drawingml/2006/chart" xmlns:r="http://schemas.openxmlformats.org/officeDocument/2006/relationships" r:id="rId19"/>
+              </a:graphicData>
+            </a:graphic>
+          </wp:inline>
+        </w:drawing>
+      </w:r>
     </w:p>
     <w:p>
       <w:pPr>
@@ -6686,9 +7858,705 @@
           <w:sz w:val="24"/>
           <w:szCs w:val="24"/>
         </w:rPr>
-        <w:t>SOARES, M. DOS S. Comparação entre Metodologias Ágeis e Tradicionais para o Desenvolvimento de Software. INFOCOMP Journal of Computer Science, v. 3, n. 2, p. 8-13, 1 Nov. 2004.</w:t>
-      </w:r>
-    </w:p>
+        <w:t>Esse gráfico foi montado com as seguintes informações:</w:t>
+      </w:r>
+    </w:p>
+    <w:tbl>
+      <w:tblPr>
+        <w:tblW w:w="7120" w:type="dxa"/>
+        <w:jc w:val="center"/>
+        <w:tblCellMar>
+          <w:left w:w="70" w:type="dxa"/>
+          <w:right w:w="70" w:type="dxa"/>
+        </w:tblCellMar>
+        <w:tblLook w:val="04A0" w:firstRow="1" w:lastRow="0" w:firstColumn="1" w:lastColumn="0" w:noHBand="0" w:noVBand="1"/>
+      </w:tblPr>
+      <w:tblGrid>
+        <w:gridCol w:w="3760"/>
+        <w:gridCol w:w="1202"/>
+        <w:gridCol w:w="1120"/>
+        <w:gridCol w:w="1202"/>
+      </w:tblGrid>
+      <w:tr>
+        <w:trPr>
+          <w:trHeight w:val="300"/>
+          <w:jc w:val="center"/>
+        </w:trPr>
+        <w:tc>
+          <w:tcPr>
+            <w:tcW w:w="3760" w:type="dxa"/>
+            <w:tcBorders>
+              <w:top w:val="single" w:sz="8" w:space="0" w:color="auto"/>
+              <w:left w:val="single" w:sz="8" w:space="0" w:color="auto"/>
+              <w:bottom w:val="nil"/>
+              <w:right w:val="nil"/>
+            </w:tcBorders>
+            <w:shd w:val="clear" w:color="auto" w:fill="auto"/>
+            <w:noWrap/>
+            <w:vAlign w:val="bottom"/>
+            <w:hideMark/>
+          </w:tcPr>
+          <w:p>
+            <w:pPr>
+              <w:spacing w:after="0" w:line="240" w:lineRule="auto"/>
+              <w:rPr>
+                <w:rFonts w:ascii="Calibri" w:eastAsia="Times New Roman" w:hAnsi="Calibri" w:cs="Calibri"/>
+                <w:b/>
+                <w:bCs/>
+                <w:color w:val="000000"/>
+              </w:rPr>
+            </w:pPr>
+            <w:r>
+              <w:rPr>
+                <w:rFonts w:ascii="Calibri" w:eastAsia="Times New Roman" w:hAnsi="Calibri" w:cs="Calibri"/>
+                <w:b/>
+                <w:bCs/>
+                <w:color w:val="000000"/>
+              </w:rPr>
+              <w:t>ATIVIDADE</w:t>
+            </w:r>
+          </w:p>
+        </w:tc>
+        <w:tc>
+          <w:tcPr>
+            <w:tcW w:w="1120" w:type="dxa"/>
+            <w:tcBorders>
+              <w:top w:val="single" w:sz="8" w:space="0" w:color="auto"/>
+              <w:left w:val="nil"/>
+              <w:bottom w:val="nil"/>
+              <w:right w:val="nil"/>
+            </w:tcBorders>
+            <w:shd w:val="clear" w:color="auto" w:fill="auto"/>
+            <w:noWrap/>
+            <w:vAlign w:val="bottom"/>
+            <w:hideMark/>
+          </w:tcPr>
+          <w:p>
+            <w:pPr>
+              <w:spacing w:after="0" w:line="240" w:lineRule="auto"/>
+              <w:rPr>
+                <w:rFonts w:ascii="Calibri" w:eastAsia="Times New Roman" w:hAnsi="Calibri" w:cs="Calibri"/>
+                <w:b/>
+                <w:bCs/>
+                <w:color w:val="000000"/>
+              </w:rPr>
+            </w:pPr>
+            <w:r>
+              <w:rPr>
+                <w:rFonts w:ascii="Calibri" w:eastAsia="Times New Roman" w:hAnsi="Calibri" w:cs="Calibri"/>
+                <w:b/>
+                <w:bCs/>
+                <w:color w:val="000000"/>
+              </w:rPr>
+              <w:t>INÍCIO</w:t>
+            </w:r>
+          </w:p>
+        </w:tc>
+        <w:tc>
+          <w:tcPr>
+            <w:tcW w:w="1120" w:type="dxa"/>
+            <w:tcBorders>
+              <w:top w:val="single" w:sz="8" w:space="0" w:color="auto"/>
+              <w:left w:val="nil"/>
+              <w:bottom w:val="nil"/>
+              <w:right w:val="nil"/>
+            </w:tcBorders>
+            <w:shd w:val="clear" w:color="auto" w:fill="auto"/>
+            <w:noWrap/>
+            <w:vAlign w:val="bottom"/>
+            <w:hideMark/>
+          </w:tcPr>
+          <w:p>
+            <w:pPr>
+              <w:spacing w:after="0" w:line="240" w:lineRule="auto"/>
+              <w:rPr>
+                <w:rFonts w:ascii="Calibri" w:eastAsia="Times New Roman" w:hAnsi="Calibri" w:cs="Calibri"/>
+                <w:b/>
+                <w:bCs/>
+                <w:color w:val="000000"/>
+              </w:rPr>
+            </w:pPr>
+            <w:r>
+              <w:rPr>
+                <w:rFonts w:ascii="Calibri" w:eastAsia="Times New Roman" w:hAnsi="Calibri" w:cs="Calibri"/>
+                <w:b/>
+                <w:bCs/>
+                <w:color w:val="000000"/>
+              </w:rPr>
+              <w:t>DURAÇÃO</w:t>
+            </w:r>
+          </w:p>
+        </w:tc>
+        <w:tc>
+          <w:tcPr>
+            <w:tcW w:w="1120" w:type="dxa"/>
+            <w:tcBorders>
+              <w:top w:val="single" w:sz="8" w:space="0" w:color="auto"/>
+              <w:left w:val="nil"/>
+              <w:bottom w:val="nil"/>
+              <w:right w:val="single" w:sz="8" w:space="0" w:color="auto"/>
+            </w:tcBorders>
+            <w:shd w:val="clear" w:color="auto" w:fill="auto"/>
+            <w:noWrap/>
+            <w:vAlign w:val="bottom"/>
+            <w:hideMark/>
+          </w:tcPr>
+          <w:p>
+            <w:pPr>
+              <w:spacing w:after="0" w:line="240" w:lineRule="auto"/>
+              <w:rPr>
+                <w:rFonts w:ascii="Calibri" w:eastAsia="Times New Roman" w:hAnsi="Calibri" w:cs="Calibri"/>
+                <w:b/>
+                <w:bCs/>
+                <w:color w:val="000000"/>
+              </w:rPr>
+            </w:pPr>
+            <w:r>
+              <w:rPr>
+                <w:rFonts w:ascii="Calibri" w:eastAsia="Times New Roman" w:hAnsi="Calibri" w:cs="Calibri"/>
+                <w:b/>
+                <w:bCs/>
+                <w:color w:val="000000"/>
+              </w:rPr>
+              <w:t>FIM</w:t>
+            </w:r>
+          </w:p>
+        </w:tc>
+      </w:tr>
+      <w:tr>
+        <w:trPr>
+          <w:trHeight w:val="300"/>
+          <w:jc w:val="center"/>
+        </w:trPr>
+        <w:tc>
+          <w:tcPr>
+            <w:tcW w:w="3760" w:type="dxa"/>
+            <w:tcBorders>
+              <w:top w:val="nil"/>
+              <w:left w:val="single" w:sz="8" w:space="0" w:color="auto"/>
+              <w:bottom w:val="nil"/>
+              <w:right w:val="nil"/>
+            </w:tcBorders>
+            <w:shd w:val="clear" w:color="auto" w:fill="auto"/>
+            <w:noWrap/>
+            <w:vAlign w:val="bottom"/>
+            <w:hideMark/>
+          </w:tcPr>
+          <w:p>
+            <w:pPr>
+              <w:spacing w:after="0" w:line="240" w:lineRule="auto"/>
+              <w:rPr>
+                <w:rFonts w:ascii="Calibri" w:eastAsia="Times New Roman" w:hAnsi="Calibri" w:cs="Calibri"/>
+                <w:color w:val="000000"/>
+              </w:rPr>
+            </w:pPr>
+            <w:r>
+              <w:rPr>
+                <w:rFonts w:ascii="Calibri" w:eastAsia="Times New Roman" w:hAnsi="Calibri" w:cs="Calibri"/>
+                <w:color w:val="000000"/>
+              </w:rPr>
+              <w:t>Desenvolvimento</w:t>
+            </w:r>
+          </w:p>
+        </w:tc>
+        <w:tc>
+          <w:tcPr>
+            <w:tcW w:w="1120" w:type="dxa"/>
+            <w:tcBorders>
+              <w:top w:val="nil"/>
+              <w:left w:val="nil"/>
+              <w:bottom w:val="nil"/>
+              <w:right w:val="nil"/>
+            </w:tcBorders>
+            <w:shd w:val="clear" w:color="auto" w:fill="auto"/>
+            <w:noWrap/>
+            <w:vAlign w:val="bottom"/>
+            <w:hideMark/>
+          </w:tcPr>
+          <w:p>
+            <w:pPr>
+              <w:spacing w:after="0" w:line="240" w:lineRule="auto"/>
+              <w:jc w:val="right"/>
+              <w:rPr>
+                <w:rFonts w:ascii="Calibri" w:eastAsia="Times New Roman" w:hAnsi="Calibri" w:cs="Calibri"/>
+                <w:color w:val="000000"/>
+              </w:rPr>
+            </w:pPr>
+            <w:r>
+              <w:rPr>
+                <w:rFonts w:ascii="Calibri" w:eastAsia="Times New Roman" w:hAnsi="Calibri" w:cs="Calibri"/>
+                <w:color w:val="000000"/>
+              </w:rPr>
+              <w:t>01/04/2021</w:t>
+            </w:r>
+          </w:p>
+        </w:tc>
+        <w:tc>
+          <w:tcPr>
+            <w:tcW w:w="1120" w:type="dxa"/>
+            <w:tcBorders>
+              <w:top w:val="nil"/>
+              <w:left w:val="nil"/>
+              <w:bottom w:val="nil"/>
+              <w:right w:val="nil"/>
+            </w:tcBorders>
+            <w:shd w:val="clear" w:color="auto" w:fill="auto"/>
+            <w:noWrap/>
+            <w:vAlign w:val="bottom"/>
+            <w:hideMark/>
+          </w:tcPr>
+          <w:p>
+            <w:pPr>
+              <w:spacing w:after="0" w:line="240" w:lineRule="auto"/>
+              <w:jc w:val="right"/>
+              <w:rPr>
+                <w:rFonts w:ascii="Calibri" w:eastAsia="Times New Roman" w:hAnsi="Calibri" w:cs="Calibri"/>
+                <w:color w:val="000000"/>
+              </w:rPr>
+            </w:pPr>
+            <w:r>
+              <w:rPr>
+                <w:rFonts w:ascii="Calibri" w:eastAsia="Times New Roman" w:hAnsi="Calibri" w:cs="Calibri"/>
+                <w:color w:val="000000"/>
+              </w:rPr>
+              <w:t>24</w:t>
+            </w:r>
+          </w:p>
+        </w:tc>
+        <w:tc>
+          <w:tcPr>
+            <w:tcW w:w="1120" w:type="dxa"/>
+            <w:tcBorders>
+              <w:top w:val="nil"/>
+              <w:left w:val="nil"/>
+              <w:bottom w:val="nil"/>
+              <w:right w:val="single" w:sz="8" w:space="0" w:color="auto"/>
+            </w:tcBorders>
+            <w:shd w:val="clear" w:color="auto" w:fill="auto"/>
+            <w:noWrap/>
+            <w:vAlign w:val="bottom"/>
+            <w:hideMark/>
+          </w:tcPr>
+          <w:p>
+            <w:pPr>
+              <w:spacing w:after="0" w:line="240" w:lineRule="auto"/>
+              <w:jc w:val="right"/>
+              <w:rPr>
+                <w:rFonts w:ascii="Calibri" w:eastAsia="Times New Roman" w:hAnsi="Calibri" w:cs="Calibri"/>
+                <w:color w:val="000000"/>
+              </w:rPr>
+            </w:pPr>
+            <w:r>
+              <w:rPr>
+                <w:rFonts w:ascii="Calibri" w:eastAsia="Times New Roman" w:hAnsi="Calibri" w:cs="Calibri"/>
+                <w:color w:val="000000"/>
+              </w:rPr>
+              <w:t>25/04/2021</w:t>
+            </w:r>
+          </w:p>
+        </w:tc>
+      </w:tr>
+      <w:tr>
+        <w:trPr>
+          <w:trHeight w:val="300"/>
+          <w:jc w:val="center"/>
+        </w:trPr>
+        <w:tc>
+          <w:tcPr>
+            <w:tcW w:w="3760" w:type="dxa"/>
+            <w:tcBorders>
+              <w:top w:val="nil"/>
+              <w:left w:val="single" w:sz="8" w:space="0" w:color="auto"/>
+              <w:bottom w:val="nil"/>
+              <w:right w:val="nil"/>
+            </w:tcBorders>
+            <w:shd w:val="clear" w:color="auto" w:fill="auto"/>
+            <w:noWrap/>
+            <w:vAlign w:val="bottom"/>
+            <w:hideMark/>
+          </w:tcPr>
+          <w:p>
+            <w:pPr>
+              <w:spacing w:after="0" w:line="240" w:lineRule="auto"/>
+              <w:rPr>
+                <w:rFonts w:ascii="Calibri" w:eastAsia="Times New Roman" w:hAnsi="Calibri" w:cs="Calibri"/>
+                <w:color w:val="000000"/>
+              </w:rPr>
+            </w:pPr>
+            <w:r>
+              <w:rPr>
+                <w:rFonts w:ascii="Calibri" w:eastAsia="Times New Roman" w:hAnsi="Calibri" w:cs="Calibri"/>
+                <w:color w:val="000000"/>
+              </w:rPr>
+              <w:t>Testes de sistema</w:t>
+            </w:r>
+          </w:p>
+        </w:tc>
+        <w:tc>
+          <w:tcPr>
+            <w:tcW w:w="1120" w:type="dxa"/>
+            <w:tcBorders>
+              <w:top w:val="nil"/>
+              <w:left w:val="nil"/>
+              <w:bottom w:val="nil"/>
+              <w:right w:val="nil"/>
+            </w:tcBorders>
+            <w:shd w:val="clear" w:color="auto" w:fill="auto"/>
+            <w:noWrap/>
+            <w:vAlign w:val="bottom"/>
+            <w:hideMark/>
+          </w:tcPr>
+          <w:p>
+            <w:pPr>
+              <w:spacing w:after="0" w:line="240" w:lineRule="auto"/>
+              <w:jc w:val="right"/>
+              <w:rPr>
+                <w:rFonts w:ascii="Calibri" w:eastAsia="Times New Roman" w:hAnsi="Calibri" w:cs="Calibri"/>
+                <w:color w:val="000000"/>
+              </w:rPr>
+            </w:pPr>
+            <w:r>
+              <w:rPr>
+                <w:rFonts w:ascii="Calibri" w:eastAsia="Times New Roman" w:hAnsi="Calibri" w:cs="Calibri"/>
+                <w:color w:val="000000"/>
+              </w:rPr>
+              <w:t>25/04/2021</w:t>
+            </w:r>
+          </w:p>
+        </w:tc>
+        <w:tc>
+          <w:tcPr>
+            <w:tcW w:w="1120" w:type="dxa"/>
+            <w:tcBorders>
+              <w:top w:val="nil"/>
+              <w:left w:val="nil"/>
+              <w:bottom w:val="nil"/>
+              <w:right w:val="nil"/>
+            </w:tcBorders>
+            <w:shd w:val="clear" w:color="auto" w:fill="auto"/>
+            <w:noWrap/>
+            <w:vAlign w:val="bottom"/>
+            <w:hideMark/>
+          </w:tcPr>
+          <w:p>
+            <w:pPr>
+              <w:spacing w:after="0" w:line="240" w:lineRule="auto"/>
+              <w:jc w:val="right"/>
+              <w:rPr>
+                <w:rFonts w:ascii="Calibri" w:eastAsia="Times New Roman" w:hAnsi="Calibri" w:cs="Calibri"/>
+                <w:color w:val="000000"/>
+              </w:rPr>
+            </w:pPr>
+            <w:r>
+              <w:rPr>
+                <w:rFonts w:ascii="Calibri" w:eastAsia="Times New Roman" w:hAnsi="Calibri" w:cs="Calibri"/>
+                <w:color w:val="000000"/>
+              </w:rPr>
+              <w:t>3</w:t>
+            </w:r>
+          </w:p>
+        </w:tc>
+        <w:tc>
+          <w:tcPr>
+            <w:tcW w:w="1120" w:type="dxa"/>
+            <w:tcBorders>
+              <w:top w:val="nil"/>
+              <w:left w:val="nil"/>
+              <w:bottom w:val="nil"/>
+              <w:right w:val="single" w:sz="8" w:space="0" w:color="auto"/>
+            </w:tcBorders>
+            <w:shd w:val="clear" w:color="auto" w:fill="auto"/>
+            <w:noWrap/>
+            <w:vAlign w:val="bottom"/>
+            <w:hideMark/>
+          </w:tcPr>
+          <w:p>
+            <w:pPr>
+              <w:spacing w:after="0" w:line="240" w:lineRule="auto"/>
+              <w:jc w:val="right"/>
+              <w:rPr>
+                <w:rFonts w:ascii="Calibri" w:eastAsia="Times New Roman" w:hAnsi="Calibri" w:cs="Calibri"/>
+                <w:color w:val="000000"/>
+              </w:rPr>
+            </w:pPr>
+            <w:r>
+              <w:rPr>
+                <w:rFonts w:ascii="Calibri" w:eastAsia="Times New Roman" w:hAnsi="Calibri" w:cs="Calibri"/>
+                <w:color w:val="000000"/>
+              </w:rPr>
+              <w:t>28/04/2021</w:t>
+            </w:r>
+          </w:p>
+        </w:tc>
+      </w:tr>
+      <w:tr>
+        <w:trPr>
+          <w:trHeight w:val="300"/>
+          <w:jc w:val="center"/>
+        </w:trPr>
+        <w:tc>
+          <w:tcPr>
+            <w:tcW w:w="3760" w:type="dxa"/>
+            <w:tcBorders>
+              <w:top w:val="nil"/>
+              <w:left w:val="single" w:sz="8" w:space="0" w:color="auto"/>
+              <w:bottom w:val="nil"/>
+              <w:right w:val="nil"/>
+            </w:tcBorders>
+            <w:shd w:val="clear" w:color="auto" w:fill="auto"/>
+            <w:noWrap/>
+            <w:vAlign w:val="bottom"/>
+            <w:hideMark/>
+          </w:tcPr>
+          <w:p>
+            <w:pPr>
+              <w:spacing w:after="0" w:line="240" w:lineRule="auto"/>
+              <w:rPr>
+                <w:rFonts w:ascii="Calibri" w:eastAsia="Times New Roman" w:hAnsi="Calibri" w:cs="Calibri"/>
+                <w:color w:val="000000"/>
+              </w:rPr>
+            </w:pPr>
+            <w:r>
+              <w:rPr>
+                <w:rFonts w:ascii="Calibri" w:eastAsia="Times New Roman" w:hAnsi="Calibri" w:cs="Calibri"/>
+                <w:color w:val="000000"/>
+              </w:rPr>
+              <w:lastRenderedPageBreak/>
+              <w:t>Divulgação e coleta de dados</w:t>
+            </w:r>
+          </w:p>
+        </w:tc>
+        <w:tc>
+          <w:tcPr>
+            <w:tcW w:w="1120" w:type="dxa"/>
+            <w:tcBorders>
+              <w:top w:val="nil"/>
+              <w:left w:val="nil"/>
+              <w:bottom w:val="nil"/>
+              <w:right w:val="nil"/>
+            </w:tcBorders>
+            <w:shd w:val="clear" w:color="auto" w:fill="auto"/>
+            <w:noWrap/>
+            <w:vAlign w:val="bottom"/>
+            <w:hideMark/>
+          </w:tcPr>
+          <w:p>
+            <w:pPr>
+              <w:spacing w:after="0" w:line="240" w:lineRule="auto"/>
+              <w:jc w:val="right"/>
+              <w:rPr>
+                <w:rFonts w:ascii="Calibri" w:eastAsia="Times New Roman" w:hAnsi="Calibri" w:cs="Calibri"/>
+                <w:color w:val="000000"/>
+              </w:rPr>
+            </w:pPr>
+            <w:r>
+              <w:rPr>
+                <w:rFonts w:ascii="Calibri" w:eastAsia="Times New Roman" w:hAnsi="Calibri" w:cs="Calibri"/>
+                <w:color w:val="000000"/>
+              </w:rPr>
+              <w:t>28/04/2021</w:t>
+            </w:r>
+          </w:p>
+        </w:tc>
+        <w:tc>
+          <w:tcPr>
+            <w:tcW w:w="1120" w:type="dxa"/>
+            <w:tcBorders>
+              <w:top w:val="nil"/>
+              <w:left w:val="nil"/>
+              <w:bottom w:val="nil"/>
+              <w:right w:val="nil"/>
+            </w:tcBorders>
+            <w:shd w:val="clear" w:color="auto" w:fill="auto"/>
+            <w:noWrap/>
+            <w:vAlign w:val="bottom"/>
+            <w:hideMark/>
+          </w:tcPr>
+          <w:p>
+            <w:pPr>
+              <w:spacing w:after="0" w:line="240" w:lineRule="auto"/>
+              <w:jc w:val="right"/>
+              <w:rPr>
+                <w:rFonts w:ascii="Calibri" w:eastAsia="Times New Roman" w:hAnsi="Calibri" w:cs="Calibri"/>
+                <w:color w:val="000000"/>
+              </w:rPr>
+            </w:pPr>
+            <w:r>
+              <w:rPr>
+                <w:rFonts w:ascii="Calibri" w:eastAsia="Times New Roman" w:hAnsi="Calibri" w:cs="Calibri"/>
+                <w:color w:val="000000"/>
+              </w:rPr>
+              <w:t>15</w:t>
+            </w:r>
+          </w:p>
+        </w:tc>
+        <w:tc>
+          <w:tcPr>
+            <w:tcW w:w="1120" w:type="dxa"/>
+            <w:tcBorders>
+              <w:top w:val="nil"/>
+              <w:left w:val="nil"/>
+              <w:bottom w:val="nil"/>
+              <w:right w:val="single" w:sz="8" w:space="0" w:color="auto"/>
+            </w:tcBorders>
+            <w:shd w:val="clear" w:color="auto" w:fill="auto"/>
+            <w:noWrap/>
+            <w:vAlign w:val="bottom"/>
+            <w:hideMark/>
+          </w:tcPr>
+          <w:p>
+            <w:pPr>
+              <w:spacing w:after="0" w:line="240" w:lineRule="auto"/>
+              <w:jc w:val="right"/>
+              <w:rPr>
+                <w:rFonts w:ascii="Calibri" w:eastAsia="Times New Roman" w:hAnsi="Calibri" w:cs="Calibri"/>
+                <w:color w:val="000000"/>
+              </w:rPr>
+            </w:pPr>
+            <w:r>
+              <w:rPr>
+                <w:rFonts w:ascii="Calibri" w:eastAsia="Times New Roman" w:hAnsi="Calibri" w:cs="Calibri"/>
+                <w:color w:val="000000"/>
+              </w:rPr>
+              <w:t>13/05/2021</w:t>
+            </w:r>
+          </w:p>
+        </w:tc>
+      </w:tr>
+      <w:tr>
+        <w:trPr>
+          <w:trHeight w:val="315"/>
+          <w:jc w:val="center"/>
+        </w:trPr>
+        <w:tc>
+          <w:tcPr>
+            <w:tcW w:w="3760" w:type="dxa"/>
+            <w:tcBorders>
+              <w:top w:val="nil"/>
+              <w:left w:val="single" w:sz="8" w:space="0" w:color="auto"/>
+              <w:bottom w:val="single" w:sz="8" w:space="0" w:color="auto"/>
+              <w:right w:val="nil"/>
+            </w:tcBorders>
+            <w:shd w:val="clear" w:color="auto" w:fill="auto"/>
+            <w:noWrap/>
+            <w:vAlign w:val="bottom"/>
+            <w:hideMark/>
+          </w:tcPr>
+          <w:p>
+            <w:pPr>
+              <w:spacing w:after="0" w:line="240" w:lineRule="auto"/>
+              <w:rPr>
+                <w:rFonts w:ascii="Calibri" w:eastAsia="Times New Roman" w:hAnsi="Calibri" w:cs="Calibri"/>
+                <w:color w:val="000000"/>
+              </w:rPr>
+            </w:pPr>
+            <w:r>
+              <w:rPr>
+                <w:rFonts w:ascii="Calibri" w:eastAsia="Times New Roman" w:hAnsi="Calibri" w:cs="Calibri"/>
+                <w:color w:val="000000"/>
+              </w:rPr>
+              <w:t>Análise de resultados e documentação</w:t>
+            </w:r>
+          </w:p>
+        </w:tc>
+        <w:tc>
+          <w:tcPr>
+            <w:tcW w:w="1120" w:type="dxa"/>
+            <w:tcBorders>
+              <w:top w:val="nil"/>
+              <w:left w:val="nil"/>
+              <w:bottom w:val="single" w:sz="8" w:space="0" w:color="auto"/>
+              <w:right w:val="nil"/>
+            </w:tcBorders>
+            <w:shd w:val="clear" w:color="auto" w:fill="auto"/>
+            <w:noWrap/>
+            <w:vAlign w:val="bottom"/>
+            <w:hideMark/>
+          </w:tcPr>
+          <w:p>
+            <w:pPr>
+              <w:spacing w:after="0" w:line="240" w:lineRule="auto"/>
+              <w:jc w:val="right"/>
+              <w:rPr>
+                <w:rFonts w:ascii="Calibri" w:eastAsia="Times New Roman" w:hAnsi="Calibri" w:cs="Calibri"/>
+                <w:color w:val="000000"/>
+              </w:rPr>
+            </w:pPr>
+            <w:r>
+              <w:rPr>
+                <w:rFonts w:ascii="Calibri" w:eastAsia="Times New Roman" w:hAnsi="Calibri" w:cs="Calibri"/>
+                <w:color w:val="000000"/>
+              </w:rPr>
+              <w:t>13/05/2021</w:t>
+            </w:r>
+          </w:p>
+        </w:tc>
+        <w:tc>
+          <w:tcPr>
+            <w:tcW w:w="1120" w:type="dxa"/>
+            <w:tcBorders>
+              <w:top w:val="nil"/>
+              <w:left w:val="nil"/>
+              <w:bottom w:val="single" w:sz="8" w:space="0" w:color="auto"/>
+              <w:right w:val="nil"/>
+            </w:tcBorders>
+            <w:shd w:val="clear" w:color="auto" w:fill="auto"/>
+            <w:noWrap/>
+            <w:vAlign w:val="bottom"/>
+            <w:hideMark/>
+          </w:tcPr>
+          <w:p>
+            <w:pPr>
+              <w:spacing w:after="0" w:line="240" w:lineRule="auto"/>
+              <w:jc w:val="right"/>
+              <w:rPr>
+                <w:rFonts w:ascii="Calibri" w:eastAsia="Times New Roman" w:hAnsi="Calibri" w:cs="Calibri"/>
+                <w:color w:val="000000"/>
+              </w:rPr>
+            </w:pPr>
+            <w:r>
+              <w:rPr>
+                <w:rFonts w:ascii="Calibri" w:eastAsia="Times New Roman" w:hAnsi="Calibri" w:cs="Calibri"/>
+                <w:color w:val="000000"/>
+              </w:rPr>
+              <w:t>10</w:t>
+            </w:r>
+          </w:p>
+        </w:tc>
+        <w:tc>
+          <w:tcPr>
+            <w:tcW w:w="1120" w:type="dxa"/>
+            <w:tcBorders>
+              <w:top w:val="nil"/>
+              <w:left w:val="nil"/>
+              <w:bottom w:val="single" w:sz="8" w:space="0" w:color="auto"/>
+              <w:right w:val="single" w:sz="8" w:space="0" w:color="auto"/>
+            </w:tcBorders>
+            <w:shd w:val="clear" w:color="auto" w:fill="auto"/>
+            <w:noWrap/>
+            <w:vAlign w:val="bottom"/>
+            <w:hideMark/>
+          </w:tcPr>
+          <w:p>
+            <w:pPr>
+              <w:spacing w:after="0" w:line="240" w:lineRule="auto"/>
+              <w:jc w:val="right"/>
+              <w:rPr>
+                <w:rFonts w:ascii="Calibri" w:eastAsia="Times New Roman" w:hAnsi="Calibri" w:cs="Calibri"/>
+                <w:color w:val="000000"/>
+              </w:rPr>
+            </w:pPr>
+            <w:r>
+              <w:rPr>
+                <w:rFonts w:ascii="Calibri" w:eastAsia="Times New Roman" w:hAnsi="Calibri" w:cs="Calibri"/>
+                <w:color w:val="000000"/>
+              </w:rPr>
+              <w:t>23/05/2021</w:t>
+            </w:r>
+          </w:p>
+        </w:tc>
+      </w:tr>
+    </w:tbl>
     <w:p>
       <w:pPr>
         <w:spacing w:line="360" w:lineRule="auto"/>
@@ -6702,6 +8570,22 @@
     </w:p>
     <w:p>
       <w:pPr>
+        <w:pStyle w:val="Ttulo1"/>
+      </w:pPr>
+      <w:bookmarkStart w:id="33" w:name="_Toc57148783"/>
+      <w:r>
+        <w:t>14</w:t>
+      </w:r>
+      <w:r>
+        <w:t xml:space="preserve"> </w:t>
+      </w:r>
+      <w:r>
+        <w:t>REFERÊNCIAS BIBLIOGRÁFICAS</w:t>
+      </w:r>
+      <w:bookmarkEnd w:id="33"/>
+    </w:p>
+    <w:p>
+      <w:pPr>
         <w:spacing w:line="360" w:lineRule="auto"/>
         <w:ind w:firstLine="720"/>
         <w:jc w:val="both"/>
@@ -6710,13 +8594,6 @@
           <w:szCs w:val="24"/>
         </w:rPr>
       </w:pPr>
-      <w:r>
-        <w:rPr>
-          <w:sz w:val="24"/>
-          <w:szCs w:val="24"/>
-        </w:rPr>
-        <w:t>VALLERÃO, Alexandre Guido; ROSES, Luís Kalb. Monitoramento e controle de projetos de desenvolvimento de software com o Scrum: avaliação da produção científica. Revista de Gestão e Projetos – GeP, São Paulo, v. 4, n. 2, p 100-127, mai./ago. 2013.</w:t>
-      </w:r>
     </w:p>
     <w:p>
       <w:pPr>
@@ -6744,14 +8621,7 @@
           <w:sz w:val="24"/>
           <w:szCs w:val="24"/>
         </w:rPr>
-        <w:t xml:space="preserve">FADEL, Aline Cristine; SILVEIRA, Henrique da Mota. </w:t>
-      </w:r>
-      <w:r>
-        <w:rPr>
-          <w:sz w:val="24"/>
-          <w:szCs w:val="24"/>
-        </w:rPr>
-        <w:t>Metodologias ágeis no contexto de desenvolvimento de software: XP, Scrum e Lean. Universidade Estadual de Campinas – UNICAMP, Limeira: 2010.</w:t>
+        <w:t>SOARES, M. DOS S. Comparação entre Metodologias Ágeis e Tradicionais para o Desenvolvimento de Software. INFOCOMP Journal of Computer Science, v. 3, n. 2, p. 8-13, 1 Nov. 2004.</w:t>
       </w:r>
     </w:p>
     <w:p>
@@ -6775,6 +8645,13 @@
           <w:szCs w:val="24"/>
         </w:rPr>
       </w:pPr>
+      <w:r>
+        <w:rPr>
+          <w:sz w:val="24"/>
+          <w:szCs w:val="24"/>
+        </w:rPr>
+        <w:t>VALLERÃO, Alexandre Guido; ROSES, Luís Kalb. Monitoramento e controle de projetos de desenvolvimento de software com o Scrum: avaliação da produção científica. Revista de Gestão e Projetos – GeP, São Paulo, v. 4, n. 2, p 100-127, mai./ago. 2013.</w:t>
+      </w:r>
     </w:p>
     <w:p>
       <w:pPr>
@@ -6786,13 +8663,6 @@
           <w:szCs w:val="24"/>
         </w:rPr>
       </w:pPr>
-      <w:r>
-        <w:rPr>
-          <w:sz w:val="24"/>
-          <w:szCs w:val="24"/>
-        </w:rPr>
-        <w:t>KONNORATE, CAROLINE G.; COLCHETE IANKOSKI, L.; PIMENTEL DE ANDRADE, V.; PADILHA MOREIRA, J. A IMPORTANCIA DO CONTROLE DE VERSÕES NO DESENVOLVIMENTO DE SOFTWARE. SEMINÁRIO DE TECNOLOGIA GESTÃO E EDUCAÇÃO, v. 1, n. 2, p. 1-4, 24 out. 2019.</w:t>
-      </w:r>
     </w:p>
     <w:p>
       <w:pPr>
@@ -6804,6 +8674,20 @@
           <w:szCs w:val="24"/>
         </w:rPr>
       </w:pPr>
+      <w:r>
+        <w:rPr>
+          <w:sz w:val="24"/>
+          <w:szCs w:val="24"/>
+        </w:rPr>
+        <w:t xml:space="preserve">FADEL, Aline Cristine; SILVEIRA, Henrique da Mota. </w:t>
+      </w:r>
+      <w:r>
+        <w:rPr>
+          <w:sz w:val="24"/>
+          <w:szCs w:val="24"/>
+        </w:rPr>
+        <w:t>Metodologias ágeis no contexto de desenvolvimento de software: XP, Scrum e Lean. Universidade Estadual de Campinas – UNICAMP, Limeira: 2010.</w:t>
+      </w:r>
     </w:p>
     <w:p>
       <w:pPr>
@@ -6826,69 +8710,6 @@
           <w:szCs w:val="24"/>
         </w:rPr>
       </w:pPr>
-      <w:r>
-        <w:rPr>
-          <w:sz w:val="24"/>
-          <w:szCs w:val="24"/>
-        </w:rPr>
-        <w:t xml:space="preserve">DIAS, ANDRÉ. Conceitos Básicos de Controle de Versão de Software —Centralizado e D. Blog Pronus. </w:t>
-      </w:r>
-      <w:r>
-        <w:rPr>
-          <w:sz w:val="24"/>
-          <w:szCs w:val="24"/>
-        </w:rPr>
-        <w:t xml:space="preserve">2016. </w:t>
-      </w:r>
-      <w:r>
-        <w:rPr>
-          <w:sz w:val="24"/>
-          <w:szCs w:val="24"/>
-        </w:rPr>
-        <w:t xml:space="preserve">Disponível em:&lt;https://blog.pronus.io/posts/conceitos-basicos-de-controle-de-versao-de-software-centralizado-e-distribuido/&gt;. Acesso em: </w:t>
-      </w:r>
-      <w:r>
-        <w:rPr>
-          <w:sz w:val="24"/>
-          <w:szCs w:val="24"/>
-        </w:rPr>
-        <w:t>18</w:t>
-      </w:r>
-      <w:r>
-        <w:rPr>
-          <w:sz w:val="24"/>
-          <w:szCs w:val="24"/>
-        </w:rPr>
-        <w:t xml:space="preserve">  </w:t>
-      </w:r>
-      <w:r>
-        <w:rPr>
-          <w:sz w:val="24"/>
-          <w:szCs w:val="24"/>
-        </w:rPr>
-        <w:t>Nov</w:t>
-      </w:r>
-      <w:r>
-        <w:rPr>
-          <w:sz w:val="24"/>
-          <w:szCs w:val="24"/>
-        </w:rPr>
-        <w:t>.  20</w:t>
-      </w:r>
-      <w:r>
-        <w:rPr>
-          <w:sz w:val="24"/>
-          <w:szCs w:val="24"/>
-        </w:rPr>
-        <w:t>20</w:t>
-      </w:r>
-      <w:r>
-        <w:rPr>
-          <w:sz w:val="24"/>
-          <w:szCs w:val="24"/>
-        </w:rPr>
-        <w:t>.</w:t>
-      </w:r>
     </w:p>
     <w:p>
       <w:pPr>
@@ -6900,6 +8721,13 @@
           <w:szCs w:val="24"/>
         </w:rPr>
       </w:pPr>
+      <w:r>
+        <w:rPr>
+          <w:sz w:val="24"/>
+          <w:szCs w:val="24"/>
+        </w:rPr>
+        <w:t>KONNORATE, CAROLINE G.; COLCHETE IANKOSKI, L.; PIMENTEL DE ANDRADE, V.; PADILHA MOREIRA, J. A IMPORTANCIA DO CONTROLE DE VERSÕES NO DESENVOLVIMENTO DE SOFTWARE. SEMINÁRIO DE TECNOLOGIA GESTÃO E EDUCAÇÃO, v. 1, n. 2, p. 1-4, 24 out. 2019.</w:t>
+      </w:r>
     </w:p>
     <w:p>
       <w:pPr>
@@ -6911,70 +8739,6 @@
           <w:szCs w:val="24"/>
         </w:rPr>
       </w:pPr>
-      <w:r>
-        <w:rPr>
-          <w:sz w:val="24"/>
-          <w:szCs w:val="24"/>
-        </w:rPr>
-        <w:lastRenderedPageBreak/>
-        <w:t>BUIS, JUAN. The impact of Git on software development. Codacy Blog</w:t>
-      </w:r>
-      <w:r>
-        <w:rPr>
-          <w:sz w:val="24"/>
-          <w:szCs w:val="24"/>
-        </w:rPr>
-        <w:t xml:space="preserve">. 2018. </w:t>
-      </w:r>
-      <w:r>
-        <w:rPr>
-          <w:sz w:val="24"/>
-          <w:szCs w:val="24"/>
-        </w:rPr>
-        <w:t xml:space="preserve">Disponível em: &lt;https://www.codacy.com/blog/the-impact-of-git-on-software-development/?ref=hackernoon&gt;. Acesso em: </w:t>
-      </w:r>
-      <w:r>
-        <w:rPr>
-          <w:sz w:val="24"/>
-          <w:szCs w:val="24"/>
-        </w:rPr>
-        <w:t>15</w:t>
-      </w:r>
-      <w:r>
-        <w:rPr>
-          <w:sz w:val="24"/>
-          <w:szCs w:val="24"/>
-        </w:rPr>
-        <w:t xml:space="preserve">  </w:t>
-      </w:r>
-      <w:r>
-        <w:rPr>
-          <w:sz w:val="24"/>
-          <w:szCs w:val="24"/>
-        </w:rPr>
-        <w:t>Nov</w:t>
-      </w:r>
-      <w:r>
-        <w:rPr>
-          <w:sz w:val="24"/>
-          <w:szCs w:val="24"/>
-        </w:rPr>
-        <w:t>.  20</w:t>
-      </w:r>
-      <w:r>
-        <w:rPr>
-          <w:sz w:val="24"/>
-          <w:szCs w:val="24"/>
-        </w:rPr>
-        <w:t>20</w:t>
-      </w:r>
-      <w:r>
-        <w:rPr>
-          <w:sz w:val="24"/>
-          <w:szCs w:val="24"/>
-        </w:rPr>
-        <w:t>.</w:t>
-      </w:r>
     </w:p>
     <w:p>
       <w:pPr>
@@ -7002,35 +8766,71 @@
           <w:sz w:val="24"/>
           <w:szCs w:val="24"/>
         </w:rPr>
-        <w:t>MARQUES, BRENDON. O que é GitHub e para que é usado?</w:t>
-      </w:r>
-      <w:r>
-        <w:rPr>
-          <w:sz w:val="24"/>
-          <w:szCs w:val="24"/>
-        </w:rPr>
-        <w:t xml:space="preserve"> </w:t>
-      </w:r>
-      <w:r>
-        <w:rPr>
-          <w:sz w:val="24"/>
-          <w:szCs w:val="24"/>
-        </w:rPr>
-        <w:t>Hostinger Tutoriais.</w:t>
-      </w:r>
-      <w:r>
-        <w:rPr>
-          <w:sz w:val="24"/>
-          <w:szCs w:val="24"/>
-        </w:rPr>
-        <w:t xml:space="preserve"> 2019.</w:t>
-      </w:r>
-      <w:r>
-        <w:rPr>
-          <w:sz w:val="24"/>
-          <w:szCs w:val="24"/>
-        </w:rPr>
-        <w:t xml:space="preserve"> Disponível em: &lt;https://www.hostinger.com.br/tutoriais/o-que-github/&gt;. Acesso em: 25  ago.  2019.</w:t>
+        <w:t xml:space="preserve">DIAS, ANDRÉ. Conceitos Básicos de Controle de Versão de Software —Centralizado e D. Blog Pronus. </w:t>
+      </w:r>
+      <w:r>
+        <w:rPr>
+          <w:sz w:val="24"/>
+          <w:szCs w:val="24"/>
+        </w:rPr>
+        <w:t xml:space="preserve">2016. </w:t>
+      </w:r>
+      <w:r>
+        <w:rPr>
+          <w:sz w:val="24"/>
+          <w:szCs w:val="24"/>
+        </w:rPr>
+        <w:t xml:space="preserve">Disponível </w:t>
+      </w:r>
+      <w:r>
+        <w:rPr>
+          <w:sz w:val="24"/>
+          <w:szCs w:val="24"/>
+        </w:rPr>
+        <w:lastRenderedPageBreak/>
+        <w:t xml:space="preserve">em:&lt;https://blog.pronus.io/posts/conceitos-basicos-de-controle-de-versao-de-software-centralizado-e-distribuido/&gt;. Acesso em: </w:t>
+      </w:r>
+      <w:r>
+        <w:rPr>
+          <w:sz w:val="24"/>
+          <w:szCs w:val="24"/>
+        </w:rPr>
+        <w:t>18</w:t>
+      </w:r>
+      <w:r>
+        <w:rPr>
+          <w:sz w:val="24"/>
+          <w:szCs w:val="24"/>
+        </w:rPr>
+        <w:t xml:space="preserve">  </w:t>
+      </w:r>
+      <w:r>
+        <w:rPr>
+          <w:sz w:val="24"/>
+          <w:szCs w:val="24"/>
+        </w:rPr>
+        <w:t>Nov</w:t>
+      </w:r>
+      <w:r>
+        <w:rPr>
+          <w:sz w:val="24"/>
+          <w:szCs w:val="24"/>
+        </w:rPr>
+        <w:t>.  20</w:t>
+      </w:r>
+      <w:r>
+        <w:rPr>
+          <w:sz w:val="24"/>
+          <w:szCs w:val="24"/>
+        </w:rPr>
+        <w:t>20</w:t>
+      </w:r>
+      <w:r>
+        <w:rPr>
+          <w:sz w:val="24"/>
+          <w:szCs w:val="24"/>
+        </w:rPr>
+        <w:t>.</w:t>
       </w:r>
     </w:p>
     <w:p>
@@ -7059,119 +8859,56 @@
           <w:sz w:val="24"/>
           <w:szCs w:val="24"/>
         </w:rPr>
-        <w:t>CRAVO</w:t>
-      </w:r>
-      <w:r>
-        <w:rPr>
-          <w:sz w:val="24"/>
-          <w:szCs w:val="24"/>
-        </w:rPr>
-        <w:t>, Ana Cristina</w:t>
-      </w:r>
-      <w:r>
-        <w:rPr>
-          <w:sz w:val="24"/>
-          <w:szCs w:val="24"/>
-        </w:rPr>
-        <w:t xml:space="preserve">. </w:t>
-      </w:r>
-      <w:r>
-        <w:rPr>
-          <w:sz w:val="24"/>
-          <w:szCs w:val="24"/>
-        </w:rPr>
-        <w:t>Análise das causas da evasão escolar do curso técnico de informática em</w:t>
-      </w:r>
-      <w:r>
-        <w:rPr>
-          <w:sz w:val="24"/>
-          <w:szCs w:val="24"/>
-        </w:rPr>
-        <w:t xml:space="preserve"> </w:t>
-      </w:r>
-      <w:r>
-        <w:rPr>
-          <w:sz w:val="24"/>
-          <w:szCs w:val="24"/>
-        </w:rPr>
-        <w:t xml:space="preserve">uma faculdade de tecnologia de </w:t>
-      </w:r>
-      <w:r>
-        <w:rPr>
-          <w:sz w:val="24"/>
-          <w:szCs w:val="24"/>
-        </w:rPr>
-        <w:t>F</w:t>
-      </w:r>
-      <w:r>
-        <w:rPr>
-          <w:sz w:val="24"/>
-          <w:szCs w:val="24"/>
-        </w:rPr>
-        <w:t>lorianópolis</w:t>
-      </w:r>
-      <w:r>
-        <w:rPr>
-          <w:sz w:val="24"/>
-          <w:szCs w:val="24"/>
-        </w:rPr>
-        <w:t xml:space="preserve">. </w:t>
-      </w:r>
-      <w:r>
-        <w:rPr>
-          <w:sz w:val="24"/>
-          <w:szCs w:val="24"/>
-        </w:rPr>
-        <w:t>Revista Gestão Universitária na América Latina - GUAL, vol. 5, núm. 2, agosto-, 2012, pp. 238-250</w:t>
-      </w:r>
-      <w:r>
-        <w:rPr>
-          <w:sz w:val="24"/>
-          <w:szCs w:val="24"/>
-        </w:rPr>
-        <w:t xml:space="preserve">. </w:t>
-      </w:r>
-      <w:r>
-        <w:rPr>
-          <w:sz w:val="24"/>
-          <w:szCs w:val="24"/>
-        </w:rPr>
-        <w:t>Universidade Federal de Santa Catarina</w:t>
-      </w:r>
-      <w:r>
-        <w:rPr>
-          <w:sz w:val="24"/>
-          <w:szCs w:val="24"/>
-        </w:rPr>
-        <w:t xml:space="preserve">: </w:t>
-      </w:r>
-      <w:r>
-        <w:rPr>
-          <w:sz w:val="24"/>
-          <w:szCs w:val="24"/>
-        </w:rPr>
-        <w:t>Santa Catarina, Brasil</w:t>
-      </w:r>
-      <w:r>
-        <w:rPr>
-          <w:sz w:val="24"/>
-          <w:szCs w:val="24"/>
-        </w:rPr>
-        <w:t>. Disponível em: &lt;</w:t>
-      </w:r>
-      <w:r>
-        <w:rPr>
-          <w:sz w:val="24"/>
-          <w:szCs w:val="24"/>
-        </w:rPr>
-        <w:t>https://www.redalyc.org/pdf/3193/319327515014.pdf</w:t>
-      </w:r>
-      <w:r>
-        <w:rPr>
-          <w:sz w:val="24"/>
-          <w:szCs w:val="24"/>
-        </w:rPr>
-        <w:t>&gt; Acesso em: 20/11/2020</w:t>
+        <w:t>BUIS, JUAN. The impact of Git on software development. Codacy Blog</w:t>
+      </w:r>
+      <w:r>
+        <w:rPr>
+          <w:sz w:val="24"/>
+          <w:szCs w:val="24"/>
+        </w:rPr>
+        <w:t xml:space="preserve">. 2018. </w:t>
+      </w:r>
+      <w:r>
+        <w:rPr>
+          <w:sz w:val="24"/>
+          <w:szCs w:val="24"/>
+        </w:rPr>
+        <w:t xml:space="preserve">Disponível em: &lt;https://www.codacy.com/blog/the-impact-of-git-on-software-development/?ref=hackernoon&gt;. Acesso em: </w:t>
+      </w:r>
+      <w:r>
+        <w:rPr>
+          <w:sz w:val="24"/>
+          <w:szCs w:val="24"/>
+        </w:rPr>
+        <w:t>15</w:t>
+      </w:r>
+      <w:r>
+        <w:rPr>
+          <w:sz w:val="24"/>
+          <w:szCs w:val="24"/>
+        </w:rPr>
+        <w:t xml:space="preserve">  </w:t>
+      </w:r>
+      <w:r>
+        <w:rPr>
+          <w:sz w:val="24"/>
+          <w:szCs w:val="24"/>
+        </w:rPr>
+        <w:t>Nov</w:t>
+      </w:r>
+      <w:r>
+        <w:rPr>
+          <w:sz w:val="24"/>
+          <w:szCs w:val="24"/>
+        </w:rPr>
+        <w:t>.  20</w:t>
+      </w:r>
+      <w:r>
+        <w:rPr>
+          <w:sz w:val="24"/>
+          <w:szCs w:val="24"/>
+        </w:rPr>
+        <w:t>20</w:t>
       </w:r>
       <w:r>
         <w:rPr>
@@ -7207,7 +8944,7 @@
           <w:sz w:val="24"/>
           <w:szCs w:val="24"/>
         </w:rPr>
-        <w:t>MORAES, Júlia de Oliveira de; THEÓPHILO, Carlos R. Evasão no ensino superior: estudo</w:t>
+        <w:t>MARQUES, BRENDON. O que é GitHub e para que é usado?</w:t>
       </w:r>
       <w:r>
         <w:rPr>
@@ -7221,63 +8958,21 @@
           <w:sz w:val="24"/>
           <w:szCs w:val="24"/>
         </w:rPr>
-        <w:t>dos fatores causadores da evasão no Curso de Ciências Contábeis da Universidade Estadual</w:t>
-      </w:r>
-      <w:r>
-        <w:rPr>
-          <w:sz w:val="24"/>
-          <w:szCs w:val="24"/>
-        </w:rPr>
-        <w:t xml:space="preserve"> </w:t>
-      </w:r>
-      <w:r>
-        <w:rPr>
-          <w:sz w:val="24"/>
-          <w:szCs w:val="24"/>
-        </w:rPr>
-        <w:t>de Montes Claros – UNIMONTES. Disponível em:</w:t>
-      </w:r>
-      <w:r>
-        <w:rPr>
-          <w:sz w:val="24"/>
-          <w:szCs w:val="24"/>
-        </w:rPr>
-        <w:t xml:space="preserve"> </w:t>
-      </w:r>
-      <w:r>
-        <w:rPr>
-          <w:sz w:val="24"/>
-          <w:szCs w:val="24"/>
-        </w:rPr>
-        <w:t xml:space="preserve">&lt;https://congressousp.fipecafi.org/anais/artigos102010/419.pdf&gt;. Acesso em: </w:t>
-      </w:r>
-      <w:r>
-        <w:rPr>
-          <w:sz w:val="24"/>
-          <w:szCs w:val="24"/>
-        </w:rPr>
-        <w:t>21/11/</w:t>
-      </w:r>
-      <w:r>
-        <w:rPr>
-          <w:sz w:val="24"/>
-          <w:szCs w:val="24"/>
-        </w:rPr>
-        <w:t>20</w:t>
-      </w:r>
-      <w:r>
-        <w:rPr>
-          <w:sz w:val="24"/>
-          <w:szCs w:val="24"/>
-        </w:rPr>
-        <w:t>2</w:t>
-      </w:r>
-      <w:r>
-        <w:rPr>
-          <w:sz w:val="24"/>
-          <w:szCs w:val="24"/>
-        </w:rPr>
-        <w:t>0.</w:t>
+        <w:t>Hostinger Tutoriais.</w:t>
+      </w:r>
+      <w:r>
+        <w:rPr>
+          <w:sz w:val="24"/>
+          <w:szCs w:val="24"/>
+        </w:rPr>
+        <w:t xml:space="preserve"> 2019.</w:t>
+      </w:r>
+      <w:r>
+        <w:rPr>
+          <w:sz w:val="24"/>
+          <w:szCs w:val="24"/>
+        </w:rPr>
+        <w:t xml:space="preserve"> Disponível em: &lt;https://www.hostinger.com.br/tutoriais/o-que-github/&gt;. Acesso em: 25  ago.  2019.</w:t>
       </w:r>
     </w:p>
     <w:p>
@@ -7306,7 +9001,28 @@
           <w:sz w:val="24"/>
           <w:szCs w:val="24"/>
         </w:rPr>
-        <w:t>MACHADO, Marcela R. L.; MOREIRA, Priscila R. Educação profissional no Brasil,</w:t>
+        <w:t>CRAVO</w:t>
+      </w:r>
+      <w:r>
+        <w:rPr>
+          <w:sz w:val="24"/>
+          <w:szCs w:val="24"/>
+        </w:rPr>
+        <w:t>, Ana Cristina</w:t>
+      </w:r>
+      <w:r>
+        <w:rPr>
+          <w:sz w:val="24"/>
+          <w:szCs w:val="24"/>
+        </w:rPr>
+        <w:t xml:space="preserve">. </w:t>
+      </w:r>
+      <w:r>
+        <w:rPr>
+          <w:sz w:val="24"/>
+          <w:szCs w:val="24"/>
+        </w:rPr>
+        <w:t>Análise das causas da evasão escolar do curso técnico de informática em</w:t>
       </w:r>
       <w:r>
         <w:rPr>
@@ -7320,42 +9036,84 @@
           <w:sz w:val="24"/>
           <w:szCs w:val="24"/>
         </w:rPr>
-        <w:t>evasão escolar e transição para o mundo do trabalho. Disponível em:</w:t>
-      </w:r>
-      <w:r>
-        <w:rPr>
-          <w:sz w:val="24"/>
-          <w:szCs w:val="24"/>
-        </w:rPr>
-        <w:t xml:space="preserve"> </w:t>
-      </w:r>
-      <w:r>
-        <w:rPr>
-          <w:sz w:val="24"/>
-          <w:szCs w:val="24"/>
-        </w:rPr>
-        <w:t>&lt;https://docplayer.com.br/8118038-Educacao-profissional-no-brasil-evasao-escolar-e-transicao-para-o-mundo-do-trabalho.html&gt;. Acesso em: 22</w:t>
-      </w:r>
-      <w:r>
-        <w:rPr>
-          <w:sz w:val="24"/>
-          <w:szCs w:val="24"/>
-        </w:rPr>
-        <w:t>/11/</w:t>
-      </w:r>
-      <w:r>
-        <w:rPr>
-          <w:sz w:val="24"/>
-          <w:szCs w:val="24"/>
-        </w:rPr>
-        <w:t>20</w:t>
-      </w:r>
-      <w:r>
-        <w:rPr>
-          <w:sz w:val="24"/>
-          <w:szCs w:val="24"/>
-        </w:rPr>
-        <w:t>20</w:t>
+        <w:t xml:space="preserve">uma faculdade de tecnologia de </w:t>
+      </w:r>
+      <w:r>
+        <w:rPr>
+          <w:sz w:val="24"/>
+          <w:szCs w:val="24"/>
+        </w:rPr>
+        <w:t>F</w:t>
+      </w:r>
+      <w:r>
+        <w:rPr>
+          <w:sz w:val="24"/>
+          <w:szCs w:val="24"/>
+        </w:rPr>
+        <w:t>lorianópolis</w:t>
+      </w:r>
+      <w:r>
+        <w:rPr>
+          <w:sz w:val="24"/>
+          <w:szCs w:val="24"/>
+        </w:rPr>
+        <w:t xml:space="preserve">. </w:t>
+      </w:r>
+      <w:r>
+        <w:rPr>
+          <w:sz w:val="24"/>
+          <w:szCs w:val="24"/>
+        </w:rPr>
+        <w:t>Revista Gestão Universitária na América Latina - GUAL, vol. 5, núm. 2, agosto-, 2012, pp. 238-250</w:t>
+      </w:r>
+      <w:r>
+        <w:rPr>
+          <w:sz w:val="24"/>
+          <w:szCs w:val="24"/>
+        </w:rPr>
+        <w:t xml:space="preserve">. </w:t>
+      </w:r>
+      <w:r>
+        <w:rPr>
+          <w:sz w:val="24"/>
+          <w:szCs w:val="24"/>
+        </w:rPr>
+        <w:t>Universidade Federal de Santa Catarina</w:t>
+      </w:r>
+      <w:r>
+        <w:rPr>
+          <w:sz w:val="24"/>
+          <w:szCs w:val="24"/>
+        </w:rPr>
+        <w:t xml:space="preserve">: </w:t>
+      </w:r>
+      <w:r>
+        <w:rPr>
+          <w:sz w:val="24"/>
+          <w:szCs w:val="24"/>
+        </w:rPr>
+        <w:t>Santa Catarina, Brasil</w:t>
+      </w:r>
+      <w:r>
+        <w:rPr>
+          <w:sz w:val="24"/>
+          <w:szCs w:val="24"/>
+        </w:rPr>
+        <w:t>. Disponível em: &lt;</w:t>
+      </w:r>
+      <w:r>
+        <w:rPr>
+          <w:sz w:val="24"/>
+          <w:szCs w:val="24"/>
+        </w:rPr>
+        <w:t>https://www.redalyc.org/pdf/3193/319327515014.pdf</w:t>
+      </w:r>
+      <w:r>
+        <w:rPr>
+          <w:sz w:val="24"/>
+          <w:szCs w:val="24"/>
+        </w:rPr>
+        <w:t>&gt; Acesso em: 20/11/2020</w:t>
       </w:r>
       <w:r>
         <w:rPr>
@@ -7391,6 +9149,191 @@
           <w:sz w:val="24"/>
           <w:szCs w:val="24"/>
         </w:rPr>
+        <w:t>MORAES, Júlia de Oliveira de; THEÓPHILO, Carlos R. Evasão no ensino superior: estudo</w:t>
+      </w:r>
+      <w:r>
+        <w:rPr>
+          <w:sz w:val="24"/>
+          <w:szCs w:val="24"/>
+        </w:rPr>
+        <w:t xml:space="preserve"> </w:t>
+      </w:r>
+      <w:r>
+        <w:rPr>
+          <w:sz w:val="24"/>
+          <w:szCs w:val="24"/>
+        </w:rPr>
+        <w:t>dos fatores causadores da evasão no Curso de Ciências Contábeis da Universidade Estadual</w:t>
+      </w:r>
+      <w:r>
+        <w:rPr>
+          <w:sz w:val="24"/>
+          <w:szCs w:val="24"/>
+        </w:rPr>
+        <w:t xml:space="preserve"> </w:t>
+      </w:r>
+      <w:r>
+        <w:rPr>
+          <w:sz w:val="24"/>
+          <w:szCs w:val="24"/>
+        </w:rPr>
+        <w:t>de Montes Claros – UNIMONTES. Disponível em:</w:t>
+      </w:r>
+      <w:r>
+        <w:rPr>
+          <w:sz w:val="24"/>
+          <w:szCs w:val="24"/>
+        </w:rPr>
+        <w:t xml:space="preserve"> </w:t>
+      </w:r>
+      <w:r>
+        <w:rPr>
+          <w:sz w:val="24"/>
+          <w:szCs w:val="24"/>
+        </w:rPr>
+        <w:t xml:space="preserve">&lt;https://congressousp.fipecafi.org/anais/artigos102010/419.pdf&gt;. Acesso em: </w:t>
+      </w:r>
+      <w:r>
+        <w:rPr>
+          <w:sz w:val="24"/>
+          <w:szCs w:val="24"/>
+        </w:rPr>
+        <w:t>21/11/</w:t>
+      </w:r>
+      <w:r>
+        <w:rPr>
+          <w:sz w:val="24"/>
+          <w:szCs w:val="24"/>
+        </w:rPr>
+        <w:t>20</w:t>
+      </w:r>
+      <w:r>
+        <w:rPr>
+          <w:sz w:val="24"/>
+          <w:szCs w:val="24"/>
+        </w:rPr>
+        <w:t>2</w:t>
+      </w:r>
+      <w:r>
+        <w:rPr>
+          <w:sz w:val="24"/>
+          <w:szCs w:val="24"/>
+        </w:rPr>
+        <w:t>0.</w:t>
+      </w:r>
+    </w:p>
+    <w:p>
+      <w:pPr>
+        <w:spacing w:line="360" w:lineRule="auto"/>
+        <w:ind w:firstLine="720"/>
+        <w:jc w:val="both"/>
+        <w:rPr>
+          <w:sz w:val="24"/>
+          <w:szCs w:val="24"/>
+        </w:rPr>
+      </w:pPr>
+    </w:p>
+    <w:p>
+      <w:pPr>
+        <w:spacing w:line="360" w:lineRule="auto"/>
+        <w:ind w:firstLine="720"/>
+        <w:jc w:val="both"/>
+        <w:rPr>
+          <w:sz w:val="24"/>
+          <w:szCs w:val="24"/>
+        </w:rPr>
+      </w:pPr>
+      <w:r>
+        <w:rPr>
+          <w:sz w:val="24"/>
+          <w:szCs w:val="24"/>
+        </w:rPr>
+        <w:t>MACHADO, Marcela R. L.; MOREIRA, Priscila R. Educação profissional no Brasil,</w:t>
+      </w:r>
+      <w:r>
+        <w:rPr>
+          <w:sz w:val="24"/>
+          <w:szCs w:val="24"/>
+        </w:rPr>
+        <w:t xml:space="preserve"> </w:t>
+      </w:r>
+      <w:r>
+        <w:rPr>
+          <w:sz w:val="24"/>
+          <w:szCs w:val="24"/>
+        </w:rPr>
+        <w:t>evasão escolar e transição para o mundo do trabalho. Disponível em:</w:t>
+      </w:r>
+      <w:r>
+        <w:rPr>
+          <w:sz w:val="24"/>
+          <w:szCs w:val="24"/>
+        </w:rPr>
+        <w:t xml:space="preserve"> </w:t>
+      </w:r>
+      <w:r>
+        <w:rPr>
+          <w:sz w:val="24"/>
+          <w:szCs w:val="24"/>
+        </w:rPr>
+        <w:t>&lt;https://docplayer.com.br/8118038-Educacao-profissional-no-brasil-evasao-escolar-e-transicao-para-o-mundo-do-trabalho.html&gt;. Acesso em: 22</w:t>
+      </w:r>
+      <w:r>
+        <w:rPr>
+          <w:sz w:val="24"/>
+          <w:szCs w:val="24"/>
+        </w:rPr>
+        <w:t>/11/</w:t>
+      </w:r>
+      <w:r>
+        <w:rPr>
+          <w:sz w:val="24"/>
+          <w:szCs w:val="24"/>
+        </w:rPr>
+        <w:t>20</w:t>
+      </w:r>
+      <w:r>
+        <w:rPr>
+          <w:sz w:val="24"/>
+          <w:szCs w:val="24"/>
+        </w:rPr>
+        <w:t>20</w:t>
+      </w:r>
+      <w:r>
+        <w:rPr>
+          <w:sz w:val="24"/>
+          <w:szCs w:val="24"/>
+        </w:rPr>
+        <w:t>.</w:t>
+      </w:r>
+    </w:p>
+    <w:p>
+      <w:pPr>
+        <w:spacing w:line="360" w:lineRule="auto"/>
+        <w:ind w:firstLine="720"/>
+        <w:jc w:val="both"/>
+        <w:rPr>
+          <w:sz w:val="24"/>
+          <w:szCs w:val="24"/>
+        </w:rPr>
+      </w:pPr>
+    </w:p>
+    <w:p>
+      <w:pPr>
+        <w:spacing w:line="360" w:lineRule="auto"/>
+        <w:ind w:firstLine="720"/>
+        <w:jc w:val="both"/>
+        <w:rPr>
+          <w:sz w:val="24"/>
+          <w:szCs w:val="24"/>
+        </w:rPr>
+      </w:pPr>
+      <w:r>
+        <w:rPr>
+          <w:sz w:val="24"/>
+          <w:szCs w:val="24"/>
+        </w:rPr>
+        <w:lastRenderedPageBreak/>
         <w:t>PLATT NETO, O. A. da; CRUZ, F.; PFITSCHER, E. D. Utilização de metas de desempenho</w:t>
       </w:r>
       <w:r>
@@ -7588,6 +9531,7 @@
         <w:docPartUnique/>
       </w:docPartObj>
     </w:sdtPr>
+    <w:sdtEndPr/>
     <w:sdtContent>
       <w:p>
         <w:pPr>
@@ -8628,7 +10572,937 @@
       <w:shd w:val="clear" w:color="auto" w:fill="E1DFDD"/>
     </w:rPr>
   </w:style>
+  <w:style w:type="table" w:styleId="Tabelacomgrade">
+    <w:name w:val="Table Grid"/>
+    <w:basedOn w:val="Tabelanormal"/>
+    <w:uiPriority w:val="39"/>
+    <w:rsid w:val="000C7AC4"/>
+    <w:pPr>
+      <w:spacing w:after="0" w:line="240" w:lineRule="auto"/>
+    </w:pPr>
+    <w:tblPr>
+      <w:tblBorders>
+        <w:top w:val="single" w:sz="4" w:space="0" w:color="auto"/>
+        <w:left w:val="single" w:sz="4" w:space="0" w:color="auto"/>
+        <w:bottom w:val="single" w:sz="4" w:space="0" w:color="auto"/>
+        <w:right w:val="single" w:sz="4" w:space="0" w:color="auto"/>
+        <w:insideH w:val="single" w:sz="4" w:space="0" w:color="auto"/>
+        <w:insideV w:val="single" w:sz="4" w:space="0" w:color="auto"/>
+      </w:tblBorders>
+    </w:tblPr>
+  </w:style>
 </w:styles>
+</file>
+
+<file path=word/charts/chart1.xml><?xml version="1.0" encoding="utf-8"?>
+<c:chartSpace xmlns:c="http://schemas.openxmlformats.org/drawingml/2006/chart" xmlns:a="http://schemas.openxmlformats.org/drawingml/2006/main" xmlns:r="http://schemas.openxmlformats.org/officeDocument/2006/relationships" xmlns:c16r2="http://schemas.microsoft.com/office/drawing/2015/06/chart">
+  <c:date1904 val="0"/>
+  <c:lang val="pt-BR"/>
+  <c:roundedCorners val="0"/>
+  <mc:AlternateContent xmlns:mc="http://schemas.openxmlformats.org/markup-compatibility/2006">
+    <mc:Choice xmlns:c14="http://schemas.microsoft.com/office/drawing/2007/8/2/chart" Requires="c14">
+      <c14:style val="102"/>
+    </mc:Choice>
+    <mc:Fallback>
+      <c:style val="2"/>
+    </mc:Fallback>
+  </mc:AlternateContent>
+  <c:chart>
+    <c:autoTitleDeleted val="0"/>
+    <c:plotArea>
+      <c:layout/>
+      <c:barChart>
+        <c:barDir val="bar"/>
+        <c:grouping val="stacked"/>
+        <c:varyColors val="0"/>
+        <c:ser>
+          <c:idx val="0"/>
+          <c:order val="0"/>
+          <c:spPr>
+            <a:noFill/>
+            <a:ln>
+              <a:noFill/>
+            </a:ln>
+            <a:effectLst/>
+          </c:spPr>
+          <c:invertIfNegative val="0"/>
+          <c:cat>
+            <c:strRef>
+              <c:f>Planilha1!$C$5:$C$8</c:f>
+              <c:strCache>
+                <c:ptCount val="4"/>
+                <c:pt idx="0">
+                  <c:v>Desenvolvimento</c:v>
+                </c:pt>
+                <c:pt idx="1">
+                  <c:v>Testes de sistema</c:v>
+                </c:pt>
+                <c:pt idx="2">
+                  <c:v>Divulgação e coleta de dados</c:v>
+                </c:pt>
+                <c:pt idx="3">
+                  <c:v>Análise de resultados e documentação</c:v>
+                </c:pt>
+              </c:strCache>
+            </c:strRef>
+          </c:cat>
+          <c:val>
+            <c:numRef>
+              <c:f>Planilha1!$D$5:$D$8</c:f>
+              <c:numCache>
+                <c:formatCode>m/d/yyyy</c:formatCode>
+                <c:ptCount val="4"/>
+                <c:pt idx="0">
+                  <c:v>44287</c:v>
+                </c:pt>
+                <c:pt idx="1">
+                  <c:v>44311</c:v>
+                </c:pt>
+                <c:pt idx="2">
+                  <c:v>44314</c:v>
+                </c:pt>
+                <c:pt idx="3">
+                  <c:v>44329</c:v>
+                </c:pt>
+              </c:numCache>
+            </c:numRef>
+          </c:val>
+          <c:extLst>
+            <c:ext xmlns:c16="http://schemas.microsoft.com/office/drawing/2014/chart" uri="{C3380CC4-5D6E-409C-BE32-E72D297353CC}">
+              <c16:uniqueId val="{00000000-82A4-41AA-9A6C-8E4990B6AD02}"/>
+            </c:ext>
+          </c:extLst>
+        </c:ser>
+        <c:ser>
+          <c:idx val="1"/>
+          <c:order val="1"/>
+          <c:tx>
+            <c:strRef>
+              <c:f>Planilha1!$E$4</c:f>
+              <c:strCache>
+                <c:ptCount val="1"/>
+                <c:pt idx="0">
+                  <c:v>DURAÇÃO</c:v>
+                </c:pt>
+              </c:strCache>
+            </c:strRef>
+          </c:tx>
+          <c:spPr>
+            <a:solidFill>
+              <a:schemeClr val="accent6"/>
+            </a:solidFill>
+            <a:ln w="104775">
+              <a:solidFill>
+                <a:schemeClr val="accent6"/>
+              </a:solidFill>
+            </a:ln>
+            <a:effectLst/>
+          </c:spPr>
+          <c:invertIfNegative val="0"/>
+          <c:cat>
+            <c:strRef>
+              <c:f>Planilha1!$C$5:$C$8</c:f>
+              <c:strCache>
+                <c:ptCount val="4"/>
+                <c:pt idx="0">
+                  <c:v>Desenvolvimento</c:v>
+                </c:pt>
+                <c:pt idx="1">
+                  <c:v>Testes de sistema</c:v>
+                </c:pt>
+                <c:pt idx="2">
+                  <c:v>Divulgação e coleta de dados</c:v>
+                </c:pt>
+                <c:pt idx="3">
+                  <c:v>Análise de resultados e documentação</c:v>
+                </c:pt>
+              </c:strCache>
+            </c:strRef>
+          </c:cat>
+          <c:val>
+            <c:numRef>
+              <c:f>Planilha1!$E$5:$E$8</c:f>
+              <c:numCache>
+                <c:formatCode>General</c:formatCode>
+                <c:ptCount val="4"/>
+                <c:pt idx="0">
+                  <c:v>24</c:v>
+                </c:pt>
+                <c:pt idx="1">
+                  <c:v>3</c:v>
+                </c:pt>
+                <c:pt idx="2">
+                  <c:v>15</c:v>
+                </c:pt>
+                <c:pt idx="3">
+                  <c:v>10</c:v>
+                </c:pt>
+              </c:numCache>
+            </c:numRef>
+          </c:val>
+          <c:extLst>
+            <c:ext xmlns:c16="http://schemas.microsoft.com/office/drawing/2014/chart" uri="{C3380CC4-5D6E-409C-BE32-E72D297353CC}">
+              <c16:uniqueId val="{00000001-82A4-41AA-9A6C-8E4990B6AD02}"/>
+            </c:ext>
+          </c:extLst>
+        </c:ser>
+        <c:dLbls>
+          <c:showLegendKey val="0"/>
+          <c:showVal val="0"/>
+          <c:showCatName val="0"/>
+          <c:showSerName val="0"/>
+          <c:showPercent val="0"/>
+          <c:showBubbleSize val="0"/>
+        </c:dLbls>
+        <c:gapWidth val="150"/>
+        <c:overlap val="100"/>
+        <c:axId val="1976459247"/>
+        <c:axId val="1976461327"/>
+      </c:barChart>
+      <c:catAx>
+        <c:axId val="1976459247"/>
+        <c:scaling>
+          <c:orientation val="maxMin"/>
+        </c:scaling>
+        <c:delete val="0"/>
+        <c:axPos val="l"/>
+        <c:majorGridlines>
+          <c:spPr>
+            <a:ln w="9525" cap="flat" cmpd="sng" algn="ctr">
+              <a:solidFill>
+                <a:schemeClr val="tx1">
+                  <a:lumMod val="15000"/>
+                  <a:lumOff val="85000"/>
+                </a:schemeClr>
+              </a:solidFill>
+              <a:round/>
+            </a:ln>
+            <a:effectLst/>
+          </c:spPr>
+        </c:majorGridlines>
+        <c:minorGridlines>
+          <c:spPr>
+            <a:ln w="9525" cap="flat" cmpd="sng" algn="ctr">
+              <a:solidFill>
+                <a:schemeClr val="tx1">
+                  <a:lumMod val="5000"/>
+                  <a:lumOff val="95000"/>
+                </a:schemeClr>
+              </a:solidFill>
+              <a:round/>
+            </a:ln>
+            <a:effectLst/>
+          </c:spPr>
+        </c:minorGridlines>
+        <c:numFmt formatCode="General" sourceLinked="1"/>
+        <c:majorTickMark val="none"/>
+        <c:minorTickMark val="none"/>
+        <c:tickLblPos val="nextTo"/>
+        <c:spPr>
+          <a:noFill/>
+          <a:ln w="9525" cap="flat" cmpd="sng" algn="ctr">
+            <a:solidFill>
+              <a:schemeClr val="tx1">
+                <a:lumMod val="15000"/>
+                <a:lumOff val="85000"/>
+              </a:schemeClr>
+            </a:solidFill>
+            <a:round/>
+          </a:ln>
+          <a:effectLst/>
+        </c:spPr>
+        <c:txPr>
+          <a:bodyPr rot="-60000000" spcFirstLastPara="1" vertOverflow="ellipsis" vert="horz" wrap="square" anchor="ctr" anchorCtr="1"/>
+          <a:lstStyle/>
+          <a:p>
+            <a:pPr>
+              <a:defRPr sz="900" b="0" i="0" u="none" strike="noStrike" kern="1200" baseline="0">
+                <a:solidFill>
+                  <a:schemeClr val="tx1">
+                    <a:lumMod val="65000"/>
+                    <a:lumOff val="35000"/>
+                  </a:schemeClr>
+                </a:solidFill>
+                <a:latin typeface="+mn-lt"/>
+                <a:ea typeface="+mn-ea"/>
+                <a:cs typeface="+mn-cs"/>
+              </a:defRPr>
+            </a:pPr>
+            <a:endParaRPr lang="pt-BR"/>
+          </a:p>
+        </c:txPr>
+        <c:crossAx val="1976461327"/>
+        <c:crosses val="autoZero"/>
+        <c:auto val="1"/>
+        <c:lblAlgn val="ctr"/>
+        <c:lblOffset val="100"/>
+        <c:noMultiLvlLbl val="0"/>
+      </c:catAx>
+      <c:valAx>
+        <c:axId val="1976461327"/>
+        <c:scaling>
+          <c:orientation val="minMax"/>
+          <c:max val="44341"/>
+          <c:min val="44286"/>
+        </c:scaling>
+        <c:delete val="0"/>
+        <c:axPos val="t"/>
+        <c:majorGridlines>
+          <c:spPr>
+            <a:ln w="9525" cap="flat" cmpd="sng" algn="ctr">
+              <a:solidFill>
+                <a:schemeClr val="tx1">
+                  <a:lumMod val="15000"/>
+                  <a:lumOff val="85000"/>
+                </a:schemeClr>
+              </a:solidFill>
+              <a:round/>
+            </a:ln>
+            <a:effectLst/>
+          </c:spPr>
+        </c:majorGridlines>
+        <c:minorGridlines>
+          <c:spPr>
+            <a:ln w="9525" cap="flat" cmpd="sng" algn="ctr">
+              <a:solidFill>
+                <a:schemeClr val="tx1">
+                  <a:lumMod val="5000"/>
+                  <a:lumOff val="95000"/>
+                </a:schemeClr>
+              </a:solidFill>
+              <a:round/>
+            </a:ln>
+            <a:effectLst/>
+          </c:spPr>
+        </c:minorGridlines>
+        <c:numFmt formatCode="m/d/yyyy" sourceLinked="1"/>
+        <c:majorTickMark val="none"/>
+        <c:minorTickMark val="none"/>
+        <c:tickLblPos val="nextTo"/>
+        <c:spPr>
+          <a:noFill/>
+          <a:ln>
+            <a:noFill/>
+          </a:ln>
+          <a:effectLst/>
+        </c:spPr>
+        <c:txPr>
+          <a:bodyPr rot="-60000000" spcFirstLastPara="1" vertOverflow="ellipsis" vert="horz" wrap="square" anchor="ctr" anchorCtr="1"/>
+          <a:lstStyle/>
+          <a:p>
+            <a:pPr>
+              <a:defRPr sz="900" b="0" i="0" u="none" strike="noStrike" kern="1200" baseline="0">
+                <a:solidFill>
+                  <a:schemeClr val="tx1">
+                    <a:lumMod val="65000"/>
+                    <a:lumOff val="35000"/>
+                  </a:schemeClr>
+                </a:solidFill>
+                <a:latin typeface="+mn-lt"/>
+                <a:ea typeface="+mn-ea"/>
+                <a:cs typeface="+mn-cs"/>
+              </a:defRPr>
+            </a:pPr>
+            <a:endParaRPr lang="pt-BR"/>
+          </a:p>
+        </c:txPr>
+        <c:crossAx val="1976459247"/>
+        <c:crosses val="autoZero"/>
+        <c:crossBetween val="between"/>
+      </c:valAx>
+      <c:spPr>
+        <a:noFill/>
+        <a:ln>
+          <a:noFill/>
+        </a:ln>
+        <a:effectLst/>
+      </c:spPr>
+    </c:plotArea>
+    <c:plotVisOnly val="1"/>
+    <c:dispBlanksAs val="gap"/>
+    <c:extLst>
+      <c:ext xmlns:c16r3="http://schemas.microsoft.com/office/drawing/2017/03/chart" uri="{56B9EC1D-385E-4148-901F-78D8002777C0}">
+        <c16r3:dataDisplayOptions16>
+          <c16r3:dispNaAsBlank val="1"/>
+        </c16r3:dataDisplayOptions16>
+      </c:ext>
+    </c:extLst>
+    <c:showDLblsOverMax val="0"/>
+  </c:chart>
+  <c:spPr>
+    <a:solidFill>
+      <a:schemeClr val="bg1"/>
+    </a:solidFill>
+    <a:ln w="9525" cap="flat" cmpd="sng" algn="ctr">
+      <a:solidFill>
+        <a:schemeClr val="tx1">
+          <a:lumMod val="15000"/>
+          <a:lumOff val="85000"/>
+        </a:schemeClr>
+      </a:solidFill>
+      <a:round/>
+    </a:ln>
+    <a:effectLst/>
+  </c:spPr>
+  <c:txPr>
+    <a:bodyPr/>
+    <a:lstStyle/>
+    <a:p>
+      <a:pPr>
+        <a:defRPr sz="900" baseline="0"/>
+      </a:pPr>
+      <a:endParaRPr lang="pt-BR"/>
+    </a:p>
+  </c:txPr>
+  <c:externalData r:id="rId3">
+    <c:autoUpdate val="0"/>
+  </c:externalData>
+</c:chartSpace>
+</file>
+
+<file path=word/charts/colors1.xml><?xml version="1.0" encoding="utf-8"?>
+<cs:colorStyle xmlns:cs="http://schemas.microsoft.com/office/drawing/2012/chartStyle" xmlns:a="http://schemas.openxmlformats.org/drawingml/2006/main" meth="cycle" id="10">
+  <a:schemeClr val="accent1"/>
+  <a:schemeClr val="accent2"/>
+  <a:schemeClr val="accent3"/>
+  <a:schemeClr val="accent4"/>
+  <a:schemeClr val="accent5"/>
+  <a:schemeClr val="accent6"/>
+  <cs:variation/>
+  <cs:variation>
+    <a:lumMod val="60000"/>
+  </cs:variation>
+  <cs:variation>
+    <a:lumMod val="80000"/>
+    <a:lumOff val="20000"/>
+  </cs:variation>
+  <cs:variation>
+    <a:lumMod val="80000"/>
+  </cs:variation>
+  <cs:variation>
+    <a:lumMod val="60000"/>
+    <a:lumOff val="40000"/>
+  </cs:variation>
+  <cs:variation>
+    <a:lumMod val="50000"/>
+  </cs:variation>
+  <cs:variation>
+    <a:lumMod val="70000"/>
+    <a:lumOff val="30000"/>
+  </cs:variation>
+  <cs:variation>
+    <a:lumMod val="70000"/>
+  </cs:variation>
+  <cs:variation>
+    <a:lumMod val="50000"/>
+    <a:lumOff val="50000"/>
+  </cs:variation>
+</cs:colorStyle>
+</file>
+
+<file path=word/charts/style1.xml><?xml version="1.0" encoding="utf-8"?>
+<cs:chartStyle xmlns:cs="http://schemas.microsoft.com/office/drawing/2012/chartStyle" xmlns:a="http://schemas.openxmlformats.org/drawingml/2006/main" id="297">
+  <cs:axisTitle>
+    <cs:lnRef idx="0"/>
+    <cs:fillRef idx="0"/>
+    <cs:effectRef idx="0"/>
+    <cs:fontRef idx="minor">
+      <a:schemeClr val="tx1">
+        <a:lumMod val="65000"/>
+        <a:lumOff val="35000"/>
+      </a:schemeClr>
+    </cs:fontRef>
+    <cs:defRPr sz="1000" kern="1200"/>
+  </cs:axisTitle>
+  <cs:categoryAxis>
+    <cs:lnRef idx="0"/>
+    <cs:fillRef idx="0"/>
+    <cs:effectRef idx="0"/>
+    <cs:fontRef idx="minor">
+      <a:schemeClr val="tx1">
+        <a:lumMod val="65000"/>
+        <a:lumOff val="35000"/>
+      </a:schemeClr>
+    </cs:fontRef>
+    <cs:spPr>
+      <a:ln w="9525" cap="flat" cmpd="sng" algn="ctr">
+        <a:solidFill>
+          <a:schemeClr val="tx1">
+            <a:lumMod val="15000"/>
+            <a:lumOff val="85000"/>
+          </a:schemeClr>
+        </a:solidFill>
+        <a:round/>
+      </a:ln>
+    </cs:spPr>
+    <cs:defRPr sz="900" kern="1200"/>
+  </cs:categoryAxis>
+  <cs:chartArea mods="allowNoFillOverride allowNoLineOverride">
+    <cs:lnRef idx="0"/>
+    <cs:fillRef idx="0"/>
+    <cs:effectRef idx="0"/>
+    <cs:fontRef idx="minor">
+      <a:schemeClr val="tx1"/>
+    </cs:fontRef>
+    <cs:spPr>
+      <a:solidFill>
+        <a:schemeClr val="bg1"/>
+      </a:solidFill>
+      <a:ln w="9525" cap="flat" cmpd="sng" algn="ctr">
+        <a:solidFill>
+          <a:schemeClr val="tx1">
+            <a:lumMod val="15000"/>
+            <a:lumOff val="85000"/>
+          </a:schemeClr>
+        </a:solidFill>
+        <a:round/>
+      </a:ln>
+    </cs:spPr>
+    <cs:defRPr sz="1000" kern="1200"/>
+  </cs:chartArea>
+  <cs:dataLabel>
+    <cs:lnRef idx="0"/>
+    <cs:fillRef idx="0"/>
+    <cs:effectRef idx="0"/>
+    <cs:fontRef idx="minor">
+      <a:schemeClr val="tx1">
+        <a:lumMod val="75000"/>
+        <a:lumOff val="25000"/>
+      </a:schemeClr>
+    </cs:fontRef>
+    <cs:defRPr sz="900" kern="1200"/>
+  </cs:dataLabel>
+  <cs:dataLabelCallout>
+    <cs:lnRef idx="0"/>
+    <cs:fillRef idx="0"/>
+    <cs:effectRef idx="0"/>
+    <cs:fontRef idx="minor">
+      <a:schemeClr val="dk1">
+        <a:lumMod val="65000"/>
+        <a:lumOff val="35000"/>
+      </a:schemeClr>
+    </cs:fontRef>
+    <cs:spPr>
+      <a:solidFill>
+        <a:schemeClr val="lt1"/>
+      </a:solidFill>
+      <a:ln>
+        <a:solidFill>
+          <a:schemeClr val="dk1">
+            <a:lumMod val="25000"/>
+            <a:lumOff val="75000"/>
+          </a:schemeClr>
+        </a:solidFill>
+      </a:ln>
+    </cs:spPr>
+    <cs:defRPr sz="900" kern="1200"/>
+    <cs:bodyPr rot="0" spcFirstLastPara="1" vertOverflow="clip" horzOverflow="clip" vert="horz" wrap="square" lIns="36576" tIns="18288" rIns="36576" bIns="18288" anchor="ctr" anchorCtr="1">
+      <a:spAutoFit/>
+    </cs:bodyPr>
+  </cs:dataLabelCallout>
+  <cs:dataPoint>
+    <cs:lnRef idx="0"/>
+    <cs:fillRef idx="1">
+      <cs:styleClr val="auto"/>
+    </cs:fillRef>
+    <cs:effectRef idx="0"/>
+    <cs:fontRef idx="minor">
+      <a:schemeClr val="tx1"/>
+    </cs:fontRef>
+  </cs:dataPoint>
+  <cs:dataPoint3D>
+    <cs:lnRef idx="0"/>
+    <cs:fillRef idx="1">
+      <cs:styleClr val="auto"/>
+    </cs:fillRef>
+    <cs:effectRef idx="0"/>
+    <cs:fontRef idx="minor">
+      <a:schemeClr val="tx1"/>
+    </cs:fontRef>
+  </cs:dataPoint3D>
+  <cs:dataPointLine>
+    <cs:lnRef idx="0">
+      <cs:styleClr val="auto"/>
+    </cs:lnRef>
+    <cs:fillRef idx="1"/>
+    <cs:effectRef idx="0"/>
+    <cs:fontRef idx="minor">
+      <a:schemeClr val="tx1"/>
+    </cs:fontRef>
+    <cs:spPr>
+      <a:ln w="28575" cap="rnd">
+        <a:solidFill>
+          <a:schemeClr val="phClr"/>
+        </a:solidFill>
+        <a:round/>
+      </a:ln>
+    </cs:spPr>
+  </cs:dataPointLine>
+  <cs:dataPointMarker>
+    <cs:lnRef idx="0">
+      <cs:styleClr val="auto"/>
+    </cs:lnRef>
+    <cs:fillRef idx="1">
+      <cs:styleClr val="auto"/>
+    </cs:fillRef>
+    <cs:effectRef idx="0"/>
+    <cs:fontRef idx="minor">
+      <a:schemeClr val="tx1"/>
+    </cs:fontRef>
+    <cs:spPr>
+      <a:ln w="9525">
+        <a:solidFill>
+          <a:schemeClr val="phClr"/>
+        </a:solidFill>
+      </a:ln>
+    </cs:spPr>
+  </cs:dataPointMarker>
+  <cs:dataPointMarkerLayout symbol="circle" size="5"/>
+  <cs:dataPointWireframe>
+    <cs:lnRef idx="0">
+      <cs:styleClr val="auto"/>
+    </cs:lnRef>
+    <cs:fillRef idx="1"/>
+    <cs:effectRef idx="0"/>
+    <cs:fontRef idx="minor">
+      <a:schemeClr val="tx1"/>
+    </cs:fontRef>
+    <cs:spPr>
+      <a:ln w="9525" cap="rnd">
+        <a:solidFill>
+          <a:schemeClr val="phClr"/>
+        </a:solidFill>
+        <a:round/>
+      </a:ln>
+    </cs:spPr>
+  </cs:dataPointWireframe>
+  <cs:dataTable>
+    <cs:lnRef idx="0"/>
+    <cs:fillRef idx="0"/>
+    <cs:effectRef idx="0"/>
+    <cs:fontRef idx="minor">
+      <a:schemeClr val="tx1">
+        <a:lumMod val="65000"/>
+        <a:lumOff val="35000"/>
+      </a:schemeClr>
+    </cs:fontRef>
+    <cs:spPr>
+      <a:noFill/>
+      <a:ln w="9525" cap="flat" cmpd="sng" algn="ctr">
+        <a:solidFill>
+          <a:schemeClr val="tx1">
+            <a:lumMod val="15000"/>
+            <a:lumOff val="85000"/>
+          </a:schemeClr>
+        </a:solidFill>
+        <a:round/>
+      </a:ln>
+    </cs:spPr>
+    <cs:defRPr sz="900" kern="1200"/>
+  </cs:dataTable>
+  <cs:downBar>
+    <cs:lnRef idx="0"/>
+    <cs:fillRef idx="0"/>
+    <cs:effectRef idx="0"/>
+    <cs:fontRef idx="minor">
+      <a:schemeClr val="tx1"/>
+    </cs:fontRef>
+    <cs:spPr>
+      <a:solidFill>
+        <a:schemeClr val="dk1">
+          <a:lumMod val="75000"/>
+          <a:lumOff val="25000"/>
+        </a:schemeClr>
+      </a:solidFill>
+      <a:ln w="9525" cap="flat" cmpd="sng" algn="ctr">
+        <a:solidFill>
+          <a:schemeClr val="tx1">
+            <a:lumMod val="65000"/>
+            <a:lumOff val="35000"/>
+          </a:schemeClr>
+        </a:solidFill>
+        <a:round/>
+      </a:ln>
+    </cs:spPr>
+  </cs:downBar>
+  <cs:dropLine>
+    <cs:lnRef idx="0"/>
+    <cs:fillRef idx="0"/>
+    <cs:effectRef idx="0"/>
+    <cs:fontRef idx="minor">
+      <a:schemeClr val="tx1"/>
+    </cs:fontRef>
+    <cs:spPr>
+      <a:ln w="9525" cap="flat" cmpd="sng" algn="ctr">
+        <a:solidFill>
+          <a:schemeClr val="tx1">
+            <a:lumMod val="35000"/>
+            <a:lumOff val="65000"/>
+          </a:schemeClr>
+        </a:solidFill>
+        <a:round/>
+      </a:ln>
+    </cs:spPr>
+  </cs:dropLine>
+  <cs:errorBar>
+    <cs:lnRef idx="0"/>
+    <cs:fillRef idx="0"/>
+    <cs:effectRef idx="0"/>
+    <cs:fontRef idx="minor">
+      <a:schemeClr val="tx1"/>
+    </cs:fontRef>
+    <cs:spPr>
+      <a:ln w="9525" cap="flat" cmpd="sng" algn="ctr">
+        <a:solidFill>
+          <a:schemeClr val="tx1">
+            <a:lumMod val="65000"/>
+            <a:lumOff val="35000"/>
+          </a:schemeClr>
+        </a:solidFill>
+        <a:round/>
+      </a:ln>
+    </cs:spPr>
+  </cs:errorBar>
+  <cs:floor>
+    <cs:lnRef idx="0"/>
+    <cs:fillRef idx="0"/>
+    <cs:effectRef idx="0"/>
+    <cs:fontRef idx="minor">
+      <a:schemeClr val="tx1"/>
+    </cs:fontRef>
+    <cs:spPr>
+      <a:noFill/>
+      <a:ln>
+        <a:noFill/>
+      </a:ln>
+    </cs:spPr>
+  </cs:floor>
+  <cs:gridlineMajor>
+    <cs:lnRef idx="0"/>
+    <cs:fillRef idx="0"/>
+    <cs:effectRef idx="0"/>
+    <cs:fontRef idx="minor">
+      <a:schemeClr val="tx1"/>
+    </cs:fontRef>
+    <cs:spPr>
+      <a:ln w="9525" cap="flat" cmpd="sng" algn="ctr">
+        <a:solidFill>
+          <a:schemeClr val="tx1">
+            <a:lumMod val="15000"/>
+            <a:lumOff val="85000"/>
+          </a:schemeClr>
+        </a:solidFill>
+        <a:round/>
+      </a:ln>
+    </cs:spPr>
+  </cs:gridlineMajor>
+  <cs:gridlineMinor>
+    <cs:lnRef idx="0"/>
+    <cs:fillRef idx="0"/>
+    <cs:effectRef idx="0"/>
+    <cs:fontRef idx="minor">
+      <a:schemeClr val="tx1"/>
+    </cs:fontRef>
+    <cs:spPr>
+      <a:ln w="9525" cap="flat" cmpd="sng" algn="ctr">
+        <a:solidFill>
+          <a:schemeClr val="tx1">
+            <a:lumMod val="5000"/>
+            <a:lumOff val="95000"/>
+          </a:schemeClr>
+        </a:solidFill>
+        <a:round/>
+      </a:ln>
+    </cs:spPr>
+  </cs:gridlineMinor>
+  <cs:hiLoLine>
+    <cs:lnRef idx="0"/>
+    <cs:fillRef idx="0"/>
+    <cs:effectRef idx="0"/>
+    <cs:fontRef idx="minor">
+      <a:schemeClr val="tx1"/>
+    </cs:fontRef>
+    <cs:spPr>
+      <a:ln w="9525" cap="flat" cmpd="sng" algn="ctr">
+        <a:solidFill>
+          <a:schemeClr val="tx1">
+            <a:lumMod val="50000"/>
+            <a:lumOff val="50000"/>
+          </a:schemeClr>
+        </a:solidFill>
+        <a:round/>
+      </a:ln>
+    </cs:spPr>
+  </cs:hiLoLine>
+  <cs:leaderLine>
+    <cs:lnRef idx="0"/>
+    <cs:fillRef idx="0"/>
+    <cs:effectRef idx="0"/>
+    <cs:fontRef idx="minor">
+      <a:schemeClr val="tx1"/>
+    </cs:fontRef>
+    <cs:spPr>
+      <a:ln w="9525" cap="flat" cmpd="sng" algn="ctr">
+        <a:solidFill>
+          <a:schemeClr val="tx1">
+            <a:lumMod val="35000"/>
+            <a:lumOff val="65000"/>
+          </a:schemeClr>
+        </a:solidFill>
+        <a:round/>
+      </a:ln>
+    </cs:spPr>
+  </cs:leaderLine>
+  <cs:legend>
+    <cs:lnRef idx="0"/>
+    <cs:fillRef idx="0"/>
+    <cs:effectRef idx="0"/>
+    <cs:fontRef idx="minor">
+      <a:schemeClr val="tx1">
+        <a:lumMod val="65000"/>
+        <a:lumOff val="35000"/>
+      </a:schemeClr>
+    </cs:fontRef>
+    <cs:defRPr sz="900" kern="1200"/>
+  </cs:legend>
+  <cs:plotArea mods="allowNoFillOverride allowNoLineOverride">
+    <cs:lnRef idx="0"/>
+    <cs:fillRef idx="0"/>
+    <cs:effectRef idx="0"/>
+    <cs:fontRef idx="minor">
+      <a:schemeClr val="tx1"/>
+    </cs:fontRef>
+  </cs:plotArea>
+  <cs:plotArea3D mods="allowNoFillOverride allowNoLineOverride">
+    <cs:lnRef idx="0"/>
+    <cs:fillRef idx="0"/>
+    <cs:effectRef idx="0"/>
+    <cs:fontRef idx="minor">
+      <a:schemeClr val="tx1"/>
+    </cs:fontRef>
+  </cs:plotArea3D>
+  <cs:seriesAxis>
+    <cs:lnRef idx="0"/>
+    <cs:fillRef idx="0"/>
+    <cs:effectRef idx="0"/>
+    <cs:fontRef idx="minor">
+      <a:schemeClr val="tx1">
+        <a:lumMod val="65000"/>
+        <a:lumOff val="35000"/>
+      </a:schemeClr>
+    </cs:fontRef>
+    <cs:defRPr sz="900" kern="1200"/>
+  </cs:seriesAxis>
+  <cs:seriesLine>
+    <cs:lnRef idx="0"/>
+    <cs:fillRef idx="0"/>
+    <cs:effectRef idx="0"/>
+    <cs:fontRef idx="minor">
+      <a:schemeClr val="tx1"/>
+    </cs:fontRef>
+    <cs:spPr>
+      <a:ln w="9525" cap="flat" cmpd="sng" algn="ctr">
+        <a:solidFill>
+          <a:schemeClr val="tx1">
+            <a:lumMod val="35000"/>
+            <a:lumOff val="65000"/>
+          </a:schemeClr>
+        </a:solidFill>
+        <a:round/>
+      </a:ln>
+    </cs:spPr>
+  </cs:seriesLine>
+  <cs:title>
+    <cs:lnRef idx="0"/>
+    <cs:fillRef idx="0"/>
+    <cs:effectRef idx="0"/>
+    <cs:fontRef idx="minor">
+      <a:schemeClr val="tx1">
+        <a:lumMod val="65000"/>
+        <a:lumOff val="35000"/>
+      </a:schemeClr>
+    </cs:fontRef>
+    <cs:defRPr sz="1400" b="0" kern="1200" spc="0" baseline="0"/>
+  </cs:title>
+  <cs:trendline>
+    <cs:lnRef idx="0">
+      <cs:styleClr val="auto"/>
+    </cs:lnRef>
+    <cs:fillRef idx="0"/>
+    <cs:effectRef idx="0"/>
+    <cs:fontRef idx="minor">
+      <a:schemeClr val="tx1"/>
+    </cs:fontRef>
+    <cs:spPr>
+      <a:ln w="19050" cap="rnd">
+        <a:solidFill>
+          <a:schemeClr val="phClr"/>
+        </a:solidFill>
+        <a:prstDash val="sysDot"/>
+      </a:ln>
+    </cs:spPr>
+  </cs:trendline>
+  <cs:trendlineLabel>
+    <cs:lnRef idx="0"/>
+    <cs:fillRef idx="0"/>
+    <cs:effectRef idx="0"/>
+    <cs:fontRef idx="minor">
+      <a:schemeClr val="tx1">
+        <a:lumMod val="65000"/>
+        <a:lumOff val="35000"/>
+      </a:schemeClr>
+    </cs:fontRef>
+    <cs:defRPr sz="900" kern="1200"/>
+  </cs:trendlineLabel>
+  <cs:upBar>
+    <cs:lnRef idx="0"/>
+    <cs:fillRef idx="0"/>
+    <cs:effectRef idx="0"/>
+    <cs:fontRef idx="minor">
+      <a:schemeClr val="tx1"/>
+    </cs:fontRef>
+    <cs:spPr>
+      <a:solidFill>
+        <a:schemeClr val="lt1"/>
+      </a:solidFill>
+      <a:ln w="9525" cap="flat" cmpd="sng" algn="ctr">
+        <a:solidFill>
+          <a:schemeClr val="tx1">
+            <a:lumMod val="65000"/>
+            <a:lumOff val="35000"/>
+          </a:schemeClr>
+        </a:solidFill>
+        <a:round/>
+      </a:ln>
+    </cs:spPr>
+  </cs:upBar>
+  <cs:valueAxis>
+    <cs:lnRef idx="0"/>
+    <cs:fillRef idx="0"/>
+    <cs:effectRef idx="0"/>
+    <cs:fontRef idx="minor">
+      <a:schemeClr val="tx1">
+        <a:lumMod val="65000"/>
+        <a:lumOff val="35000"/>
+      </a:schemeClr>
+    </cs:fontRef>
+    <cs:defRPr sz="900" kern="1200"/>
+  </cs:valueAxis>
+  <cs:wall>
+    <cs:lnRef idx="0"/>
+    <cs:fillRef idx="0"/>
+    <cs:effectRef idx="0"/>
+    <cs:fontRef idx="minor">
+      <a:schemeClr val="tx1"/>
+    </cs:fontRef>
+    <cs:spPr>
+      <a:noFill/>
+      <a:ln>
+        <a:noFill/>
+      </a:ln>
+    </cs:spPr>
+  </cs:wall>
+</cs:chartStyle>
 </file>
 
 <file path=word/theme/theme1.xml><?xml version="1.0" encoding="utf-8"?>

</xml_diff>